<commit_message>
Update before switching branches
</commit_message>
<xml_diff>
--- a/Jennewein_Research_CMPSCI6420.docx
+++ b/Jennewein_Research_CMPSCI6420.docx
@@ -330,7 +330,7 @@
             </w:rPr>
             <w:fldChar w:fldCharType="separate"/>
           </w:r>
-          <w:hyperlink w:anchor="_Toc195443684" w:history="1">
+          <w:hyperlink w:anchor="_Toc195551630" w:history="1">
             <w:r>
               <w:rPr>
                 <w:rStyle w:val="Hyperlink"/>
@@ -357,7 +357,7 @@
                 <w:noProof/>
                 <w:webHidden/>
               </w:rPr>
-              <w:instrText xml:space="preserve"> PAGEREF _Toc195443684 \h </w:instrText>
+              <w:instrText xml:space="preserve"> PAGEREF _Toc195551630 \h </w:instrText>
             </w:r>
             <w:r>
               <w:rPr>
@@ -403,7 +403,7 @@
               <w:szCs w:val="24"/>
             </w:rPr>
           </w:pPr>
-          <w:hyperlink w:anchor="_Toc195443685" w:history="1">
+          <w:hyperlink w:anchor="_Toc195551631" w:history="1">
             <w:r>
               <w:rPr>
                 <w:rStyle w:val="Hyperlink"/>
@@ -430,7 +430,7 @@
                 <w:noProof/>
                 <w:webHidden/>
               </w:rPr>
-              <w:instrText xml:space="preserve"> PAGEREF _Toc195443685 \h </w:instrText>
+              <w:instrText xml:space="preserve"> PAGEREF _Toc195551631 \h </w:instrText>
             </w:r>
             <w:r>
               <w:rPr>
@@ -474,7 +474,7 @@
               <w:szCs w:val="24"/>
             </w:rPr>
           </w:pPr>
-          <w:hyperlink w:anchor="_Toc195443686" w:history="1">
+          <w:hyperlink w:anchor="_Toc195551632" w:history="1">
             <w:r>
               <w:rPr>
                 <w:rStyle w:val="Hyperlink"/>
@@ -501,7 +501,7 @@
                 <w:noProof/>
                 <w:webHidden/>
               </w:rPr>
-              <w:instrText xml:space="preserve"> PAGEREF _Toc195443686 \h </w:instrText>
+              <w:instrText xml:space="preserve"> PAGEREF _Toc195551632 \h </w:instrText>
             </w:r>
             <w:r>
               <w:rPr>
@@ -545,7 +545,7 @@
               <w:szCs w:val="24"/>
             </w:rPr>
           </w:pPr>
-          <w:hyperlink w:anchor="_Toc195443687" w:history="1">
+          <w:hyperlink w:anchor="_Toc195551633" w:history="1">
             <w:r>
               <w:rPr>
                 <w:rStyle w:val="Hyperlink"/>
@@ -572,7 +572,7 @@
                 <w:noProof/>
                 <w:webHidden/>
               </w:rPr>
-              <w:instrText xml:space="preserve"> PAGEREF _Toc195443687 \h </w:instrText>
+              <w:instrText xml:space="preserve"> PAGEREF _Toc195551633 \h </w:instrText>
             </w:r>
             <w:r>
               <w:rPr>
@@ -616,7 +616,7 @@
               <w:szCs w:val="24"/>
             </w:rPr>
           </w:pPr>
-          <w:hyperlink w:anchor="_Toc195443688" w:history="1">
+          <w:hyperlink w:anchor="_Toc195551634" w:history="1">
             <w:r>
               <w:rPr>
                 <w:rStyle w:val="Hyperlink"/>
@@ -643,7 +643,7 @@
                 <w:noProof/>
                 <w:webHidden/>
               </w:rPr>
-              <w:instrText xml:space="preserve"> PAGEREF _Toc195443688 \h </w:instrText>
+              <w:instrText xml:space="preserve"> PAGEREF _Toc195551634 \h </w:instrText>
             </w:r>
             <w:r>
               <w:rPr>
@@ -663,7 +663,7 @@
                 <w:noProof/>
                 <w:webHidden/>
               </w:rPr>
-              <w:t>6</w:t>
+              <w:t>5</w:t>
             </w:r>
             <w:r>
               <w:rPr>
@@ -687,7 +687,7 @@
               <w:szCs w:val="24"/>
             </w:rPr>
           </w:pPr>
-          <w:hyperlink w:anchor="_Toc195443689" w:history="1">
+          <w:hyperlink w:anchor="_Toc195551635" w:history="1">
             <w:r>
               <w:rPr>
                 <w:rStyle w:val="Hyperlink"/>
@@ -714,7 +714,7 @@
                 <w:noProof/>
                 <w:webHidden/>
               </w:rPr>
-              <w:instrText xml:space="preserve"> PAGEREF _Toc195443689 \h </w:instrText>
+              <w:instrText xml:space="preserve"> PAGEREF _Toc195551635 \h </w:instrText>
             </w:r>
             <w:r>
               <w:rPr>
@@ -758,7 +758,7 @@
               <w:szCs w:val="24"/>
             </w:rPr>
           </w:pPr>
-          <w:hyperlink w:anchor="_Toc195443690" w:history="1">
+          <w:hyperlink w:anchor="_Toc195551636" w:history="1">
             <w:r>
               <w:rPr>
                 <w:rStyle w:val="Hyperlink"/>
@@ -785,7 +785,7 @@
                 <w:noProof/>
                 <w:webHidden/>
               </w:rPr>
-              <w:instrText xml:space="preserve"> PAGEREF _Toc195443690 \h </w:instrText>
+              <w:instrText xml:space="preserve"> PAGEREF _Toc195551636 \h </w:instrText>
             </w:r>
             <w:r>
               <w:rPr>
@@ -805,7 +805,7 @@
                 <w:noProof/>
                 <w:webHidden/>
               </w:rPr>
-              <w:t>7</w:t>
+              <w:t>6</w:t>
             </w:r>
             <w:r>
               <w:rPr>
@@ -831,7 +831,7 @@
               <w:szCs w:val="24"/>
             </w:rPr>
           </w:pPr>
-          <w:hyperlink w:anchor="_Toc195443691" w:history="1">
+          <w:hyperlink w:anchor="_Toc195551637" w:history="1">
             <w:r>
               <w:rPr>
                 <w:rStyle w:val="Hyperlink"/>
@@ -858,7 +858,7 @@
                 <w:noProof/>
                 <w:webHidden/>
               </w:rPr>
-              <w:instrText xml:space="preserve"> PAGEREF _Toc195443691 \h </w:instrText>
+              <w:instrText xml:space="preserve"> PAGEREF _Toc195551637 \h </w:instrText>
             </w:r>
             <w:r>
               <w:rPr>
@@ -904,7 +904,7 @@
               <w:szCs w:val="24"/>
             </w:rPr>
           </w:pPr>
-          <w:hyperlink w:anchor="_Toc195443692" w:history="1">
+          <w:hyperlink w:anchor="_Toc195551638" w:history="1">
             <w:r>
               <w:rPr>
                 <w:rStyle w:val="Hyperlink"/>
@@ -931,7 +931,7 @@
                 <w:noProof/>
                 <w:webHidden/>
               </w:rPr>
-              <w:instrText xml:space="preserve"> PAGEREF _Toc195443692 \h </w:instrText>
+              <w:instrText xml:space="preserve"> PAGEREF _Toc195551638 \h </w:instrText>
             </w:r>
             <w:r>
               <w:rPr>
@@ -951,7 +951,7 @@
                 <w:noProof/>
                 <w:webHidden/>
               </w:rPr>
-              <w:t>8</w:t>
+              <w:t>7</w:t>
             </w:r>
             <w:r>
               <w:rPr>
@@ -977,7 +977,7 @@
               <w:szCs w:val="24"/>
             </w:rPr>
           </w:pPr>
-          <w:hyperlink w:anchor="_Toc195443693" w:history="1">
+          <w:hyperlink w:anchor="_Toc195551639" w:history="1">
             <w:r>
               <w:rPr>
                 <w:rStyle w:val="Hyperlink"/>
@@ -1004,7 +1004,7 @@
                 <w:noProof/>
                 <w:webHidden/>
               </w:rPr>
-              <w:instrText xml:space="preserve"> PAGEREF _Toc195443693 \h </w:instrText>
+              <w:instrText xml:space="preserve"> PAGEREF _Toc195551639 \h </w:instrText>
             </w:r>
             <w:r>
               <w:rPr>
@@ -1024,7 +1024,7 @@
                 <w:noProof/>
                 <w:webHidden/>
               </w:rPr>
-              <w:t>8</w:t>
+              <w:t>7</w:t>
             </w:r>
             <w:r>
               <w:rPr>
@@ -1048,7 +1048,7 @@
               <w:szCs w:val="24"/>
             </w:rPr>
           </w:pPr>
-          <w:hyperlink w:anchor="_Toc195443694" w:history="1">
+          <w:hyperlink w:anchor="_Toc195551640" w:history="1">
             <w:r>
               <w:rPr>
                 <w:rStyle w:val="Hyperlink"/>
@@ -1075,7 +1075,7 @@
                 <w:noProof/>
                 <w:webHidden/>
               </w:rPr>
-              <w:instrText xml:space="preserve"> PAGEREF _Toc195443694 \h </w:instrText>
+              <w:instrText xml:space="preserve"> PAGEREF _Toc195551640 \h </w:instrText>
             </w:r>
             <w:r>
               <w:rPr>
@@ -1095,7 +1095,7 @@
                 <w:noProof/>
                 <w:webHidden/>
               </w:rPr>
-              <w:t>8</w:t>
+              <w:t>7</w:t>
             </w:r>
             <w:r>
               <w:rPr>
@@ -1119,7 +1119,7 @@
               <w:szCs w:val="24"/>
             </w:rPr>
           </w:pPr>
-          <w:hyperlink w:anchor="_Toc195443695" w:history="1">
+          <w:hyperlink w:anchor="_Toc195551641" w:history="1">
             <w:r>
               <w:rPr>
                 <w:rStyle w:val="Hyperlink"/>
@@ -1146,7 +1146,7 @@
                 <w:noProof/>
                 <w:webHidden/>
               </w:rPr>
-              <w:instrText xml:space="preserve"> PAGEREF _Toc195443695 \h </w:instrText>
+              <w:instrText xml:space="preserve"> PAGEREF _Toc195551641 \h </w:instrText>
             </w:r>
             <w:r>
               <w:rPr>
@@ -1166,7 +1166,7 @@
                 <w:noProof/>
                 <w:webHidden/>
               </w:rPr>
-              <w:t>14</w:t>
+              <w:t>13</w:t>
             </w:r>
             <w:r>
               <w:rPr>
@@ -1192,7 +1192,7 @@
               <w:szCs w:val="24"/>
             </w:rPr>
           </w:pPr>
-          <w:hyperlink w:anchor="_Toc195443696" w:history="1">
+          <w:hyperlink w:anchor="_Toc195551642" w:history="1">
             <w:r>
               <w:rPr>
                 <w:rStyle w:val="Hyperlink"/>
@@ -1219,7 +1219,7 @@
                 <w:noProof/>
                 <w:webHidden/>
               </w:rPr>
-              <w:instrText xml:space="preserve"> PAGEREF _Toc195443696 \h </w:instrText>
+              <w:instrText xml:space="preserve"> PAGEREF _Toc195551642 \h </w:instrText>
             </w:r>
             <w:r>
               <w:rPr>
@@ -1263,7 +1263,7 @@
               <w:szCs w:val="24"/>
             </w:rPr>
           </w:pPr>
-          <w:hyperlink w:anchor="_Toc195443697" w:history="1">
+          <w:hyperlink w:anchor="_Toc195551643" w:history="1">
             <w:r>
               <w:rPr>
                 <w:rStyle w:val="Hyperlink"/>
@@ -1290,7 +1290,7 @@
                 <w:noProof/>
                 <w:webHidden/>
               </w:rPr>
-              <w:instrText xml:space="preserve"> PAGEREF _Toc195443697 \h </w:instrText>
+              <w:instrText xml:space="preserve"> PAGEREF _Toc195551643 \h </w:instrText>
             </w:r>
             <w:r>
               <w:rPr>
@@ -1334,7 +1334,7 @@
               <w:szCs w:val="24"/>
             </w:rPr>
           </w:pPr>
-          <w:hyperlink w:anchor="_Toc195443698" w:history="1">
+          <w:hyperlink w:anchor="_Toc195551644" w:history="1">
             <w:r>
               <w:rPr>
                 <w:rStyle w:val="Hyperlink"/>
@@ -1361,7 +1361,7 @@
                 <w:noProof/>
                 <w:webHidden/>
               </w:rPr>
-              <w:instrText xml:space="preserve"> PAGEREF _Toc195443698 \h </w:instrText>
+              <w:instrText xml:space="preserve"> PAGEREF _Toc195551644 \h </w:instrText>
             </w:r>
             <w:r>
               <w:rPr>
@@ -1405,7 +1405,7 @@
               <w:szCs w:val="24"/>
             </w:rPr>
           </w:pPr>
-          <w:hyperlink w:anchor="_Toc195443699" w:history="1">
+          <w:hyperlink w:anchor="_Toc195551645" w:history="1">
             <w:r>
               <w:rPr>
                 <w:rStyle w:val="Hyperlink"/>
@@ -1432,7 +1432,7 @@
                 <w:noProof/>
                 <w:webHidden/>
               </w:rPr>
-              <w:instrText xml:space="preserve"> PAGEREF _Toc195443699 \h </w:instrText>
+              <w:instrText xml:space="preserve"> PAGEREF _Toc195551645 \h </w:instrText>
             </w:r>
             <w:r>
               <w:rPr>
@@ -1476,7 +1476,7 @@
               <w:szCs w:val="24"/>
             </w:rPr>
           </w:pPr>
-          <w:hyperlink w:anchor="_Toc195443700" w:history="1">
+          <w:hyperlink w:anchor="_Toc195551646" w:history="1">
             <w:r>
               <w:rPr>
                 <w:rStyle w:val="Hyperlink"/>
@@ -1503,7 +1503,7 @@
                 <w:noProof/>
                 <w:webHidden/>
               </w:rPr>
-              <w:instrText xml:space="preserve"> PAGEREF _Toc195443700 \h </w:instrText>
+              <w:instrText xml:space="preserve"> PAGEREF _Toc195551646 \h </w:instrText>
             </w:r>
             <w:r>
               <w:rPr>
@@ -1547,7 +1547,7 @@
               <w:szCs w:val="24"/>
             </w:rPr>
           </w:pPr>
-          <w:hyperlink w:anchor="_Toc195443701" w:history="1">
+          <w:hyperlink w:anchor="_Toc195551647" w:history="1">
             <w:r>
               <w:rPr>
                 <w:rStyle w:val="Hyperlink"/>
@@ -1574,7 +1574,7 @@
                 <w:noProof/>
                 <w:webHidden/>
               </w:rPr>
-              <w:instrText xml:space="preserve"> PAGEREF _Toc195443701 \h </w:instrText>
+              <w:instrText xml:space="preserve"> PAGEREF _Toc195551647 \h </w:instrText>
             </w:r>
             <w:r>
               <w:rPr>
@@ -1620,7 +1620,7 @@
               <w:szCs w:val="24"/>
             </w:rPr>
           </w:pPr>
-          <w:hyperlink w:anchor="_Toc195443702" w:history="1">
+          <w:hyperlink w:anchor="_Toc195551648" w:history="1">
             <w:r>
               <w:rPr>
                 <w:rStyle w:val="Hyperlink"/>
@@ -1647,7 +1647,7 @@
                 <w:noProof/>
                 <w:webHidden/>
               </w:rPr>
-              <w:instrText xml:space="preserve"> PAGEREF _Toc195443702 \h </w:instrText>
+              <w:instrText xml:space="preserve"> PAGEREF _Toc195551648 \h </w:instrText>
             </w:r>
             <w:r>
               <w:rPr>
@@ -1691,7 +1691,7 @@
               <w:szCs w:val="24"/>
             </w:rPr>
           </w:pPr>
-          <w:hyperlink w:anchor="_Toc195443703" w:history="1">
+          <w:hyperlink w:anchor="_Toc195551649" w:history="1">
             <w:r>
               <w:rPr>
                 <w:rStyle w:val="Hyperlink"/>
@@ -1718,7 +1718,7 @@
                 <w:noProof/>
                 <w:webHidden/>
               </w:rPr>
-              <w:instrText xml:space="preserve"> PAGEREF _Toc195443703 \h </w:instrText>
+              <w:instrText xml:space="preserve"> PAGEREF _Toc195551649 \h </w:instrText>
             </w:r>
             <w:r>
               <w:rPr>
@@ -1762,7 +1762,7 @@
               <w:szCs w:val="24"/>
             </w:rPr>
           </w:pPr>
-          <w:hyperlink w:anchor="_Toc195443704" w:history="1">
+          <w:hyperlink w:anchor="_Toc195551650" w:history="1">
             <w:r>
               <w:rPr>
                 <w:rStyle w:val="Hyperlink"/>
@@ -1789,7 +1789,7 @@
                 <w:noProof/>
                 <w:webHidden/>
               </w:rPr>
-              <w:instrText xml:space="preserve"> PAGEREF _Toc195443704 \h </w:instrText>
+              <w:instrText xml:space="preserve"> PAGEREF _Toc195551650 \h </w:instrText>
             </w:r>
             <w:r>
               <w:rPr>
@@ -1833,7 +1833,7 @@
               <w:szCs w:val="24"/>
             </w:rPr>
           </w:pPr>
-          <w:hyperlink w:anchor="_Toc195443705" w:history="1">
+          <w:hyperlink w:anchor="_Toc195551651" w:history="1">
             <w:r>
               <w:rPr>
                 <w:rStyle w:val="Hyperlink"/>
@@ -1860,7 +1860,7 @@
                 <w:noProof/>
                 <w:webHidden/>
               </w:rPr>
-              <w:instrText xml:space="preserve"> PAGEREF _Toc195443705 \h </w:instrText>
+              <w:instrText xml:space="preserve"> PAGEREF _Toc195551651 \h </w:instrText>
             </w:r>
             <w:r>
               <w:rPr>
@@ -1904,7 +1904,7 @@
               <w:szCs w:val="24"/>
             </w:rPr>
           </w:pPr>
-          <w:hyperlink w:anchor="_Toc195443706" w:history="1">
+          <w:hyperlink w:anchor="_Toc195551652" w:history="1">
             <w:r>
               <w:rPr>
                 <w:rStyle w:val="Hyperlink"/>
@@ -1931,7 +1931,7 @@
                 <w:noProof/>
                 <w:webHidden/>
               </w:rPr>
-              <w:instrText xml:space="preserve"> PAGEREF _Toc195443706 \h </w:instrText>
+              <w:instrText xml:space="preserve"> PAGEREF _Toc195551652 \h </w:instrText>
             </w:r>
             <w:r>
               <w:rPr>
@@ -1977,7 +1977,7 @@
               <w:szCs w:val="24"/>
             </w:rPr>
           </w:pPr>
-          <w:hyperlink w:anchor="_Toc195443707" w:history="1">
+          <w:hyperlink w:anchor="_Toc195551653" w:history="1">
             <w:r>
               <w:rPr>
                 <w:rStyle w:val="Hyperlink"/>
@@ -2004,7 +2004,7 @@
                 <w:noProof/>
                 <w:webHidden/>
               </w:rPr>
-              <w:instrText xml:space="preserve"> PAGEREF _Toc195443707 \h </w:instrText>
+              <w:instrText xml:space="preserve"> PAGEREF _Toc195551653 \h </w:instrText>
             </w:r>
             <w:r>
               <w:rPr>
@@ -2050,7 +2050,7 @@
               <w:szCs w:val="24"/>
             </w:rPr>
           </w:pPr>
-          <w:hyperlink w:anchor="_Toc195443708" w:history="1">
+          <w:hyperlink w:anchor="_Toc195551654" w:history="1">
             <w:r>
               <w:rPr>
                 <w:rStyle w:val="Hyperlink"/>
@@ -2077,7 +2077,7 @@
                 <w:noProof/>
                 <w:webHidden/>
               </w:rPr>
-              <w:instrText xml:space="preserve"> PAGEREF _Toc195443708 \h </w:instrText>
+              <w:instrText xml:space="preserve"> PAGEREF _Toc195551654 \h </w:instrText>
             </w:r>
             <w:r>
               <w:rPr>
@@ -2123,7 +2123,7 @@
               <w:szCs w:val="24"/>
             </w:rPr>
           </w:pPr>
-          <w:hyperlink w:anchor="_Toc195443709" w:history="1">
+          <w:hyperlink w:anchor="_Toc195551655" w:history="1">
             <w:r>
               <w:rPr>
                 <w:rStyle w:val="Hyperlink"/>
@@ -2150,7 +2150,7 @@
                 <w:noProof/>
                 <w:webHidden/>
               </w:rPr>
-              <w:instrText xml:space="preserve"> PAGEREF _Toc195443709 \h </w:instrText>
+              <w:instrText xml:space="preserve"> PAGEREF _Toc195551655 \h </w:instrText>
             </w:r>
             <w:r>
               <w:rPr>
@@ -2211,7 +2211,7 @@
       <w:pPr>
         <w:pStyle w:val="Heading2"/>
       </w:pPr>
-      <w:bookmarkStart w:id="0" w:name="_Toc195443684"/>
+      <w:bookmarkStart w:id="0" w:name="_Toc195551630"/>
       <w:r>
         <w:lastRenderedPageBreak/>
         <w:t>Abstract</w:t>
@@ -2328,7 +2328,7 @@
       <w:pPr>
         <w:pStyle w:val="Heading2"/>
       </w:pPr>
-      <w:bookmarkStart w:id="1" w:name="_Toc195443685"/>
+      <w:bookmarkStart w:id="1" w:name="_Toc195551631"/>
       <w:r>
         <w:t>Introduction</w:t>
       </w:r>
@@ -2401,7 +2401,7 @@
       <w:pPr>
         <w:pStyle w:val="Heading3"/>
       </w:pPr>
-      <w:bookmarkStart w:id="2" w:name="_Toc195443686"/>
+      <w:bookmarkStart w:id="2" w:name="_Toc195551632"/>
       <w:r>
         <w:t>The Structure of QR Codes</w:t>
       </w:r>
@@ -3596,7 +3596,7 @@
       <w:pPr>
         <w:pStyle w:val="Heading3"/>
       </w:pPr>
-      <w:bookmarkStart w:id="3" w:name="_Toc195443687"/>
+      <w:bookmarkStart w:id="3" w:name="_Toc195551633"/>
       <w:r>
         <w:lastRenderedPageBreak/>
         <w:t>Data Masking</w:t>
@@ -5661,7 +5661,7 @@
       <w:pPr>
         <w:pStyle w:val="Heading3"/>
       </w:pPr>
-      <w:bookmarkStart w:id="4" w:name="_Toc195443688"/>
+      <w:bookmarkStart w:id="4" w:name="_Toc195551634"/>
       <w:r>
         <w:t>Comparing Traditional Barcodes to QR Codes</w:t>
       </w:r>
@@ -5831,7 +5831,7 @@
       <w:pPr>
         <w:pStyle w:val="Heading3"/>
       </w:pPr>
-      <w:bookmarkStart w:id="5" w:name="_Toc195443689"/>
+      <w:bookmarkStart w:id="5" w:name="_Toc195551635"/>
       <w:r>
         <w:t>The Rising Popularity of QR Codes</w:t>
       </w:r>
@@ -6004,7 +6004,7 @@
       <w:pPr>
         <w:pStyle w:val="Heading3"/>
       </w:pPr>
-      <w:bookmarkStart w:id="6" w:name="_Toc195443690"/>
+      <w:bookmarkStart w:id="6" w:name="_Toc195551636"/>
       <w:r>
         <w:t xml:space="preserve">QR Codes for </w:t>
       </w:r>
@@ -6046,21 +6046,159 @@
       </w:r>
     </w:p>
     <w:p>
+      <w:pPr>
+        <w:ind w:left="720"/>
+      </w:pPr>
       <w:r>
         <w:rPr>
           <w:highlight w:val="yellow"/>
         </w:rPr>
-        <w:t>Talk about Gen Z’s reliance on phones.</w:t>
-      </w:r>
-      <w:r>
+        <w:t>The security of access to buildings or residences using technology can be guaranteed in various methods.</w:t>
+      </w:r>
+      <w:r>
+        <w:rPr>
+          <w:highlight w:val="yellow"/>
+        </w:rPr>
         <w:t xml:space="preserve"> </w:t>
       </w:r>
+      <w:r>
+        <w:rPr>
+          <w:highlight w:val="yellow"/>
+        </w:rPr>
+        <w:t xml:space="preserve">Using a password is the easiest method, but it has the lowest security. Using radio frequency </w:t>
+      </w:r>
+      <w:r>
+        <w:rPr>
+          <w:highlight w:val="yellow"/>
+        </w:rPr>
+        <w:t xml:space="preserve"> </w:t>
+      </w:r>
+      <w:r>
+        <w:rPr>
+          <w:highlight w:val="yellow"/>
+        </w:rPr>
+        <w:t>identification (RFID) is convenient for access, but it needs to be carried like a key. Biometrics is another</w:t>
+      </w:r>
+      <w:r>
+        <w:rPr>
+          <w:highlight w:val="yellow"/>
+        </w:rPr>
+        <w:t xml:space="preserve"> </w:t>
+      </w:r>
+      <w:r>
+        <w:rPr>
+          <w:highlight w:val="yellow"/>
+        </w:rPr>
+        <w:t>method that has high security, but its limitation is the inability to access the security system remotely.</w:t>
+      </w:r>
+      <w:r>
+        <w:rPr>
+          <w:highlight w:val="yellow"/>
+        </w:rPr>
+        <w:t xml:space="preserve"> </w:t>
+      </w:r>
+      <w:r>
+        <w:rPr>
+          <w:highlight w:val="yellow"/>
+        </w:rPr>
+        <w:t>Moreover, sending a password directly to a user by using a wireless network, such as Wi-Fi or Bluetooth,</w:t>
+      </w:r>
+      <w:r>
+        <w:rPr>
+          <w:highlight w:val="yellow"/>
+        </w:rPr>
+        <w:t xml:space="preserve"> </w:t>
+      </w:r>
+      <w:r>
+        <w:rPr>
+          <w:highlight w:val="yellow"/>
+        </w:rPr>
+        <w:t>may run the risk of the data being stolen by hackers. Currently, many studies have proposed solutions to</w:t>
+      </w:r>
+      <w:r>
+        <w:rPr>
+          <w:highlight w:val="yellow"/>
+        </w:rPr>
+        <w:t xml:space="preserve"> </w:t>
+      </w:r>
+      <w:r>
+        <w:rPr>
+          <w:highlight w:val="yellow"/>
+        </w:rPr>
+        <w:t>these issues</w:t>
+      </w:r>
+      <w:r>
+        <w:rPr>
+          <w:highlight w:val="yellow"/>
+        </w:rPr>
+        <w:t>.</w:t>
+      </w:r>
+      <w:sdt>
+        <w:sdtPr>
+          <w:rPr>
+            <w:highlight w:val="yellow"/>
+          </w:rPr>
+          <w:id w:val="-2052064961"/>
+          <w:citation/>
+        </w:sdtPr>
+        <w:sdtContent>
+          <w:r>
+            <w:rPr>
+              <w:highlight w:val="yellow"/>
+            </w:rPr>
+            <w:fldChar w:fldCharType="begin"/>
+          </w:r>
+          <w:r>
+            <w:rPr>
+              <w:highlight w:val="yellow"/>
+            </w:rPr>
+            <w:instrText xml:space="preserve"> CITATION Sat21 \l 1033 </w:instrText>
+          </w:r>
+          <w:r>
+            <w:rPr>
+              <w:highlight w:val="yellow"/>
+            </w:rPr>
+            <w:fldChar w:fldCharType="separate"/>
+          </w:r>
+          <w:r>
+            <w:rPr>
+              <w:noProof/>
+              <w:highlight w:val="yellow"/>
+            </w:rPr>
+            <w:t xml:space="preserve"> </w:t>
+          </w:r>
+          <w:r>
+            <w:rPr>
+              <w:noProof/>
+              <w:highlight w:val="yellow"/>
+            </w:rPr>
+            <w:t>[8]</w:t>
+          </w:r>
+          <w:r>
+            <w:rPr>
+              <w:highlight w:val="yellow"/>
+            </w:rPr>
+            <w:fldChar w:fldCharType="end"/>
+          </w:r>
+        </w:sdtContent>
+      </w:sdt>
     </w:p>
     <w:p>
+      <w:r>
+        <w:rPr>
+          <w:highlight w:val="yellow"/>
+        </w:rPr>
+        <w:t>Talk about Gen Z’s reliance on phones.</w:t>
+      </w:r>
+      <w:r>
+        <w:t xml:space="preserve"> </w:t>
+      </w:r>
+    </w:p>
+    <w:p>
       <w:pPr>
         <w:pStyle w:val="Heading2"/>
       </w:pPr>
-      <w:bookmarkStart w:id="7" w:name="_Toc195443691"/>
+      <w:bookmarkStart w:id="7" w:name="_Toc195551637"/>
       <w:r>
         <w:t xml:space="preserve">Problem </w:t>
       </w:r>
@@ -6140,7 +6278,7 @@
       <w:pPr>
         <w:pStyle w:val="Heading2"/>
       </w:pPr>
-      <w:bookmarkStart w:id="8" w:name="_Toc195443692"/>
+      <w:bookmarkStart w:id="8" w:name="_Toc195551638"/>
       <w:r>
         <w:t>Objective</w:t>
       </w:r>
@@ -6276,7 +6414,7 @@
       <w:pPr>
         <w:pStyle w:val="Heading2"/>
       </w:pPr>
-      <w:bookmarkStart w:id="9" w:name="_Toc195443693"/>
+      <w:bookmarkStart w:id="9" w:name="_Toc195551639"/>
       <w:r>
         <w:t>Literature Review</w:t>
       </w:r>
@@ -6286,7 +6424,7 @@
       <w:pPr>
         <w:pStyle w:val="Heading3"/>
       </w:pPr>
-      <w:bookmarkStart w:id="10" w:name="_Toc195443694"/>
+      <w:bookmarkStart w:id="10" w:name="_Toc195551640"/>
       <w:r>
         <w:t xml:space="preserve">Thresholding and Deblurring </w:t>
       </w:r>
@@ -6423,7 +6561,7 @@
             <w:rPr>
               <w:noProof/>
             </w:rPr>
-            <w:t>[8]</w:t>
+            <w:t>[9]</w:t>
           </w:r>
           <w:r>
             <w:fldChar w:fldCharType="end"/>
@@ -7188,7 +7326,7 @@
             <w:rPr>
               <w:noProof/>
             </w:rPr>
-            <w:t>[8]</w:t>
+            <w:t>[9]</w:t>
           </w:r>
           <w:r>
             <w:fldChar w:fldCharType="end"/>
@@ -7290,7 +7428,7 @@
             <w:rPr>
               <w:noProof/>
             </w:rPr>
-            <w:t>[9]</w:t>
+            <w:t>[10]</w:t>
           </w:r>
           <w:r>
             <w:fldChar w:fldCharType="end"/>
@@ -7631,13 +7769,7 @@
         <w:t>, and because</w:t>
       </w:r>
       <w:r>
-        <w:t xml:space="preserve"> the algorithm </w:t>
-      </w:r>
-      <w:r>
-        <w:t>cannot feasibly iterate through</w:t>
-      </w:r>
-      <w:r>
-        <w:t xml:space="preserve"> every possibility in general,</w:t>
+        <w:t xml:space="preserve"> the algorithm cannot feasibly iterate through every possibility in general,</w:t>
       </w:r>
       <w:r>
         <w:t xml:space="preserve"> the algorithm</w:t>
@@ -7721,7 +7853,7 @@
             <w:rPr>
               <w:noProof/>
             </w:rPr>
-            <w:t>[10]</w:t>
+            <w:t>[11]</w:t>
           </w:r>
           <w:r>
             <w:fldChar w:fldCharType="end"/>
@@ -7796,7 +7928,7 @@
             <w:rPr>
               <w:noProof/>
             </w:rPr>
-            <w:t>[9]</w:t>
+            <w:t>[10]</w:t>
           </w:r>
           <w:r>
             <w:fldChar w:fldCharType="end"/>
@@ -7889,7 +8021,7 @@
             <w:rPr>
               <w:noProof/>
             </w:rPr>
-            <w:t>[11]</w:t>
+            <w:t>[12]</w:t>
           </w:r>
           <w:r>
             <w:fldChar w:fldCharType="end"/>
@@ -7944,7 +8076,7 @@
             <w:rPr>
               <w:noProof/>
             </w:rPr>
-            <w:t>[11]</w:t>
+            <w:t>[12]</w:t>
           </w:r>
           <w:r>
             <w:fldChar w:fldCharType="end"/>
@@ -8359,13 +8491,7 @@
         <w:rPr>
           <w:noProof/>
         </w:rPr>
-        <w:t>Yahyanejad</w:t>
-      </w:r>
-      <w:r>
-        <w:rPr>
-          <w:noProof/>
-        </w:rPr>
-        <w:t xml:space="preserve"> research is its speed. The computation time for a UPC with a width of 1,000 pixels was approximately 8 seconds for 1,000 iterations and 2 seconds with 10 iterations. In fact, “</w:t>
+        <w:t>Yahyanejad research is its speed. The computation time for a UPC with a width of 1,000 pixels was approximately 8 seconds for 1,000 iterations and 2 seconds with 10 iterations. In fact, “</w:t>
       </w:r>
       <w:r>
         <w:rPr>
@@ -8403,7 +8529,7 @@
             <w:rPr>
               <w:noProof/>
             </w:rPr>
-            <w:t>[8]</w:t>
+            <w:t>[9]</w:t>
           </w:r>
           <w:r>
             <w:fldChar w:fldCharType="end"/>
@@ -8459,7 +8585,7 @@
             <w:rPr>
               <w:noProof/>
             </w:rPr>
-            <w:t>[9]</w:t>
+            <w:t>[10]</w:t>
           </w:r>
           <w:r>
             <w:fldChar w:fldCharType="end"/>
@@ -8509,7 +8635,7 @@
             <w:rPr>
               <w:noProof/>
             </w:rPr>
-            <w:t>[11]</w:t>
+            <w:t>[12]</w:t>
           </w:r>
           <w:r>
             <w:fldChar w:fldCharType="end"/>
@@ -8577,7 +8703,7 @@
       <w:pPr>
         <w:pStyle w:val="Heading3"/>
       </w:pPr>
-      <w:bookmarkStart w:id="11" w:name="_Toc195443695"/>
+      <w:bookmarkStart w:id="11" w:name="_Toc195551641"/>
       <w:r>
         <w:t>Security Vulnerabilities in QR-Based Authentication</w:t>
       </w:r>
@@ -8589,10 +8715,225 @@
       </w:r>
     </w:p>
     <w:p>
+      <w:r>
+        <w:t xml:space="preserve">In </w:t>
+      </w:r>
+      <w:r>
+        <w:rPr>
+          <w:i/>
+          <w:iCs/>
+        </w:rPr>
+        <w:t>QR Code Security: A Survey of Attacks and Challenges for Usable Security</w:t>
+      </w:r>
+      <w:r>
+        <w:t xml:space="preserve">, researcher Katharina </w:t>
+      </w:r>
+      <w:proofErr w:type="spellStart"/>
+      <w:r>
+        <w:t>Krombholz</w:t>
+      </w:r>
+      <w:proofErr w:type="spellEnd"/>
+      <w:r>
+        <w:t xml:space="preserve"> elucidates some potential issues with QR codes’ security. While much of this paper was focused on a user </w:t>
+      </w:r>
+      <w:r>
+        <w:rPr>
+          <w:i/>
+          <w:iCs/>
+        </w:rPr>
+        <w:t>reading</w:t>
+      </w:r>
+      <w:r>
+        <w:t xml:space="preserve"> QR codes for data (rather than my proposed application, in which a scanner would read a QR code for access control), </w:t>
+      </w:r>
+      <w:proofErr w:type="spellStart"/>
+      <w:r>
+        <w:t>Krombholz</w:t>
+      </w:r>
+      <w:proofErr w:type="spellEnd"/>
+      <w:r>
+        <w:t xml:space="preserve"> does propose some issues that would be relevant: </w:t>
+      </w:r>
+    </w:p>
+    <w:p>
+      <w:pPr>
+        <w:ind w:left="720"/>
+      </w:pPr>
+      <w:r>
+        <w:rPr>
+          <w:i/>
+          <w:iCs/>
+        </w:rPr>
+        <w:t xml:space="preserve">If a scanning application uses a database to store scanned entries, it is possible to execute a </w:t>
+      </w:r>
+      <w:proofErr w:type="spellStart"/>
+      <w:r>
+        <w:rPr>
+          <w:i/>
+          <w:iCs/>
+        </w:rPr>
+        <w:t>sql</w:t>
+      </w:r>
+      <w:proofErr w:type="spellEnd"/>
+      <w:r>
+        <w:rPr>
+          <w:i/>
+          <w:iCs/>
+        </w:rPr>
+        <w:t xml:space="preserve"> injection by scanning values such as 1’ OR 1=1 – in order to circumvent authentication mechanisms. Furthermore, [there is] a threat of browser-based exploits, XSS attacks and command injections via QR codes.</w:t>
+      </w:r>
+      <w:sdt>
+        <w:sdtPr>
+          <w:rPr>
+            <w:i/>
+            <w:iCs/>
+          </w:rPr>
+          <w:id w:val="1482878982"/>
+          <w:citation/>
+        </w:sdtPr>
+        <w:sdtContent>
+          <w:r>
+            <w:rPr>
+              <w:i/>
+              <w:iCs/>
+            </w:rPr>
+            <w:fldChar w:fldCharType="begin"/>
+          </w:r>
+          <w:r>
+            <w:instrText xml:space="preserve"> CITATION Kro14 \l 1033 </w:instrText>
+          </w:r>
+          <w:r>
+            <w:rPr>
+              <w:i/>
+              <w:iCs/>
+            </w:rPr>
+            <w:fldChar w:fldCharType="separate"/>
+          </w:r>
+          <w:r>
+            <w:rPr>
+              <w:noProof/>
+            </w:rPr>
+            <w:t xml:space="preserve"> </w:t>
+          </w:r>
+          <w:r>
+            <w:rPr>
+              <w:noProof/>
+            </w:rPr>
+            <w:t>[13]</w:t>
+          </w:r>
+          <w:r>
+            <w:rPr>
+              <w:i/>
+              <w:iCs/>
+            </w:rPr>
+            <w:fldChar w:fldCharType="end"/>
+          </w:r>
+        </w:sdtContent>
+      </w:sdt>
+    </w:p>
+    <w:p>
+      <w:r>
+        <w:lastRenderedPageBreak/>
+        <w:t xml:space="preserve">In other words, when access control systems forward QR data to a database, attackers can inject malicious code to exploit the database. </w:t>
+      </w:r>
+      <w:r>
+        <w:t xml:space="preserve">In one example, </w:t>
+      </w:r>
+      <w:proofErr w:type="spellStart"/>
+      <w:r>
+        <w:t>Krombholz</w:t>
+      </w:r>
+      <w:proofErr w:type="spellEnd"/>
+      <w:r>
+        <w:t xml:space="preserve"> reiterated a 2012 study in which a QR code was encoded to “</w:t>
+      </w:r>
+      <w:r>
+        <w:t>to trigger</w:t>
+      </w:r>
+      <w:r>
+        <w:t xml:space="preserve"> </w:t>
+      </w:r>
+      <w:r>
+        <w:t xml:space="preserve">the execution of the MMI </w:t>
+      </w:r>
+      <w:r>
+        <w:t>[</w:t>
+      </w:r>
+      <w:r>
+        <w:t>Man-Machine Interface</w:t>
+      </w:r>
+      <w:r>
+        <w:t xml:space="preserve">] </w:t>
+      </w:r>
+      <w:r>
+        <w:t>code which erases all data from the mobile device</w:t>
+      </w:r>
+      <w:r>
+        <w:t xml:space="preserve">.” </w:t>
+      </w:r>
+    </w:p>
+    <w:p>
+      <w:r>
+        <w:t xml:space="preserve">Regardless of any potential security vulnerabilities, studies have also shown the success of a QR code-based access control system. </w:t>
+      </w:r>
+      <w:r>
+        <w:t xml:space="preserve">In fact, </w:t>
+      </w:r>
+      <w:proofErr w:type="spellStart"/>
+      <w:r>
+        <w:t>Satanasaowapak</w:t>
+      </w:r>
+      <w:proofErr w:type="spellEnd"/>
+      <w:r>
+        <w:t xml:space="preserve"> et al</w:t>
+      </w:r>
+      <w:r>
+        <w:t xml:space="preserve">. </w:t>
+      </w:r>
+      <w:r>
+        <w:t>implements a system in which QR codes are dynamically generated, secured, and immediately invalidated after each use</w:t>
+      </w:r>
+      <w:r>
+        <w:t xml:space="preserve"> </w:t>
+      </w:r>
+      <w:sdt>
+        <w:sdtPr>
+          <w:id w:val="1559665237"/>
+          <w:citation/>
+        </w:sdtPr>
+        <w:sdtContent>
+          <w:r>
+            <w:fldChar w:fldCharType="begin"/>
+          </w:r>
+          <w:r>
+            <w:instrText xml:space="preserve"> CITATION Sat21 \l 1033 </w:instrText>
+          </w:r>
+          <w:r>
+            <w:fldChar w:fldCharType="separate"/>
+          </w:r>
+          <w:r>
+            <w:rPr>
+              <w:noProof/>
+            </w:rPr>
+            <w:t>[8]</w:t>
+          </w:r>
+          <w:r>
+            <w:fldChar w:fldCharType="end"/>
+          </w:r>
+        </w:sdtContent>
+      </w:sdt>
+      <w:r>
+        <w:t>.</w:t>
+      </w:r>
+      <w:r>
+        <w:t xml:space="preserve"> </w:t>
+      </w:r>
+    </w:p>
+    <w:p>
       <w:pPr>
         <w:pStyle w:val="Heading2"/>
       </w:pPr>
-      <w:bookmarkStart w:id="12" w:name="_Toc195443696"/>
+      <w:bookmarkStart w:id="12" w:name="_Toc195551642"/>
       <w:r>
         <w:t>Methodology and Implementation</w:t>
       </w:r>
@@ -8602,7 +8943,7 @@
       <w:pPr>
         <w:pStyle w:val="Heading3"/>
       </w:pPr>
-      <w:bookmarkStart w:id="13" w:name="_Toc195443697"/>
+      <w:bookmarkStart w:id="13" w:name="_Toc195551643"/>
       <w:r>
         <w:t>System Overview</w:t>
       </w:r>
@@ -8617,7 +8958,7 @@
       <w:pPr>
         <w:pStyle w:val="Heading3"/>
       </w:pPr>
-      <w:bookmarkStart w:id="14" w:name="_Toc195443698"/>
+      <w:bookmarkStart w:id="14" w:name="_Toc195551644"/>
       <w:r>
         <w:t>Technologies Used</w:t>
       </w:r>
@@ -8632,9 +8973,8 @@
       <w:pPr>
         <w:pStyle w:val="Heading3"/>
       </w:pPr>
-      <w:bookmarkStart w:id="15" w:name="_Toc195443699"/>
-      <w:r>
-        <w:lastRenderedPageBreak/>
+      <w:bookmarkStart w:id="15" w:name="_Toc195551645"/>
+      <w:r>
         <w:t>Enhanced QR Code Detection</w:t>
       </w:r>
       <w:bookmarkEnd w:id="15"/>
@@ -8644,7 +8984,7 @@
       <w:pPr>
         <w:pStyle w:val="Heading3"/>
       </w:pPr>
-      <w:bookmarkStart w:id="16" w:name="_Toc195443700"/>
+      <w:bookmarkStart w:id="16" w:name="_Toc195551646"/>
       <w:r>
         <w:t xml:space="preserve">Time-Based </w:t>
       </w:r>
@@ -8660,9 +9000,98 @@
     </w:p>
     <w:p>
       <w:pPr>
+        <w:rPr>
+          <w:highlight w:val="yellow"/>
+        </w:rPr>
+      </w:pPr>
+      <w:r>
+        <w:rPr>
+          <w:highlight w:val="yellow"/>
+        </w:rPr>
+        <w:t xml:space="preserve">The QR code content is cryptographically signed </w:t>
+      </w:r>
+      <w:r>
+        <w:rPr>
+          <w:highlight w:val="yellow"/>
+        </w:rPr>
+        <w:t xml:space="preserve">and </w:t>
+      </w:r>
+      <w:r>
+        <w:rPr>
+          <w:highlight w:val="yellow"/>
+        </w:rPr>
+        <w:t xml:space="preserve"> encoded,</w:t>
+      </w:r>
+    </w:p>
+    <w:p>
+      <w:pPr>
+        <w:rPr>
+          <w:highlight w:val="yellow"/>
+        </w:rPr>
+      </w:pPr>
+      <w:r>
+        <w:rPr>
+          <w:highlight w:val="yellow"/>
+        </w:rPr>
+        <w:t xml:space="preserve">The user cannot modify </w:t>
+      </w:r>
+      <w:r>
+        <w:rPr>
+          <w:highlight w:val="yellow"/>
+        </w:rPr>
+        <w:t>the QR data and, even if the user did</w:t>
+      </w:r>
+      <w:r>
+        <w:rPr>
+          <w:highlight w:val="yellow"/>
+        </w:rPr>
+        <w:t>,</w:t>
+      </w:r>
+      <w:r>
+        <w:rPr>
+          <w:highlight w:val="yellow"/>
+        </w:rPr>
+        <w:t xml:space="preserve"> t</w:t>
+      </w:r>
+      <w:r>
+        <w:rPr>
+          <w:highlight w:val="yellow"/>
+        </w:rPr>
+        <w:t xml:space="preserve">he system that scans it validates it only against </w:t>
+      </w:r>
+      <w:r>
+        <w:rPr>
+          <w:highlight w:val="yellow"/>
+        </w:rPr>
+        <w:t>its own database rather than scanning the QR code</w:t>
+      </w:r>
+      <w:r>
+        <w:rPr>
+          <w:highlight w:val="yellow"/>
+        </w:rPr>
+        <w:t>, and</w:t>
+      </w:r>
+    </w:p>
+    <w:p>
+      <w:r>
+        <w:rPr>
+          <w:highlight w:val="yellow"/>
+        </w:rPr>
+        <w:t>I am</w:t>
+      </w:r>
+      <w:r>
+        <w:rPr>
+          <w:highlight w:val="yellow"/>
+        </w:rPr>
+        <w:t xml:space="preserve"> not passing decoded QR data into any insecure parts of your backend or UI…</w:t>
+      </w:r>
+    </w:p>
+    <w:p/>
+    <w:p>
+      <w:pPr>
         <w:pStyle w:val="Heading3"/>
       </w:pPr>
-      <w:bookmarkStart w:id="17" w:name="_Toc195443701"/>
+      <w:bookmarkStart w:id="17" w:name="_Toc195551647"/>
       <w:r>
         <w:t>Challenges and Solutions</w:t>
       </w:r>
@@ -8677,7 +9106,7 @@
       <w:pPr>
         <w:pStyle w:val="Heading2"/>
       </w:pPr>
-      <w:bookmarkStart w:id="18" w:name="_Toc195443702"/>
+      <w:bookmarkStart w:id="18" w:name="_Toc195551648"/>
       <w:r>
         <w:t>Experimental Results and Evaluation</w:t>
       </w:r>
@@ -8687,7 +9116,7 @@
       <w:pPr>
         <w:pStyle w:val="Heading3"/>
       </w:pPr>
-      <w:bookmarkStart w:id="19" w:name="_Toc195443703"/>
+      <w:bookmarkStart w:id="19" w:name="_Toc195551649"/>
       <w:r>
         <w:t>Test Setup</w:t>
       </w:r>
@@ -8701,12 +9130,18 @@
     <w:p>
       <w:pPr>
         <w:pStyle w:val="Heading3"/>
-      </w:pPr>
-      <w:bookmarkStart w:id="20" w:name="_Toc195443704"/>
+        <w:tabs>
+          <w:tab w:val="right" w:pos="9360"/>
+        </w:tabs>
+      </w:pPr>
+      <w:bookmarkStart w:id="20" w:name="_Toc195551650"/>
       <w:r>
         <w:t>Performance Analysis</w:t>
       </w:r>
       <w:bookmarkEnd w:id="20"/>
+      <w:r>
+        <w:tab/>
+      </w:r>
     </w:p>
     <w:p>
       <w:r>
@@ -8717,8 +9152,9 @@
       <w:pPr>
         <w:pStyle w:val="Heading3"/>
       </w:pPr>
-      <w:bookmarkStart w:id="21" w:name="_Toc195443705"/>
-      <w:r>
+      <w:bookmarkStart w:id="21" w:name="_Toc195551651"/>
+      <w:r>
+        <w:lastRenderedPageBreak/>
         <w:t>Security Analysis</w:t>
       </w:r>
       <w:bookmarkEnd w:id="21"/>
@@ -8732,7 +9168,7 @@
       <w:pPr>
         <w:pStyle w:val="Heading3"/>
       </w:pPr>
-      <w:bookmarkStart w:id="22" w:name="_Toc195443706"/>
+      <w:bookmarkStart w:id="22" w:name="_Toc195551652"/>
       <w:r>
         <w:t>User Experience</w:t>
       </w:r>
@@ -8747,7 +9183,7 @@
       <w:pPr>
         <w:pStyle w:val="Heading2"/>
       </w:pPr>
-      <w:bookmarkStart w:id="23" w:name="_Toc195443707"/>
+      <w:bookmarkStart w:id="23" w:name="_Toc195551653"/>
       <w:r>
         <w:t>Discussion</w:t>
       </w:r>
@@ -8762,7 +9198,7 @@
       <w:pPr>
         <w:pStyle w:val="Heading2"/>
       </w:pPr>
-      <w:bookmarkStart w:id="24" w:name="_Toc195443708"/>
+      <w:bookmarkStart w:id="24" w:name="_Toc195551654"/>
       <w:r>
         <w:t>Conclusion</w:t>
       </w:r>
@@ -8815,7 +9251,7 @@
               <w:rStyle w:val="Heading2Char"/>
             </w:rPr>
           </w:pPr>
-          <w:bookmarkStart w:id="25" w:name="_Toc195443709"/>
+          <w:bookmarkStart w:id="25" w:name="_Toc195551655"/>
           <w:r>
             <w:rPr>
               <w:rStyle w:val="Heading2Char"/>
@@ -8860,7 +9296,7 @@
           </w:tblGrid>
           <w:tr>
             <w:trPr>
-              <w:divId w:val="911698431"/>
+              <w:divId w:val="1635939927"/>
               <w:tblCellSpacing w:w="15" w:type="dxa"/>
             </w:trPr>
             <w:tc>
@@ -8910,7 +9346,7 @@
           </w:tr>
           <w:tr>
             <w:trPr>
-              <w:divId w:val="911698431"/>
+              <w:divId w:val="1635939927"/>
               <w:tblCellSpacing w:w="15" w:type="dxa"/>
             </w:trPr>
             <w:tc>
@@ -8956,7 +9392,7 @@
           </w:tr>
           <w:tr>
             <w:trPr>
-              <w:divId w:val="911698431"/>
+              <w:divId w:val="1635939927"/>
               <w:tblCellSpacing w:w="15" w:type="dxa"/>
             </w:trPr>
             <w:tc>
@@ -9002,7 +9438,7 @@
           </w:tr>
           <w:tr>
             <w:trPr>
-              <w:divId w:val="911698431"/>
+              <w:divId w:val="1635939927"/>
               <w:tblCellSpacing w:w="15" w:type="dxa"/>
             </w:trPr>
             <w:tc>
@@ -9062,7 +9498,7 @@
           </w:tr>
           <w:tr>
             <w:trPr>
-              <w:divId w:val="911698431"/>
+              <w:divId w:val="1635939927"/>
               <w:tblCellSpacing w:w="15" w:type="dxa"/>
             </w:trPr>
             <w:tc>
@@ -9122,7 +9558,7 @@
           </w:tr>
           <w:tr>
             <w:trPr>
-              <w:divId w:val="911698431"/>
+              <w:divId w:val="1635939927"/>
               <w:tblCellSpacing w:w="15" w:type="dxa"/>
             </w:trPr>
             <w:tc>
@@ -9168,7 +9604,7 @@
           </w:tr>
           <w:tr>
             <w:trPr>
-              <w:divId w:val="911698431"/>
+              <w:divId w:val="1635939927"/>
               <w:tblCellSpacing w:w="15" w:type="dxa"/>
             </w:trPr>
             <w:tc>
@@ -9228,7 +9664,7 @@
           </w:tr>
           <w:tr>
             <w:trPr>
-              <w:divId w:val="911698431"/>
+              <w:divId w:val="1635939927"/>
               <w:tblCellSpacing w:w="15" w:type="dxa"/>
             </w:trPr>
             <w:tc>
@@ -9248,6 +9684,66 @@
                     <w:noProof/>
                   </w:rPr>
                   <w:t xml:space="preserve">[8] </w:t>
+                </w:r>
+              </w:p>
+            </w:tc>
+            <w:tc>
+              <w:tcPr>
+                <w:tcW w:w="0" w:type="auto"/>
+                <w:hideMark/>
+              </w:tcPr>
+              <w:p>
+                <w:pPr>
+                  <w:pStyle w:val="Bibliography"/>
+                  <w:rPr>
+                    <w:noProof/>
+                  </w:rPr>
+                </w:pPr>
+                <w:r>
+                  <w:rPr>
+                    <w:noProof/>
+                  </w:rPr>
+                  <w:t xml:space="preserve">P. Satanasaowapak, K. Witawat, S. Promlee and A. Vilamat, "Residential access control system using QR code and the IoT," </w:t>
+                </w:r>
+                <w:r>
+                  <w:rPr>
+                    <w:i/>
+                    <w:iCs/>
+                    <w:noProof/>
+                  </w:rPr>
+                  <w:t xml:space="preserve">International Journal of Electrical and Computer Engineering (IJECE), </w:t>
+                </w:r>
+                <w:r>
+                  <w:rPr>
+                    <w:noProof/>
+                  </w:rPr>
+                  <w:t xml:space="preserve">vol. 11, no. 4, pp. 3267-3274, 2021. </w:t>
+                </w:r>
+              </w:p>
+            </w:tc>
+          </w:tr>
+          <w:tr>
+            <w:trPr>
+              <w:divId w:val="1635939927"/>
+              <w:tblCellSpacing w:w="15" w:type="dxa"/>
+            </w:trPr>
+            <w:tc>
+              <w:tcPr>
+                <w:tcW w:w="50" w:type="pct"/>
+                <w:hideMark/>
+              </w:tcPr>
+              <w:p>
+                <w:pPr>
+                  <w:pStyle w:val="Bibliography"/>
+                  <w:rPr>
+                    <w:noProof/>
+                  </w:rPr>
+                </w:pPr>
+                <w:r>
+                  <w:rPr>
+                    <w:noProof/>
+                  </w:rPr>
+                  <w:t xml:space="preserve">[9] </w:t>
                 </w:r>
               </w:p>
             </w:tc>
@@ -9288,7 +9784,7 @@
           </w:tr>
           <w:tr>
             <w:trPr>
-              <w:divId w:val="911698431"/>
+              <w:divId w:val="1635939927"/>
               <w:tblCellSpacing w:w="15" w:type="dxa"/>
             </w:trPr>
             <w:tc>
@@ -9307,7 +9803,7 @@
                   <w:rPr>
                     <w:noProof/>
                   </w:rPr>
-                  <w:t xml:space="preserve">[9] </w:t>
+                  <w:t xml:space="preserve">[10] </w:t>
                 </w:r>
               </w:p>
             </w:tc>
@@ -9348,7 +9844,7 @@
           </w:tr>
           <w:tr>
             <w:trPr>
-              <w:divId w:val="911698431"/>
+              <w:divId w:val="1635939927"/>
               <w:tblCellSpacing w:w="15" w:type="dxa"/>
             </w:trPr>
             <w:tc>
@@ -9367,7 +9863,7 @@
                   <w:rPr>
                     <w:noProof/>
                   </w:rPr>
-                  <w:t xml:space="preserve">[10] </w:t>
+                  <w:t xml:space="preserve">[11] </w:t>
                 </w:r>
               </w:p>
             </w:tc>
@@ -9394,7 +9890,7 @@
           </w:tr>
           <w:tr>
             <w:trPr>
-              <w:divId w:val="911698431"/>
+              <w:divId w:val="1635939927"/>
               <w:tblCellSpacing w:w="15" w:type="dxa"/>
             </w:trPr>
             <w:tc>
@@ -9413,7 +9909,7 @@
                   <w:rPr>
                     <w:noProof/>
                   </w:rPr>
-                  <w:t xml:space="preserve">[11] </w:t>
+                  <w:t xml:space="preserve">[12] </w:t>
                 </w:r>
               </w:p>
             </w:tc>
@@ -9454,7 +9950,7 @@
           </w:tr>
           <w:tr>
             <w:trPr>
-              <w:divId w:val="911698431"/>
+              <w:divId w:val="1635939927"/>
               <w:tblCellSpacing w:w="15" w:type="dxa"/>
             </w:trPr>
             <w:tc>
@@ -9473,7 +9969,68 @@
                   <w:rPr>
                     <w:noProof/>
                   </w:rPr>
-                  <w:t xml:space="preserve">[12] </w:t>
+                  <w:t xml:space="preserve">[13] </w:t>
+                </w:r>
+              </w:p>
+            </w:tc>
+            <w:tc>
+              <w:tcPr>
+                <w:tcW w:w="0" w:type="auto"/>
+                <w:hideMark/>
+              </w:tcPr>
+              <w:p>
+                <w:pPr>
+                  <w:pStyle w:val="Bibliography"/>
+                  <w:rPr>
+                    <w:noProof/>
+                  </w:rPr>
+                </w:pPr>
+                <w:r>
+                  <w:rPr>
+                    <w:noProof/>
+                  </w:rPr>
+                  <w:t xml:space="preserve">K. Krombholz, P. Fruehwirt, P. Kieseberg and I. Kapsalis, "QR Code Security: A Survey of Attacks and Challenges for Usable Security," </w:t>
+                </w:r>
+                <w:r>
+                  <w:rPr>
+                    <w:i/>
+                    <w:iCs/>
+                    <w:noProof/>
+                  </w:rPr>
+                  <w:t xml:space="preserve">Lecture Notes in Computer Science, </w:t>
+                </w:r>
+                <w:r>
+                  <w:rPr>
+                    <w:noProof/>
+                  </w:rPr>
+                  <w:t xml:space="preserve">2014. </w:t>
+                </w:r>
+              </w:p>
+            </w:tc>
+          </w:tr>
+          <w:tr>
+            <w:trPr>
+              <w:divId w:val="1635939927"/>
+              <w:tblCellSpacing w:w="15" w:type="dxa"/>
+            </w:trPr>
+            <w:tc>
+              <w:tcPr>
+                <w:tcW w:w="50" w:type="pct"/>
+                <w:hideMark/>
+              </w:tcPr>
+              <w:p>
+                <w:pPr>
+                  <w:pStyle w:val="Bibliography"/>
+                  <w:rPr>
+                    <w:noProof/>
+                  </w:rPr>
+                </w:pPr>
+                <w:r>
+                  <w:rPr>
+                    <w:noProof/>
+                  </w:rPr>
+                  <w:lastRenderedPageBreak/>
+                  <w:t xml:space="preserve">[14] </w:t>
                 </w:r>
               </w:p>
             </w:tc>
@@ -9500,7 +10057,7 @@
           </w:tr>
           <w:tr>
             <w:trPr>
-              <w:divId w:val="911698431"/>
+              <w:divId w:val="1635939927"/>
               <w:tblCellSpacing w:w="15" w:type="dxa"/>
             </w:trPr>
             <w:tc>
@@ -9519,8 +10076,7 @@
                   <w:rPr>
                     <w:noProof/>
                   </w:rPr>
-                  <w:lastRenderedPageBreak/>
-                  <w:t xml:space="preserve">[13] </w:t>
+                  <w:t xml:space="preserve">[15] </w:t>
                 </w:r>
               </w:p>
             </w:tc>
@@ -9548,7 +10104,7 @@
         </w:tbl>
         <w:p>
           <w:pPr>
-            <w:divId w:val="911698431"/>
+            <w:divId w:val="1635939927"/>
             <w:rPr>
               <w:rFonts w:eastAsia="Times New Roman"/>
               <w:noProof/>
@@ -9922,7 +10478,7 @@
             <w:rPr>
               <w:noProof/>
             </w:rPr>
-            <w:t>[12]</w:t>
+            <w:t>[14]</w:t>
           </w:r>
           <w:r>
             <w:fldChar w:fldCharType="end"/>
@@ -9988,7 +10544,7 @@
             <w:rPr>
               <w:noProof/>
             </w:rPr>
-            <w:t>[13]</w:t>
+            <w:t>[15]</w:t>
           </w:r>
           <w:r>
             <w:fldChar w:fldCharType="end"/>
@@ -12549,13 +13105,16 @@
   </w:compat>
   <w:rsids>
     <w:rsidRoot w:val="00794723"/>
+    <w:rsid w:val="000F3C8E"/>
     <w:rsid w:val="001966D7"/>
     <w:rsid w:val="002075F6"/>
     <w:rsid w:val="002B14D9"/>
     <w:rsid w:val="002D593D"/>
     <w:rsid w:val="003F1C61"/>
     <w:rsid w:val="00413417"/>
+    <w:rsid w:val="0042790F"/>
     <w:rsid w:val="00446038"/>
+    <w:rsid w:val="00447A9C"/>
     <w:rsid w:val="00481C6D"/>
     <w:rsid w:val="004E0C01"/>
     <w:rsid w:val="005B4CAA"/>
@@ -12574,11 +13133,13 @@
     <w:rsid w:val="00AD2DFB"/>
     <w:rsid w:val="00AD7F49"/>
     <w:rsid w:val="00B95290"/>
+    <w:rsid w:val="00BE7A6C"/>
     <w:rsid w:val="00C1350D"/>
     <w:rsid w:val="00C73BEE"/>
     <w:rsid w:val="00CB02D3"/>
     <w:rsid w:val="00E65C09"/>
     <w:rsid w:val="00EE3B39"/>
+    <w:rsid w:val="00FA5870"/>
     <w:rsid w:val="00FE0D9E"/>
     <w:rsid w:val="00FF53A2"/>
   </w:rsids>
@@ -13585,7 +14146,7 @@
     </b:Author>
     <b:JournalName>Neurocomputing</b:JournalName>
     <b:Pages>351-361</b:Pages>
-    <b:RefOrder>11</b:RefOrder>
+    <b:RefOrder>12</b:RefOrder>
   </b:Source>
   <b:Source>
     <b:Tag>Yah10</b:Tag>
@@ -13610,7 +14171,7 @@
     <b:ConferenceName>2010 IEEE Computer Society Conference on Computer Vision and Pattern Recognition</b:ConferenceName>
     <b:City>San Francisco</b:City>
     <b:Publisher>IEEE</b:Publisher>
-    <b:RefOrder>8</b:RefOrder>
+    <b:RefOrder>9</b:RefOrder>
   </b:Source>
   <b:Source>
     <b:Tag>Rio21</b:Tag>
@@ -13648,7 +14209,7 @@
     <b:Pages>77-78</b:Pages>
     <b:Volume>43</b:Volume>
     <b:Issue>1</b:Issue>
-    <b:RefOrder>9</b:RefOrder>
+    <b:RefOrder>10</b:RefOrder>
   </b:Source>
   <b:Source>
     <b:Tag>Doh19</b:Tag>
@@ -13672,7 +14233,7 @@
     <b:MonthAccessed>April</b:MonthAccessed>
     <b:DayAccessed>13</b:DayAccessed>
     <b:URL>https://dohmatob.github.io/research/2019/10/31/duality.html</b:URL>
-    <b:RefOrder>10</b:RefOrder>
+    <b:RefOrder>11</b:RefOrder>
   </b:Source>
   <b:Source>
     <b:Tag>Cho23</b:Tag>
@@ -13698,7 +14259,7 @@
     <b:MonthAccessed>April</b:MonthAccessed>
     <b:DayAccessed>13</b:DayAccessed>
     <b:URL>https://medium.com/@neetu.sigger/a-comprehensive-guide-to-understanding-and-implementing-bottleneck-residual-blocks-6b420706f66b</b:URL>
-    <b:RefOrder>12</b:RefOrder>
+    <b:RefOrder>14</b:RefOrder>
   </b:Source>
   <b:Source>
     <b:Tag>Xav19</b:Tag>
@@ -13723,7 +14284,72 @@
     <b:MonthAccessed>April</b:MonthAccessed>
     <b:DayAccessed>13</b:DayAccessed>
     <b:URL>https://medium.com/neuronio/an-introduction-to-convlstm-55c9025563a7</b:URL>
+    <b:RefOrder>15</b:RefOrder>
+  </b:Source>
+  <b:Source>
+    <b:Tag>Kro14</b:Tag>
+    <b:SourceType>JournalArticle</b:SourceType>
+    <b:Guid>{0CDA7067-6647-4C40-A1BE-E08687CDFD3E}</b:Guid>
+    <b:Title>QR Code Security: A Survey of Attacks and Challenges for Usable Security</b:Title>
+    <b:Year>2014</b:Year>
+    <b:Author>
+      <b:Author>
+        <b:NameList>
+          <b:Person>
+            <b:Last>Krombholz</b:Last>
+            <b:First>Katharina</b:First>
+          </b:Person>
+          <b:Person>
+            <b:Last>Fruehwirt</b:Last>
+            <b:First>Peter</b:First>
+          </b:Person>
+          <b:Person>
+            <b:Last>Kieseberg</b:Last>
+            <b:First>Peter</b:First>
+          </b:Person>
+          <b:Person>
+            <b:Last>Kapsalis</b:Last>
+            <b:First>Ioannis</b:First>
+          </b:Person>
+        </b:NameList>
+      </b:Author>
+    </b:Author>
+    <b:JournalName>Lecture Notes in Computer Science</b:JournalName>
     <b:RefOrder>13</b:RefOrder>
+  </b:Source>
+  <b:Source>
+    <b:Tag>Sat21</b:Tag>
+    <b:SourceType>JournalArticle</b:SourceType>
+    <b:Guid>{23BA3C7F-CBB6-4082-95C7-33E42A920B55}</b:Guid>
+    <b:Author>
+      <b:Author>
+        <b:NameList>
+          <b:Person>
+            <b:Last>Satanasaowapak</b:Last>
+            <b:First>Pak</b:First>
+          </b:Person>
+          <b:Person>
+            <b:Last>Witawat</b:Last>
+            <b:First>Kawseewai</b:First>
+          </b:Person>
+          <b:Person>
+            <b:Last>Promlee</b:Last>
+            <b:First>Suchada</b:First>
+          </b:Person>
+          <b:Person>
+            <b:Last>Vilamat</b:Last>
+            <b:First>Anuwat</b:First>
+          </b:Person>
+        </b:NameList>
+      </b:Author>
+    </b:Author>
+    <b:Title>Residential access control system using QR code and the IoT</b:Title>
+    <b:JournalName>International Journal of Electrical and Computer Engineering (IJECE)</b:JournalName>
+    <b:Year>2021</b:Year>
+    <b:Pages>3267-3274</b:Pages>
+    <b:Volume>11</b:Volume>
+    <b:Issue>4</b:Issue>
+    <b:RefOrder>8</b:RefOrder>
   </b:Source>
 </b:Sources>
 </file>
@@ -13737,7 +14363,7 @@
 </file>
 
 <file path=customXml/itemProps2.xml><?xml version="1.0" encoding="utf-8"?>
-<ds:datastoreItem xmlns:ds="http://schemas.openxmlformats.org/officeDocument/2006/customXml" ds:itemID="{6DF04247-B4DD-422F-83C6-805F335A5285}">
+<ds:datastoreItem xmlns:ds="http://schemas.openxmlformats.org/officeDocument/2006/customXml" ds:itemID="{603FBA9A-DC84-4992-9861-ECAAD85FC24A}">
   <ds:schemaRefs>
     <ds:schemaRef ds:uri="http://schemas.openxmlformats.org/officeDocument/2006/bibliography"/>
   </ds:schemaRefs>

</xml_diff>

<commit_message>
Changed webcam for macbook. Added to research paper.
</commit_message>
<xml_diff>
--- a/Jennewein_Research_CMPSCI6420.docx
+++ b/Jennewein_Research_CMPSCI6420.docx
@@ -2,6 +2,11 @@
 <file path=word/document.xml><?xml version="1.0" encoding="utf-8"?>
 <w:document xmlns:wpc="http://schemas.microsoft.com/office/word/2010/wordprocessingCanvas" xmlns:cx="http://schemas.microsoft.com/office/drawing/2014/chartex" xmlns:cx1="http://schemas.microsoft.com/office/drawing/2015/9/8/chartex" xmlns:cx2="http://schemas.microsoft.com/office/drawing/2015/10/21/chartex" xmlns:cx3="http://schemas.microsoft.com/office/drawing/2016/5/9/chartex" xmlns:cx4="http://schemas.microsoft.com/office/drawing/2016/5/10/chartex" xmlns:cx5="http://schemas.microsoft.com/office/drawing/2016/5/11/chartex" xmlns:cx6="http://schemas.microsoft.com/office/drawing/2016/5/12/chartex" xmlns:cx7="http://schemas.microsoft.com/office/drawing/2016/5/13/chartex" xmlns:cx8="http://schemas.microsoft.com/office/drawing/2016/5/14/chartex" xmlns:mc="http://schemas.openxmlformats.org/markup-compatibility/2006" xmlns:aink="http://schemas.microsoft.com/office/drawing/2016/ink" xmlns:am3d="http://schemas.microsoft.com/office/drawing/2017/model3d" xmlns:o="urn:schemas-microsoft-com:office:office" xmlns:oel="http://schemas.microsoft.com/office/2019/extlst" xmlns:r="http://schemas.openxmlformats.org/officeDocument/2006/relationships" xmlns:m="http://schemas.openxmlformats.org/officeDocument/2006/math" xmlns:v="urn:schemas-microsoft-com:vml" xmlns:wp14="http://schemas.microsoft.com/office/word/2010/wordprocessingDrawing" xmlns:wp="http://schemas.openxmlformats.org/drawingml/2006/wordprocessingDrawing" xmlns:w10="urn:schemas-microsoft-com:office:word" xmlns:w="http://schemas.openxmlformats.org/wordprocessingml/2006/main" xmlns:w14="http://schemas.microsoft.com/office/word/2010/wordml" xmlns:w15="http://schemas.microsoft.com/office/word/2012/wordml" xmlns:w16cex="http://schemas.microsoft.com/office/word/2018/wordml/cex" xmlns:w16cid="http://schemas.microsoft.com/office/word/2016/wordml/cid" xmlns:w16="http://schemas.microsoft.com/office/word/2018/wordml" xmlns:w16du="http://schemas.microsoft.com/office/word/2023/wordml/word16du" xmlns:w16sdtdh="http://schemas.microsoft.com/office/word/2020/wordml/sdtdatahash" xmlns:w16sdtfl="http://schemas.microsoft.com/office/word/2024/wordml/sdtformatlock" xmlns:w16se="http://schemas.microsoft.com/office/word/2015/wordml/symex" xmlns:wpg="http://schemas.microsoft.com/office/word/2010/wordprocessingGroup" xmlns:wpi="http://schemas.microsoft.com/office/word/2010/wordprocessingInk" xmlns:wne="http://schemas.microsoft.com/office/word/2006/wordml" xmlns:wps="http://schemas.microsoft.com/office/word/2010/wordprocessingShape" mc:Ignorable="w14 w15 w16se w16cid w16 w16cex w16sdtdh w16sdtfl w16du wp14">
   <w:body>
+    <w:p>
+      <w:r>
+        <w:t>00</w:t>
+      </w:r>
+    </w:p>
     <w:sdt>
       <w:sdtPr>
         <w:id w:val="-298845455"/>
@@ -2237,19 +2242,28 @@
         <w:t xml:space="preserve">attempt to </w:t>
       </w:r>
       <w:r>
-        <w:t xml:space="preserve">match a displayed QR code to a database. </w:t>
-      </w:r>
-      <w:r>
-        <w:t xml:space="preserve">In the best case, </w:t>
-      </w:r>
-      <w:r>
-        <w:t xml:space="preserve">these </w:t>
+        <w:t xml:space="preserve">match a displayed QR code to a </w:t>
+      </w:r>
+      <w:r>
+        <w:t>database with basic technology</w:t>
+      </w:r>
+      <w:r>
+        <w:t xml:space="preserve">. </w:t>
+      </w:r>
+      <w:r>
+        <w:t>T</w:t>
+      </w:r>
+      <w:r>
+        <w:t xml:space="preserve">hese </w:t>
       </w:r>
       <w:r>
         <w:t xml:space="preserve">standard QR code detection </w:t>
       </w:r>
       <w:r>
-        <w:t>methods are</w:t>
+        <w:t xml:space="preserve">methods </w:t>
+      </w:r>
+      <w:r>
+        <w:t>can be</w:t>
       </w:r>
       <w:r>
         <w:t xml:space="preserve"> unreliable in challenging environments</w:t>
@@ -2279,7 +2293,13 @@
         <w:t>motion blur</w:t>
       </w:r>
       <w:r>
-        <w:t xml:space="preserve">. In the worst case, standard QR code detection methods are subject to </w:t>
+        <w:t xml:space="preserve">. In the worst case, </w:t>
+      </w:r>
+      <w:r>
+        <w:t>simply reading a QR code for authentication can pose</w:t>
+      </w:r>
+      <w:r>
+        <w:t xml:space="preserve"> </w:t>
       </w:r>
       <w:r>
         <w:t>cybersecurity threats</w:t>
@@ -2296,21 +2316,7 @@
         <w:t>two</w:t>
       </w:r>
       <w:r>
-        <w:t xml:space="preserve"> key components: (1) Enhanced QR code detection using adaptive thresholding, deblurring techniques</w:t>
-      </w:r>
-      <w:r>
-        <w:t xml:space="preserve">, and </w:t>
-      </w:r>
-      <w:proofErr w:type="spellStart"/>
-      <w:r>
-        <w:t>homography</w:t>
-      </w:r>
-      <w:proofErr w:type="spellEnd"/>
-      <w:r>
-        <w:t xml:space="preserve"> transformations</w:t>
-      </w:r>
-      <w:r>
-        <w:t xml:space="preserve"> to improve robustness in real-world conditions; and (</w:t>
+        <w:t xml:space="preserve"> key components: (1) Enhanced QR code detection to improve robustness in real-world conditions; and (</w:t>
       </w:r>
       <w:r>
         <w:t>2</w:t>
@@ -2382,7 +2388,15 @@
         </w:sdtContent>
       </w:sdt>
       <w:r>
-        <w:t xml:space="preserve">. These codes – unlike more standardized one-dimensional barcodes – are capable of storing </w:t>
+        <w:t xml:space="preserve">. These codes – unlike more standardized one-dimensional barcodes – </w:t>
+      </w:r>
+      <w:proofErr w:type="gramStart"/>
+      <w:r>
+        <w:t>are capable of storing</w:t>
+      </w:r>
+      <w:proofErr w:type="gramEnd"/>
+      <w:r>
+        <w:t xml:space="preserve"> </w:t>
       </w:r>
       <w:r>
         <w:t xml:space="preserve">a </w:t>
@@ -4846,7 +4860,15 @@
         <w:t>are highlighted</w:t>
       </w:r>
       <w:r>
-        <w:t xml:space="preserve"> below and the corresponding encodings are also given. </w:t>
+        <w:t xml:space="preserve"> </w:t>
+      </w:r>
+      <w:proofErr w:type="gramStart"/>
+      <w:r>
+        <w:t>below</w:t>
+      </w:r>
+      <w:proofErr w:type="gramEnd"/>
+      <w:r>
+        <w:t xml:space="preserve"> and the corresponding encodings are also given. </w:t>
       </w:r>
     </w:p>
     <w:tbl>
@@ -5637,6 +5659,7 @@
       <w:r>
         <w:t xml:space="preserve"> </w:t>
       </w:r>
+      <w:proofErr w:type="gramStart"/>
       <w:r>
         <w:rPr>
           <w:i/>
@@ -5648,7 +5671,11 @@
         <w:t xml:space="preserve"> </w:t>
       </w:r>
       <w:r>
-        <w:t xml:space="preserve"> - which fall outside the scope of this paper – </w:t>
+        <w:t xml:space="preserve"> -</w:t>
+      </w:r>
+      <w:proofErr w:type="gramEnd"/>
+      <w:r>
+        <w:t xml:space="preserve"> which fall outside the scope of this paper – </w:t>
       </w:r>
       <w:r>
         <w:t>alleviate this</w:t>
@@ -6044,140 +6071,62 @@
       <w:r>
         <w:t>hysical fob systems are a common method of access control in schools, allowing students to unlock doors or check in to secure areas.</w:t>
       </w:r>
+      <w:r>
+        <w:t xml:space="preserve"> One researcher, Pak </w:t>
+      </w:r>
+      <w:proofErr w:type="spellStart"/>
+      <w:r>
+        <w:t>Satanasaowapak</w:t>
+      </w:r>
+      <w:proofErr w:type="spellEnd"/>
+      <w:r>
+        <w:t xml:space="preserve">, found that QR codes were a solution, citing the following problems with other methods: </w:t>
+      </w:r>
     </w:p>
     <w:p>
       <w:pPr>
         <w:ind w:left="720"/>
       </w:pPr>
       <w:r>
-        <w:rPr>
-          <w:highlight w:val="yellow"/>
-        </w:rPr>
-        <w:t>The security of access to buildings or residences using technology can be guaranteed in various methods.</w:t>
-      </w:r>
-      <w:r>
-        <w:rPr>
-          <w:highlight w:val="yellow"/>
-        </w:rPr>
-        <w:t xml:space="preserve"> </w:t>
-      </w:r>
-      <w:r>
-        <w:rPr>
-          <w:highlight w:val="yellow"/>
-        </w:rPr>
-        <w:t xml:space="preserve">Using a password is the easiest method, but it has the lowest security. Using radio frequency </w:t>
-      </w:r>
-      <w:r>
-        <w:rPr>
-          <w:highlight w:val="yellow"/>
-        </w:rPr>
-        <w:t xml:space="preserve"> </w:t>
-      </w:r>
-      <w:r>
-        <w:rPr>
-          <w:highlight w:val="yellow"/>
-        </w:rPr>
-        <w:t>identification (RFID) is convenient for access, but it needs to be carried like a key. Biometrics is another</w:t>
-      </w:r>
-      <w:r>
-        <w:rPr>
-          <w:highlight w:val="yellow"/>
-        </w:rPr>
-        <w:t xml:space="preserve"> </w:t>
-      </w:r>
-      <w:r>
-        <w:rPr>
-          <w:highlight w:val="yellow"/>
-        </w:rPr>
-        <w:t>method that has high security, but its limitation is the inability to access the security system remotely.</w:t>
-      </w:r>
-      <w:r>
-        <w:rPr>
-          <w:highlight w:val="yellow"/>
-        </w:rPr>
-        <w:t xml:space="preserve"> </w:t>
-      </w:r>
-      <w:r>
-        <w:rPr>
-          <w:highlight w:val="yellow"/>
-        </w:rPr>
-        <w:t>Moreover, sending a password directly to a user by using a wireless network, such as Wi-Fi or Bluetooth,</w:t>
-      </w:r>
-      <w:r>
-        <w:rPr>
-          <w:highlight w:val="yellow"/>
-        </w:rPr>
-        <w:t xml:space="preserve"> </w:t>
-      </w:r>
-      <w:r>
-        <w:rPr>
-          <w:highlight w:val="yellow"/>
-        </w:rPr>
-        <w:t>may run the risk of the data being stolen by hackers. Currently, many studies have proposed solutions to</w:t>
-      </w:r>
-      <w:r>
-        <w:rPr>
-          <w:highlight w:val="yellow"/>
-        </w:rPr>
-        <w:t xml:space="preserve"> </w:t>
-      </w:r>
-      <w:r>
-        <w:rPr>
-          <w:highlight w:val="yellow"/>
-        </w:rPr>
-        <w:t>these issues</w:t>
-      </w:r>
-      <w:r>
-        <w:rPr>
-          <w:highlight w:val="yellow"/>
+        <w:t xml:space="preserve">The security of access to buildings or residences using technology can be guaranteed in various methods. Using a password is the easiest method, but it has the lowest security. Using radio </w:t>
+      </w:r>
+      <w:proofErr w:type="gramStart"/>
+      <w:r>
+        <w:t>frequency  identification</w:t>
+      </w:r>
+      <w:proofErr w:type="gramEnd"/>
+      <w:r>
+        <w:t xml:space="preserve"> (RFID) is convenient for access, but it needs to be carried like a key. Biometrics is another method that has high security, but its limitation is the inability to access the security system remotely. Moreover, sending a password directly to a user by using a wireless network, such as Wi-Fi or Bluetooth, may run the risk of the data being stolen by hackers. Currently, many studies have proposed solutions to these issues</w:t>
+      </w:r>
+      <w:r>
+        <w:rPr>
+          <w:i/>
+          <w:iCs/>
         </w:rPr>
         <w:t>.</w:t>
       </w:r>
       <w:sdt>
         <w:sdtPr>
-          <w:rPr>
-            <w:highlight w:val="yellow"/>
-          </w:rPr>
           <w:id w:val="-2052064961"/>
           <w:citation/>
         </w:sdtPr>
         <w:sdtContent>
           <w:r>
-            <w:rPr>
-              <w:highlight w:val="yellow"/>
-            </w:rPr>
             <w:fldChar w:fldCharType="begin"/>
           </w:r>
           <w:r>
-            <w:rPr>
-              <w:highlight w:val="yellow"/>
-            </w:rPr>
             <w:instrText xml:space="preserve"> CITATION Sat21 \l 1033 </w:instrText>
           </w:r>
           <w:r>
-            <w:rPr>
-              <w:highlight w:val="yellow"/>
-            </w:rPr>
             <w:fldChar w:fldCharType="separate"/>
           </w:r>
           <w:r>
             <w:rPr>
               <w:noProof/>
-              <w:highlight w:val="yellow"/>
             </w:rPr>
-            <w:t xml:space="preserve"> </w:t>
-          </w:r>
-          <w:r>
-            <w:rPr>
-              <w:noProof/>
-              <w:highlight w:val="yellow"/>
-            </w:rPr>
-            <w:t>[8]</w:t>
-          </w:r>
-          <w:r>
-            <w:rPr>
-              <w:highlight w:val="yellow"/>
-            </w:rPr>
+            <w:t xml:space="preserve"> [8]</w:t>
+          </w:r>
+          <w:r>
             <w:fldChar w:fldCharType="end"/>
           </w:r>
         </w:sdtContent>
@@ -6185,13 +6134,13 @@
     </w:p>
     <w:p>
       <w:r>
-        <w:rPr>
-          <w:highlight w:val="yellow"/>
-        </w:rPr>
-        <w:t>Talk about Gen Z’s reliance on phones.</w:t>
-      </w:r>
-      <w:r>
-        <w:t xml:space="preserve"> </w:t>
+        <w:t xml:space="preserve">As such, QR code authentication </w:t>
+      </w:r>
+      <w:r>
+        <w:t xml:space="preserve">for access control </w:t>
+      </w:r>
+      <w:r>
+        <w:t xml:space="preserve">will be discussed in detail in this paper. </w:t>
       </w:r>
     </w:p>
     <w:p>
@@ -6218,10 +6167,28 @@
         <w:t xml:space="preserve"> systems </w:t>
       </w:r>
       <w:r>
-        <w:t>are ineffective</w:t>
-      </w:r>
-      <w:r>
-        <w:t xml:space="preserve"> as students frequently forget or misplace their fobs. This makes access control unreliable and induces administrative burdens to continually issue and replace fobs. While students often forget or misplace their fobs, students almost certainly </w:t>
+        <w:t xml:space="preserve">are </w:t>
+      </w:r>
+      <w:r>
+        <w:t xml:space="preserve">often </w:t>
+      </w:r>
+      <w:r>
+        <w:t>ineffective</w:t>
+      </w:r>
+      <w:r>
+        <w:t xml:space="preserve"> as students frequently forget or misplace their fobs. </w:t>
+      </w:r>
+      <w:r>
+        <w:t xml:space="preserve">In addition, building access is sometimes needed to be provided for one-time use and in challenging environments. </w:t>
+      </w:r>
+      <w:r>
+        <w:t xml:space="preserve">This makes access control unreliable and induces administrative burdens to continually issue and replace fobs. </w:t>
+      </w:r>
+      <w:r>
+        <w:t>However,</w:t>
+      </w:r>
+      <w:r>
+        <w:t xml:space="preserve"> students almost certainly </w:t>
       </w:r>
       <w:r>
         <w:t>carry their smartphones</w:t>
@@ -6247,7 +6214,13 @@
         <w:t xml:space="preserve">, this would also </w:t>
       </w:r>
       <w:r>
-        <w:t xml:space="preserve">have significant shortcomings. Traditional QR code detection often fails in real-world environments, </w:t>
+        <w:t xml:space="preserve">have significant shortcomings. Traditional QR code detection </w:t>
+      </w:r>
+      <w:r>
+        <w:t>sometimes</w:t>
+      </w:r>
+      <w:r>
+        <w:t xml:space="preserve"> fails in real-world environments, </w:t>
       </w:r>
       <w:r>
         <w:t>specifically</w:t>
@@ -6334,20 +6307,38 @@
         <w:t>First, t</w:t>
       </w:r>
       <w:r>
-        <w:t>his project implements</w:t>
-      </w:r>
-      <w:r>
+        <w:t xml:space="preserve">his project </w:t>
+      </w:r>
+      <w:r>
+        <w:rPr>
+          <w:highlight w:val="yellow"/>
+        </w:rPr>
+        <w:t>implements</w:t>
+      </w:r>
+      <w:r>
+        <w:rPr>
+          <w:highlight w:val="yellow"/>
+        </w:rPr>
         <w:t xml:space="preserve"> adaptive thresholding, deblurring techniques</w:t>
       </w:r>
       <w:r>
+        <w:rPr>
+          <w:highlight w:val="yellow"/>
+        </w:rPr>
         <w:t xml:space="preserve">, and </w:t>
       </w:r>
       <w:proofErr w:type="spellStart"/>
       <w:r>
+        <w:rPr>
+          <w:highlight w:val="yellow"/>
+        </w:rPr>
         <w:t>homography</w:t>
       </w:r>
       <w:proofErr w:type="spellEnd"/>
       <w:r>
+        <w:rPr>
+          <w:highlight w:val="yellow"/>
+        </w:rPr>
         <w:t xml:space="preserve"> transformations</w:t>
       </w:r>
       <w:r>
@@ -6416,6 +6407,7 @@
       </w:pPr>
       <w:bookmarkStart w:id="9" w:name="_Toc195551639"/>
       <w:r>
+        <w:lastRenderedPageBreak/>
         <w:t>Literature Review</w:t>
       </w:r>
       <w:bookmarkEnd w:id="9"/>
@@ -6452,7 +6444,6 @@
         <w:rPr>
           <w:noProof/>
         </w:rPr>
-        <w:lastRenderedPageBreak/>
         <w:drawing>
           <wp:anchor distT="0" distB="0" distL="114300" distR="114300" simplePos="0" relativeHeight="251669504" behindDoc="0" locked="0" layoutInCell="1" allowOverlap="1" wp14:anchorId="71DBA1F6" wp14:editId="2B438FE6">
             <wp:simplePos x="0" y="0"/>
@@ -6572,7 +6563,15 @@
         <w:t>.</w:t>
       </w:r>
       <w:r>
-        <w:t xml:space="preserve"> To understand their methods, it is import to examine precisely the problem they aimed to fix. In (</w:t>
+        <w:t xml:space="preserve"> To understand their methods, it is </w:t>
+      </w:r>
+      <w:proofErr w:type="gramStart"/>
+      <w:r>
+        <w:t>import</w:t>
+      </w:r>
+      <w:proofErr w:type="gramEnd"/>
+      <w:r>
+        <w:t xml:space="preserve"> to examine precisely the problem they aimed to fix. In (</w:t>
       </w:r>
       <w:r>
         <w:rPr>
@@ -6580,8 +6579,13 @@
         </w:rPr>
         <w:t>Figure</w:t>
       </w:r>
-      <w:r>
-        <w:t xml:space="preserve">),  three UPCs are presented: (a) is the ideal barcode with perfect black and white modules. These barcodes are unrealistic in real-world applications. (c) is an actual image produced by a camera without any motion blur. This is how UPCs are typically read: there is varying illumination, differences in light reflection, imperfect black and white pixels, etc. </w:t>
+      <w:proofErr w:type="gramStart"/>
+      <w:r>
+        <w:t>),  three</w:t>
+      </w:r>
+      <w:proofErr w:type="gramEnd"/>
+      <w:r>
+        <w:t xml:space="preserve"> UPCs are presented: (a) is the ideal barcode with perfect black and white modules. These barcodes are unrealistic in real-world applications. (c) is an actual image produced by a camera without any motion blur. This is how UPCs are typically read: there is varying illumination, differences in light reflection, imperfect black and white pixels, etc. </w:t>
       </w:r>
       <w:r>
         <w:t xml:space="preserve">(e) is the image obtained from motion blur. </w:t>
@@ -6628,7 +6632,15 @@
         <w:t>First</w:t>
       </w:r>
       <w:r>
-        <w:t xml:space="preserve">, the UPC was converted from a 2-dimensional image to a 1-dimensional image. Because UPCs are simply a series of vertical white and black lines, whether or not the top, middle, or bottom of the vertical line is obtained is irrelevant. </w:t>
+        <w:t xml:space="preserve">, the UPC was converted from a 2-dimensional image to a 1-dimensional image. Because UPCs are simply a series of vertical white and black lines, </w:t>
+      </w:r>
+      <w:proofErr w:type="gramStart"/>
+      <w:r>
+        <w:t>whether or not</w:t>
+      </w:r>
+      <w:proofErr w:type="gramEnd"/>
+      <w:r>
+        <w:t xml:space="preserve"> the top, middle, or bottom of the vertical line is obtained is irrelevant. </w:t>
       </w:r>
       <w:r>
         <w:t xml:space="preserve">Therefore, researchers averaged </w:t>
@@ -6692,8 +6704,13 @@
       </w:r>
     </w:p>
     <w:p>
-      <w:r>
-        <w:t>As a consequence, the kernel used will also become 1-dimensional.</w:t>
+      <w:proofErr w:type="gramStart"/>
+      <w:r>
+        <w:t>As a consequence</w:t>
+      </w:r>
+      <w:proofErr w:type="gramEnd"/>
+      <w:r>
+        <w:t>, the kernel used will also become 1-dimensional.</w:t>
       </w:r>
     </w:p>
     <w:p>
@@ -6704,6 +6721,7 @@
         <w:rPr>
           <w:noProof/>
         </w:rPr>
+        <w:lastRenderedPageBreak/>
         <w:drawing>
           <wp:inline distT="0" distB="0" distL="0" distR="0" wp14:anchorId="1958A8CF" wp14:editId="2B39D5FB">
             <wp:extent cx="1391234" cy="603635"/>
@@ -6757,7 +6775,6 @@
           <w:i/>
           <w:iCs/>
         </w:rPr>
-        <w:lastRenderedPageBreak/>
         <w:t>Second</w:t>
       </w:r>
       <w:r>
@@ -6880,8 +6897,13 @@
         <w:t>. The histogram of a barcode without motion blur has a clear bimodal shape with one intensity modeling black and the other intensity modeling white.</w:t>
       </w:r>
       <w:r>
-        <w:t xml:space="preserve"> Though an ideal UPC will have a perfect bimodal distribution with one intensity being perfect white and the other intensity being perfect black, a UPC in the real-world will essentially never have this distribution and, instead, will have much more gray</w:t>
-      </w:r>
+        <w:t xml:space="preserve"> Though an ideal UPC will have a perfect bimodal distribution with one intensity being perfect white and the other intensity being perfect black, a UPC in the real-world will essentially never have this distribution and, instead, will have much </w:t>
+      </w:r>
+      <w:proofErr w:type="gramStart"/>
+      <w:r>
+        <w:t>more gray</w:t>
+      </w:r>
+      <w:proofErr w:type="gramEnd"/>
       <w:r>
         <w:t xml:space="preserve"> and an intensity distribution much closer to the mean</w:t>
       </w:r>
@@ -7261,8 +7283,16 @@
         <w:rPr>
           <w:rFonts w:eastAsiaTheme="minorEastAsia"/>
         </w:rPr>
-        <w:t>The results of this algorithm were largely successful</w:t>
-      </w:r>
+        <w:t xml:space="preserve">The results of this algorithm were largely </w:t>
+      </w:r>
+      <w:proofErr w:type="gramStart"/>
+      <w:r>
+        <w:rPr>
+          <w:rFonts w:eastAsiaTheme="minorEastAsia"/>
+        </w:rPr>
+        <w:t>successful</w:t>
+      </w:r>
+      <w:proofErr w:type="gramEnd"/>
       <w:r>
         <w:rPr>
           <w:rFonts w:eastAsiaTheme="minorEastAsia"/>
@@ -7286,20 +7316,34 @@
         <w:rPr>
           <w:rFonts w:eastAsiaTheme="minorEastAsia"/>
         </w:rPr>
-        <w:t xml:space="preserve">. 138 images taken with a 3.2 megapixel smartphone camera; 45 images (32.6%) were decoded successfully without any deblurring applied, leaving 93 images unsuccessfully decoded without any deblurring applied. </w:t>
-      </w:r>
+        <w:t xml:space="preserve">. 138 images taken with a </w:t>
+      </w:r>
+      <w:proofErr w:type="gramStart"/>
       <w:r>
         <w:rPr>
           <w:rFonts w:eastAsiaTheme="minorEastAsia"/>
         </w:rPr>
-        <w:t xml:space="preserve">Of those 93 images, 44 were successfully decoded after deblurring. Moreover, the deblurring algorithm had </w:t>
-      </w:r>
+        <w:t>3.2 megapixel</w:t>
+      </w:r>
+      <w:proofErr w:type="gramEnd"/>
       <w:r>
         <w:rPr>
           <w:rFonts w:eastAsiaTheme="minorEastAsia"/>
         </w:rPr>
+        <w:t xml:space="preserve"> smartphone camera; 45 images (32.6%) were decoded successfully without </w:t>
+      </w:r>
+      <w:r>
+        <w:rPr>
+          <w:rFonts w:eastAsiaTheme="minorEastAsia"/>
+        </w:rPr>
         <w:lastRenderedPageBreak/>
-        <w:t>no effect on images that would have otherwise successfully been decoded without deblurring, so the deblurring algorithm led to almost a 50% increase in successful decoding</w:t>
+        <w:t xml:space="preserve">any deblurring applied, leaving 93 images unsuccessfully decoded without any deblurring applied. </w:t>
+      </w:r>
+      <w:r>
+        <w:rPr>
+          <w:rFonts w:eastAsiaTheme="minorEastAsia"/>
+        </w:rPr>
+        <w:t>Of those 93 images, 44 were successfully decoded after deblurring. Moreover, the deblurring algorithm had no effect on images that would have otherwise successfully been decoded without deblurring, so the deblurring algorithm led to almost a 50% increase in successful decoding</w:t>
       </w:r>
       <w:r>
         <w:rPr>
@@ -7468,7 +7512,15 @@
         <w:t>: r</w:t>
       </w:r>
       <w:r>
-        <w:t>ather than randomly selecting a fixed blur kernel, Rioux et al.’s algorithm uses a structured, iterative process — estimating the most likely QR code via probability, and refining the kernel through optimization</w:t>
+        <w:t xml:space="preserve">ather than randomly selecting a fixed blur kernel, Rioux et al.’s algorithm uses a structured, iterative process — estimating the most likely QR code via </w:t>
+      </w:r>
+      <w:proofErr w:type="gramStart"/>
+      <w:r>
+        <w:t>probability, and</w:t>
+      </w:r>
+      <w:proofErr w:type="gramEnd"/>
+      <w:r>
+        <w:t xml:space="preserve"> refining the kernel through optimization</w:t>
       </w:r>
       <w:r>
         <w:t xml:space="preserve">. </w:t>
@@ -7521,7 +7573,15 @@
         <w:t>First</w:t>
       </w:r>
       <w:r>
-        <w:t>, the image must be modeled because, in order to understand how to reverse a blur, one must understand how it occurred in the first place. This modeling is by the following equation:</w:t>
+        <w:t xml:space="preserve">, the image must be modeled because, </w:t>
+      </w:r>
+      <w:proofErr w:type="gramStart"/>
+      <w:r>
+        <w:t>in order to</w:t>
+      </w:r>
+      <w:proofErr w:type="gramEnd"/>
+      <w:r>
+        <w:t xml:space="preserve"> understand how to reverse a blur, one must understand how it occurred in the first place. This modeling is by the following equation:</w:t>
       </w:r>
     </w:p>
     <w:p>
@@ -7668,7 +7728,11 @@
         <w:t xml:space="preserve"> and estimates the most likely QR code as a distribution. </w:t>
       </w:r>
       <w:r>
-        <w:t xml:space="preserve">In simplest terms, the algorithm considers all possible QR codes that follow the QR code rules and figures out how likely each one is. </w:t>
+        <w:t xml:space="preserve">In simplest terms, the algorithm considers all possible QR codes that </w:t>
+      </w:r>
+      <w:r>
+        <w:lastRenderedPageBreak/>
+        <w:t xml:space="preserve">follow the QR code rules and figures out how likely each one is. </w:t>
       </w:r>
       <w:r>
         <w:t xml:space="preserve">This is formalized using </w:t>
@@ -7687,15 +7751,7 @@
           <w:i/>
           <w:iCs/>
         </w:rPr>
-        <w:t xml:space="preserve"> </w:t>
-      </w:r>
-      <w:r>
-        <w:rPr>
-          <w:i/>
-          <w:iCs/>
-        </w:rPr>
-        <w:lastRenderedPageBreak/>
-        <w:t>divergence</w:t>
+        <w:t xml:space="preserve"> divergence</w:t>
       </w:r>
       <w:r>
         <w:rPr>
@@ -7866,6 +7922,7 @@
       <w:r>
         <w:t xml:space="preserve">Here, the larger problem is iterating through every QR code possible in existence; the smaller problem that is </w:t>
       </w:r>
+      <w:proofErr w:type="gramStart"/>
       <w:r>
         <w:rPr>
           <w:i/>
@@ -7874,7 +7931,11 @@
         <w:t>actually</w:t>
       </w:r>
       <w:r>
-        <w:t xml:space="preserve"> solved </w:t>
+        <w:t xml:space="preserve"> solved</w:t>
+      </w:r>
+      <w:proofErr w:type="gramEnd"/>
+      <w:r>
+        <w:t xml:space="preserve"> </w:t>
       </w:r>
       <w:r>
         <w:t xml:space="preserve">in the algorithm </w:t>
@@ -8099,7 +8160,6 @@
         <w:rPr>
           <w:noProof/>
         </w:rPr>
-        <w:lastRenderedPageBreak/>
         <w:drawing>
           <wp:inline distT="0" distB="0" distL="0" distR="0" wp14:anchorId="4CA83624" wp14:editId="5DA7E8E1">
             <wp:extent cx="5943600" cy="1212850"/>
@@ -8356,6 +8416,7 @@
         <w:rPr>
           <w:noProof/>
         </w:rPr>
+        <w:lastRenderedPageBreak/>
         <w:t xml:space="preserve">by “Algorithm 1” </w:t>
       </w:r>
       <w:r>
@@ -8380,14 +8441,7 @@
         <w:rPr>
           <w:noProof/>
         </w:rPr>
-        <w:t xml:space="preserve">“Algorithm 2” is used </w:t>
-      </w:r>
-      <w:r>
-        <w:rPr>
-          <w:noProof/>
-        </w:rPr>
-        <w:lastRenderedPageBreak/>
-        <w:t>with enhanced thresholding</w:t>
+        <w:t>“Algorithm 2” is used with enhanced thresholding</w:t>
       </w:r>
       <w:r>
         <w:rPr>
@@ -8780,7 +8834,23 @@
           <w:i/>
           <w:iCs/>
         </w:rPr>
-        <w:t xml:space="preserve"> injection by scanning values such as 1’ OR 1=1 – in order to circumvent authentication mechanisms. Furthermore, [there is] a threat of browser-based exploits, XSS attacks and command injections via QR codes.</w:t>
+        <w:t xml:space="preserve"> injection by scanning values such as 1’ OR 1=1 – </w:t>
+      </w:r>
+      <w:proofErr w:type="gramStart"/>
+      <w:r>
+        <w:rPr>
+          <w:i/>
+          <w:iCs/>
+        </w:rPr>
+        <w:t>in order to</w:t>
+      </w:r>
+      <w:proofErr w:type="gramEnd"/>
+      <w:r>
+        <w:rPr>
+          <w:i/>
+          <w:iCs/>
+        </w:rPr>
+        <w:t xml:space="preserve"> circumvent authentication mechanisms. Furthermore, [there is] a threat of browser-based exploits, XSS attacks and command injections via QR codes.</w:t>
       </w:r>
       <w:sdt>
         <w:sdtPr>
@@ -8845,31 +8915,13 @@
       </w:r>
       <w:proofErr w:type="spellEnd"/>
       <w:r>
-        <w:t xml:space="preserve"> reiterated a 2012 study in which a QR code was encoded to “</w:t>
-      </w:r>
-      <w:r>
-        <w:t>to trigger</w:t>
-      </w:r>
-      <w:r>
-        <w:t xml:space="preserve"> </w:t>
-      </w:r>
-      <w:r>
-        <w:t xml:space="preserve">the execution of the MMI </w:t>
-      </w:r>
-      <w:r>
-        <w:t>[</w:t>
+        <w:t xml:space="preserve"> reiterated a 2012 study in which a QR code was encoded to “to trigger the execution of the MMI [</w:t>
       </w:r>
       <w:r>
         <w:t>Man-Machine Interface</w:t>
       </w:r>
       <w:r>
-        <w:t xml:space="preserve">] </w:t>
-      </w:r>
-      <w:r>
-        <w:t>code which erases all data from the mobile device</w:t>
-      </w:r>
-      <w:r>
-        <w:t xml:space="preserve">.” </w:t>
+        <w:t xml:space="preserve">] code which erases all data from the mobile device.” </w:t>
       </w:r>
     </w:p>
     <w:p>
@@ -8928,13 +8980,231 @@
       <w:r>
         <w:t xml:space="preserve"> </w:t>
       </w:r>
+      <w:r>
+        <w:t>The architecture is essentially as follows</w:t>
+      </w:r>
+      <w:r>
+        <w:t xml:space="preserve"> </w:t>
+      </w:r>
+      <w:r>
+        <w:rPr>
+          <w:highlight w:val="yellow"/>
+        </w:rPr>
+        <w:t>(Figure)</w:t>
+      </w:r>
+      <w:r>
+        <w:rPr>
+          <w:highlight w:val="yellow"/>
+        </w:rPr>
+        <w:t>:</w:t>
+      </w:r>
     </w:p>
     <w:p>
       <w:pPr>
+        <w:jc w:val="center"/>
+      </w:pPr>
+      <w:r>
+        <w:drawing>
+          <wp:inline distT="0" distB="0" distL="0" distR="0" wp14:anchorId="6D96F48D" wp14:editId="5330B610">
+            <wp:extent cx="4515485" cy="1989221"/>
+            <wp:effectExtent l="0" t="0" r="0" b="5080"/>
+            <wp:docPr id="1043241001" name="Picture 1" descr="A diagram of a computer program&#10;&#10;AI-generated content may be incorrect."/>
+            <wp:cNvGraphicFramePr>
+              <a:graphicFrameLocks xmlns:a="http://schemas.openxmlformats.org/drawingml/2006/main" noChangeAspect="1"/>
+            </wp:cNvGraphicFramePr>
+            <a:graphic xmlns:a="http://schemas.openxmlformats.org/drawingml/2006/main">
+              <a:graphicData uri="http://schemas.openxmlformats.org/drawingml/2006/picture">
+                <pic:pic xmlns:pic="http://schemas.openxmlformats.org/drawingml/2006/picture">
+                  <pic:nvPicPr>
+                    <pic:cNvPr id="1043241001" name="Picture 1" descr="A diagram of a computer program&#10;&#10;AI-generated content may be incorrect."/>
+                    <pic:cNvPicPr/>
+                  </pic:nvPicPr>
+                  <pic:blipFill rotWithShape="1">
+                    <a:blip r:embed="rId39"/>
+                    <a:srcRect b="15969"/>
+                    <a:stretch/>
+                  </pic:blipFill>
+                  <pic:spPr bwMode="auto">
+                    <a:xfrm>
+                      <a:off x="0" y="0"/>
+                      <a:ext cx="4543102" cy="2001387"/>
+                    </a:xfrm>
+                    <a:prstGeom prst="rect">
+                      <a:avLst/>
+                    </a:prstGeom>
+                    <a:ln>
+                      <a:noFill/>
+                    </a:ln>
+                    <a:extLst>
+                      <a:ext uri="{53640926-AAD7-44D8-BBD7-CCE9431645EC}">
+                        <a14:shadowObscured xmlns:a14="http://schemas.microsoft.com/office/drawing/2010/main"/>
+                      </a:ext>
+                    </a:extLst>
+                  </pic:spPr>
+                </pic:pic>
+              </a:graphicData>
+            </a:graphic>
+          </wp:inline>
+        </w:drawing>
+      </w:r>
+    </w:p>
+    <w:p>
+      <w:pPr>
+        <w:pStyle w:val="ListParagraph"/>
+        <w:numPr>
+          <w:ilvl w:val="0"/>
+          <w:numId w:val="10"/>
+        </w:numPr>
+      </w:pPr>
+      <w:r>
+        <w:rPr>
+          <w:i/>
+          <w:iCs/>
+        </w:rPr>
+        <w:t xml:space="preserve">Step #1: The Residential Access Control </w:t>
+      </w:r>
+      <w:r>
+        <w:rPr>
+          <w:i/>
+          <w:iCs/>
+        </w:rPr>
+        <w:t xml:space="preserve">Smartphone </w:t>
+      </w:r>
+      <w:r>
+        <w:rPr>
+          <w:i/>
+          <w:iCs/>
+        </w:rPr>
+        <w:t>Application</w:t>
+      </w:r>
+      <w:r>
+        <w:t xml:space="preserve">: </w:t>
+      </w:r>
+      <w:r>
+        <w:t xml:space="preserve">The </w:t>
+      </w:r>
+      <w:r>
+        <w:t>smartphone app generates a QR code, which encodes a message (</w:t>
+      </w:r>
+      <w:proofErr w:type="spellStart"/>
+      <w:r>
+        <w:rPr>
+          <w:rFonts w:ascii="Courier New" w:hAnsi="Courier New" w:cs="Courier New"/>
+        </w:rPr>
+        <w:t>m_qr</w:t>
+      </w:r>
+      <w:proofErr w:type="spellEnd"/>
+      <w:r>
+        <w:t xml:space="preserve">) that includes the user’s device IMEI, the door name, and a randomly generated one-time code. </w:t>
+      </w:r>
+      <w:r>
+        <w:t>This is encoded into a QR code that is valid for 5 minutes. The QR code is scanned by the device and is sent to validation.</w:t>
+      </w:r>
+    </w:p>
+    <w:p>
+      <w:pPr>
+        <w:pStyle w:val="ListParagraph"/>
+        <w:numPr>
+          <w:ilvl w:val="0"/>
+          <w:numId w:val="10"/>
+        </w:numPr>
+      </w:pPr>
+      <w:r>
+        <w:rPr>
+          <w:i/>
+          <w:iCs/>
+        </w:rPr>
+        <w:t>Step #2</w:t>
+      </w:r>
+      <w:r>
+        <w:t>:</w:t>
+      </w:r>
+      <w:r>
+        <w:t xml:space="preserve"> </w:t>
+      </w:r>
+      <w:r>
+        <w:rPr>
+          <w:i/>
+          <w:iCs/>
+        </w:rPr>
+        <w:t>The Residential Access System Device (Installed at the Door)</w:t>
+      </w:r>
+      <w:r>
+        <w:t>: The device sends the QR code to the key server and awaits the decision.</w:t>
+      </w:r>
+    </w:p>
+    <w:p>
+      <w:pPr>
+        <w:pStyle w:val="ListParagraph"/>
+        <w:numPr>
+          <w:ilvl w:val="0"/>
+          <w:numId w:val="10"/>
+        </w:numPr>
+      </w:pPr>
+      <w:r>
+        <w:rPr>
+          <w:i/>
+          <w:iCs/>
+        </w:rPr>
+        <w:t>Step #3: The Key Server</w:t>
+      </w:r>
+      <w:r>
+        <w:t>: the server validates whether the QR code is legitimate via hashes and provides an access decision. If the QR code is confirmed as valid, a signal is sent back to the RAC device. Regardless, the attempt is logged in a secure file.</w:t>
+      </w:r>
+    </w:p>
+    <w:p>
+      <w:pPr>
+        <w:pStyle w:val="ListParagraph"/>
+        <w:numPr>
+          <w:ilvl w:val="0"/>
+          <w:numId w:val="10"/>
+        </w:numPr>
+      </w:pPr>
+      <w:r>
+        <w:rPr>
+          <w:i/>
+          <w:iCs/>
+        </w:rPr>
+        <w:t>Step #4</w:t>
+      </w:r>
+      <w:r>
+        <w:t xml:space="preserve">: </w:t>
+      </w:r>
+      <w:r>
+        <w:rPr>
+          <w:i/>
+          <w:iCs/>
+        </w:rPr>
+        <w:t>The Residential Access System Device (Installed at the Door)</w:t>
+      </w:r>
+      <w:r>
+        <w:t>:</w:t>
+      </w:r>
+      <w:r>
+        <w:t xml:space="preserve"> Is either locked or unlocked as determined by Step #3. </w:t>
+      </w:r>
+    </w:p>
+    <w:p>
+      <w:r>
+        <w:t xml:space="preserve">Overall, this presented a secure method of access control: the flow of data prevented attackers from successfully spoofing or reusing QR </w:t>
+      </w:r>
+      <w:proofErr w:type="gramStart"/>
+      <w:r>
+        <w:t>codes  -</w:t>
+      </w:r>
+      <w:proofErr w:type="gramEnd"/>
+      <w:r>
+        <w:t xml:space="preserve"> disabling a previous QR code after authentication and only checking a QR code to a database.  From a usability standpoint, the entire process took an average time of only 5.63 seconds to authenticate, proving itself to be a stable, accurate, and reliable method of access control. </w:t>
+      </w:r>
+    </w:p>
+    <w:p/>
+    <w:p>
+      <w:pPr>
         <w:pStyle w:val="Heading2"/>
       </w:pPr>
       <w:bookmarkStart w:id="12" w:name="_Toc195551642"/>
       <w:r>
+        <w:lastRenderedPageBreak/>
         <w:t>Methodology and Implementation</w:t>
       </w:r>
       <w:bookmarkEnd w:id="12"/>
@@ -9010,6 +9280,7 @@
         </w:rPr>
         <w:t xml:space="preserve">The QR code content is cryptographically signed </w:t>
       </w:r>
+      <w:proofErr w:type="gramStart"/>
       <w:r>
         <w:rPr>
           <w:highlight w:val="yellow"/>
@@ -9020,7 +9291,14 @@
         <w:rPr>
           <w:highlight w:val="yellow"/>
         </w:rPr>
-        <w:t xml:space="preserve"> encoded,</w:t>
+        <w:t xml:space="preserve"> encoded</w:t>
+      </w:r>
+      <w:proofErr w:type="gramEnd"/>
+      <w:r>
+        <w:rPr>
+          <w:highlight w:val="yellow"/>
+        </w:rPr>
+        <w:t>,</w:t>
       </w:r>
     </w:p>
     <w:p>
@@ -9086,7 +9364,6 @@
         <w:t xml:space="preserve"> not passing decoded QR data into any insecure parts of your backend or UI…</w:t>
       </w:r>
     </w:p>
-    <w:p/>
     <w:p>
       <w:pPr>
         <w:pStyle w:val="Heading3"/>
@@ -9154,7 +9431,6 @@
       </w:pPr>
       <w:bookmarkStart w:id="21" w:name="_Toc195551651"/>
       <w:r>
-        <w:lastRenderedPageBreak/>
         <w:t>Security Analysis</w:t>
       </w:r>
       <w:bookmarkEnd w:id="21"/>
@@ -9185,6 +9461,7 @@
       </w:pPr>
       <w:bookmarkStart w:id="23" w:name="_Toc195551653"/>
       <w:r>
+        <w:lastRenderedPageBreak/>
         <w:t>Discussion</w:t>
       </w:r>
       <w:bookmarkEnd w:id="23"/>
@@ -10144,7 +10421,7 @@
     <w:p/>
     <w:p/>
     <w:sectPr>
-      <w:headerReference w:type="default" r:id="rId39"/>
+      <w:headerReference w:type="default" r:id="rId40"/>
       <w:pgSz w:w="12240" w:h="15840"/>
       <w:pgMar w:top="1440" w:right="1440" w:bottom="1440" w:left="1440" w:header="720" w:footer="720" w:gutter="0"/>
       <w:pgNumType w:start="0"/>
@@ -10389,7 +10666,15 @@
         <w:footnoteRef/>
       </w:r>
       <w:r>
-        <w:t xml:space="preserve"> 45 images were decoded successfully without deblurring and an additional 44 images were decoded successfully with deblurring (without any effect on the original 45). Thus, 89 of the 138 images (64.4%) could be decoded with deblurring versus only 45 (32.6%) being able to be decoded without deblurring.</w:t>
+        <w:t xml:space="preserve"> 45 images were decoded successfully without </w:t>
+      </w:r>
+      <w:proofErr w:type="gramStart"/>
+      <w:r>
+        <w:t>deblurring</w:t>
+      </w:r>
+      <w:proofErr w:type="gramEnd"/>
+      <w:r>
+        <w:t xml:space="preserve"> and an additional 44 images were decoded successfully with deblurring (without any effect on the original 45). Thus, 89 of the 138 images (64.4%) could be decoded with deblurring versus only 45 (32.6%) being able to be decoded without deblurring.</w:t>
       </w:r>
     </w:p>
   </w:footnote>
@@ -11090,6 +11375,118 @@
     </w:lvl>
   </w:abstractNum>
   <w:abstractNum w:abstractNumId="5" w15:restartNumberingAfterBreak="0">
+    <w:nsid w:val="3E370163"/>
+    <w:multiLevelType w:val="hybridMultilevel"/>
+    <w:tmpl w:val="F640B6C6"/>
+    <w:lvl w:ilvl="0" w:tplc="5192B6A8">
+      <w:numFmt w:val="bullet"/>
+      <w:lvlText w:val=""/>
+      <w:lvlJc w:val="left"/>
+      <w:pPr>
+        <w:ind w:left="720" w:hanging="360"/>
+      </w:pPr>
+      <w:rPr>
+        <w:rFonts w:ascii="Symbol" w:eastAsiaTheme="minorHAnsi" w:hAnsi="Symbol" w:cs="Calibri Light" w:hint="default"/>
+      </w:rPr>
+    </w:lvl>
+    <w:lvl w:ilvl="1" w:tplc="04090003" w:tentative="1">
+      <w:start w:val="1"/>
+      <w:numFmt w:val="bullet"/>
+      <w:lvlText w:val="o"/>
+      <w:lvlJc w:val="left"/>
+      <w:pPr>
+        <w:ind w:left="1440" w:hanging="360"/>
+      </w:pPr>
+      <w:rPr>
+        <w:rFonts w:ascii="Courier New" w:hAnsi="Courier New" w:cs="Courier New" w:hint="default"/>
+      </w:rPr>
+    </w:lvl>
+    <w:lvl w:ilvl="2" w:tplc="04090005" w:tentative="1">
+      <w:start w:val="1"/>
+      <w:numFmt w:val="bullet"/>
+      <w:lvlText w:val=""/>
+      <w:lvlJc w:val="left"/>
+      <w:pPr>
+        <w:ind w:left="2160" w:hanging="360"/>
+      </w:pPr>
+      <w:rPr>
+        <w:rFonts w:ascii="Wingdings" w:hAnsi="Wingdings" w:hint="default"/>
+      </w:rPr>
+    </w:lvl>
+    <w:lvl w:ilvl="3" w:tplc="04090001" w:tentative="1">
+      <w:start w:val="1"/>
+      <w:numFmt w:val="bullet"/>
+      <w:lvlText w:val=""/>
+      <w:lvlJc w:val="left"/>
+      <w:pPr>
+        <w:ind w:left="2880" w:hanging="360"/>
+      </w:pPr>
+      <w:rPr>
+        <w:rFonts w:ascii="Symbol" w:hAnsi="Symbol" w:hint="default"/>
+      </w:rPr>
+    </w:lvl>
+    <w:lvl w:ilvl="4" w:tplc="04090003" w:tentative="1">
+      <w:start w:val="1"/>
+      <w:numFmt w:val="bullet"/>
+      <w:lvlText w:val="o"/>
+      <w:lvlJc w:val="left"/>
+      <w:pPr>
+        <w:ind w:left="3600" w:hanging="360"/>
+      </w:pPr>
+      <w:rPr>
+        <w:rFonts w:ascii="Courier New" w:hAnsi="Courier New" w:cs="Courier New" w:hint="default"/>
+      </w:rPr>
+    </w:lvl>
+    <w:lvl w:ilvl="5" w:tplc="04090005" w:tentative="1">
+      <w:start w:val="1"/>
+      <w:numFmt w:val="bullet"/>
+      <w:lvlText w:val=""/>
+      <w:lvlJc w:val="left"/>
+      <w:pPr>
+        <w:ind w:left="4320" w:hanging="360"/>
+      </w:pPr>
+      <w:rPr>
+        <w:rFonts w:ascii="Wingdings" w:hAnsi="Wingdings" w:hint="default"/>
+      </w:rPr>
+    </w:lvl>
+    <w:lvl w:ilvl="6" w:tplc="04090001" w:tentative="1">
+      <w:start w:val="1"/>
+      <w:numFmt w:val="bullet"/>
+      <w:lvlText w:val=""/>
+      <w:lvlJc w:val="left"/>
+      <w:pPr>
+        <w:ind w:left="5040" w:hanging="360"/>
+      </w:pPr>
+      <w:rPr>
+        <w:rFonts w:ascii="Symbol" w:hAnsi="Symbol" w:hint="default"/>
+      </w:rPr>
+    </w:lvl>
+    <w:lvl w:ilvl="7" w:tplc="04090003" w:tentative="1">
+      <w:start w:val="1"/>
+      <w:numFmt w:val="bullet"/>
+      <w:lvlText w:val="o"/>
+      <w:lvlJc w:val="left"/>
+      <w:pPr>
+        <w:ind w:left="5760" w:hanging="360"/>
+      </w:pPr>
+      <w:rPr>
+        <w:rFonts w:ascii="Courier New" w:hAnsi="Courier New" w:cs="Courier New" w:hint="default"/>
+      </w:rPr>
+    </w:lvl>
+    <w:lvl w:ilvl="8" w:tplc="04090005" w:tentative="1">
+      <w:start w:val="1"/>
+      <w:numFmt w:val="bullet"/>
+      <w:lvlText w:val=""/>
+      <w:lvlJc w:val="left"/>
+      <w:pPr>
+        <w:ind w:left="6480" w:hanging="360"/>
+      </w:pPr>
+      <w:rPr>
+        <w:rFonts w:ascii="Wingdings" w:hAnsi="Wingdings" w:hint="default"/>
+      </w:rPr>
+    </w:lvl>
+  </w:abstractNum>
+  <w:abstractNum w:abstractNumId="6" w15:restartNumberingAfterBreak="0">
     <w:nsid w:val="3FC825D9"/>
     <w:multiLevelType w:val="hybridMultilevel"/>
     <w:tmpl w:val="3B0A4A74"/>
@@ -11202,7 +11599,7 @@
       </w:rPr>
     </w:lvl>
   </w:abstractNum>
-  <w:abstractNum w:abstractNumId="6" w15:restartNumberingAfterBreak="0">
+  <w:abstractNum w:abstractNumId="7" w15:restartNumberingAfterBreak="0">
     <w:nsid w:val="62E10EC5"/>
     <w:multiLevelType w:val="hybridMultilevel"/>
     <w:tmpl w:val="5E320124"/>
@@ -11291,7 +11688,7 @@
       </w:pPr>
     </w:lvl>
   </w:abstractNum>
-  <w:abstractNum w:abstractNumId="7" w15:restartNumberingAfterBreak="0">
+  <w:abstractNum w:abstractNumId="8" w15:restartNumberingAfterBreak="0">
     <w:nsid w:val="65B76E45"/>
     <w:multiLevelType w:val="hybridMultilevel"/>
     <w:tmpl w:val="F6BAE12E"/>
@@ -11403,7 +11800,7 @@
       </w:rPr>
     </w:lvl>
   </w:abstractNum>
-  <w:abstractNum w:abstractNumId="8" w15:restartNumberingAfterBreak="0">
+  <w:abstractNum w:abstractNumId="9" w15:restartNumberingAfterBreak="0">
     <w:nsid w:val="7FB17BE1"/>
     <w:multiLevelType w:val="multilevel"/>
     <w:tmpl w:val="69D0C342"/>
@@ -11517,7 +11914,7 @@
     </w:lvl>
   </w:abstractNum>
   <w:num w:numId="1" w16cid:durableId="841968550">
-    <w:abstractNumId w:val="5"/>
+    <w:abstractNumId w:val="6"/>
   </w:num>
   <w:num w:numId="2" w16cid:durableId="728192711">
     <w:abstractNumId w:val="1"/>
@@ -11526,10 +11923,10 @@
     <w:abstractNumId w:val="3"/>
   </w:num>
   <w:num w:numId="4" w16cid:durableId="313877388">
-    <w:abstractNumId w:val="7"/>
+    <w:abstractNumId w:val="8"/>
   </w:num>
   <w:num w:numId="5" w16cid:durableId="1887638619">
-    <w:abstractNumId w:val="6"/>
+    <w:abstractNumId w:val="7"/>
   </w:num>
   <w:num w:numId="6" w16cid:durableId="2030332736">
     <w:abstractNumId w:val="0"/>
@@ -11538,10 +11935,13 @@
     <w:abstractNumId w:val="4"/>
   </w:num>
   <w:num w:numId="8" w16cid:durableId="438109083">
-    <w:abstractNumId w:val="8"/>
+    <w:abstractNumId w:val="9"/>
   </w:num>
   <w:num w:numId="9" w16cid:durableId="598951416">
     <w:abstractNumId w:val="2"/>
+  </w:num>
+  <w:num w:numId="10" w16cid:durableId="1051075019">
+    <w:abstractNumId w:val="5"/>
   </w:num>
 </w:numbering>
 </file>
@@ -13028,11 +13428,12 @@
   <w:font w:name="Symbol">
     <w:panose1 w:val="05050102010706020507"/>
     <w:charset w:val="02"/>
-    <w:family w:val="roman"/>
+    <w:family w:val="decorative"/>
     <w:pitch w:val="variable"/>
     <w:sig w:usb0="00000000" w:usb1="10000000" w:usb2="00000000" w:usb3="00000000" w:csb0="80000000" w:csb1="00000000"/>
   </w:font>
   <w:font w:name="Aptos">
+    <w:panose1 w:val="020B0004020202020204"/>
     <w:charset w:val="00"/>
     <w:family w:val="swiss"/>
     <w:pitch w:val="variable"/>
@@ -13060,6 +13461,7 @@
     <w:sig w:usb0="00000000" w:usb1="10000000" w:usb2="00000000" w:usb3="00000000" w:csb0="80000000" w:csb1="00000000"/>
   </w:font>
   <w:font w:name="Aptos Display">
+    <w:panose1 w:val="020B0004020202020204"/>
     <w:charset w:val="00"/>
     <w:family w:val="swiss"/>
     <w:pitch w:val="variable"/>
@@ -13070,7 +13472,7 @@
     <w:charset w:val="00"/>
     <w:family w:val="modern"/>
     <w:pitch w:val="fixed"/>
-    <w:sig w:usb0="E00006FF" w:usb1="0000FCFF" w:usb2="00000001" w:usb3="00000000" w:csb0="0000019F" w:csb1="00000000"/>
+    <w:sig w:usb0="E10006FF" w:usb1="4000FCFF" w:usb2="00000009" w:usb3="00000000" w:csb0="0000019F" w:csb1="00000000"/>
   </w:font>
   <w:font w:name="Calibri">
     <w:panose1 w:val="020F0502020204030204"/>
@@ -13110,6 +13512,7 @@
     <w:rsid w:val="002075F6"/>
     <w:rsid w:val="002B14D9"/>
     <w:rsid w:val="002D593D"/>
+    <w:rsid w:val="002F235A"/>
     <w:rsid w:val="003F1C61"/>
     <w:rsid w:val="00413417"/>
     <w:rsid w:val="0042790F"/>
@@ -13137,6 +13540,7 @@
     <w:rsid w:val="00C1350D"/>
     <w:rsid w:val="00C73BEE"/>
     <w:rsid w:val="00CB02D3"/>
+    <w:rsid w:val="00D821D2"/>
     <w:rsid w:val="00E65C09"/>
     <w:rsid w:val="00EE3B39"/>
     <w:rsid w:val="00FA5870"/>

</xml_diff>

<commit_message>
Added the flow chart to the Word Doc
</commit_message>
<xml_diff>
--- a/Jennewein_Research_CMPSCI6420.docx
+++ b/Jennewein_Research_CMPSCI6420.docx
@@ -2,11 +2,6 @@
 <file path=word/document.xml><?xml version="1.0" encoding="utf-8"?>
 <w:document xmlns:wpc="http://schemas.microsoft.com/office/word/2010/wordprocessingCanvas" xmlns:cx="http://schemas.microsoft.com/office/drawing/2014/chartex" xmlns:cx1="http://schemas.microsoft.com/office/drawing/2015/9/8/chartex" xmlns:cx2="http://schemas.microsoft.com/office/drawing/2015/10/21/chartex" xmlns:cx3="http://schemas.microsoft.com/office/drawing/2016/5/9/chartex" xmlns:cx4="http://schemas.microsoft.com/office/drawing/2016/5/10/chartex" xmlns:cx5="http://schemas.microsoft.com/office/drawing/2016/5/11/chartex" xmlns:cx6="http://schemas.microsoft.com/office/drawing/2016/5/12/chartex" xmlns:cx7="http://schemas.microsoft.com/office/drawing/2016/5/13/chartex" xmlns:cx8="http://schemas.microsoft.com/office/drawing/2016/5/14/chartex" xmlns:mc="http://schemas.openxmlformats.org/markup-compatibility/2006" xmlns:aink="http://schemas.microsoft.com/office/drawing/2016/ink" xmlns:am3d="http://schemas.microsoft.com/office/drawing/2017/model3d" xmlns:o="urn:schemas-microsoft-com:office:office" xmlns:oel="http://schemas.microsoft.com/office/2019/extlst" xmlns:r="http://schemas.openxmlformats.org/officeDocument/2006/relationships" xmlns:m="http://schemas.openxmlformats.org/officeDocument/2006/math" xmlns:v="urn:schemas-microsoft-com:vml" xmlns:wp14="http://schemas.microsoft.com/office/word/2010/wordprocessingDrawing" xmlns:wp="http://schemas.openxmlformats.org/drawingml/2006/wordprocessingDrawing" xmlns:w10="urn:schemas-microsoft-com:office:word" xmlns:w="http://schemas.openxmlformats.org/wordprocessingml/2006/main" xmlns:w14="http://schemas.microsoft.com/office/word/2010/wordml" xmlns:w15="http://schemas.microsoft.com/office/word/2012/wordml" xmlns:w16cex="http://schemas.microsoft.com/office/word/2018/wordml/cex" xmlns:w16cid="http://schemas.microsoft.com/office/word/2016/wordml/cid" xmlns:w16="http://schemas.microsoft.com/office/word/2018/wordml" xmlns:w16du="http://schemas.microsoft.com/office/word/2023/wordml/word16du" xmlns:w16sdtdh="http://schemas.microsoft.com/office/word/2020/wordml/sdtdatahash" xmlns:w16sdtfl="http://schemas.microsoft.com/office/word/2024/wordml/sdtformatlock" xmlns:w16se="http://schemas.microsoft.com/office/word/2015/wordml/symex" xmlns:wpg="http://schemas.microsoft.com/office/word/2010/wordprocessingGroup" xmlns:wpi="http://schemas.microsoft.com/office/word/2010/wordprocessingInk" xmlns:wne="http://schemas.microsoft.com/office/word/2006/wordml" xmlns:wps="http://schemas.microsoft.com/office/word/2010/wordprocessingShape" mc:Ignorable="w14 w15 w16se w16cid w16 w16cex w16sdtdh w16sdtfl w16du wp14">
   <w:body>
-    <w:p>
-      <w:r>
-        <w:t>00</w:t>
-      </w:r>
-    </w:p>
     <w:sdt>
       <w:sdtPr>
         <w:id w:val="-298845455"/>
@@ -7762,55 +7757,10 @@
         <w:footnoteReference w:id="7"/>
       </w:r>
       <w:r>
-        <w:t xml:space="preserve"> to stay close to known QR code structure. </w:t>
-      </w:r>
-      <w:r>
-        <w:t xml:space="preserve">In estimating the most likely QR code, the following equation is used: </w:t>
-      </w:r>
-    </w:p>
-    <w:p>
-      <w:pPr>
-        <w:jc w:val="center"/>
-      </w:pPr>
-      <w:r>
-        <w:rPr>
-          <w:noProof/>
-        </w:rPr>
-        <w:drawing>
-          <wp:inline distT="0" distB="0" distL="0" distR="0" wp14:anchorId="70794B94" wp14:editId="073B4655">
-            <wp:extent cx="2489200" cy="395719"/>
-            <wp:effectExtent l="0" t="0" r="6350" b="4445"/>
-            <wp:docPr id="1751197188" name="Picture 1" descr="A black text with black letters&#10;&#10;AI-generated content may be incorrect."/>
-            <wp:cNvGraphicFramePr>
-              <a:graphicFrameLocks xmlns:a="http://schemas.openxmlformats.org/drawingml/2006/main" noChangeAspect="1"/>
-            </wp:cNvGraphicFramePr>
-            <a:graphic xmlns:a="http://schemas.openxmlformats.org/drawingml/2006/main">
-              <a:graphicData uri="http://schemas.openxmlformats.org/drawingml/2006/picture">
-                <pic:pic xmlns:pic="http://schemas.openxmlformats.org/drawingml/2006/picture">
-                  <pic:nvPicPr>
-                    <pic:cNvPr id="1751197188" name="Picture 1" descr="A black text with black letters&#10;&#10;AI-generated content may be incorrect."/>
-                    <pic:cNvPicPr/>
-                  </pic:nvPicPr>
-                  <pic:blipFill>
-                    <a:blip r:embed="rId35"/>
-                    <a:stretch>
-                      <a:fillRect/>
-                    </a:stretch>
-                  </pic:blipFill>
-                  <pic:spPr>
-                    <a:xfrm>
-                      <a:off x="0" y="0"/>
-                      <a:ext cx="2517417" cy="400205"/>
-                    </a:xfrm>
-                    <a:prstGeom prst="rect">
-                      <a:avLst/>
-                    </a:prstGeom>
-                  </pic:spPr>
-                </pic:pic>
-              </a:graphicData>
-            </a:graphic>
-          </wp:inline>
-        </w:drawing>
+        <w:t xml:space="preserve"> to stay close to known QR code structure.</w:t>
+      </w:r>
+      <w:r>
+        <w:t xml:space="preserve"> </w:t>
       </w:r>
     </w:p>
     <w:p>
@@ -8038,7 +7988,7 @@
                     <pic:cNvPicPr/>
                   </pic:nvPicPr>
                   <pic:blipFill>
-                    <a:blip r:embed="rId36"/>
+                    <a:blip r:embed="rId35"/>
                     <a:stretch>
                       <a:fillRect/>
                     </a:stretch>
@@ -8160,6 +8110,7 @@
         <w:rPr>
           <w:noProof/>
         </w:rPr>
+        <w:lastRenderedPageBreak/>
         <w:drawing>
           <wp:inline distT="0" distB="0" distL="0" distR="0" wp14:anchorId="4CA83624" wp14:editId="5DA7E8E1">
             <wp:extent cx="5943600" cy="1212850"/>
@@ -8176,7 +8127,7 @@
                     <pic:cNvPicPr/>
                   </pic:nvPicPr>
                   <pic:blipFill rotWithShape="1">
-                    <a:blip r:embed="rId37"/>
+                    <a:blip r:embed="rId36"/>
                     <a:srcRect b="65411"/>
                     <a:stretch/>
                   </pic:blipFill>
@@ -8342,7 +8293,7 @@
                     <pic:cNvPicPr/>
                   </pic:nvPicPr>
                   <pic:blipFill rotWithShape="1">
-                    <a:blip r:embed="rId37"/>
+                    <a:blip r:embed="rId36"/>
                     <a:srcRect t="36038"/>
                     <a:stretch/>
                   </pic:blipFill>
@@ -8416,32 +8367,38 @@
         <w:rPr>
           <w:noProof/>
         </w:rPr>
+        <w:t xml:space="preserve">by “Algorithm 1” </w:t>
+      </w:r>
+      <w:r>
+        <w:rPr>
+          <w:noProof/>
+        </w:rPr>
+        <w:t xml:space="preserve">and an output image is created. </w:t>
+      </w:r>
+      <w:r>
+        <w:rPr>
+          <w:noProof/>
+        </w:rPr>
+        <w:t>If there are overexposed regions,</w:t>
+      </w:r>
+      <w:r>
+        <w:rPr>
+          <w:noProof/>
+        </w:rPr>
+        <w:t xml:space="preserve"> </w:t>
+      </w:r>
+      <w:r>
+        <w:rPr>
+          <w:noProof/>
+        </w:rPr>
+        <w:t xml:space="preserve">“Algorithm 2” is used </w:t>
+      </w:r>
+      <w:r>
+        <w:rPr>
+          <w:noProof/>
+        </w:rPr>
         <w:lastRenderedPageBreak/>
-        <w:t xml:space="preserve">by “Algorithm 1” </w:t>
-      </w:r>
-      <w:r>
-        <w:rPr>
-          <w:noProof/>
-        </w:rPr>
-        <w:t xml:space="preserve">and an output image is created. </w:t>
-      </w:r>
-      <w:r>
-        <w:rPr>
-          <w:noProof/>
-        </w:rPr>
-        <w:t>If there are overexposed regions,</w:t>
-      </w:r>
-      <w:r>
-        <w:rPr>
-          <w:noProof/>
-        </w:rPr>
-        <w:t xml:space="preserve"> </w:t>
-      </w:r>
-      <w:r>
-        <w:rPr>
-          <w:noProof/>
-        </w:rPr>
-        <w:t>“Algorithm 2” is used with enhanced thresholding</w:t>
+        <w:t>with enhanced thresholding</w:t>
       </w:r>
       <w:r>
         <w:rPr>
@@ -8494,7 +8451,7 @@
                     <pic:cNvPicPr/>
                   </pic:nvPicPr>
                   <pic:blipFill>
-                    <a:blip r:embed="rId38"/>
+                    <a:blip r:embed="rId37"/>
                     <a:stretch>
                       <a:fillRect/>
                     </a:stretch>
@@ -9004,6 +8961,9 @@
         <w:jc w:val="center"/>
       </w:pPr>
       <w:r>
+        <w:rPr>
+          <w:noProof/>
+        </w:rPr>
         <w:drawing>
           <wp:inline distT="0" distB="0" distL="0" distR="0" wp14:anchorId="6D96F48D" wp14:editId="5330B610">
             <wp:extent cx="4515485" cy="1989221"/>
@@ -9020,7 +8980,7 @@
                     <pic:cNvPicPr/>
                   </pic:nvPicPr>
                   <pic:blipFill rotWithShape="1">
-                    <a:blip r:embed="rId39"/>
+                    <a:blip r:embed="rId38"/>
                     <a:srcRect b="15969"/>
                     <a:stretch/>
                   </pic:blipFill>
@@ -9178,10 +9138,7 @@
         <w:t>The Residential Access System Device (Installed at the Door)</w:t>
       </w:r>
       <w:r>
-        <w:t>:</w:t>
-      </w:r>
-      <w:r>
-        <w:t xml:space="preserve"> Is either locked or unlocked as determined by Step #3. </w:t>
+        <w:t xml:space="preserve">: Is either locked or unlocked as determined by Step #3. </w:t>
       </w:r>
     </w:p>
     <w:p>
@@ -9197,12 +9154,25 @@
         <w:t xml:space="preserve"> disabling a previous QR code after authentication and only checking a QR code to a database.  From a usability standpoint, the entire process took an average time of only 5.63 seconds to authenticate, proving itself to be a stable, accurate, and reliable method of access control. </w:t>
       </w:r>
     </w:p>
-    <w:p/>
     <w:p>
       <w:pPr>
         <w:pStyle w:val="Heading2"/>
+        <w:sectPr>
+          <w:headerReference w:type="default" r:id="rId39"/>
+          <w:pgSz w:w="12240" w:h="15840"/>
+          <w:pgMar w:top="1440" w:right="1440" w:bottom="1440" w:left="1440" w:header="720" w:footer="720" w:gutter="0"/>
+          <w:pgNumType w:start="0"/>
+          <w:cols w:space="720"/>
+          <w:titlePg/>
+          <w:docGrid w:linePitch="360"/>
+        </w:sectPr>
       </w:pPr>
       <w:bookmarkStart w:id="12" w:name="_Toc195551642"/>
+    </w:p>
+    <w:p>
+      <w:pPr>
+        <w:pStyle w:val="Heading2"/>
+      </w:pPr>
       <w:r>
         <w:lastRenderedPageBreak/>
         <w:t>Methodology and Implementation</w:t>
@@ -9222,6 +9192,54 @@
     <w:p>
       <w:r>
         <w:t xml:space="preserve">High level description of the approach with a flowchart. </w:t>
+      </w:r>
+    </w:p>
+    <w:p>
+      <w:r>
+        <w:rPr>
+          <w:noProof/>
+        </w:rPr>
+        <w:drawing>
+          <wp:inline distT="0" distB="0" distL="0" distR="0" wp14:anchorId="562C71F3" wp14:editId="494F444C">
+            <wp:extent cx="5943600" cy="5026025"/>
+            <wp:effectExtent l="0" t="0" r="0" b="3175"/>
+            <wp:docPr id="1786000846" name="Picture 6" descr="A screenshot of a computer&#10;&#10;AI-generated content may be incorrect."/>
+            <wp:cNvGraphicFramePr>
+              <a:graphicFrameLocks xmlns:a="http://schemas.openxmlformats.org/drawingml/2006/main" noChangeAspect="1"/>
+            </wp:cNvGraphicFramePr>
+            <a:graphic xmlns:a="http://schemas.openxmlformats.org/drawingml/2006/main">
+              <a:graphicData uri="http://schemas.openxmlformats.org/drawingml/2006/picture">
+                <pic:pic xmlns:pic="http://schemas.openxmlformats.org/drawingml/2006/picture">
+                  <pic:nvPicPr>
+                    <pic:cNvPr id="1786000846" name="Picture 6" descr="A screenshot of a computer&#10;&#10;AI-generated content may be incorrect."/>
+                    <pic:cNvPicPr/>
+                  </pic:nvPicPr>
+                  <pic:blipFill>
+                    <a:blip r:embed="rId40">
+                      <a:extLst>
+                        <a:ext uri="{28A0092B-C50C-407E-A947-70E740481C1C}">
+                          <a14:useLocalDpi xmlns:a14="http://schemas.microsoft.com/office/drawing/2010/main" val="0"/>
+                        </a:ext>
+                      </a:extLst>
+                    </a:blip>
+                    <a:stretch>
+                      <a:fillRect/>
+                    </a:stretch>
+                  </pic:blipFill>
+                  <pic:spPr>
+                    <a:xfrm>
+                      <a:off x="0" y="0"/>
+                      <a:ext cx="5943600" cy="5026025"/>
+                    </a:xfrm>
+                    <a:prstGeom prst="rect">
+                      <a:avLst/>
+                    </a:prstGeom>
+                  </pic:spPr>
+                </pic:pic>
+              </a:graphicData>
+            </a:graphic>
+          </wp:inline>
+        </w:drawing>
       </w:r>
     </w:p>
     <w:p>
@@ -9278,6 +9296,7 @@
         <w:rPr>
           <w:highlight w:val="yellow"/>
         </w:rPr>
+        <w:lastRenderedPageBreak/>
         <w:t xml:space="preserve">The QR code content is cryptographically signed </w:t>
       </w:r>
       <w:proofErr w:type="gramStart"/>
@@ -9461,7 +9480,6 @@
       </w:pPr>
       <w:bookmarkStart w:id="23" w:name="_Toc195551653"/>
       <w:r>
-        <w:lastRenderedPageBreak/>
         <w:t>Discussion</w:t>
       </w:r>
       <w:bookmarkEnd w:id="23"/>
@@ -10421,7 +10439,6 @@
     <w:p/>
     <w:p/>
     <w:sectPr>
-      <w:headerReference w:type="default" r:id="rId40"/>
       <w:pgSz w:w="12240" w:h="15840"/>
       <w:pgMar w:top="1440" w:right="1440" w:bottom="1440" w:left="1440" w:header="720" w:footer="720" w:gutter="0"/>
       <w:pgNumType w:start="0"/>
@@ -13527,6 +13544,8 @@
     <w:rsid w:val="006D1342"/>
     <w:rsid w:val="006D1C46"/>
     <w:rsid w:val="007702C8"/>
+    <w:rsid w:val="0077302D"/>
+    <w:rsid w:val="007734E3"/>
     <w:rsid w:val="00785B7B"/>
     <w:rsid w:val="00794723"/>
     <w:rsid w:val="008964D5"/>
@@ -13543,6 +13562,7 @@
     <w:rsid w:val="00D821D2"/>
     <w:rsid w:val="00E65C09"/>
     <w:rsid w:val="00EE3B39"/>
+    <w:rsid w:val="00F93B84"/>
     <w:rsid w:val="00FA5870"/>
     <w:rsid w:val="00FE0D9E"/>
     <w:rsid w:val="00FF53A2"/>

</xml_diff>

<commit_message>
Finalized face detection and changed flow chart
</commit_message>
<xml_diff>
--- a/Jennewein_Research_CMPSCI6420.docx
+++ b/Jennewein_Research_CMPSCI6420.docx
@@ -9200,10 +9200,10 @@
           <w:noProof/>
         </w:rPr>
         <w:drawing>
-          <wp:inline distT="0" distB="0" distL="0" distR="0" wp14:anchorId="562C71F3" wp14:editId="494F444C">
-            <wp:extent cx="5943600" cy="5026025"/>
+          <wp:inline distT="0" distB="0" distL="0" distR="0" wp14:anchorId="3BC2BAAE" wp14:editId="47E1C5AD">
+            <wp:extent cx="5943600" cy="5292725"/>
             <wp:effectExtent l="0" t="0" r="0" b="3175"/>
-            <wp:docPr id="1786000846" name="Picture 6" descr="A screenshot of a computer&#10;&#10;AI-generated content may be incorrect."/>
+            <wp:docPr id="678850028" name="Picture 6" descr="A screenshot of a computer&#10;&#10;AI-generated content may be incorrect."/>
             <wp:cNvGraphicFramePr>
               <a:graphicFrameLocks xmlns:a="http://schemas.openxmlformats.org/drawingml/2006/main" noChangeAspect="1"/>
             </wp:cNvGraphicFramePr>
@@ -9211,7 +9211,7 @@
               <a:graphicData uri="http://schemas.openxmlformats.org/drawingml/2006/picture">
                 <pic:pic xmlns:pic="http://schemas.openxmlformats.org/drawingml/2006/picture">
                   <pic:nvPicPr>
-                    <pic:cNvPr id="1786000846" name="Picture 6" descr="A screenshot of a computer&#10;&#10;AI-generated content may be incorrect."/>
+                    <pic:cNvPr id="678850028" name="Picture 6" descr="A screenshot of a computer&#10;&#10;AI-generated content may be incorrect."/>
                     <pic:cNvPicPr/>
                   </pic:nvPicPr>
                   <pic:blipFill>
@@ -9229,7 +9229,7 @@
                   <pic:spPr>
                     <a:xfrm>
                       <a:off x="0" y="0"/>
-                      <a:ext cx="5943600" cy="5026025"/>
+                      <a:ext cx="5943600" cy="5292725"/>
                     </a:xfrm>
                     <a:prstGeom prst="rect">
                       <a:avLst/>
@@ -9274,6 +9274,7 @@
       </w:pPr>
       <w:bookmarkStart w:id="16" w:name="_Toc195551646"/>
       <w:r>
+        <w:lastRenderedPageBreak/>
         <w:t xml:space="preserve">Time-Based </w:t>
       </w:r>
       <w:r>
@@ -9296,7 +9297,6 @@
         <w:rPr>
           <w:highlight w:val="yellow"/>
         </w:rPr>
-        <w:lastRenderedPageBreak/>
         <w:t xml:space="preserve">The QR code content is cryptographically signed </w:t>
       </w:r>
       <w:proofErr w:type="gramStart"/>
@@ -10685,13 +10685,8 @@
       <w:r>
         <w:t xml:space="preserve"> 45 images were decoded successfully without </w:t>
       </w:r>
-      <w:proofErr w:type="gramStart"/>
-      <w:r>
-        <w:t>deblurring</w:t>
-      </w:r>
-      <w:proofErr w:type="gramEnd"/>
-      <w:r>
-        <w:t xml:space="preserve"> and an additional 44 images were decoded successfully with deblurring (without any effect on the original 45). Thus, 89 of the 138 images (64.4%) could be decoded with deblurring versus only 45 (32.6%) being able to be decoded without deblurring.</w:t>
+      <w:r>
+        <w:t>deblurring and an additional 44 images were decoded successfully with deblurring (without any effect on the original 45). Thus, 89 of the 138 images (64.4%) could be decoded with deblurring versus only 45 (32.6%) being able to be decoded without deblurring.</w:t>
       </w:r>
     </w:p>
   </w:footnote>
@@ -10709,13 +10704,8 @@
       <w:r>
         <w:t xml:space="preserve"> In simple terms, </w:t>
       </w:r>
-      <w:proofErr w:type="spellStart"/>
-      <w:r>
-        <w:t>Kullback-Leibler</w:t>
-      </w:r>
-      <w:proofErr w:type="spellEnd"/>
-      <w:r>
-        <w:t xml:space="preserve"> divergence is a way to measure how different two probability distributions are from each other. In the context of QR codes, this is used to ensure that the probabilities uncovered in the algorithm approximate what we know about QR code structure. This ensures that the probabilities are not unrealistic.</w:t>
+      <w:r>
+        <w:t>Kullback-Leibler divergence is a way to measure how different two probability distributions are from each other. In the context of QR codes, this is used to ensure that the probabilities uncovered in the algorithm approximate what we know about QR code structure. This ensures that the probabilities are not unrealistic.</w:t>
       </w:r>
     </w:p>
   </w:footnote>
@@ -10739,27 +10729,14 @@
       <w:r>
         <w:t xml:space="preserve"> A residual block (also known as a “</w:t>
       </w:r>
-      <w:proofErr w:type="spellStart"/>
-      <w:r>
-        <w:t>ResBlock</w:t>
-      </w:r>
-      <w:proofErr w:type="spellEnd"/>
-      <w:r>
-        <w:t>”) was introduced in 2015 by Kaiming He as a “key architectural component in modern deep learning models”</w:t>
+      <w:r>
+        <w:t>ResBlock”) was introduced in 2015 by Kaiming He as a “key architectural component in modern deep learning models”</w:t>
       </w:r>
       <w:r>
         <w:t xml:space="preserve"> that enables the training of deep neural networks by incorporating skip connections.</w:t>
       </w:r>
       <w:r>
-        <w:t xml:space="preserve"> A deeper analysis of </w:t>
-      </w:r>
-      <w:proofErr w:type="spellStart"/>
-      <w:r>
-        <w:t>ResBlocks</w:t>
-      </w:r>
-      <w:proofErr w:type="spellEnd"/>
-      <w:r>
-        <w:t xml:space="preserve"> can be found in Choudhary </w:t>
+        <w:t xml:space="preserve"> A deeper analysis of ResBlocks can be found in Choudhary </w:t>
       </w:r>
       <w:sdt>
         <w:sdtPr>
@@ -10811,21 +10788,8 @@
       <w:r>
         <w:t xml:space="preserve"> A Convolutional Long Short-Term Memory (also known as “</w:t>
       </w:r>
-      <w:proofErr w:type="spellStart"/>
-      <w:r>
-        <w:t>ConvLSTM</w:t>
-      </w:r>
-      <w:proofErr w:type="spellEnd"/>
-      <w:r>
-        <w:t xml:space="preserve">”) is a convolutional neural network that not only analyzes an image, but also “remembers” what is saw before. A deeper analysis of </w:t>
-      </w:r>
-      <w:proofErr w:type="spellStart"/>
-      <w:r>
-        <w:t>ConvLSTM</w:t>
-      </w:r>
-      <w:proofErr w:type="spellEnd"/>
-      <w:r>
-        <w:t xml:space="preserve"> can be found in Xavier </w:t>
+      <w:r>
+        <w:t xml:space="preserve">ConvLSTM”) is a convolutional neural network that not only analyzes an image, but also “remembers” what is saw before. A deeper analysis of ConvLSTM can be found in Xavier </w:t>
       </w:r>
       <w:sdt>
         <w:sdtPr>
@@ -13530,6 +13494,7 @@
     <w:rsid w:val="002B14D9"/>
     <w:rsid w:val="002D593D"/>
     <w:rsid w:val="002F235A"/>
+    <w:rsid w:val="002F6D93"/>
     <w:rsid w:val="003F1C61"/>
     <w:rsid w:val="00413417"/>
     <w:rsid w:val="0042790F"/>
@@ -13548,6 +13513,7 @@
     <w:rsid w:val="007734E3"/>
     <w:rsid w:val="00785B7B"/>
     <w:rsid w:val="00794723"/>
+    <w:rsid w:val="00832BE2"/>
     <w:rsid w:val="008964D5"/>
     <w:rsid w:val="008E2F4B"/>
     <w:rsid w:val="00981FE4"/>

</xml_diff>

<commit_message>
Edited the safe_decode() a bit
</commit_message>
<xml_diff>
--- a/Jennewein_Research_CMPSCI6420.docx
+++ b/Jennewein_Research_CMPSCI6420.docx
@@ -330,7 +330,7 @@
             </w:rPr>
             <w:fldChar w:fldCharType="separate"/>
           </w:r>
-          <w:hyperlink w:anchor="_Toc195551630" w:history="1">
+          <w:hyperlink w:anchor="_Toc195962666" w:history="1">
             <w:r>
               <w:rPr>
                 <w:rStyle w:val="Hyperlink"/>
@@ -357,7 +357,7 @@
                 <w:noProof/>
                 <w:webHidden/>
               </w:rPr>
-              <w:instrText xml:space="preserve"> PAGEREF _Toc195551630 \h </w:instrText>
+              <w:instrText xml:space="preserve"> PAGEREF _Toc195962666 \h </w:instrText>
             </w:r>
             <w:r>
               <w:rPr>
@@ -403,7 +403,7 @@
               <w:szCs w:val="24"/>
             </w:rPr>
           </w:pPr>
-          <w:hyperlink w:anchor="_Toc195551631" w:history="1">
+          <w:hyperlink w:anchor="_Toc195962667" w:history="1">
             <w:r>
               <w:rPr>
                 <w:rStyle w:val="Hyperlink"/>
@@ -430,7 +430,7 @@
                 <w:noProof/>
                 <w:webHidden/>
               </w:rPr>
-              <w:instrText xml:space="preserve"> PAGEREF _Toc195551631 \h </w:instrText>
+              <w:instrText xml:space="preserve"> PAGEREF _Toc195962667 \h </w:instrText>
             </w:r>
             <w:r>
               <w:rPr>
@@ -474,7 +474,7 @@
               <w:szCs w:val="24"/>
             </w:rPr>
           </w:pPr>
-          <w:hyperlink w:anchor="_Toc195551632" w:history="1">
+          <w:hyperlink w:anchor="_Toc195962668" w:history="1">
             <w:r>
               <w:rPr>
                 <w:rStyle w:val="Hyperlink"/>
@@ -501,7 +501,7 @@
                 <w:noProof/>
                 <w:webHidden/>
               </w:rPr>
-              <w:instrText xml:space="preserve"> PAGEREF _Toc195551632 \h </w:instrText>
+              <w:instrText xml:space="preserve"> PAGEREF _Toc195962668 \h </w:instrText>
             </w:r>
             <w:r>
               <w:rPr>
@@ -545,7 +545,7 @@
               <w:szCs w:val="24"/>
             </w:rPr>
           </w:pPr>
-          <w:hyperlink w:anchor="_Toc195551633" w:history="1">
+          <w:hyperlink w:anchor="_Toc195962669" w:history="1">
             <w:r>
               <w:rPr>
                 <w:rStyle w:val="Hyperlink"/>
@@ -572,7 +572,7 @@
                 <w:noProof/>
                 <w:webHidden/>
               </w:rPr>
-              <w:instrText xml:space="preserve"> PAGEREF _Toc195551633 \h </w:instrText>
+              <w:instrText xml:space="preserve"> PAGEREF _Toc195962669 \h </w:instrText>
             </w:r>
             <w:r>
               <w:rPr>
@@ -616,7 +616,7 @@
               <w:szCs w:val="24"/>
             </w:rPr>
           </w:pPr>
-          <w:hyperlink w:anchor="_Toc195551634" w:history="1">
+          <w:hyperlink w:anchor="_Toc195962670" w:history="1">
             <w:r>
               <w:rPr>
                 <w:rStyle w:val="Hyperlink"/>
@@ -643,7 +643,7 @@
                 <w:noProof/>
                 <w:webHidden/>
               </w:rPr>
-              <w:instrText xml:space="preserve"> PAGEREF _Toc195551634 \h </w:instrText>
+              <w:instrText xml:space="preserve"> PAGEREF _Toc195962670 \h </w:instrText>
             </w:r>
             <w:r>
               <w:rPr>
@@ -687,7 +687,7 @@
               <w:szCs w:val="24"/>
             </w:rPr>
           </w:pPr>
-          <w:hyperlink w:anchor="_Toc195551635" w:history="1">
+          <w:hyperlink w:anchor="_Toc195962671" w:history="1">
             <w:r>
               <w:rPr>
                 <w:rStyle w:val="Hyperlink"/>
@@ -714,7 +714,7 @@
                 <w:noProof/>
                 <w:webHidden/>
               </w:rPr>
-              <w:instrText xml:space="preserve"> PAGEREF _Toc195551635 \h </w:instrText>
+              <w:instrText xml:space="preserve"> PAGEREF _Toc195962671 \h </w:instrText>
             </w:r>
             <w:r>
               <w:rPr>
@@ -758,7 +758,7 @@
               <w:szCs w:val="24"/>
             </w:rPr>
           </w:pPr>
-          <w:hyperlink w:anchor="_Toc195551636" w:history="1">
+          <w:hyperlink w:anchor="_Toc195962672" w:history="1">
             <w:r>
               <w:rPr>
                 <w:rStyle w:val="Hyperlink"/>
@@ -785,7 +785,7 @@
                 <w:noProof/>
                 <w:webHidden/>
               </w:rPr>
-              <w:instrText xml:space="preserve"> PAGEREF _Toc195551636 \h </w:instrText>
+              <w:instrText xml:space="preserve"> PAGEREF _Toc195962672 \h </w:instrText>
             </w:r>
             <w:r>
               <w:rPr>
@@ -831,7 +831,7 @@
               <w:szCs w:val="24"/>
             </w:rPr>
           </w:pPr>
-          <w:hyperlink w:anchor="_Toc195551637" w:history="1">
+          <w:hyperlink w:anchor="_Toc195962673" w:history="1">
             <w:r>
               <w:rPr>
                 <w:rStyle w:val="Hyperlink"/>
@@ -858,7 +858,7 @@
                 <w:noProof/>
                 <w:webHidden/>
               </w:rPr>
-              <w:instrText xml:space="preserve"> PAGEREF _Toc195551637 \h </w:instrText>
+              <w:instrText xml:space="preserve"> PAGEREF _Toc195962673 \h </w:instrText>
             </w:r>
             <w:r>
               <w:rPr>
@@ -904,7 +904,7 @@
               <w:szCs w:val="24"/>
             </w:rPr>
           </w:pPr>
-          <w:hyperlink w:anchor="_Toc195551638" w:history="1">
+          <w:hyperlink w:anchor="_Toc195962674" w:history="1">
             <w:r>
               <w:rPr>
                 <w:rStyle w:val="Hyperlink"/>
@@ -931,7 +931,7 @@
                 <w:noProof/>
                 <w:webHidden/>
               </w:rPr>
-              <w:instrText xml:space="preserve"> PAGEREF _Toc195551638 \h </w:instrText>
+              <w:instrText xml:space="preserve"> PAGEREF _Toc195962674 \h </w:instrText>
             </w:r>
             <w:r>
               <w:rPr>
@@ -977,7 +977,7 @@
               <w:szCs w:val="24"/>
             </w:rPr>
           </w:pPr>
-          <w:hyperlink w:anchor="_Toc195551639" w:history="1">
+          <w:hyperlink w:anchor="_Toc195962675" w:history="1">
             <w:r>
               <w:rPr>
                 <w:rStyle w:val="Hyperlink"/>
@@ -1004,7 +1004,7 @@
                 <w:noProof/>
                 <w:webHidden/>
               </w:rPr>
-              <w:instrText xml:space="preserve"> PAGEREF _Toc195551639 \h </w:instrText>
+              <w:instrText xml:space="preserve"> PAGEREF _Toc195962675 \h </w:instrText>
             </w:r>
             <w:r>
               <w:rPr>
@@ -1024,7 +1024,7 @@
                 <w:noProof/>
                 <w:webHidden/>
               </w:rPr>
-              <w:t>7</w:t>
+              <w:t>8</w:t>
             </w:r>
             <w:r>
               <w:rPr>
@@ -1048,7 +1048,7 @@
               <w:szCs w:val="24"/>
             </w:rPr>
           </w:pPr>
-          <w:hyperlink w:anchor="_Toc195551640" w:history="1">
+          <w:hyperlink w:anchor="_Toc195962676" w:history="1">
             <w:r>
               <w:rPr>
                 <w:rStyle w:val="Hyperlink"/>
@@ -1075,7 +1075,7 @@
                 <w:noProof/>
                 <w:webHidden/>
               </w:rPr>
-              <w:instrText xml:space="preserve"> PAGEREF _Toc195551640 \h </w:instrText>
+              <w:instrText xml:space="preserve"> PAGEREF _Toc195962676 \h </w:instrText>
             </w:r>
             <w:r>
               <w:rPr>
@@ -1095,7 +1095,7 @@
                 <w:noProof/>
                 <w:webHidden/>
               </w:rPr>
-              <w:t>7</w:t>
+              <w:t>8</w:t>
             </w:r>
             <w:r>
               <w:rPr>
@@ -1119,7 +1119,7 @@
               <w:szCs w:val="24"/>
             </w:rPr>
           </w:pPr>
-          <w:hyperlink w:anchor="_Toc195551641" w:history="1">
+          <w:hyperlink w:anchor="_Toc195962677" w:history="1">
             <w:r>
               <w:rPr>
                 <w:rStyle w:val="Hyperlink"/>
@@ -1146,7 +1146,7 @@
                 <w:noProof/>
                 <w:webHidden/>
               </w:rPr>
-              <w:instrText xml:space="preserve"> PAGEREF _Toc195551641 \h </w:instrText>
+              <w:instrText xml:space="preserve"> PAGEREF _Toc195962677 \h </w:instrText>
             </w:r>
             <w:r>
               <w:rPr>
@@ -1192,7 +1192,7 @@
               <w:szCs w:val="24"/>
             </w:rPr>
           </w:pPr>
-          <w:hyperlink w:anchor="_Toc195551642" w:history="1">
+          <w:hyperlink w:anchor="_Toc195962678" w:history="1">
             <w:r>
               <w:rPr>
                 <w:rStyle w:val="Hyperlink"/>
@@ -1219,7 +1219,7 @@
                 <w:noProof/>
                 <w:webHidden/>
               </w:rPr>
-              <w:instrText xml:space="preserve"> PAGEREF _Toc195551642 \h </w:instrText>
+              <w:instrText xml:space="preserve"> PAGEREF _Toc195962678 \h </w:instrText>
             </w:r>
             <w:r>
               <w:rPr>
@@ -1239,7 +1239,7 @@
                 <w:noProof/>
                 <w:webHidden/>
               </w:rPr>
-              <w:t>14</w:t>
+              <w:t>15</w:t>
             </w:r>
             <w:r>
               <w:rPr>
@@ -1263,7 +1263,7 @@
               <w:szCs w:val="24"/>
             </w:rPr>
           </w:pPr>
-          <w:hyperlink w:anchor="_Toc195551643" w:history="1">
+          <w:hyperlink w:anchor="_Toc195962679" w:history="1">
             <w:r>
               <w:rPr>
                 <w:rStyle w:val="Hyperlink"/>
@@ -1290,7 +1290,7 @@
                 <w:noProof/>
                 <w:webHidden/>
               </w:rPr>
-              <w:instrText xml:space="preserve"> PAGEREF _Toc195551643 \h </w:instrText>
+              <w:instrText xml:space="preserve"> PAGEREF _Toc195962679 \h </w:instrText>
             </w:r>
             <w:r>
               <w:rPr>
@@ -1310,7 +1310,7 @@
                 <w:noProof/>
                 <w:webHidden/>
               </w:rPr>
-              <w:t>14</w:t>
+              <w:t>15</w:t>
             </w:r>
             <w:r>
               <w:rPr>
@@ -1334,7 +1334,7 @@
               <w:szCs w:val="24"/>
             </w:rPr>
           </w:pPr>
-          <w:hyperlink w:anchor="_Toc195551644" w:history="1">
+          <w:hyperlink w:anchor="_Toc195962680" w:history="1">
             <w:r>
               <w:rPr>
                 <w:rStyle w:val="Hyperlink"/>
@@ -1361,7 +1361,7 @@
                 <w:noProof/>
                 <w:webHidden/>
               </w:rPr>
-              <w:instrText xml:space="preserve"> PAGEREF _Toc195551644 \h </w:instrText>
+              <w:instrText xml:space="preserve"> PAGEREF _Toc195962680 \h </w:instrText>
             </w:r>
             <w:r>
               <w:rPr>
@@ -1381,220 +1381,7 @@
                 <w:noProof/>
                 <w:webHidden/>
               </w:rPr>
-              <w:t>14</w:t>
-            </w:r>
-            <w:r>
-              <w:rPr>
-                <w:noProof/>
-                <w:webHidden/>
-              </w:rPr>
-              <w:fldChar w:fldCharType="end"/>
-            </w:r>
-          </w:hyperlink>
-        </w:p>
-        <w:p>
-          <w:pPr>
-            <w:pStyle w:val="TOC3"/>
-            <w:tabs>
-              <w:tab w:val="right" w:leader="dot" w:pos="9350"/>
-            </w:tabs>
-            <w:rPr>
-              <w:rFonts w:eastAsiaTheme="minorEastAsia" w:cstheme="minorBidi"/>
-              <w:noProof/>
-              <w:sz w:val="24"/>
-              <w:szCs w:val="24"/>
-            </w:rPr>
-          </w:pPr>
-          <w:hyperlink w:anchor="_Toc195551645" w:history="1">
-            <w:r>
-              <w:rPr>
-                <w:rStyle w:val="Hyperlink"/>
-                <w:noProof/>
-              </w:rPr>
-              <w:t>Enhanced QR Code Detection</w:t>
-            </w:r>
-            <w:r>
-              <w:rPr>
-                <w:noProof/>
-                <w:webHidden/>
-              </w:rPr>
-              <w:tab/>
-            </w:r>
-            <w:r>
-              <w:rPr>
-                <w:noProof/>
-                <w:webHidden/>
-              </w:rPr>
-              <w:fldChar w:fldCharType="begin"/>
-            </w:r>
-            <w:r>
-              <w:rPr>
-                <w:noProof/>
-                <w:webHidden/>
-              </w:rPr>
-              <w:instrText xml:space="preserve"> PAGEREF _Toc195551645 \h </w:instrText>
-            </w:r>
-            <w:r>
-              <w:rPr>
-                <w:noProof/>
-                <w:webHidden/>
-              </w:rPr>
-            </w:r>
-            <w:r>
-              <w:rPr>
-                <w:noProof/>
-                <w:webHidden/>
-              </w:rPr>
-              <w:fldChar w:fldCharType="separate"/>
-            </w:r>
-            <w:r>
-              <w:rPr>
-                <w:noProof/>
-                <w:webHidden/>
-              </w:rPr>
-              <w:t>14</w:t>
-            </w:r>
-            <w:r>
-              <w:rPr>
-                <w:noProof/>
-                <w:webHidden/>
-              </w:rPr>
-              <w:fldChar w:fldCharType="end"/>
-            </w:r>
-          </w:hyperlink>
-        </w:p>
-        <w:p>
-          <w:pPr>
-            <w:pStyle w:val="TOC3"/>
-            <w:tabs>
-              <w:tab w:val="right" w:leader="dot" w:pos="9350"/>
-            </w:tabs>
-            <w:rPr>
-              <w:rFonts w:eastAsiaTheme="minorEastAsia" w:cstheme="minorBidi"/>
-              <w:noProof/>
-              <w:sz w:val="24"/>
-              <w:szCs w:val="24"/>
-            </w:rPr>
-          </w:pPr>
-          <w:hyperlink w:anchor="_Toc195551646" w:history="1">
-            <w:r>
-              <w:rPr>
-                <w:rStyle w:val="Hyperlink"/>
-                <w:noProof/>
-              </w:rPr>
-              <w:t>Time-Based QR Code Refresh System</w:t>
-            </w:r>
-            <w:r>
-              <w:rPr>
-                <w:noProof/>
-                <w:webHidden/>
-              </w:rPr>
-              <w:tab/>
-            </w:r>
-            <w:r>
-              <w:rPr>
-                <w:noProof/>
-                <w:webHidden/>
-              </w:rPr>
-              <w:fldChar w:fldCharType="begin"/>
-            </w:r>
-            <w:r>
-              <w:rPr>
-                <w:noProof/>
-                <w:webHidden/>
-              </w:rPr>
-              <w:instrText xml:space="preserve"> PAGEREF _Toc195551646 \h </w:instrText>
-            </w:r>
-            <w:r>
-              <w:rPr>
-                <w:noProof/>
-                <w:webHidden/>
-              </w:rPr>
-            </w:r>
-            <w:r>
-              <w:rPr>
-                <w:noProof/>
-                <w:webHidden/>
-              </w:rPr>
-              <w:fldChar w:fldCharType="separate"/>
-            </w:r>
-            <w:r>
-              <w:rPr>
-                <w:noProof/>
-                <w:webHidden/>
-              </w:rPr>
-              <w:t>14</w:t>
-            </w:r>
-            <w:r>
-              <w:rPr>
-                <w:noProof/>
-                <w:webHidden/>
-              </w:rPr>
-              <w:fldChar w:fldCharType="end"/>
-            </w:r>
-          </w:hyperlink>
-        </w:p>
-        <w:p>
-          <w:pPr>
-            <w:pStyle w:val="TOC3"/>
-            <w:tabs>
-              <w:tab w:val="right" w:leader="dot" w:pos="9350"/>
-            </w:tabs>
-            <w:rPr>
-              <w:rFonts w:eastAsiaTheme="minorEastAsia" w:cstheme="minorBidi"/>
-              <w:noProof/>
-              <w:sz w:val="24"/>
-              <w:szCs w:val="24"/>
-            </w:rPr>
-          </w:pPr>
-          <w:hyperlink w:anchor="_Toc195551647" w:history="1">
-            <w:r>
-              <w:rPr>
-                <w:rStyle w:val="Hyperlink"/>
-                <w:noProof/>
-              </w:rPr>
-              <w:t>Challenges and Solutions</w:t>
-            </w:r>
-            <w:r>
-              <w:rPr>
-                <w:noProof/>
-                <w:webHidden/>
-              </w:rPr>
-              <w:tab/>
-            </w:r>
-            <w:r>
-              <w:rPr>
-                <w:noProof/>
-                <w:webHidden/>
-              </w:rPr>
-              <w:fldChar w:fldCharType="begin"/>
-            </w:r>
-            <w:r>
-              <w:rPr>
-                <w:noProof/>
-                <w:webHidden/>
-              </w:rPr>
-              <w:instrText xml:space="preserve"> PAGEREF _Toc195551647 \h </w:instrText>
-            </w:r>
-            <w:r>
-              <w:rPr>
-                <w:noProof/>
-                <w:webHidden/>
-              </w:rPr>
-            </w:r>
-            <w:r>
-              <w:rPr>
-                <w:noProof/>
-                <w:webHidden/>
-              </w:rPr>
-              <w:fldChar w:fldCharType="separate"/>
-            </w:r>
-            <w:r>
-              <w:rPr>
-                <w:noProof/>
-                <w:webHidden/>
-              </w:rPr>
-              <w:t>14</w:t>
+              <w:t>16</w:t>
             </w:r>
             <w:r>
               <w:rPr>
@@ -1620,13 +1407,13 @@
               <w:szCs w:val="24"/>
             </w:rPr>
           </w:pPr>
-          <w:hyperlink w:anchor="_Toc195551648" w:history="1">
+          <w:hyperlink w:anchor="_Toc195962681" w:history="1">
             <w:r>
               <w:rPr>
                 <w:rStyle w:val="Hyperlink"/>
                 <w:noProof/>
               </w:rPr>
-              <w:t>Experimental Results and Evaluation</w:t>
+              <w:t>Discussion and Analysis</w:t>
             </w:r>
             <w:r>
               <w:rPr>
@@ -1647,7 +1434,7 @@
                 <w:noProof/>
                 <w:webHidden/>
               </w:rPr>
-              <w:instrText xml:space="preserve"> PAGEREF _Toc195551648 \h </w:instrText>
+              <w:instrText xml:space="preserve"> PAGEREF _Toc195962681 \h </w:instrText>
             </w:r>
             <w:r>
               <w:rPr>
@@ -1667,7 +1454,7 @@
                 <w:noProof/>
                 <w:webHidden/>
               </w:rPr>
-              <w:t>14</w:t>
+              <w:t>17</w:t>
             </w:r>
             <w:r>
               <w:rPr>
@@ -1691,13 +1478,13 @@
               <w:szCs w:val="24"/>
             </w:rPr>
           </w:pPr>
-          <w:hyperlink w:anchor="_Toc195551649" w:history="1">
+          <w:hyperlink w:anchor="_Toc195962682" w:history="1">
             <w:r>
               <w:rPr>
                 <w:rStyle w:val="Hyperlink"/>
                 <w:noProof/>
               </w:rPr>
-              <w:t>Test Setup</w:t>
+              <w:t>Enhanced QR Code Detection Analysis</w:t>
             </w:r>
             <w:r>
               <w:rPr>
@@ -1718,7 +1505,7 @@
                 <w:noProof/>
                 <w:webHidden/>
               </w:rPr>
-              <w:instrText xml:space="preserve"> PAGEREF _Toc195551649 \h </w:instrText>
+              <w:instrText xml:space="preserve"> PAGEREF _Toc195962682 \h </w:instrText>
             </w:r>
             <w:r>
               <w:rPr>
@@ -1738,7 +1525,7 @@
                 <w:noProof/>
                 <w:webHidden/>
               </w:rPr>
-              <w:t>14</w:t>
+              <w:t>17</w:t>
             </w:r>
             <w:r>
               <w:rPr>
@@ -1762,13 +1549,13 @@
               <w:szCs w:val="24"/>
             </w:rPr>
           </w:pPr>
-          <w:hyperlink w:anchor="_Toc195551650" w:history="1">
+          <w:hyperlink w:anchor="_Toc195962683" w:history="1">
             <w:r>
               <w:rPr>
                 <w:rStyle w:val="Hyperlink"/>
                 <w:noProof/>
               </w:rPr>
-              <w:t>Performance Analysis</w:t>
+              <w:t>Security Analysis</w:t>
             </w:r>
             <w:r>
               <w:rPr>
@@ -1789,7 +1576,7 @@
                 <w:noProof/>
                 <w:webHidden/>
               </w:rPr>
-              <w:instrText xml:space="preserve"> PAGEREF _Toc195551650 \h </w:instrText>
+              <w:instrText xml:space="preserve"> PAGEREF _Toc195962683 \h </w:instrText>
             </w:r>
             <w:r>
               <w:rPr>
@@ -1809,7 +1596,7 @@
                 <w:noProof/>
                 <w:webHidden/>
               </w:rPr>
-              <w:t>14</w:t>
+              <w:t>17</w:t>
             </w:r>
             <w:r>
               <w:rPr>
@@ -1833,13 +1620,13 @@
               <w:szCs w:val="24"/>
             </w:rPr>
           </w:pPr>
-          <w:hyperlink w:anchor="_Toc195551651" w:history="1">
+          <w:hyperlink w:anchor="_Toc195962684" w:history="1">
             <w:r>
               <w:rPr>
                 <w:rStyle w:val="Hyperlink"/>
                 <w:noProof/>
               </w:rPr>
-              <w:t>Security Analysis</w:t>
+              <w:t>Challenges and Solutions</w:t>
             </w:r>
             <w:r>
               <w:rPr>
@@ -1860,7 +1647,7 @@
                 <w:noProof/>
                 <w:webHidden/>
               </w:rPr>
-              <w:instrText xml:space="preserve"> PAGEREF _Toc195551651 \h </w:instrText>
+              <w:instrText xml:space="preserve"> PAGEREF _Toc195962684 \h </w:instrText>
             </w:r>
             <w:r>
               <w:rPr>
@@ -1880,78 +1667,7 @@
                 <w:noProof/>
                 <w:webHidden/>
               </w:rPr>
-              <w:t>15</w:t>
-            </w:r>
-            <w:r>
-              <w:rPr>
-                <w:noProof/>
-                <w:webHidden/>
-              </w:rPr>
-              <w:fldChar w:fldCharType="end"/>
-            </w:r>
-          </w:hyperlink>
-        </w:p>
-        <w:p>
-          <w:pPr>
-            <w:pStyle w:val="TOC3"/>
-            <w:tabs>
-              <w:tab w:val="right" w:leader="dot" w:pos="9350"/>
-            </w:tabs>
-            <w:rPr>
-              <w:rFonts w:eastAsiaTheme="minorEastAsia" w:cstheme="minorBidi"/>
-              <w:noProof/>
-              <w:sz w:val="24"/>
-              <w:szCs w:val="24"/>
-            </w:rPr>
-          </w:pPr>
-          <w:hyperlink w:anchor="_Toc195551652" w:history="1">
-            <w:r>
-              <w:rPr>
-                <w:rStyle w:val="Hyperlink"/>
-                <w:noProof/>
-              </w:rPr>
-              <w:t>User Experience</w:t>
-            </w:r>
-            <w:r>
-              <w:rPr>
-                <w:noProof/>
-                <w:webHidden/>
-              </w:rPr>
-              <w:tab/>
-            </w:r>
-            <w:r>
-              <w:rPr>
-                <w:noProof/>
-                <w:webHidden/>
-              </w:rPr>
-              <w:fldChar w:fldCharType="begin"/>
-            </w:r>
-            <w:r>
-              <w:rPr>
-                <w:noProof/>
-                <w:webHidden/>
-              </w:rPr>
-              <w:instrText xml:space="preserve"> PAGEREF _Toc195551652 \h </w:instrText>
-            </w:r>
-            <w:r>
-              <w:rPr>
-                <w:noProof/>
-                <w:webHidden/>
-              </w:rPr>
-            </w:r>
-            <w:r>
-              <w:rPr>
-                <w:noProof/>
-                <w:webHidden/>
-              </w:rPr>
-              <w:fldChar w:fldCharType="separate"/>
-            </w:r>
-            <w:r>
-              <w:rPr>
-                <w:noProof/>
-                <w:webHidden/>
-              </w:rPr>
-              <w:t>15</w:t>
+              <w:t>17</w:t>
             </w:r>
             <w:r>
               <w:rPr>
@@ -1977,13 +1693,13 @@
               <w:szCs w:val="24"/>
             </w:rPr>
           </w:pPr>
-          <w:hyperlink w:anchor="_Toc195551653" w:history="1">
+          <w:hyperlink w:anchor="_Toc195962685" w:history="1">
             <w:r>
               <w:rPr>
                 <w:rStyle w:val="Hyperlink"/>
                 <w:noProof/>
               </w:rPr>
-              <w:t>Discussion</w:t>
+              <w:t>Conclusion</w:t>
             </w:r>
             <w:r>
               <w:rPr>
@@ -2004,7 +1720,7 @@
                 <w:noProof/>
                 <w:webHidden/>
               </w:rPr>
-              <w:instrText xml:space="preserve"> PAGEREF _Toc195551653 \h </w:instrText>
+              <w:instrText xml:space="preserve"> PAGEREF _Toc195962685 \h </w:instrText>
             </w:r>
             <w:r>
               <w:rPr>
@@ -2024,7 +1740,7 @@
                 <w:noProof/>
                 <w:webHidden/>
               </w:rPr>
-              <w:t>15</w:t>
+              <w:t>17</w:t>
             </w:r>
             <w:r>
               <w:rPr>
@@ -2050,13 +1766,13 @@
               <w:szCs w:val="24"/>
             </w:rPr>
           </w:pPr>
-          <w:hyperlink w:anchor="_Toc195551654" w:history="1">
+          <w:hyperlink w:anchor="_Toc195962686" w:history="1">
             <w:r>
               <w:rPr>
                 <w:rStyle w:val="Hyperlink"/>
                 <w:noProof/>
               </w:rPr>
-              <w:t>Conclusion</w:t>
+              <w:t>Works Cited</w:t>
             </w:r>
             <w:r>
               <w:rPr>
@@ -2077,7 +1793,7 @@
                 <w:noProof/>
                 <w:webHidden/>
               </w:rPr>
-              <w:instrText xml:space="preserve"> PAGEREF _Toc195551654 \h </w:instrText>
+              <w:instrText xml:space="preserve"> PAGEREF _Toc195962686 \h </w:instrText>
             </w:r>
             <w:r>
               <w:rPr>
@@ -2097,80 +1813,7 @@
                 <w:noProof/>
                 <w:webHidden/>
               </w:rPr>
-              <w:t>15</w:t>
-            </w:r>
-            <w:r>
-              <w:rPr>
-                <w:noProof/>
-                <w:webHidden/>
-              </w:rPr>
-              <w:fldChar w:fldCharType="end"/>
-            </w:r>
-          </w:hyperlink>
-        </w:p>
-        <w:p>
-          <w:pPr>
-            <w:pStyle w:val="TOC2"/>
-            <w:tabs>
-              <w:tab w:val="right" w:leader="dot" w:pos="9350"/>
-            </w:tabs>
-            <w:rPr>
-              <w:rFonts w:eastAsiaTheme="minorEastAsia" w:cstheme="minorBidi"/>
-              <w:b w:val="0"/>
-              <w:bCs w:val="0"/>
-              <w:noProof/>
-              <w:sz w:val="24"/>
-              <w:szCs w:val="24"/>
-            </w:rPr>
-          </w:pPr>
-          <w:hyperlink w:anchor="_Toc195551655" w:history="1">
-            <w:r>
-              <w:rPr>
-                <w:rStyle w:val="Hyperlink"/>
-                <w:noProof/>
-              </w:rPr>
-              <w:t>Works Cited</w:t>
-            </w:r>
-            <w:r>
-              <w:rPr>
-                <w:noProof/>
-                <w:webHidden/>
-              </w:rPr>
-              <w:tab/>
-            </w:r>
-            <w:r>
-              <w:rPr>
-                <w:noProof/>
-                <w:webHidden/>
-              </w:rPr>
-              <w:fldChar w:fldCharType="begin"/>
-            </w:r>
-            <w:r>
-              <w:rPr>
-                <w:noProof/>
-                <w:webHidden/>
-              </w:rPr>
-              <w:instrText xml:space="preserve"> PAGEREF _Toc195551655 \h </w:instrText>
-            </w:r>
-            <w:r>
-              <w:rPr>
-                <w:noProof/>
-                <w:webHidden/>
-              </w:rPr>
-            </w:r>
-            <w:r>
-              <w:rPr>
-                <w:noProof/>
-                <w:webHidden/>
-              </w:rPr>
-              <w:fldChar w:fldCharType="separate"/>
-            </w:r>
-            <w:r>
-              <w:rPr>
-                <w:noProof/>
-                <w:webHidden/>
-              </w:rPr>
-              <w:t>16</w:t>
+              <w:t>18</w:t>
             </w:r>
             <w:r>
               <w:rPr>
@@ -2211,7 +1854,7 @@
       <w:pPr>
         <w:pStyle w:val="Heading2"/>
       </w:pPr>
-      <w:bookmarkStart w:id="0" w:name="_Toc195551630"/>
+      <w:bookmarkStart w:id="0" w:name="_Toc195962666"/>
       <w:r>
         <w:lastRenderedPageBreak/>
         <w:t>Abstract</w:t>
@@ -2329,7 +1972,7 @@
       <w:pPr>
         <w:pStyle w:val="Heading2"/>
       </w:pPr>
-      <w:bookmarkStart w:id="1" w:name="_Toc195551631"/>
+      <w:bookmarkStart w:id="1" w:name="_Toc195962667"/>
       <w:r>
         <w:t>Introduction</w:t>
       </w:r>
@@ -2410,7 +2053,7 @@
       <w:pPr>
         <w:pStyle w:val="Heading3"/>
       </w:pPr>
-      <w:bookmarkStart w:id="2" w:name="_Toc195551632"/>
+      <w:bookmarkStart w:id="2" w:name="_Toc195962668"/>
       <w:r>
         <w:t>The Structure of QR Codes</w:t>
       </w:r>
@@ -3605,7 +3248,7 @@
       <w:pPr>
         <w:pStyle w:val="Heading3"/>
       </w:pPr>
-      <w:bookmarkStart w:id="3" w:name="_Toc195551633"/>
+      <w:bookmarkStart w:id="3" w:name="_Toc195962669"/>
       <w:r>
         <w:lastRenderedPageBreak/>
         <w:t>Data Masking</w:t>
@@ -5683,7 +5326,7 @@
       <w:pPr>
         <w:pStyle w:val="Heading3"/>
       </w:pPr>
-      <w:bookmarkStart w:id="4" w:name="_Toc195551634"/>
+      <w:bookmarkStart w:id="4" w:name="_Toc195962670"/>
       <w:r>
         <w:t>Comparing Traditional Barcodes to QR Codes</w:t>
       </w:r>
@@ -5853,7 +5496,7 @@
       <w:pPr>
         <w:pStyle w:val="Heading3"/>
       </w:pPr>
-      <w:bookmarkStart w:id="5" w:name="_Toc195551635"/>
+      <w:bookmarkStart w:id="5" w:name="_Toc195962671"/>
       <w:r>
         <w:t>The Rising Popularity of QR Codes</w:t>
       </w:r>
@@ -6026,7 +5669,7 @@
       <w:pPr>
         <w:pStyle w:val="Heading3"/>
       </w:pPr>
-      <w:bookmarkStart w:id="6" w:name="_Toc195551636"/>
+      <w:bookmarkStart w:id="6" w:name="_Toc195962672"/>
       <w:r>
         <w:t xml:space="preserve">QR Codes for </w:t>
       </w:r>
@@ -6119,7 +5762,13 @@
             <w:rPr>
               <w:noProof/>
             </w:rPr>
-            <w:t xml:space="preserve"> [8]</w:t>
+            <w:t xml:space="preserve"> </w:t>
+          </w:r>
+          <w:r>
+            <w:rPr>
+              <w:noProof/>
+            </w:rPr>
+            <w:t>[8]</w:t>
           </w:r>
           <w:r>
             <w:fldChar w:fldCharType="end"/>
@@ -6142,7 +5791,7 @@
       <w:pPr>
         <w:pStyle w:val="Heading2"/>
       </w:pPr>
-      <w:bookmarkStart w:id="7" w:name="_Toc195551637"/>
+      <w:bookmarkStart w:id="7" w:name="_Toc195962673"/>
       <w:r>
         <w:t xml:space="preserve">Problem </w:t>
       </w:r>
@@ -6246,7 +5895,7 @@
       <w:pPr>
         <w:pStyle w:val="Heading2"/>
       </w:pPr>
-      <w:bookmarkStart w:id="8" w:name="_Toc195551638"/>
+      <w:bookmarkStart w:id="8" w:name="_Toc195962674"/>
       <w:r>
         <w:t>Objective</w:t>
       </w:r>
@@ -6400,7 +6049,7 @@
       <w:pPr>
         <w:pStyle w:val="Heading2"/>
       </w:pPr>
-      <w:bookmarkStart w:id="9" w:name="_Toc195551639"/>
+      <w:bookmarkStart w:id="9" w:name="_Toc195962675"/>
       <w:r>
         <w:lastRenderedPageBreak/>
         <w:t>Literature Review</w:t>
@@ -6411,7 +6060,7 @@
       <w:pPr>
         <w:pStyle w:val="Heading3"/>
       </w:pPr>
-      <w:bookmarkStart w:id="10" w:name="_Toc195551640"/>
+      <w:bookmarkStart w:id="10" w:name="_Toc195962676"/>
       <w:r>
         <w:t xml:space="preserve">Thresholding and Deblurring </w:t>
       </w:r>
@@ -8714,7 +8363,7 @@
       <w:pPr>
         <w:pStyle w:val="Heading3"/>
       </w:pPr>
-      <w:bookmarkStart w:id="11" w:name="_Toc195551641"/>
+      <w:bookmarkStart w:id="11" w:name="_Toc195962677"/>
       <w:r>
         <w:t>Security Vulnerabilities in QR-Based Authentication</w:t>
       </w:r>
@@ -9167,12 +8816,12 @@
           <w:docGrid w:linePitch="360"/>
         </w:sectPr>
       </w:pPr>
-      <w:bookmarkStart w:id="12" w:name="_Toc195551642"/>
     </w:p>
     <w:p>
       <w:pPr>
         <w:pStyle w:val="Heading2"/>
       </w:pPr>
+      <w:bookmarkStart w:id="12" w:name="_Toc195962678"/>
       <w:r>
         <w:lastRenderedPageBreak/>
         <w:t>Methodology and Implementation</w:t>
@@ -9182,8 +8831,9 @@
     <w:p>
       <w:pPr>
         <w:pStyle w:val="Heading3"/>
-      </w:pPr>
-      <w:bookmarkStart w:id="13" w:name="_Toc195551643"/>
+        <w:ind w:left="720" w:hanging="720"/>
+      </w:pPr>
+      <w:bookmarkStart w:id="13" w:name="_Toc195962679"/>
       <w:r>
         <w:t>System Overview</w:t>
       </w:r>
@@ -9191,7 +8841,22 @@
     </w:p>
     <w:p>
       <w:r>
-        <w:t xml:space="preserve">High level description of the approach with a flowchart. </w:t>
+        <w:t>The final system designed is the following</w:t>
+      </w:r>
+      <w:r>
+        <w:t xml:space="preserve"> </w:t>
+      </w:r>
+      <w:r>
+        <w:rPr>
+          <w:highlight w:val="yellow"/>
+        </w:rPr>
+        <w:t>(Figure)</w:t>
+      </w:r>
+      <w:r>
+        <w:rPr>
+          <w:highlight w:val="yellow"/>
+        </w:rPr>
+        <w:t>:</w:t>
       </w:r>
     </w:p>
     <w:p>
@@ -9244,9 +8909,479 @@
     </w:p>
     <w:p>
       <w:pPr>
+        <w:sectPr>
+          <w:pgSz w:w="12240" w:h="15840"/>
+          <w:pgMar w:top="1440" w:right="1440" w:bottom="1440" w:left="1440" w:header="720" w:footer="720" w:gutter="0"/>
+          <w:cols w:space="720"/>
+          <w:docGrid w:linePitch="360"/>
+        </w:sectPr>
+      </w:pPr>
+    </w:p>
+    <w:p>
+      <w:r>
+        <w:lastRenderedPageBreak/>
+        <w:t>The software architecture of this system is as follows:</w:t>
+      </w:r>
+    </w:p>
+    <w:tbl>
+      <w:tblPr>
+        <w:tblStyle w:val="TableGrid"/>
+        <w:tblW w:w="0" w:type="auto"/>
+        <w:tblLook w:val="04A0" w:firstRow="1" w:lastRow="0" w:firstColumn="1" w:lastColumn="0" w:noHBand="0" w:noVBand="1"/>
+      </w:tblPr>
+      <w:tblGrid>
+        <w:gridCol w:w="2065"/>
+        <w:gridCol w:w="7285"/>
+      </w:tblGrid>
+      <w:tr>
+        <w:tc>
+          <w:tcPr>
+            <w:tcW w:w="1795" w:type="dxa"/>
+            <w:vAlign w:val="center"/>
+          </w:tcPr>
+          <w:p>
+            <w:pPr>
+              <w:rPr>
+                <w:rFonts w:ascii="Courier New" w:hAnsi="Courier New" w:cs="Courier New"/>
+              </w:rPr>
+            </w:pPr>
+            <w:r>
+              <w:rPr>
+                <w:rFonts w:ascii="Courier New" w:hAnsi="Courier New" w:cs="Courier New"/>
+              </w:rPr>
+              <w:t>main.py</w:t>
+            </w:r>
+          </w:p>
+        </w:tc>
+        <w:tc>
+          <w:tcPr>
+            <w:tcW w:w="7555" w:type="dxa"/>
+            <w:vAlign w:val="center"/>
+          </w:tcPr>
+          <w:p>
+            <w:r>
+              <w:t>The main script that runs the QR authentication system. Captures video, detects QR codes and faces, verifies the scan, logs data, updates the database, regenerates QR codes, and displays results.</w:t>
+            </w:r>
+          </w:p>
+        </w:tc>
+      </w:tr>
+      <w:tr>
+        <w:tc>
+          <w:tcPr>
+            <w:tcW w:w="1795" w:type="dxa"/>
+            <w:vAlign w:val="center"/>
+          </w:tcPr>
+          <w:p>
+            <w:pPr>
+              <w:rPr>
+                <w:rFonts w:ascii="Courier New" w:hAnsi="Courier New" w:cs="Courier New"/>
+              </w:rPr>
+            </w:pPr>
+            <w:r>
+              <w:rPr>
+                <w:rFonts w:ascii="Courier New" w:hAnsi="Courier New" w:cs="Courier New"/>
+              </w:rPr>
+              <w:t>config.py</w:t>
+            </w:r>
+          </w:p>
+        </w:tc>
+        <w:tc>
+          <w:tcPr>
+            <w:tcW w:w="7555" w:type="dxa"/>
+            <w:vAlign w:val="center"/>
+          </w:tcPr>
+          <w:p>
+            <w:r>
+              <w:t>Stores configuration variables. Centralizes constants used across the project.</w:t>
+            </w:r>
+          </w:p>
+        </w:tc>
+      </w:tr>
+      <w:tr>
+        <w:trPr>
+          <w:trHeight w:val="1061"/>
+        </w:trPr>
+        <w:tc>
+          <w:tcPr>
+            <w:tcW w:w="1795" w:type="dxa"/>
+            <w:vAlign w:val="center"/>
+          </w:tcPr>
+          <w:p>
+            <w:pPr>
+              <w:rPr>
+                <w:rFonts w:ascii="Courier New" w:hAnsi="Courier New" w:cs="Courier New"/>
+              </w:rPr>
+            </w:pPr>
+            <w:r>
+              <w:rPr>
+                <w:rFonts w:ascii="Courier New" w:hAnsi="Courier New" w:cs="Courier New"/>
+              </w:rPr>
+              <w:t>db_utils.py</w:t>
+            </w:r>
+          </w:p>
+        </w:tc>
+        <w:tc>
+          <w:tcPr>
+            <w:tcW w:w="7555" w:type="dxa"/>
+            <w:vAlign w:val="center"/>
+          </w:tcPr>
+          <w:tbl>
+            <w:tblPr>
+              <w:tblW w:w="0" w:type="auto"/>
+              <w:tblCellSpacing w:w="15" w:type="dxa"/>
+              <w:tblCellMar>
+                <w:top w:w="15" w:type="dxa"/>
+                <w:left w:w="15" w:type="dxa"/>
+                <w:bottom w:w="15" w:type="dxa"/>
+                <w:right w:w="15" w:type="dxa"/>
+              </w:tblCellMar>
+              <w:tblLook w:val="04A0" w:firstRow="1" w:lastRow="0" w:firstColumn="1" w:lastColumn="0" w:noHBand="0" w:noVBand="1"/>
+            </w:tblPr>
+            <w:tblGrid>
+              <w:gridCol w:w="96"/>
+            </w:tblGrid>
+            <w:tr>
+              <w:trPr>
+                <w:tblCellSpacing w:w="15" w:type="dxa"/>
+              </w:trPr>
+              <w:tc>
+                <w:tcPr>
+                  <w:tcW w:w="0" w:type="auto"/>
+                  <w:vAlign w:val="center"/>
+                  <w:hideMark/>
+                </w:tcPr>
+                <w:p>
+                  <w:pPr>
+                    <w:rPr>
+                      <w:rFonts w:ascii="Times New Roman" w:hAnsi="Times New Roman" w:cs="Times New Roman"/>
+                    </w:rPr>
+                  </w:pPr>
+                </w:p>
+              </w:tc>
+            </w:tr>
+          </w:tbl>
+          <w:p>
+            <w:pPr>
+              <w:rPr>
+                <w:vanish/>
+              </w:rPr>
+            </w:pPr>
+          </w:p>
+          <w:tbl>
+            <w:tblPr>
+              <w:tblW w:w="0" w:type="auto"/>
+              <w:tblCellSpacing w:w="15" w:type="dxa"/>
+              <w:tblCellMar>
+                <w:top w:w="15" w:type="dxa"/>
+                <w:left w:w="15" w:type="dxa"/>
+                <w:bottom w:w="15" w:type="dxa"/>
+                <w:right w:w="15" w:type="dxa"/>
+              </w:tblCellMar>
+              <w:tblLook w:val="04A0" w:firstRow="1" w:lastRow="0" w:firstColumn="1" w:lastColumn="0" w:noHBand="0" w:noVBand="1"/>
+            </w:tblPr>
+            <w:tblGrid>
+              <w:gridCol w:w="7069"/>
+            </w:tblGrid>
+            <w:tr>
+              <w:trPr>
+                <w:trHeight w:val="927"/>
+                <w:tblCellSpacing w:w="15" w:type="dxa"/>
+              </w:trPr>
+              <w:tc>
+                <w:tcPr>
+                  <w:tcW w:w="0" w:type="auto"/>
+                  <w:vAlign w:val="center"/>
+                  <w:hideMark/>
+                </w:tcPr>
+                <w:p>
+                  <w:pPr>
+                    <w:rPr>
+                      <w:sz w:val="24"/>
+                      <w:szCs w:val="24"/>
+                    </w:rPr>
+                  </w:pPr>
+                  <w:r>
+                    <w:t>Handles all database-related operations: initializing tables, inserting student records from a CSV file, generating initial QR codes, and logging scan events to a CSV log file.</w:t>
+                  </w:r>
+                </w:p>
+              </w:tc>
+            </w:tr>
+          </w:tbl>
+          <w:p/>
+        </w:tc>
+      </w:tr>
+      <w:tr>
+        <w:tc>
+          <w:tcPr>
+            <w:tcW w:w="1795" w:type="dxa"/>
+            <w:vAlign w:val="center"/>
+          </w:tcPr>
+          <w:p>
+            <w:pPr>
+              <w:rPr>
+                <w:rFonts w:ascii="Courier New" w:hAnsi="Courier New" w:cs="Courier New"/>
+              </w:rPr>
+            </w:pPr>
+            <w:r>
+              <w:rPr>
+                <w:rFonts w:ascii="Courier New" w:hAnsi="Courier New" w:cs="Courier New"/>
+              </w:rPr>
+              <w:t>email_utils.py</w:t>
+            </w:r>
+          </w:p>
+        </w:tc>
+        <w:tc>
+          <w:tcPr>
+            <w:tcW w:w="7555" w:type="dxa"/>
+            <w:vAlign w:val="center"/>
+          </w:tcPr>
+          <w:p>
+            <w:r>
+              <w:t>Sends emails when a QR code is updated. Attaches both the new QR code image and optionally the image captured at scan time. Uses Gmail via SMTP.</w:t>
+            </w:r>
+          </w:p>
+        </w:tc>
+      </w:tr>
+      <w:tr>
+        <w:tc>
+          <w:tcPr>
+            <w:tcW w:w="1795" w:type="dxa"/>
+            <w:vAlign w:val="center"/>
+          </w:tcPr>
+          <w:p>
+            <w:pPr>
+              <w:rPr>
+                <w:rFonts w:ascii="Courier New" w:hAnsi="Courier New" w:cs="Courier New"/>
+              </w:rPr>
+            </w:pPr>
+            <w:r>
+              <w:rPr>
+                <w:rFonts w:ascii="Courier New" w:hAnsi="Courier New" w:cs="Courier New"/>
+              </w:rPr>
+              <w:t>image_utils.py</w:t>
+            </w:r>
+          </w:p>
+        </w:tc>
+        <w:tc>
+          <w:tcPr>
+            <w:tcW w:w="7555" w:type="dxa"/>
+            <w:vAlign w:val="center"/>
+          </w:tcPr>
+          <w:p>
+            <w:r>
+              <w:t>Contains image-processing logic: detecting faces, saving scan images, and decoding QR codes with preprocessing to improve reliability in low-quality frames.</w:t>
+            </w:r>
+          </w:p>
+        </w:tc>
+      </w:tr>
+      <w:tr>
+        <w:tc>
+          <w:tcPr>
+            <w:tcW w:w="1795" w:type="dxa"/>
+            <w:vAlign w:val="center"/>
+          </w:tcPr>
+          <w:p>
+            <w:pPr>
+              <w:rPr>
+                <w:rFonts w:ascii="Courier New" w:hAnsi="Courier New" w:cs="Courier New"/>
+              </w:rPr>
+            </w:pPr>
+            <w:r>
+              <w:rPr>
+                <w:rFonts w:ascii="Courier New" w:hAnsi="Courier New" w:cs="Courier New"/>
+              </w:rPr>
+              <w:t>qr_utils.py</w:t>
+            </w:r>
+          </w:p>
+        </w:tc>
+        <w:tc>
+          <w:tcPr>
+            <w:tcW w:w="7555" w:type="dxa"/>
+            <w:vAlign w:val="center"/>
+          </w:tcPr>
+          <w:p>
+            <w:r>
+              <w:t xml:space="preserve">Generates and updates QR codes for each student. Embeds metadata into the QR, saves the image, converts it to binary, updates the database, and calls </w:t>
+            </w:r>
+            <w:proofErr w:type="spellStart"/>
+            <w:r>
+              <w:rPr>
+                <w:rStyle w:val="HTMLCode"/>
+                <w:rFonts w:eastAsiaTheme="majorEastAsia"/>
+              </w:rPr>
+              <w:t>send_email</w:t>
+            </w:r>
+            <w:proofErr w:type="spellEnd"/>
+            <w:r>
+              <w:t>.</w:t>
+            </w:r>
+          </w:p>
+        </w:tc>
+      </w:tr>
+      <w:tr>
+        <w:tc>
+          <w:tcPr>
+            <w:tcW w:w="1795" w:type="dxa"/>
+            <w:vAlign w:val="center"/>
+          </w:tcPr>
+          <w:p>
+            <w:pPr>
+              <w:rPr>
+                <w:rFonts w:ascii="Courier New" w:hAnsi="Courier New" w:cs="Courier New"/>
+              </w:rPr>
+            </w:pPr>
+            <w:r>
+              <w:rPr>
+                <w:rFonts w:ascii="Courier New" w:hAnsi="Courier New" w:cs="Courier New"/>
+              </w:rPr>
+              <w:t>sound_utils.py</w:t>
+            </w:r>
+          </w:p>
+        </w:tc>
+        <w:tc>
+          <w:tcPr>
+            <w:tcW w:w="7555" w:type="dxa"/>
+            <w:vAlign w:val="center"/>
+          </w:tcPr>
+          <w:p>
+            <w:r>
+              <w:t xml:space="preserve">Provides audio feedback to the user by playing different sound effects (success or failure) using </w:t>
+            </w:r>
+            <w:proofErr w:type="spellStart"/>
+            <w:r>
+              <w:rPr>
+                <w:rStyle w:val="HTMLCode"/>
+                <w:rFonts w:eastAsiaTheme="majorEastAsia"/>
+              </w:rPr>
+              <w:t>afplay</w:t>
+            </w:r>
+            <w:proofErr w:type="spellEnd"/>
+            <w:r>
+              <w:t xml:space="preserve"> on macOS.</w:t>
+            </w:r>
+          </w:p>
+        </w:tc>
+      </w:tr>
+      <w:tr>
+        <w:tc>
+          <w:tcPr>
+            <w:tcW w:w="1795" w:type="dxa"/>
+            <w:vAlign w:val="center"/>
+          </w:tcPr>
+          <w:p>
+            <w:pPr>
+              <w:rPr>
+                <w:rFonts w:ascii="Courier New" w:hAnsi="Courier New" w:cs="Courier New"/>
+              </w:rPr>
+            </w:pPr>
+            <w:r>
+              <w:rPr>
+                <w:rFonts w:ascii="Courier New" w:hAnsi="Courier New" w:cs="Courier New"/>
+              </w:rPr>
+              <w:t>webcam.py</w:t>
+            </w:r>
+          </w:p>
+        </w:tc>
+        <w:tc>
+          <w:tcPr>
+            <w:tcW w:w="7555" w:type="dxa"/>
+            <w:vAlign w:val="center"/>
+          </w:tcPr>
+          <w:p>
+            <w:proofErr w:type="spellStart"/>
+            <w:proofErr w:type="gramStart"/>
+            <w:r>
+              <w:t>Lets</w:t>
+            </w:r>
+            <w:proofErr w:type="spellEnd"/>
+            <w:proofErr w:type="gramEnd"/>
+            <w:r>
+              <w:t xml:space="preserve"> you choose between the internal or external webcam. Simplifies webcam management with a small helper function.</w:t>
+            </w:r>
+          </w:p>
+        </w:tc>
+      </w:tr>
+      <w:tr>
+        <w:tc>
+          <w:tcPr>
+            <w:tcW w:w="1795" w:type="dxa"/>
+            <w:vAlign w:val="center"/>
+          </w:tcPr>
+          <w:p>
+            <w:pPr>
+              <w:rPr>
+                <w:rFonts w:ascii="Courier New" w:hAnsi="Courier New" w:cs="Courier New"/>
+              </w:rPr>
+            </w:pPr>
+            <w:r>
+              <w:rPr>
+                <w:rFonts w:ascii="Courier New" w:hAnsi="Courier New" w:cs="Courier New"/>
+              </w:rPr>
+              <w:t>secure.py</w:t>
+            </w:r>
+          </w:p>
+        </w:tc>
+        <w:tc>
+          <w:tcPr>
+            <w:tcW w:w="7555" w:type="dxa"/>
+            <w:vAlign w:val="center"/>
+          </w:tcPr>
+          <w:p>
+            <w:r>
+              <w:t xml:space="preserve">Stores email credentials and recipient details. Sensitive information used by </w:t>
+            </w:r>
+            <w:r>
+              <w:rPr>
+                <w:rStyle w:val="HTMLCode"/>
+                <w:rFonts w:eastAsiaTheme="majorEastAsia"/>
+              </w:rPr>
+              <w:t>email_utils.py</w:t>
+            </w:r>
+            <w:r>
+              <w:t xml:space="preserve"> for sending email notifications.</w:t>
+            </w:r>
+          </w:p>
+        </w:tc>
+      </w:tr>
+      <w:tr>
+        <w:tc>
+          <w:tcPr>
+            <w:tcW w:w="1795" w:type="dxa"/>
+            <w:vAlign w:val="center"/>
+          </w:tcPr>
+          <w:p>
+            <w:pPr>
+              <w:rPr>
+                <w:rFonts w:ascii="Courier New" w:hAnsi="Courier New" w:cs="Courier New"/>
+              </w:rPr>
+            </w:pPr>
+            <w:r>
+              <w:rPr>
+                <w:rFonts w:ascii="Courier New" w:hAnsi="Courier New" w:cs="Courier New"/>
+              </w:rPr>
+              <w:t>fake_data.csv</w:t>
+            </w:r>
+          </w:p>
+        </w:tc>
+        <w:tc>
+          <w:tcPr>
+            <w:tcW w:w="7555" w:type="dxa"/>
+            <w:vAlign w:val="center"/>
+          </w:tcPr>
+          <w:p>
+            <w:r>
+              <w:t>CSV file used to initially populate the student database. Includes student IDs, names, and class names. Only used during setup if the table doesn't already exist.</w:t>
+            </w:r>
+          </w:p>
+        </w:tc>
+      </w:tr>
+    </w:tbl>
+    <w:p/>
+    <w:p>
+      <w:pPr>
         <w:pStyle w:val="Heading3"/>
       </w:pPr>
-      <w:bookmarkStart w:id="14" w:name="_Toc195551644"/>
+      <w:bookmarkStart w:id="14" w:name="_Toc195962680"/>
       <w:r>
         <w:t>Technologies Used</w:t>
       </w:r>
@@ -9254,250 +9389,1221 @@
     </w:p>
     <w:p>
       <w:r>
-        <w:t xml:space="preserve">What were all the technologies used? </w:t>
-      </w:r>
+        <w:t xml:space="preserve">In creating this project, the following technologies were used: </w:t>
+      </w:r>
+    </w:p>
+    <w:tbl>
+      <w:tblPr>
+        <w:tblStyle w:val="TableGrid"/>
+        <w:tblW w:w="0" w:type="auto"/>
+        <w:tblLook w:val="04A0" w:firstRow="1" w:lastRow="0" w:firstColumn="1" w:lastColumn="0" w:noHBand="0" w:noVBand="1"/>
+      </w:tblPr>
+      <w:tblGrid>
+        <w:gridCol w:w="2065"/>
+        <w:gridCol w:w="7285"/>
+      </w:tblGrid>
+      <w:tr>
+        <w:tc>
+          <w:tcPr>
+            <w:tcW w:w="2065" w:type="dxa"/>
+            <w:vAlign w:val="center"/>
+          </w:tcPr>
+          <w:p>
+            <w:pPr>
+              <w:rPr>
+                <w:rFonts w:ascii="Courier New" w:hAnsi="Courier New" w:cs="Courier New"/>
+              </w:rPr>
+            </w:pPr>
+            <w:r>
+              <w:t>Python 3</w:t>
+            </w:r>
+          </w:p>
+        </w:tc>
+        <w:tc>
+          <w:tcPr>
+            <w:tcW w:w="7285" w:type="dxa"/>
+            <w:vAlign w:val="center"/>
+          </w:tcPr>
+          <w:p>
+            <w:r>
+              <w:t>Core programming language used to build the application.</w:t>
+            </w:r>
+          </w:p>
+        </w:tc>
+      </w:tr>
+      <w:tr>
+        <w:tc>
+          <w:tcPr>
+            <w:tcW w:w="2065" w:type="dxa"/>
+            <w:vAlign w:val="center"/>
+          </w:tcPr>
+          <w:p>
+            <w:pPr>
+              <w:rPr>
+                <w:rFonts w:ascii="Courier New" w:hAnsi="Courier New" w:cs="Courier New"/>
+              </w:rPr>
+            </w:pPr>
+            <w:r>
+              <w:t>OpenCV (</w:t>
+            </w:r>
+            <w:r>
+              <w:rPr>
+                <w:rStyle w:val="HTMLCode"/>
+                <w:rFonts w:eastAsiaTheme="majorEastAsia"/>
+              </w:rPr>
+              <w:t>cv2</w:t>
+            </w:r>
+            <w:r>
+              <w:t>)</w:t>
+            </w:r>
+          </w:p>
+        </w:tc>
+        <w:tc>
+          <w:tcPr>
+            <w:tcW w:w="7285" w:type="dxa"/>
+            <w:vAlign w:val="center"/>
+          </w:tcPr>
+          <w:p>
+            <w:r>
+              <w:t>Used for video capture, image preprocessing, face detection, grayscale conversion, and drawing rectangles on frames.</w:t>
+            </w:r>
+          </w:p>
+        </w:tc>
+      </w:tr>
+      <w:tr>
+        <w:tc>
+          <w:tcPr>
+            <w:tcW w:w="2065" w:type="dxa"/>
+            <w:vAlign w:val="center"/>
+          </w:tcPr>
+          <w:p>
+            <w:pPr>
+              <w:rPr>
+                <w:rFonts w:ascii="Courier New" w:hAnsi="Courier New" w:cs="Courier New"/>
+              </w:rPr>
+            </w:pPr>
+            <w:proofErr w:type="spellStart"/>
+            <w:r>
+              <w:t>Pyzbar</w:t>
+            </w:r>
+            <w:proofErr w:type="spellEnd"/>
+            <w:r>
+              <w:t xml:space="preserve"> (</w:t>
+            </w:r>
+            <w:proofErr w:type="spellStart"/>
+            <w:r>
+              <w:rPr>
+                <w:rStyle w:val="HTMLCode"/>
+                <w:rFonts w:eastAsiaTheme="majorEastAsia"/>
+              </w:rPr>
+              <w:t>pyzbar</w:t>
+            </w:r>
+            <w:proofErr w:type="spellEnd"/>
+            <w:r>
+              <w:t>)</w:t>
+            </w:r>
+          </w:p>
+        </w:tc>
+        <w:tc>
+          <w:tcPr>
+            <w:tcW w:w="7285" w:type="dxa"/>
+            <w:vAlign w:val="center"/>
+          </w:tcPr>
+          <w:p>
+            <w:r>
+              <w:t>Decodes QR codes from camera frames.</w:t>
+            </w:r>
+          </w:p>
+        </w:tc>
+      </w:tr>
+      <w:tr>
+        <w:tc>
+          <w:tcPr>
+            <w:tcW w:w="2065" w:type="dxa"/>
+            <w:vAlign w:val="center"/>
+          </w:tcPr>
+          <w:p>
+            <w:pPr>
+              <w:rPr>
+                <w:rFonts w:ascii="Courier New" w:hAnsi="Courier New" w:cs="Courier New"/>
+              </w:rPr>
+            </w:pPr>
+            <w:proofErr w:type="spellStart"/>
+            <w:r>
+              <w:rPr>
+                <w:rFonts w:ascii="Courier New" w:hAnsi="Courier New" w:cs="Courier New"/>
+              </w:rPr>
+              <w:t>q</w:t>
+            </w:r>
+            <w:r>
+              <w:rPr>
+                <w:rFonts w:ascii="Courier New" w:hAnsi="Courier New" w:cs="Courier New"/>
+              </w:rPr>
+              <w:t>rcode</w:t>
+            </w:r>
+            <w:proofErr w:type="spellEnd"/>
+            <w:r>
+              <w:t xml:space="preserve"> library</w:t>
+            </w:r>
+          </w:p>
+        </w:tc>
+        <w:tc>
+          <w:tcPr>
+            <w:tcW w:w="7285" w:type="dxa"/>
+            <w:vAlign w:val="center"/>
+          </w:tcPr>
+          <w:p>
+            <w:r>
+              <w:t>Generates QR code images from student data.</w:t>
+            </w:r>
+          </w:p>
+        </w:tc>
+      </w:tr>
+      <w:tr>
+        <w:tc>
+          <w:tcPr>
+            <w:tcW w:w="2065" w:type="dxa"/>
+            <w:vAlign w:val="center"/>
+          </w:tcPr>
+          <w:p>
+            <w:pPr>
+              <w:rPr>
+                <w:rFonts w:ascii="Courier New" w:hAnsi="Courier New" w:cs="Courier New"/>
+              </w:rPr>
+            </w:pPr>
+            <w:r>
+              <w:t>SQLite3</w:t>
+            </w:r>
+          </w:p>
+        </w:tc>
+        <w:tc>
+          <w:tcPr>
+            <w:tcW w:w="7285" w:type="dxa"/>
+            <w:vAlign w:val="center"/>
+          </w:tcPr>
+          <w:p>
+            <w:r>
+              <w:t>Lightweight embedded database used to store student info and QR metadata.</w:t>
+            </w:r>
+          </w:p>
+        </w:tc>
+      </w:tr>
+      <w:tr>
+        <w:tc>
+          <w:tcPr>
+            <w:tcW w:w="2065" w:type="dxa"/>
+            <w:vAlign w:val="center"/>
+          </w:tcPr>
+          <w:p>
+            <w:pPr>
+              <w:rPr>
+                <w:rFonts w:ascii="Courier New" w:hAnsi="Courier New" w:cs="Courier New"/>
+              </w:rPr>
+            </w:pPr>
+            <w:r>
+              <w:rPr>
+                <w:rFonts w:ascii="Courier New" w:hAnsi="Courier New" w:cs="Courier New"/>
+              </w:rPr>
+              <w:t>csv</w:t>
+            </w:r>
+            <w:r>
+              <w:t xml:space="preserve"> </w:t>
+            </w:r>
+            <w:r>
+              <w:t>library</w:t>
+            </w:r>
+          </w:p>
+        </w:tc>
+        <w:tc>
+          <w:tcPr>
+            <w:tcW w:w="7285" w:type="dxa"/>
+            <w:vAlign w:val="center"/>
+          </w:tcPr>
+          <w:p>
+            <w:r>
+              <w:t xml:space="preserve">Reads student data from </w:t>
+            </w:r>
+            <w:r>
+              <w:rPr>
+                <w:rStyle w:val="HTMLCode"/>
+                <w:rFonts w:eastAsiaTheme="majorEastAsia"/>
+              </w:rPr>
+              <w:t>.csv</w:t>
+            </w:r>
+            <w:r>
+              <w:t xml:space="preserve"> files and logs scan events to a scan history log.</w:t>
+            </w:r>
+          </w:p>
+        </w:tc>
+      </w:tr>
+      <w:tr>
+        <w:tc>
+          <w:tcPr>
+            <w:tcW w:w="2065" w:type="dxa"/>
+            <w:vAlign w:val="center"/>
+          </w:tcPr>
+          <w:p>
+            <w:pPr>
+              <w:rPr>
+                <w:rFonts w:ascii="Courier New" w:hAnsi="Courier New" w:cs="Courier New"/>
+              </w:rPr>
+            </w:pPr>
+            <w:proofErr w:type="spellStart"/>
+            <w:r>
+              <w:rPr>
+                <w:rStyle w:val="HTMLCode"/>
+                <w:rFonts w:eastAsiaTheme="majorEastAsia"/>
+              </w:rPr>
+              <w:t>numpy</w:t>
+            </w:r>
+            <w:proofErr w:type="spellEnd"/>
+            <w:r>
+              <w:t xml:space="preserve"> library</w:t>
+            </w:r>
+          </w:p>
+        </w:tc>
+        <w:tc>
+          <w:tcPr>
+            <w:tcW w:w="7285" w:type="dxa"/>
+            <w:vAlign w:val="center"/>
+          </w:tcPr>
+          <w:p>
+            <w:r>
+              <w:t>Used for matrix operations in image processing (e.g., sharpening, gradients).</w:t>
+            </w:r>
+          </w:p>
+        </w:tc>
+      </w:tr>
+      <w:tr>
+        <w:tc>
+          <w:tcPr>
+            <w:tcW w:w="2065" w:type="dxa"/>
+            <w:vAlign w:val="center"/>
+          </w:tcPr>
+          <w:p>
+            <w:pPr>
+              <w:rPr>
+                <w:rFonts w:ascii="Courier New" w:hAnsi="Courier New" w:cs="Courier New"/>
+              </w:rPr>
+            </w:pPr>
+            <w:proofErr w:type="spellStart"/>
+            <w:r>
+              <w:rPr>
+                <w:rFonts w:ascii="Courier New" w:hAnsi="Courier New" w:cs="Courier New"/>
+              </w:rPr>
+              <w:t>EmailMessage</w:t>
+            </w:r>
+            <w:proofErr w:type="spellEnd"/>
+            <w:r>
+              <w:t xml:space="preserve"> / </w:t>
+            </w:r>
+            <w:proofErr w:type="spellStart"/>
+            <w:r>
+              <w:rPr>
+                <w:rStyle w:val="HTMLCode"/>
+                <w:rFonts w:eastAsiaTheme="majorEastAsia"/>
+              </w:rPr>
+              <w:t>smtplib</w:t>
+            </w:r>
+            <w:proofErr w:type="spellEnd"/>
+            <w:r>
+              <w:t xml:space="preserve"> / </w:t>
+            </w:r>
+            <w:proofErr w:type="spellStart"/>
+            <w:r>
+              <w:rPr>
+                <w:rStyle w:val="HTMLCode"/>
+                <w:rFonts w:eastAsiaTheme="majorEastAsia"/>
+              </w:rPr>
+              <w:t>mimetypes</w:t>
+            </w:r>
+            <w:proofErr w:type="spellEnd"/>
+          </w:p>
+        </w:tc>
+        <w:tc>
+          <w:tcPr>
+            <w:tcW w:w="7285" w:type="dxa"/>
+            <w:vAlign w:val="center"/>
+          </w:tcPr>
+          <w:p>
+            <w:r>
+              <w:t>Built-in Python libraries for sending QR code update emails with attachments.</w:t>
+            </w:r>
+          </w:p>
+        </w:tc>
+      </w:tr>
+      <w:tr>
+        <w:tc>
+          <w:tcPr>
+            <w:tcW w:w="2065" w:type="dxa"/>
+            <w:vAlign w:val="center"/>
+          </w:tcPr>
+          <w:p>
+            <w:pPr>
+              <w:rPr>
+                <w:rFonts w:ascii="Courier New" w:hAnsi="Courier New" w:cs="Courier New"/>
+              </w:rPr>
+            </w:pPr>
+            <w:proofErr w:type="spellStart"/>
+            <w:r>
+              <w:rPr>
+                <w:rStyle w:val="HTMLCode"/>
+                <w:rFonts w:eastAsiaTheme="majorEastAsia"/>
+              </w:rPr>
+              <w:t>afplay</w:t>
+            </w:r>
+            <w:proofErr w:type="spellEnd"/>
+            <w:r>
+              <w:t xml:space="preserve"> (macOS)</w:t>
+            </w:r>
+          </w:p>
+        </w:tc>
+        <w:tc>
+          <w:tcPr>
+            <w:tcW w:w="7285" w:type="dxa"/>
+            <w:vAlign w:val="center"/>
+          </w:tcPr>
+          <w:p>
+            <w:r>
+              <w:t>Used to play success/failure sounds via system audio (macOS-specific).</w:t>
+            </w:r>
+          </w:p>
+        </w:tc>
+      </w:tr>
+      <w:tr>
+        <w:tc>
+          <w:tcPr>
+            <w:tcW w:w="2065" w:type="dxa"/>
+            <w:vAlign w:val="center"/>
+          </w:tcPr>
+          <w:p>
+            <w:pPr>
+              <w:rPr>
+                <w:rStyle w:val="HTMLCode"/>
+                <w:rFonts w:eastAsiaTheme="majorEastAsia"/>
+              </w:rPr>
+            </w:pPr>
+            <w:r>
+              <w:t>Haar Cascades (</w:t>
+            </w:r>
+            <w:r>
+              <w:rPr>
+                <w:rStyle w:val="HTMLCode"/>
+                <w:rFonts w:eastAsiaTheme="majorEastAsia"/>
+              </w:rPr>
+              <w:t>cv2</w:t>
+            </w:r>
+            <w:r>
+              <w:t>)</w:t>
+            </w:r>
+          </w:p>
+        </w:tc>
+        <w:tc>
+          <w:tcPr>
+            <w:tcW w:w="7285" w:type="dxa"/>
+            <w:vAlign w:val="center"/>
+          </w:tcPr>
+          <w:p>
+            <w:r>
+              <w:t>Detects faces in the camera feed using pre-trained models.</w:t>
+            </w:r>
+          </w:p>
+        </w:tc>
+      </w:tr>
+      <w:tr>
+        <w:tc>
+          <w:tcPr>
+            <w:tcW w:w="2065" w:type="dxa"/>
+            <w:vAlign w:val="center"/>
+          </w:tcPr>
+          <w:p>
+            <w:r>
+              <w:lastRenderedPageBreak/>
+              <w:t>System Libraries (</w:t>
+            </w:r>
+            <w:proofErr w:type="spellStart"/>
+            <w:r>
+              <w:rPr>
+                <w:rStyle w:val="HTMLCode"/>
+                <w:rFonts w:eastAsiaTheme="majorEastAsia"/>
+              </w:rPr>
+              <w:t>os</w:t>
+            </w:r>
+            <w:proofErr w:type="spellEnd"/>
+            <w:r>
+              <w:t xml:space="preserve">, </w:t>
+            </w:r>
+            <w:r>
+              <w:rPr>
+                <w:rStyle w:val="HTMLCode"/>
+                <w:rFonts w:eastAsiaTheme="majorEastAsia"/>
+              </w:rPr>
+              <w:t>sys</w:t>
+            </w:r>
+            <w:r>
+              <w:t xml:space="preserve">, </w:t>
+            </w:r>
+            <w:r>
+              <w:rPr>
+                <w:rStyle w:val="HTMLCode"/>
+                <w:rFonts w:eastAsiaTheme="majorEastAsia"/>
+              </w:rPr>
+              <w:t>datetime</w:t>
+            </w:r>
+            <w:r>
+              <w:t xml:space="preserve">, </w:t>
+            </w:r>
+            <w:r>
+              <w:rPr>
+                <w:rStyle w:val="HTMLCode"/>
+                <w:rFonts w:eastAsiaTheme="majorEastAsia"/>
+              </w:rPr>
+              <w:t>subprocess</w:t>
+            </w:r>
+            <w:r>
+              <w:t xml:space="preserve">, </w:t>
+            </w:r>
+            <w:r>
+              <w:rPr>
+                <w:rStyle w:val="HTMLCode"/>
+                <w:rFonts w:eastAsiaTheme="majorEastAsia"/>
+              </w:rPr>
+              <w:t>time</w:t>
+            </w:r>
+            <w:r>
+              <w:t>)</w:t>
+            </w:r>
+          </w:p>
+        </w:tc>
+        <w:tc>
+          <w:tcPr>
+            <w:tcW w:w="7285" w:type="dxa"/>
+            <w:vAlign w:val="center"/>
+          </w:tcPr>
+          <w:p>
+            <w:r>
+              <w:t>Standard Python libraries for file handling, timestamping, subprocess control, and general utilities.</w:t>
+            </w:r>
+          </w:p>
+        </w:tc>
+      </w:tr>
+    </w:tbl>
+    <w:p>
+      <w:pPr>
+        <w:pStyle w:val="Heading2"/>
+      </w:pPr>
+      <w:bookmarkStart w:id="15" w:name="_Toc195962681"/>
+      <w:r>
+        <w:t>Discussion</w:t>
+      </w:r>
+      <w:r>
+        <w:t xml:space="preserve"> and Analysis</w:t>
+      </w:r>
+      <w:bookmarkEnd w:id="15"/>
     </w:p>
     <w:p>
+      <w:r>
+        <w:t>To ensure robust authentication in real-world environments, this application employs an enhanced QR code detection, combined with verification safeguards designed to resist spoofing and unauthorized access.</w:t>
+      </w:r>
+    </w:p>
+    <w:p>
       <w:pPr>
         <w:pStyle w:val="Heading3"/>
       </w:pPr>
-      <w:bookmarkStart w:id="15" w:name="_Toc195551645"/>
+      <w:bookmarkStart w:id="16" w:name="_Toc195962682"/>
       <w:r>
         <w:t>Enhanced QR Code Detection</w:t>
       </w:r>
-      <w:bookmarkEnd w:id="15"/>
-    </w:p>
-    <w:p/>
-    <w:p>
-      <w:pPr>
-        <w:pStyle w:val="Heading3"/>
-      </w:pPr>
-      <w:bookmarkStart w:id="16" w:name="_Toc195551646"/>
-      <w:r>
-        <w:lastRenderedPageBreak/>
-        <w:t xml:space="preserve">Time-Based </w:t>
-      </w:r>
-      <w:r>
-        <w:t>QR Code Refresh System</w:t>
+      <w:r>
+        <w:t xml:space="preserve"> Analysis</w:t>
       </w:r>
       <w:bookmarkEnd w:id="16"/>
     </w:p>
     <w:p>
-      <w:r>
-        <w:t>Talk about the implementation of dynamic QR codes that prevent reuse or replay.</w:t>
+      <w:pPr>
+        <w:spacing w:before="100" w:beforeAutospacing="1" w:after="100" w:afterAutospacing="1"/>
+      </w:pPr>
+      <w:r>
+        <w:t xml:space="preserve">While traditional QR scanners often fail in challenging conditions such as motion blur, uneven lighting, or glare, this implementation uses a multi-step enhancement strategy to improve detection reliability before attempting to decode </w:t>
+      </w:r>
+      <w:r>
+        <w:t>a QR code</w:t>
+      </w:r>
+      <w:r>
+        <w:t>.</w:t>
+      </w:r>
+      <w:r>
+        <w:t xml:space="preserve"> The </w:t>
+      </w:r>
+      <w:r>
+        <w:rPr>
+          <w:highlight w:val="yellow"/>
+        </w:rPr>
+        <w:t>Figure</w:t>
+      </w:r>
+      <w:r>
+        <w:t xml:space="preserve"> below shows</w:t>
+      </w:r>
+      <w:r>
+        <w:t xml:space="preserve"> one of the central components of the algorithm utilized in this application</w:t>
+      </w:r>
+      <w:r>
+        <w:t xml:space="preserve">. </w:t>
       </w:r>
     </w:p>
     <w:p>
       <w:pPr>
-        <w:rPr>
-          <w:highlight w:val="yellow"/>
-        </w:rPr>
-      </w:pPr>
-      <w:r>
-        <w:rPr>
-          <w:highlight w:val="yellow"/>
-        </w:rPr>
-        <w:t xml:space="preserve">The QR code content is cryptographically signed </w:t>
-      </w:r>
-      <w:proofErr w:type="gramStart"/>
-      <w:r>
-        <w:rPr>
-          <w:highlight w:val="yellow"/>
-        </w:rPr>
-        <w:t xml:space="preserve">and </w:t>
-      </w:r>
-      <w:r>
-        <w:rPr>
-          <w:highlight w:val="yellow"/>
-        </w:rPr>
-        <w:t xml:space="preserve"> encoded</w:t>
-      </w:r>
-      <w:proofErr w:type="gramEnd"/>
-      <w:r>
-        <w:rPr>
-          <w:highlight w:val="yellow"/>
-        </w:rPr>
-        <w:t>,</w:t>
+        <w:spacing w:before="100" w:beforeAutospacing="1" w:after="100" w:afterAutospacing="1"/>
+        <w:jc w:val="center"/>
+        <w:rPr>
+          <w:rFonts w:ascii="Times New Roman" w:hAnsi="Times New Roman" w:cs="Times New Roman"/>
+        </w:rPr>
+      </w:pPr>
+      <w:r>
+        <w:fldChar w:fldCharType="begin"/>
+      </w:r>
+      <w:r>
+        <w:instrText xml:space="preserve"> INCLUDEPICTURE "https://lh7-rt.googleusercontent.com/slidesz/AGV_vUfCvouVq46UOHtMV8QcslTBS5M1kGfQDKLwG3X8KowNzFFPhjAiIXnKQno__7aDy-BbKqLWJbwZah3Q2IEQwrlP95BmOxf4Ejos0D162miS_aoBfVmYnFzad2Uk6okErjKoThCM=s2048?key=HmOL4sMKgo97aL8HOwaI8PAX" \* MERGEFORMATINET </w:instrText>
+      </w:r>
+      <w:r>
+        <w:fldChar w:fldCharType="separate"/>
+      </w:r>
+      <w:r>
+        <w:rPr>
+          <w:noProof/>
+        </w:rPr>
+        <w:drawing>
+          <wp:inline distT="0" distB="0" distL="0" distR="0" wp14:anchorId="5BDE2E58" wp14:editId="296319E4">
+            <wp:extent cx="3816913" cy="3813243"/>
+            <wp:effectExtent l="0" t="0" r="6350" b="0"/>
+            <wp:docPr id="1903210555" name="Picture 7" descr="A screenshot of a computer program&#10;&#10;AI-generated content may be incorrect."/>
+            <wp:cNvGraphicFramePr>
+              <a:graphicFrameLocks xmlns:a="http://schemas.openxmlformats.org/drawingml/2006/main" noChangeAspect="1"/>
+            </wp:cNvGraphicFramePr>
+            <a:graphic xmlns:a="http://schemas.openxmlformats.org/drawingml/2006/main">
+              <a:graphicData uri="http://schemas.openxmlformats.org/drawingml/2006/picture">
+                <pic:pic xmlns:pic="http://schemas.openxmlformats.org/drawingml/2006/picture">
+                  <pic:nvPicPr>
+                    <pic:cNvPr id="1903210555" name="Picture 7" descr="A screenshot of a computer program&#10;&#10;AI-generated content may be incorrect."/>
+                    <pic:cNvPicPr>
+                      <a:picLocks noChangeAspect="1" noChangeArrowheads="1"/>
+                    </pic:cNvPicPr>
+                  </pic:nvPicPr>
+                  <pic:blipFill>
+                    <a:blip r:embed="rId41" cstate="print">
+                      <a:extLst>
+                        <a:ext uri="{28A0092B-C50C-407E-A947-70E740481C1C}">
+                          <a14:useLocalDpi xmlns:a14="http://schemas.microsoft.com/office/drawing/2010/main" val="0"/>
+                        </a:ext>
+                      </a:extLst>
+                    </a:blip>
+                    <a:srcRect/>
+                    <a:stretch>
+                      <a:fillRect/>
+                    </a:stretch>
+                  </pic:blipFill>
+                  <pic:spPr bwMode="auto">
+                    <a:xfrm>
+                      <a:off x="0" y="0"/>
+                      <a:ext cx="3857006" cy="3853297"/>
+                    </a:xfrm>
+                    <a:prstGeom prst="rect">
+                      <a:avLst/>
+                    </a:prstGeom>
+                    <a:noFill/>
+                    <a:ln>
+                      <a:noFill/>
+                    </a:ln>
+                  </pic:spPr>
+                </pic:pic>
+              </a:graphicData>
+            </a:graphic>
+          </wp:inline>
+        </w:drawing>
+      </w:r>
+      <w:r>
+        <w:fldChar w:fldCharType="end"/>
       </w:r>
     </w:p>
     <w:p>
       <w:pPr>
-        <w:rPr>
-          <w:highlight w:val="yellow"/>
-        </w:rPr>
-      </w:pPr>
-      <w:r>
-        <w:rPr>
-          <w:highlight w:val="yellow"/>
-        </w:rPr>
-        <w:t xml:space="preserve">The user cannot modify </w:t>
-      </w:r>
-      <w:r>
-        <w:rPr>
-          <w:highlight w:val="yellow"/>
-        </w:rPr>
-        <w:t>the QR data and, even if the user did</w:t>
-      </w:r>
-      <w:r>
-        <w:rPr>
-          <w:highlight w:val="yellow"/>
-        </w:rPr>
-        <w:t>,</w:t>
-      </w:r>
-      <w:r>
-        <w:rPr>
-          <w:highlight w:val="yellow"/>
-        </w:rPr>
-        <w:t xml:space="preserve"> t</w:t>
-      </w:r>
-      <w:r>
-        <w:rPr>
-          <w:highlight w:val="yellow"/>
-        </w:rPr>
-        <w:t xml:space="preserve">he system that scans it validates it only against </w:t>
-      </w:r>
-      <w:r>
-        <w:rPr>
-          <w:highlight w:val="yellow"/>
-        </w:rPr>
-        <w:t>its own database rather than scanning the QR code</w:t>
-      </w:r>
-      <w:r>
-        <w:rPr>
-          <w:highlight w:val="yellow"/>
-        </w:rPr>
-        <w:t>, and</w:t>
+        <w:pStyle w:val="Heading4"/>
+      </w:pPr>
+      <w:r>
+        <w:t>Advanced Detection</w:t>
       </w:r>
     </w:p>
     <w:p>
       <w:r>
-        <w:rPr>
-          <w:highlight w:val="yellow"/>
-        </w:rPr>
-        <w:t>I am</w:t>
-      </w:r>
-      <w:r>
-        <w:rPr>
-          <w:highlight w:val="yellow"/>
-        </w:rPr>
-        <w:t xml:space="preserve"> not passing decoded QR data into any insecure parts of your backend or UI…</w:t>
+        <w:t xml:space="preserve">The core </w:t>
+      </w:r>
+      <w:r>
+        <w:t xml:space="preserve">QR code detection algorithm from OpenCV and </w:t>
+      </w:r>
+      <w:proofErr w:type="spellStart"/>
+      <w:r>
+        <w:t>pyzbar</w:t>
+      </w:r>
+      <w:proofErr w:type="spellEnd"/>
+      <w:r>
+        <w:t xml:space="preserve"> is</w:t>
+      </w:r>
+      <w:r>
+        <w:t xml:space="preserve"> augmented with additional image transformations to mitigate issues that commonly affect QR code </w:t>
+      </w:r>
+      <w:r>
+        <w:t>readability</w:t>
+      </w:r>
+      <w:r>
+        <w:t xml:space="preserve">. The detection process begins with grayscale conversion to reduce complexity, </w:t>
+      </w:r>
+      <w:r>
+        <w:t>filtering the</w:t>
+      </w:r>
+      <w:r>
+        <w:t xml:space="preserve"> QR code structure</w:t>
+      </w:r>
+      <w:r>
+        <w:t xml:space="preserve"> to the minimum </w:t>
+      </w:r>
+      <w:proofErr w:type="gramStart"/>
+      <w:r>
+        <w:t>amount</w:t>
+      </w:r>
+      <w:proofErr w:type="gramEnd"/>
+      <w:r>
+        <w:t xml:space="preserve"> of values</w:t>
+      </w:r>
+      <w:r>
+        <w:t xml:space="preserve">. Following this, </w:t>
+      </w:r>
+      <w:r>
+        <w:rPr>
+          <w:rStyle w:val="Strong"/>
+          <w:b w:val="0"/>
+          <w:bCs w:val="0"/>
+          <w:i/>
+          <w:iCs/>
+        </w:rPr>
+        <w:t>Contrast Limited Adaptive Histogram Equalization (CLAHE)</w:t>
+      </w:r>
+      <w:r>
+        <w:t xml:space="preserve"> is applied to enhance </w:t>
+      </w:r>
+      <w:r>
+        <w:lastRenderedPageBreak/>
+        <w:t>contrast. It does so</w:t>
+      </w:r>
+      <w:r>
+        <w:t xml:space="preserve"> by dividing the image into small regions</w:t>
+      </w:r>
+      <w:r>
+        <w:t xml:space="preserve"> </w:t>
+      </w:r>
+      <w:r>
+        <w:t>(typically 8×8 pixels</w:t>
+      </w:r>
+      <w:proofErr w:type="gramStart"/>
+      <w:r>
+        <w:t>), and</w:t>
+      </w:r>
+      <w:proofErr w:type="gramEnd"/>
+      <w:r>
+        <w:t xml:space="preserve"> performing histogram equalization independently within </w:t>
+      </w:r>
+      <w:r>
+        <w:t>region</w:t>
+      </w:r>
+      <w:r>
+        <w:t xml:space="preserve">. Unlike </w:t>
+      </w:r>
+      <w:r>
+        <w:t>more traditional</w:t>
+      </w:r>
+      <w:r>
+        <w:t xml:space="preserve"> histogram equalization, which may amplify noise or overcorrect lighting inconsistencies, CLAHE clips each local histogram at a predefined threshold to prevent over-amplification. The clipped excess is then redistributed across the intensity range to maintain smooth tonal transitions. This localized approach ensures that subtle variations in black-and-white module boundaries are enhanced</w:t>
+      </w:r>
+      <w:r>
+        <w:t xml:space="preserve"> </w:t>
+      </w:r>
+      <w:r>
+        <w:t xml:space="preserve">without distorting well-exposed regions. As a result, QR code features become more distinguishable, increasing the likelihood of successful decoding under real-world conditions. </w:t>
       </w:r>
     </w:p>
     <w:p>
       <w:pPr>
+        <w:jc w:val="center"/>
+      </w:pPr>
+      <w:r>
+        <w:drawing>
+          <wp:inline distT="0" distB="0" distL="0" distR="0" wp14:anchorId="4CDD778A" wp14:editId="07DD4F62">
+            <wp:extent cx="3936460" cy="1127947"/>
+            <wp:effectExtent l="0" t="0" r="635" b="2540"/>
+            <wp:docPr id="1220546411" name="Picture 1" descr="A diagram of a process&#10;&#10;AI-generated content may be incorrect."/>
+            <wp:cNvGraphicFramePr>
+              <a:graphicFrameLocks xmlns:a="http://schemas.openxmlformats.org/drawingml/2006/main" noChangeAspect="1"/>
+            </wp:cNvGraphicFramePr>
+            <a:graphic xmlns:a="http://schemas.openxmlformats.org/drawingml/2006/main">
+              <a:graphicData uri="http://schemas.openxmlformats.org/drawingml/2006/picture">
+                <pic:pic xmlns:pic="http://schemas.openxmlformats.org/drawingml/2006/picture">
+                  <pic:nvPicPr>
+                    <pic:cNvPr id="1220546411" name="Picture 1" descr="A diagram of a process&#10;&#10;AI-generated content may be incorrect."/>
+                    <pic:cNvPicPr/>
+                  </pic:nvPicPr>
+                  <pic:blipFill>
+                    <a:blip r:embed="rId42"/>
+                    <a:stretch>
+                      <a:fillRect/>
+                    </a:stretch>
+                  </pic:blipFill>
+                  <pic:spPr>
+                    <a:xfrm>
+                      <a:off x="0" y="0"/>
+                      <a:ext cx="4088877" cy="1171620"/>
+                    </a:xfrm>
+                    <a:prstGeom prst="rect">
+                      <a:avLst/>
+                    </a:prstGeom>
+                  </pic:spPr>
+                </pic:pic>
+              </a:graphicData>
+            </a:graphic>
+          </wp:inline>
+        </w:drawing>
+      </w:r>
+    </w:p>
+    <w:p>
+      <w:pPr>
+        <w:spacing w:before="100" w:beforeAutospacing="1" w:after="100" w:afterAutospacing="1"/>
+      </w:pPr>
+      <w:r>
+        <w:t xml:space="preserve">To further address glare and motion blur, the application calculates the gradient magnitude of the image using Sobel filters. </w:t>
+      </w:r>
+      <w:r>
+        <w:t xml:space="preserve">A Sobel filter emphasizes regions of an image where there are significant changes in intensity, highlighting edges. It works </w:t>
+      </w:r>
+      <w:r>
+        <w:t xml:space="preserve">through </w:t>
+      </w:r>
+      <w:r>
+        <w:t>two 3×3 kernels: one detects horizontal changes (x), and the other detects vertical changes (y).</w:t>
+      </w:r>
+      <w:r>
+        <w:t xml:space="preserve"> </w:t>
+      </w:r>
+      <w:r>
+        <w:t xml:space="preserve">The resulting gradient </w:t>
+      </w:r>
+      <w:r>
+        <w:t xml:space="preserve">from the Sobel filter </w:t>
+      </w:r>
+      <w:r>
+        <w:t xml:space="preserve">is subtracted from the enhanced grayscale image to suppress </w:t>
+      </w:r>
+      <w:r>
+        <w:t xml:space="preserve">these </w:t>
+      </w:r>
+      <w:r>
+        <w:t>glares</w:t>
+      </w:r>
+      <w:r>
+        <w:t>. Subsequently, a sharpening kernel is applied to reinforce edge clarity and module boundaries, increasing the likelihood that the QR code will be detected successfully</w:t>
+      </w:r>
+      <w:r>
+        <w:t xml:space="preserve"> </w:t>
+      </w:r>
+      <w:sdt>
+        <w:sdtPr>
+          <w:id w:val="-957476600"/>
+          <w:citation/>
+        </w:sdtPr>
+        <w:sdtContent>
+          <w:r>
+            <w:fldChar w:fldCharType="begin"/>
+          </w:r>
+          <w:r>
+            <w:instrText xml:space="preserve"> CITATION Sci25 \l 1033 </w:instrText>
+          </w:r>
+          <w:r>
+            <w:fldChar w:fldCharType="separate"/>
+          </w:r>
+          <w:r>
+            <w:rPr>
+              <w:noProof/>
+            </w:rPr>
+            <w:t>[14]</w:t>
+          </w:r>
+          <w:r>
+            <w:fldChar w:fldCharType="end"/>
+          </w:r>
+        </w:sdtContent>
+      </w:sdt>
+      <w:r>
+        <w:t>.</w:t>
+      </w:r>
+    </w:p>
+    <w:p>
+      <w:pPr>
+        <w:spacing w:before="100" w:beforeAutospacing="1" w:after="100" w:afterAutospacing="1"/>
+      </w:pPr>
+      <w:r>
+        <w:t xml:space="preserve">This full enhancement pipeline is wrapped in </w:t>
+      </w:r>
+      <w:proofErr w:type="spellStart"/>
+      <w:r>
+        <w:rPr>
+          <w:rStyle w:val="HTMLCode"/>
+          <w:rFonts w:eastAsiaTheme="majorEastAsia"/>
+        </w:rPr>
+        <w:t>safe_</w:t>
+      </w:r>
+      <w:proofErr w:type="gramStart"/>
+      <w:r>
+        <w:rPr>
+          <w:rStyle w:val="HTMLCode"/>
+          <w:rFonts w:eastAsiaTheme="majorEastAsia"/>
+        </w:rPr>
+        <w:t>decode</w:t>
+      </w:r>
+      <w:proofErr w:type="spellEnd"/>
+      <w:r>
+        <w:rPr>
+          <w:rStyle w:val="HTMLCode"/>
+          <w:rFonts w:eastAsiaTheme="majorEastAsia"/>
+        </w:rPr>
+        <w:t>(</w:t>
+      </w:r>
+      <w:r>
+        <w:rPr>
+          <w:rStyle w:val="HTMLCode"/>
+          <w:rFonts w:eastAsiaTheme="majorEastAsia"/>
+        </w:rPr>
+        <w:t>)</w:t>
+      </w:r>
+      <w:r>
+        <w:t>,a</w:t>
+      </w:r>
+      <w:proofErr w:type="gramEnd"/>
+      <w:r>
+        <w:t xml:space="preserve"> function t</w:t>
+      </w:r>
+      <w:r>
+        <w:t xml:space="preserve">hat attempts basic decoding first, and only falls back to advanced preprocessing if the initial attempt fails. This ensures that frames without distortion are processed quickly, while frames with noise or blur are handled more robustly without </w:t>
+      </w:r>
+      <w:r>
+        <w:t>further unnecessary, computation</w:t>
+      </w:r>
+      <w:r>
+        <w:t>.</w:t>
+      </w:r>
+    </w:p>
+    <w:p>
+      <w:pPr>
+        <w:pStyle w:val="Heading4"/>
+      </w:pPr>
+      <w:r>
+        <w:t>Face-Dependent Validation</w:t>
+      </w:r>
+    </w:p>
+    <w:p>
+      <w:pPr>
+        <w:spacing w:before="100" w:beforeAutospacing="1" w:after="100" w:afterAutospacing="1"/>
+      </w:pPr>
+      <w:r>
+        <w:t xml:space="preserve">To further strengthen the authentication process, the system </w:t>
+      </w:r>
+      <w:r>
+        <w:t>necessitates</w:t>
+      </w:r>
+      <w:r>
+        <w:t xml:space="preserve"> facial presence detection using </w:t>
+      </w:r>
+      <w:r>
+        <w:rPr>
+          <w:i/>
+          <w:iCs/>
+        </w:rPr>
+        <w:t>Haar cascades</w:t>
+      </w:r>
+      <w:r>
+        <w:t xml:space="preserve">. </w:t>
+      </w:r>
+      <w:r>
+        <w:t xml:space="preserve">Quite simply, </w:t>
+      </w:r>
+      <w:r>
+        <w:t>A Haar cascade is a tool that helps the computer recognize specific things in an image—in this case, a human face. It works by scanning the image for patterns it has learned from thousands of examples, such as the shapes and shading commonly found in faces. Instead of examining every part of the image from the start, it quickly skips over areas that clearly don’t look like a face and takes a closer look at areas that might. This makes it both fast and accurate.</w:t>
+      </w:r>
+      <w:r>
+        <w:t xml:space="preserve"> </w:t>
+      </w:r>
+      <w:sdt>
+        <w:sdtPr>
+          <w:id w:val="-862118421"/>
+          <w:citation/>
+        </w:sdtPr>
+        <w:sdtContent>
+          <w:r>
+            <w:fldChar w:fldCharType="begin"/>
+          </w:r>
+          <w:r>
+            <w:instrText xml:space="preserve"> CITATION Mit20 \l 1033 </w:instrText>
+          </w:r>
+          <w:r>
+            <w:fldChar w:fldCharType="separate"/>
+          </w:r>
+          <w:r>
+            <w:rPr>
+              <w:noProof/>
+            </w:rPr>
+            <w:t>[15]</w:t>
+          </w:r>
+          <w:r>
+            <w:fldChar w:fldCharType="end"/>
+          </w:r>
+        </w:sdtContent>
+      </w:sdt>
+      <w:r>
+        <w:t xml:space="preserve"> In this program, I use the function </w:t>
+      </w:r>
+      <w:r>
+        <w:rPr>
+          <w:rFonts w:ascii="Courier New" w:hAnsi="Courier New" w:cs="Courier New"/>
+        </w:rPr>
+        <w:t>cv2.CascadeClassifier(</w:t>
+      </w:r>
+      <w:proofErr w:type="gramStart"/>
+      <w:r>
+        <w:rPr>
+          <w:rFonts w:ascii="Courier New" w:hAnsi="Courier New" w:cs="Courier New"/>
+        </w:rPr>
+        <w:t>cv2.data.haarcascades</w:t>
+      </w:r>
+      <w:proofErr w:type="gramEnd"/>
+      <w:r>
+        <w:rPr>
+          <w:rFonts w:ascii="Courier New" w:hAnsi="Courier New" w:cs="Courier New"/>
+        </w:rPr>
+        <w:t xml:space="preserve"> + 'haarcascade_frontalface_default.xml</w:t>
+      </w:r>
+      <w:proofErr w:type="gramStart"/>
+      <w:r>
+        <w:rPr>
+          <w:rFonts w:ascii="Courier New" w:hAnsi="Courier New" w:cs="Courier New"/>
+        </w:rPr>
+        <w:t>')</w:t>
+      </w:r>
+      <w:r>
+        <w:t>to</w:t>
+      </w:r>
+      <w:proofErr w:type="gramEnd"/>
+      <w:r>
+        <w:t xml:space="preserve"> load an </w:t>
+      </w:r>
+      <w:proofErr w:type="spellStart"/>
+      <w:r>
+        <w:t>openCV</w:t>
+      </w:r>
+      <w:proofErr w:type="spellEnd"/>
+      <w:r>
+        <w:t xml:space="preserve"> built-in file that already knows how to detect faces. A</w:t>
+      </w:r>
+      <w:r>
+        <w:t xml:space="preserve"> QR code is </w:t>
+      </w:r>
+      <w:r>
+        <w:t xml:space="preserve">then </w:t>
+      </w:r>
+      <w:r>
+        <w:t xml:space="preserve">only considered valid if a human face is present in the same frame. </w:t>
+      </w:r>
+      <w:r>
+        <w:t xml:space="preserve">Notably, </w:t>
+      </w:r>
+      <w:r>
+        <w:rPr>
+          <w:i/>
+          <w:iCs/>
+        </w:rPr>
+        <w:t xml:space="preserve">the application is not matching a face to a </w:t>
+      </w:r>
+      <w:r>
+        <w:rPr>
+          <w:i/>
+          <w:iCs/>
+        </w:rPr>
+        <w:t>database</w:t>
+      </w:r>
+      <w:r>
+        <w:t xml:space="preserve">. </w:t>
+      </w:r>
+    </w:p>
+    <w:p>
+      <w:pPr>
+        <w:spacing w:before="100" w:beforeAutospacing="1" w:after="100" w:afterAutospacing="1"/>
+      </w:pPr>
+      <w:r>
+        <w:t>As such, t</w:t>
+      </w:r>
+      <w:r>
+        <w:t>his layer of validation provides two key benefits: (1) it ensures that the code is being presented by a real person and not simply displayed on a device or printed artifact, and (2) it allows the system to associate a scan with a visual confirmation. This is especially relevant for access control.</w:t>
+      </w:r>
+    </w:p>
+    <w:p>
+      <w:pPr>
         <w:pStyle w:val="Heading3"/>
       </w:pPr>
-      <w:bookmarkStart w:id="17" w:name="_Toc195551647"/>
-      <w:r>
-        <w:t>Challenges and Solutions</w:t>
+      <w:bookmarkStart w:id="17" w:name="_Toc195962683"/>
+      <w:r>
+        <w:lastRenderedPageBreak/>
+        <w:t>Security Analysis</w:t>
       </w:r>
       <w:bookmarkEnd w:id="17"/>
     </w:p>
     <w:p>
-      <w:r>
-        <w:t>What sorts of issues arose and how were they solved?</w:t>
+      <w:pPr>
+        <w:spacing w:before="100" w:beforeAutospacing="1" w:after="100" w:afterAutospacing="1"/>
+      </w:pPr>
+      <w:bookmarkStart w:id="18" w:name="_Toc195962684"/>
+      <w:r>
+        <w:t>Several features of the system contribute to its suitability for secure access control deployment:</w:t>
       </w:r>
     </w:p>
     <w:p>
-      <w:pPr>
-        <w:pStyle w:val="Heading2"/>
-      </w:pPr>
-      <w:bookmarkStart w:id="18" w:name="_Toc195551648"/>
-      <w:r>
-        <w:t>Experimental Results and Evaluation</w:t>
+      <w:r>
+        <w:rPr>
+          <w:rStyle w:val="Strong"/>
+          <w:b w:val="0"/>
+          <w:bCs w:val="0"/>
+        </w:rPr>
+        <w:t xml:space="preserve">First, </w:t>
+      </w:r>
+      <w:r>
+        <w:t>e</w:t>
+      </w:r>
+      <w:r>
+        <w:t>ach QR code encodes a timestamp and is updated dynamically. Once scanned, the QR is invalidated and replaced. Any reuse attempt of an old QR will be rejected</w:t>
+      </w:r>
+      <w:r>
+        <w:t xml:space="preserve">. </w:t>
+      </w:r>
+      <w:r>
+        <w:t>Every scan attempt—successful, outdated, or invalid—is logged with metadata (ID, name, class, time, and result). This log provides a traceable history for administrators and supports future analytics or incident review.</w:t>
+      </w:r>
+    </w:p>
+    <w:p>
+      <w:r>
+        <w:rPr>
+          <w:rStyle w:val="Strong"/>
+          <w:b w:val="0"/>
+          <w:bCs w:val="0"/>
+        </w:rPr>
+        <w:t xml:space="preserve">Second, </w:t>
+      </w:r>
+      <w:r>
+        <w:t>t</w:t>
+      </w:r>
+      <w:r>
+        <w:t>he system maintains a per-user cooldown window that prevents multiple scans from being accepted in rapid succession, thereby mitigating the risk of double-entry or repeated spoof attempts.</w:t>
+      </w:r>
+    </w:p>
+    <w:p>
+      <w:r>
+        <w:rPr>
+          <w:rStyle w:val="Strong"/>
+          <w:b w:val="0"/>
+          <w:bCs w:val="0"/>
+        </w:rPr>
+        <w:t xml:space="preserve">Third, </w:t>
+      </w:r>
+      <w:r>
+        <w:t>QR codes must correspond to records in an SQLite database, and the system validates that the associated student ID exists, the code has not expired, and the formatting is correct.</w:t>
+      </w:r>
+      <w:r>
+        <w:t xml:space="preserve"> Even more importantly, the application is not actual </w:t>
+      </w:r>
+      <w:r>
+        <w:rPr>
+          <w:i/>
+          <w:iCs/>
+        </w:rPr>
+        <w:t>reading</w:t>
+      </w:r>
+      <w:r>
+        <w:t xml:space="preserve"> the QR code but rather </w:t>
+      </w:r>
+      <w:r>
+        <w:rPr>
+          <w:i/>
+          <w:iCs/>
+        </w:rPr>
+        <w:t>comparing</w:t>
+      </w:r>
+      <w:r>
+        <w:t xml:space="preserve"> the QR code to the one in the system; this allows the system to not have the same vulnerabilities of those noted previously in </w:t>
+      </w:r>
+      <w:proofErr w:type="spellStart"/>
+      <w:r>
+        <w:t>Krombholz</w:t>
+      </w:r>
+      <w:proofErr w:type="spellEnd"/>
+      <w:r>
+        <w:t>.</w:t>
+      </w:r>
+    </w:p>
+    <w:p>
+      <w:r>
+        <w:rPr>
+          <w:rStyle w:val="Strong"/>
+          <w:b w:val="0"/>
+          <w:bCs w:val="0"/>
+        </w:rPr>
+        <w:t xml:space="preserve">Fourth, </w:t>
+      </w:r>
+      <w:r>
+        <w:t>u</w:t>
+      </w:r>
+      <w:r>
+        <w:t xml:space="preserve">pon successful scan and code regeneration, the system emails the updated QR code to </w:t>
+      </w:r>
+      <w:r>
+        <w:t>the student (who is authenticated with two-factor authentication of the school’s e-mail address)</w:t>
+      </w:r>
+      <w:r>
+        <w:t xml:space="preserve"> and attaches the captured webcam image. This offers an additional validation step and ensures that updates are traceable even if the device is later compromised.</w:t>
+      </w:r>
+    </w:p>
+    <w:p>
+      <w:pPr>
+        <w:spacing w:before="100" w:beforeAutospacing="1" w:after="100" w:afterAutospacing="1"/>
+      </w:pPr>
+      <w:r>
+        <w:t>Overall, the system is designed with layered defenses, combining enhanced computer vision with real-time validation and robust backend logging. These features together make the solution well-suited for school use.</w:t>
+      </w:r>
+    </w:p>
+    <w:p>
+      <w:pPr>
+        <w:pStyle w:val="Heading3"/>
+      </w:pPr>
+      <w:r>
+        <w:t>Challenges and Solutions</w:t>
       </w:r>
       <w:bookmarkEnd w:id="18"/>
     </w:p>
     <w:p>
-      <w:pPr>
-        <w:pStyle w:val="Heading3"/>
-      </w:pPr>
-      <w:bookmarkStart w:id="19" w:name="_Toc195551649"/>
-      <w:r>
-        <w:t>Test Setup</w:t>
-      </w:r>
-      <w:bookmarkEnd w:id="19"/>
+      <w:r>
+        <w:t>What sorts of issues arose and how were they solved?</w:t>
+      </w:r>
     </w:p>
     <w:p>
-      <w:r>
-        <w:t xml:space="preserve">How did I test my system, including what dataset and parameters? </w:t>
-      </w:r>
-    </w:p>
-    <w:p>
-      <w:pPr>
-        <w:pStyle w:val="Heading3"/>
-        <w:tabs>
-          <w:tab w:val="right" w:pos="9360"/>
-        </w:tabs>
-      </w:pPr>
-      <w:bookmarkStart w:id="20" w:name="_Toc195551650"/>
-      <w:r>
-        <w:t>Performance Analysis</w:t>
-      </w:r>
-      <w:bookmarkEnd w:id="20"/>
-      <w:r>
-        <w:tab/>
-      </w:r>
-    </w:p>
-    <w:p>
-      <w:r>
-        <w:t>How well did the system hold up?</w:t>
-      </w:r>
-    </w:p>
-    <w:p>
-      <w:pPr>
-        <w:pStyle w:val="Heading3"/>
-      </w:pPr>
-      <w:bookmarkStart w:id="21" w:name="_Toc195551651"/>
-      <w:r>
-        <w:t>Security Analysis</w:t>
-      </w:r>
-      <w:bookmarkEnd w:id="21"/>
-    </w:p>
-    <w:p>
-      <w:r>
-        <w:t>How well did the system hold up?</w:t>
-      </w:r>
-    </w:p>
-    <w:p>
-      <w:pPr>
-        <w:pStyle w:val="Heading3"/>
-      </w:pPr>
-      <w:bookmarkStart w:id="22" w:name="_Toc195551652"/>
-      <w:r>
-        <w:t>User Experience</w:t>
-      </w:r>
-      <w:bookmarkEnd w:id="22"/>
-    </w:p>
-    <w:p>
-      <w:r>
-        <w:t>How well did the system hold up?</w:t>
-      </w:r>
-    </w:p>
-    <w:p>
       <w:pPr>
         <w:pStyle w:val="Heading2"/>
       </w:pPr>
-      <w:bookmarkStart w:id="23" w:name="_Toc195551653"/>
-      <w:r>
-        <w:t>Discussion</w:t>
-      </w:r>
-      <w:bookmarkEnd w:id="23"/>
-    </w:p>
-    <w:p>
-      <w:r>
-        <w:t>How should the results be interpreted?</w:t>
-      </w:r>
-    </w:p>
-    <w:p>
-      <w:pPr>
-        <w:pStyle w:val="Heading2"/>
-      </w:pPr>
-      <w:bookmarkStart w:id="24" w:name="_Toc195551654"/>
+      <w:bookmarkStart w:id="19" w:name="_Toc195962685"/>
       <w:r>
         <w:t>Conclusion</w:t>
       </w:r>
-      <w:bookmarkEnd w:id="24"/>
+      <w:bookmarkEnd w:id="19"/>
     </w:p>
     <w:p>
       <w:r>
@@ -9542,19 +10648,13 @@
         <w:p>
           <w:pPr>
             <w:pStyle w:val="Heading2"/>
-            <w:rPr>
-              <w:rStyle w:val="Heading2Char"/>
-            </w:rPr>
           </w:pPr>
-          <w:bookmarkStart w:id="25" w:name="_Toc195551655"/>
-          <w:r>
-            <w:rPr>
-              <w:rStyle w:val="Heading2Char"/>
-            </w:rPr>
+          <w:bookmarkStart w:id="20" w:name="_Toc195962686"/>
+          <w:r>
             <w:lastRenderedPageBreak/>
             <w:t>Works Cited</w:t>
           </w:r>
-          <w:bookmarkEnd w:id="25"/>
+          <w:bookmarkEnd w:id="20"/>
         </w:p>
         <w:p>
           <w:pPr>
@@ -9591,7 +10691,7 @@
           </w:tblGrid>
           <w:tr>
             <w:trPr>
-              <w:divId w:val="1635939927"/>
+              <w:divId w:val="1452283440"/>
               <w:tblCellSpacing w:w="15" w:type="dxa"/>
             </w:trPr>
             <w:tc>
@@ -9641,7 +10741,7 @@
           </w:tr>
           <w:tr>
             <w:trPr>
-              <w:divId w:val="1635939927"/>
+              <w:divId w:val="1452283440"/>
               <w:tblCellSpacing w:w="15" w:type="dxa"/>
             </w:trPr>
             <w:tc>
@@ -9687,7 +10787,7 @@
           </w:tr>
           <w:tr>
             <w:trPr>
-              <w:divId w:val="1635939927"/>
+              <w:divId w:val="1452283440"/>
               <w:tblCellSpacing w:w="15" w:type="dxa"/>
             </w:trPr>
             <w:tc>
@@ -9733,7 +10833,7 @@
           </w:tr>
           <w:tr>
             <w:trPr>
-              <w:divId w:val="1635939927"/>
+              <w:divId w:val="1452283440"/>
               <w:tblCellSpacing w:w="15" w:type="dxa"/>
             </w:trPr>
             <w:tc>
@@ -9793,7 +10893,7 @@
           </w:tr>
           <w:tr>
             <w:trPr>
-              <w:divId w:val="1635939927"/>
+              <w:divId w:val="1452283440"/>
               <w:tblCellSpacing w:w="15" w:type="dxa"/>
             </w:trPr>
             <w:tc>
@@ -9853,7 +10953,7 @@
           </w:tr>
           <w:tr>
             <w:trPr>
-              <w:divId w:val="1635939927"/>
+              <w:divId w:val="1452283440"/>
               <w:tblCellSpacing w:w="15" w:type="dxa"/>
             </w:trPr>
             <w:tc>
@@ -9899,7 +10999,7 @@
           </w:tr>
           <w:tr>
             <w:trPr>
-              <w:divId w:val="1635939927"/>
+              <w:divId w:val="1452283440"/>
               <w:tblCellSpacing w:w="15" w:type="dxa"/>
             </w:trPr>
             <w:tc>
@@ -9959,7 +11059,7 @@
           </w:tr>
           <w:tr>
             <w:trPr>
-              <w:divId w:val="1635939927"/>
+              <w:divId w:val="1452283440"/>
               <w:tblCellSpacing w:w="15" w:type="dxa"/>
             </w:trPr>
             <w:tc>
@@ -10019,7 +11119,7 @@
           </w:tr>
           <w:tr>
             <w:trPr>
-              <w:divId w:val="1635939927"/>
+              <w:divId w:val="1452283440"/>
               <w:tblCellSpacing w:w="15" w:type="dxa"/>
             </w:trPr>
             <w:tc>
@@ -10079,7 +11179,7 @@
           </w:tr>
           <w:tr>
             <w:trPr>
-              <w:divId w:val="1635939927"/>
+              <w:divId w:val="1452283440"/>
               <w:tblCellSpacing w:w="15" w:type="dxa"/>
             </w:trPr>
             <w:tc>
@@ -10139,7 +11239,7 @@
           </w:tr>
           <w:tr>
             <w:trPr>
-              <w:divId w:val="1635939927"/>
+              <w:divId w:val="1452283440"/>
               <w:tblCellSpacing w:w="15" w:type="dxa"/>
             </w:trPr>
             <w:tc>
@@ -10185,7 +11285,7 @@
           </w:tr>
           <w:tr>
             <w:trPr>
-              <w:divId w:val="1635939927"/>
+              <w:divId w:val="1452283440"/>
               <w:tblCellSpacing w:w="15" w:type="dxa"/>
             </w:trPr>
             <w:tc>
@@ -10245,7 +11345,7 @@
           </w:tr>
           <w:tr>
             <w:trPr>
-              <w:divId w:val="1635939927"/>
+              <w:divId w:val="1452283440"/>
               <w:tblCellSpacing w:w="15" w:type="dxa"/>
             </w:trPr>
             <w:tc>
@@ -10305,7 +11405,7 @@
           </w:tr>
           <w:tr>
             <w:trPr>
-              <w:divId w:val="1635939927"/>
+              <w:divId w:val="1452283440"/>
               <w:tblCellSpacing w:w="15" w:type="dxa"/>
             </w:trPr>
             <w:tc>
@@ -10352,7 +11452,7 @@
           </w:tr>
           <w:tr>
             <w:trPr>
-              <w:divId w:val="1635939927"/>
+              <w:divId w:val="1452283440"/>
               <w:tblCellSpacing w:w="15" w:type="dxa"/>
             </w:trPr>
             <w:tc>
@@ -10399,7 +11499,7 @@
         </w:tbl>
         <w:p>
           <w:pPr>
-            <w:divId w:val="1635939927"/>
+            <w:divId w:val="1452283440"/>
             <w:rPr>
               <w:rFonts w:eastAsia="Times New Roman"/>
               <w:noProof/>
@@ -10441,9 +11541,7 @@
     <w:sectPr>
       <w:pgSz w:w="12240" w:h="15840"/>
       <w:pgMar w:top="1440" w:right="1440" w:bottom="1440" w:left="1440" w:header="720" w:footer="720" w:gutter="0"/>
-      <w:pgNumType w:start="0"/>
       <w:cols w:space="720"/>
-      <w:titlePg/>
       <w:docGrid w:linePitch="360"/>
     </w:sectPr>
   </w:body>
@@ -10685,8 +11783,13 @@
       <w:r>
         <w:t xml:space="preserve"> 45 images were decoded successfully without </w:t>
       </w:r>
-      <w:r>
-        <w:t>deblurring and an additional 44 images were decoded successfully with deblurring (without any effect on the original 45). Thus, 89 of the 138 images (64.4%) could be decoded with deblurring versus only 45 (32.6%) being able to be decoded without deblurring.</w:t>
+      <w:proofErr w:type="gramStart"/>
+      <w:r>
+        <w:t>deblurring</w:t>
+      </w:r>
+      <w:proofErr w:type="gramEnd"/>
+      <w:r>
+        <w:t xml:space="preserve"> and an additional 44 images were decoded successfully with deblurring (without any effect on the original 45). Thus, 89 of the 138 images (64.4%) could be decoded with deblurring versus only 45 (32.6%) being able to be decoded without deblurring.</w:t>
       </w:r>
     </w:p>
   </w:footnote>
@@ -10704,8 +11807,13 @@
       <w:r>
         <w:t xml:space="preserve"> In simple terms, </w:t>
       </w:r>
-      <w:r>
-        <w:t>Kullback-Leibler divergence is a way to measure how different two probability distributions are from each other. In the context of QR codes, this is used to ensure that the probabilities uncovered in the algorithm approximate what we know about QR code structure. This ensures that the probabilities are not unrealistic.</w:t>
+      <w:proofErr w:type="spellStart"/>
+      <w:r>
+        <w:t>Kullback-Leibler</w:t>
+      </w:r>
+      <w:proofErr w:type="spellEnd"/>
+      <w:r>
+        <w:t xml:space="preserve"> divergence is a way to measure how different two probability distributions are from each other. In the context of QR codes, this is used to ensure that the probabilities uncovered in the algorithm approximate what we know about QR code structure. This ensures that the probabilities are not unrealistic.</w:t>
       </w:r>
     </w:p>
   </w:footnote>
@@ -10729,14 +11837,27 @@
       <w:r>
         <w:t xml:space="preserve"> A residual block (also known as a “</w:t>
       </w:r>
-      <w:r>
-        <w:t>ResBlock”) was introduced in 2015 by Kaiming He as a “key architectural component in modern deep learning models”</w:t>
+      <w:proofErr w:type="spellStart"/>
+      <w:r>
+        <w:t>ResBlock</w:t>
+      </w:r>
+      <w:proofErr w:type="spellEnd"/>
+      <w:r>
+        <w:t>”) was introduced in 2015 by Kaiming He as a “key architectural component in modern deep learning models”</w:t>
       </w:r>
       <w:r>
         <w:t xml:space="preserve"> that enables the training of deep neural networks by incorporating skip connections.</w:t>
       </w:r>
       <w:r>
-        <w:t xml:space="preserve"> A deeper analysis of ResBlocks can be found in Choudhary </w:t>
+        <w:t xml:space="preserve"> A deeper analysis of </w:t>
+      </w:r>
+      <w:proofErr w:type="spellStart"/>
+      <w:r>
+        <w:t>ResBlocks</w:t>
+      </w:r>
+      <w:proofErr w:type="spellEnd"/>
+      <w:r>
+        <w:t xml:space="preserve"> can be found in Choudhary </w:t>
       </w:r>
       <w:sdt>
         <w:sdtPr>
@@ -10788,8 +11909,21 @@
       <w:r>
         <w:t xml:space="preserve"> A Convolutional Long Short-Term Memory (also known as “</w:t>
       </w:r>
-      <w:r>
-        <w:t xml:space="preserve">ConvLSTM”) is a convolutional neural network that not only analyzes an image, but also “remembers” what is saw before. A deeper analysis of ConvLSTM can be found in Xavier </w:t>
+      <w:proofErr w:type="spellStart"/>
+      <w:r>
+        <w:t>ConvLSTM</w:t>
+      </w:r>
+      <w:proofErr w:type="spellEnd"/>
+      <w:r>
+        <w:t xml:space="preserve">”) is a convolutional neural network that not only analyzes an image, but also “remembers” what is saw before. A deeper analysis of </w:t>
+      </w:r>
+      <w:proofErr w:type="spellStart"/>
+      <w:r>
+        <w:t>ConvLSTM</w:t>
+      </w:r>
+      <w:proofErr w:type="spellEnd"/>
+      <w:r>
+        <w:t xml:space="preserve"> can be found in Xavier </w:t>
       </w:r>
       <w:sdt>
         <w:sdtPr>
@@ -11178,6 +12312,155 @@
     </w:lvl>
   </w:abstractNum>
   <w:abstractNum w:abstractNumId="3" w15:restartNumberingAfterBreak="0">
+    <w:nsid w:val="37091FC9"/>
+    <w:multiLevelType w:val="multilevel"/>
+    <w:tmpl w:val="572220D8"/>
+    <w:lvl w:ilvl="0">
+      <w:start w:val="1"/>
+      <w:numFmt w:val="bullet"/>
+      <w:lvlText w:val=""/>
+      <w:lvlJc w:val="left"/>
+      <w:pPr>
+        <w:tabs>
+          <w:tab w:val="num" w:pos="720"/>
+        </w:tabs>
+        <w:ind w:left="720" w:hanging="360"/>
+      </w:pPr>
+      <w:rPr>
+        <w:rFonts w:ascii="Symbol" w:hAnsi="Symbol" w:hint="default"/>
+        <w:sz w:val="20"/>
+      </w:rPr>
+    </w:lvl>
+    <w:lvl w:ilvl="1" w:tentative="1">
+      <w:start w:val="1"/>
+      <w:numFmt w:val="bullet"/>
+      <w:lvlText w:val="o"/>
+      <w:lvlJc w:val="left"/>
+      <w:pPr>
+        <w:tabs>
+          <w:tab w:val="num" w:pos="1440"/>
+        </w:tabs>
+        <w:ind w:left="1440" w:hanging="360"/>
+      </w:pPr>
+      <w:rPr>
+        <w:rFonts w:ascii="Courier New" w:hAnsi="Courier New" w:hint="default"/>
+        <w:sz w:val="20"/>
+      </w:rPr>
+    </w:lvl>
+    <w:lvl w:ilvl="2" w:tentative="1">
+      <w:start w:val="1"/>
+      <w:numFmt w:val="bullet"/>
+      <w:lvlText w:val=""/>
+      <w:lvlJc w:val="left"/>
+      <w:pPr>
+        <w:tabs>
+          <w:tab w:val="num" w:pos="2160"/>
+        </w:tabs>
+        <w:ind w:left="2160" w:hanging="360"/>
+      </w:pPr>
+      <w:rPr>
+        <w:rFonts w:ascii="Wingdings" w:hAnsi="Wingdings" w:hint="default"/>
+        <w:sz w:val="20"/>
+      </w:rPr>
+    </w:lvl>
+    <w:lvl w:ilvl="3" w:tentative="1">
+      <w:start w:val="1"/>
+      <w:numFmt w:val="bullet"/>
+      <w:lvlText w:val=""/>
+      <w:lvlJc w:val="left"/>
+      <w:pPr>
+        <w:tabs>
+          <w:tab w:val="num" w:pos="2880"/>
+        </w:tabs>
+        <w:ind w:left="2880" w:hanging="360"/>
+      </w:pPr>
+      <w:rPr>
+        <w:rFonts w:ascii="Wingdings" w:hAnsi="Wingdings" w:hint="default"/>
+        <w:sz w:val="20"/>
+      </w:rPr>
+    </w:lvl>
+    <w:lvl w:ilvl="4" w:tentative="1">
+      <w:start w:val="1"/>
+      <w:numFmt w:val="bullet"/>
+      <w:lvlText w:val=""/>
+      <w:lvlJc w:val="left"/>
+      <w:pPr>
+        <w:tabs>
+          <w:tab w:val="num" w:pos="3600"/>
+        </w:tabs>
+        <w:ind w:left="3600" w:hanging="360"/>
+      </w:pPr>
+      <w:rPr>
+        <w:rFonts w:ascii="Wingdings" w:hAnsi="Wingdings" w:hint="default"/>
+        <w:sz w:val="20"/>
+      </w:rPr>
+    </w:lvl>
+    <w:lvl w:ilvl="5" w:tentative="1">
+      <w:start w:val="1"/>
+      <w:numFmt w:val="bullet"/>
+      <w:lvlText w:val=""/>
+      <w:lvlJc w:val="left"/>
+      <w:pPr>
+        <w:tabs>
+          <w:tab w:val="num" w:pos="4320"/>
+        </w:tabs>
+        <w:ind w:left="4320" w:hanging="360"/>
+      </w:pPr>
+      <w:rPr>
+        <w:rFonts w:ascii="Wingdings" w:hAnsi="Wingdings" w:hint="default"/>
+        <w:sz w:val="20"/>
+      </w:rPr>
+    </w:lvl>
+    <w:lvl w:ilvl="6" w:tentative="1">
+      <w:start w:val="1"/>
+      <w:numFmt w:val="bullet"/>
+      <w:lvlText w:val=""/>
+      <w:lvlJc w:val="left"/>
+      <w:pPr>
+        <w:tabs>
+          <w:tab w:val="num" w:pos="5040"/>
+        </w:tabs>
+        <w:ind w:left="5040" w:hanging="360"/>
+      </w:pPr>
+      <w:rPr>
+        <w:rFonts w:ascii="Wingdings" w:hAnsi="Wingdings" w:hint="default"/>
+        <w:sz w:val="20"/>
+      </w:rPr>
+    </w:lvl>
+    <w:lvl w:ilvl="7" w:tentative="1">
+      <w:start w:val="1"/>
+      <w:numFmt w:val="bullet"/>
+      <w:lvlText w:val=""/>
+      <w:lvlJc w:val="left"/>
+      <w:pPr>
+        <w:tabs>
+          <w:tab w:val="num" w:pos="5760"/>
+        </w:tabs>
+        <w:ind w:left="5760" w:hanging="360"/>
+      </w:pPr>
+      <w:rPr>
+        <w:rFonts w:ascii="Wingdings" w:hAnsi="Wingdings" w:hint="default"/>
+        <w:sz w:val="20"/>
+      </w:rPr>
+    </w:lvl>
+    <w:lvl w:ilvl="8" w:tentative="1">
+      <w:start w:val="1"/>
+      <w:numFmt w:val="bullet"/>
+      <w:lvlText w:val=""/>
+      <w:lvlJc w:val="left"/>
+      <w:pPr>
+        <w:tabs>
+          <w:tab w:val="num" w:pos="6480"/>
+        </w:tabs>
+        <w:ind w:left="6480" w:hanging="360"/>
+      </w:pPr>
+      <w:rPr>
+        <w:rFonts w:ascii="Wingdings" w:hAnsi="Wingdings" w:hint="default"/>
+        <w:sz w:val="20"/>
+      </w:rPr>
+    </w:lvl>
+  </w:abstractNum>
+  <w:abstractNum w:abstractNumId="4" w15:restartNumberingAfterBreak="0">
     <w:nsid w:val="39C57331"/>
     <w:multiLevelType w:val="hybridMultilevel"/>
     <w:tmpl w:val="95067FFA"/>
@@ -11266,7 +12549,7 @@
       </w:pPr>
     </w:lvl>
   </w:abstractNum>
-  <w:abstractNum w:abstractNumId="4" w15:restartNumberingAfterBreak="0">
+  <w:abstractNum w:abstractNumId="5" w15:restartNumberingAfterBreak="0">
     <w:nsid w:val="39E412B9"/>
     <w:multiLevelType w:val="hybridMultilevel"/>
     <w:tmpl w:val="7D885A28"/>
@@ -11355,7 +12638,7 @@
       </w:pPr>
     </w:lvl>
   </w:abstractNum>
-  <w:abstractNum w:abstractNumId="5" w15:restartNumberingAfterBreak="0">
+  <w:abstractNum w:abstractNumId="6" w15:restartNumberingAfterBreak="0">
     <w:nsid w:val="3E370163"/>
     <w:multiLevelType w:val="hybridMultilevel"/>
     <w:tmpl w:val="F640B6C6"/>
@@ -11467,7 +12750,7 @@
       </w:rPr>
     </w:lvl>
   </w:abstractNum>
-  <w:abstractNum w:abstractNumId="6" w15:restartNumberingAfterBreak="0">
+  <w:abstractNum w:abstractNumId="7" w15:restartNumberingAfterBreak="0">
     <w:nsid w:val="3FC825D9"/>
     <w:multiLevelType w:val="hybridMultilevel"/>
     <w:tmpl w:val="3B0A4A74"/>
@@ -11580,7 +12863,7 @@
       </w:rPr>
     </w:lvl>
   </w:abstractNum>
-  <w:abstractNum w:abstractNumId="7" w15:restartNumberingAfterBreak="0">
+  <w:abstractNum w:abstractNumId="8" w15:restartNumberingAfterBreak="0">
     <w:nsid w:val="62E10EC5"/>
     <w:multiLevelType w:val="hybridMultilevel"/>
     <w:tmpl w:val="5E320124"/>
@@ -11669,7 +12952,7 @@
       </w:pPr>
     </w:lvl>
   </w:abstractNum>
-  <w:abstractNum w:abstractNumId="8" w15:restartNumberingAfterBreak="0">
+  <w:abstractNum w:abstractNumId="9" w15:restartNumberingAfterBreak="0">
     <w:nsid w:val="65B76E45"/>
     <w:multiLevelType w:val="hybridMultilevel"/>
     <w:tmpl w:val="F6BAE12E"/>
@@ -11781,7 +13064,7 @@
       </w:rPr>
     </w:lvl>
   </w:abstractNum>
-  <w:abstractNum w:abstractNumId="9" w15:restartNumberingAfterBreak="0">
+  <w:abstractNum w:abstractNumId="10" w15:restartNumberingAfterBreak="0">
     <w:nsid w:val="7FB17BE1"/>
     <w:multiLevelType w:val="multilevel"/>
     <w:tmpl w:val="69D0C342"/>
@@ -11895,34 +13178,37 @@
     </w:lvl>
   </w:abstractNum>
   <w:num w:numId="1" w16cid:durableId="841968550">
-    <w:abstractNumId w:val="6"/>
+    <w:abstractNumId w:val="7"/>
   </w:num>
   <w:num w:numId="2" w16cid:durableId="728192711">
     <w:abstractNumId w:val="1"/>
   </w:num>
   <w:num w:numId="3" w16cid:durableId="1471290931">
-    <w:abstractNumId w:val="3"/>
+    <w:abstractNumId w:val="4"/>
   </w:num>
   <w:num w:numId="4" w16cid:durableId="313877388">
-    <w:abstractNumId w:val="8"/>
+    <w:abstractNumId w:val="9"/>
   </w:num>
   <w:num w:numId="5" w16cid:durableId="1887638619">
-    <w:abstractNumId w:val="7"/>
+    <w:abstractNumId w:val="8"/>
   </w:num>
   <w:num w:numId="6" w16cid:durableId="2030332736">
     <w:abstractNumId w:val="0"/>
   </w:num>
   <w:num w:numId="7" w16cid:durableId="266274884">
-    <w:abstractNumId w:val="4"/>
+    <w:abstractNumId w:val="5"/>
   </w:num>
   <w:num w:numId="8" w16cid:durableId="438109083">
-    <w:abstractNumId w:val="9"/>
+    <w:abstractNumId w:val="10"/>
   </w:num>
   <w:num w:numId="9" w16cid:durableId="598951416">
     <w:abstractNumId w:val="2"/>
   </w:num>
   <w:num w:numId="10" w16cid:durableId="1051075019">
-    <w:abstractNumId w:val="5"/>
+    <w:abstractNumId w:val="6"/>
+  </w:num>
+  <w:num w:numId="11" w16cid:durableId="823620487">
+    <w:abstractNumId w:val="3"/>
   </w:num>
 </w:numbering>
 </file>
@@ -12534,7 +13820,6 @@
   <w:style w:type="character" w:default="1" w:styleId="DefaultParagraphFont">
     <w:name w:val="Default Paragraph Font"/>
     <w:uiPriority w:val="1"/>
-    <w:semiHidden/>
     <w:unhideWhenUsed/>
   </w:style>
   <w:style w:type="table" w:default="1" w:styleId="TableNormal">
@@ -13264,6 +14549,19 @@
       <w:color w:val="666666"/>
     </w:rPr>
   </w:style>
+  <w:style w:type="character" w:styleId="HTMLCode">
+    <w:name w:val="HTML Code"/>
+    <w:basedOn w:val="DefaultParagraphFont"/>
+    <w:uiPriority w:val="99"/>
+    <w:semiHidden/>
+    <w:unhideWhenUsed/>
+    <w:rsid w:val="009B0E05"/>
+    <w:rPr>
+      <w:rFonts w:ascii="Courier New" w:eastAsia="Times New Roman" w:hAnsi="Courier New" w:cs="Courier New"/>
+      <w:sz w:val="20"/>
+      <w:szCs w:val="20"/>
+    </w:rPr>
+  </w:style>
 </w:styles>
 </file>
 
@@ -13436,10 +14734,10 @@
   </w:font>
   <w:font w:name="Wingdings">
     <w:panose1 w:val="05000000000000000000"/>
-    <w:charset w:val="02"/>
-    <w:family w:val="auto"/>
+    <w:charset w:val="4D"/>
+    <w:family w:val="decorative"/>
     <w:pitch w:val="variable"/>
-    <w:sig w:usb0="00000000" w:usb1="10000000" w:usb2="00000000" w:usb3="00000000" w:csb0="80000000" w:csb1="00000000"/>
+    <w:sig w:usb0="00000003" w:usb1="00000000" w:usb2="00000000" w:usb3="00000000" w:csb0="80000001" w:csb1="00000000"/>
   </w:font>
   <w:font w:name="Aptos Display">
     <w:panose1 w:val="020B0004020202020204"/>
@@ -13494,7 +14792,6 @@
     <w:rsid w:val="002B14D9"/>
     <w:rsid w:val="002D593D"/>
     <w:rsid w:val="002F235A"/>
-    <w:rsid w:val="002F6D93"/>
     <w:rsid w:val="003F1C61"/>
     <w:rsid w:val="00413417"/>
     <w:rsid w:val="0042790F"/>
@@ -13526,7 +14823,9 @@
     <w:rsid w:val="00C73BEE"/>
     <w:rsid w:val="00CB02D3"/>
     <w:rsid w:val="00D821D2"/>
+    <w:rsid w:val="00E0566B"/>
     <w:rsid w:val="00E65C09"/>
+    <w:rsid w:val="00EA02DF"/>
     <w:rsid w:val="00EE3B39"/>
     <w:rsid w:val="00F93B84"/>
     <w:rsid w:val="00FA5870"/>
@@ -14325,7 +15624,7 @@
 </file>
 
 <file path=customXml/item2.xml><?xml version="1.0" encoding="utf-8"?>
-<b:Sources xmlns:b="http://schemas.openxmlformats.org/officeDocument/2006/bibliography" xmlns="http://schemas.openxmlformats.org/officeDocument/2006/bibliography" SelectedStyle="\IEEE2006OfficeOnline.xsl" StyleName="IEEE" Version="2006">
+<b:Sources xmlns:b="http://schemas.openxmlformats.org/officeDocument/2006/bibliography" xmlns="http://schemas.openxmlformats.org/officeDocument/2006/bibliography" SelectedStyle="/IEEE2006OfficeOnline.xsl" StyleName="IEEE" Version="2006">
   <b:Source>
     <b:Tag>Tiw16</b:Tag>
     <b:SourceType>Book</b:SourceType>
@@ -14649,7 +15948,7 @@
     <b:MonthAccessed>April</b:MonthAccessed>
     <b:DayAccessed>13</b:DayAccessed>
     <b:URL>https://medium.com/@neetu.sigger/a-comprehensive-guide-to-understanding-and-implementing-bottleneck-residual-blocks-6b420706f66b</b:URL>
-    <b:RefOrder>14</b:RefOrder>
+    <b:RefOrder>16</b:RefOrder>
   </b:Source>
   <b:Source>
     <b:Tag>Xav19</b:Tag>
@@ -14674,7 +15973,7 @@
     <b:MonthAccessed>April</b:MonthAccessed>
     <b:DayAccessed>13</b:DayAccessed>
     <b:URL>https://medium.com/neuronio/an-introduction-to-convlstm-55c9025563a7</b:URL>
-    <b:RefOrder>15</b:RefOrder>
+    <b:RefOrder>17</b:RefOrder>
   </b:Source>
   <b:Source>
     <b:Tag>Kro14</b:Tag>
@@ -14741,6 +16040,45 @@
     <b:Issue>4</b:Issue>
     <b:RefOrder>8</b:RefOrder>
   </b:Source>
+  <b:Source>
+    <b:Tag>Sci25</b:Tag>
+    <b:SourceType>InternetSite</b:SourceType>
+    <b:Guid>{70F9F9B0-6CED-FA44-B3D2-680501CECA69}</b:Guid>
+    <b:Title>Sobel Filter</b:Title>
+    <b:Author>
+      <b:Author>
+        <b:Corporate>ScienceDirect</b:Corporate>
+      </b:Author>
+    </b:Author>
+    <b:URL>https://www.sciencedirect.com/topics/computer-science/sobel-filter</b:URL>
+    <b:YearAccessed>2025</b:YearAccessed>
+    <b:MonthAccessed>April</b:MonthAccessed>
+    <b:DayAccessed>19</b:DayAccessed>
+    <b:RefOrder>14</b:RefOrder>
+  </b:Source>
+  <b:Source>
+    <b:Tag>Mit20</b:Tag>
+    <b:SourceType>InternetSite</b:SourceType>
+    <b:Guid>{6F798A16-1912-FF4F-9E4C-CD345F264FA3}</b:Guid>
+    <b:Author>
+      <b:Author>
+        <b:NameList>
+          <b:Person>
+            <b:Last>Mittal</b:Last>
+            <b:First>Aditya</b:First>
+          </b:Person>
+        </b:NameList>
+      </b:Author>
+    </b:Author>
+    <b:Title>Medium</b:Title>
+    <b:URL>https://medium.com/analytics-vidhya/haar-cascades-explained-38210e57970d</b:URL>
+    <b:Year>2020</b:Year>
+    <b:Month>December</b:Month>
+    <b:YearAccessed>2025</b:YearAccessed>
+    <b:MonthAccessed>April</b:MonthAccessed>
+    <b:DayAccessed>19</b:DayAccessed>
+    <b:RefOrder>15</b:RefOrder>
+  </b:Source>
 </b:Sources>
 </file>
 
@@ -14753,7 +16091,7 @@
 </file>
 
 <file path=customXml/itemProps2.xml><?xml version="1.0" encoding="utf-8"?>
-<ds:datastoreItem xmlns:ds="http://schemas.openxmlformats.org/officeDocument/2006/customXml" ds:itemID="{603FBA9A-DC84-4992-9861-ECAAD85FC24A}">
+<ds:datastoreItem xmlns:ds="http://schemas.openxmlformats.org/officeDocument/2006/customXml" ds:itemID="{FB276525-12A9-4B4F-B52A-7DAC6479D1E7}">
   <ds:schemaRefs>
     <ds:schemaRef ds:uri="http://schemas.openxmlformats.org/officeDocument/2006/bibliography"/>
   </ds:schemaRefs>

</xml_diff>

<commit_message>
Made adjustments to Word Doc
</commit_message>
<xml_diff>
--- a/Jennewein_Research_CMPSCI6420.docx
+++ b/Jennewein_Research_CMPSCI6420.docx
@@ -9953,80 +9953,6 @@
     </w:p>
     <w:p>
       <w:pPr>
-        <w:spacing w:before="100" w:beforeAutospacing="1" w:after="100" w:afterAutospacing="1"/>
-        <w:jc w:val="center"/>
-        <w:rPr>
-          <w:rFonts w:ascii="Times New Roman" w:hAnsi="Times New Roman" w:cs="Times New Roman"/>
-        </w:rPr>
-      </w:pPr>
-      <w:r>
-        <w:fldChar w:fldCharType="begin"/>
-      </w:r>
-      <w:r>
-        <w:instrText xml:space="preserve"> INCLUDEPICTURE "https://lh7-rt.googleusercontent.com/slidesz/AGV_vUfCvouVq46UOHtMV8QcslTBS5M1kGfQDKLwG3X8KowNzFFPhjAiIXnKQno__7aDy-BbKqLWJbwZah3Q2IEQwrlP95BmOxf4Ejos0D162miS_aoBfVmYnFzad2Uk6okErjKoThCM=s2048?key=HmOL4sMKgo97aL8HOwaI8PAX" \* MERGEFORMATINET </w:instrText>
-      </w:r>
-      <w:r>
-        <w:fldChar w:fldCharType="separate"/>
-      </w:r>
-      <w:r>
-        <w:rPr>
-          <w:noProof/>
-        </w:rPr>
-        <w:drawing>
-          <wp:inline distT="0" distB="0" distL="0" distR="0" wp14:anchorId="5BDE2E58" wp14:editId="296319E4">
-            <wp:extent cx="3816913" cy="3813243"/>
-            <wp:effectExtent l="0" t="0" r="6350" b="0"/>
-            <wp:docPr id="1903210555" name="Picture 7" descr="A screenshot of a computer program&#10;&#10;AI-generated content may be incorrect."/>
-            <wp:cNvGraphicFramePr>
-              <a:graphicFrameLocks xmlns:a="http://schemas.openxmlformats.org/drawingml/2006/main" noChangeAspect="1"/>
-            </wp:cNvGraphicFramePr>
-            <a:graphic xmlns:a="http://schemas.openxmlformats.org/drawingml/2006/main">
-              <a:graphicData uri="http://schemas.openxmlformats.org/drawingml/2006/picture">
-                <pic:pic xmlns:pic="http://schemas.openxmlformats.org/drawingml/2006/picture">
-                  <pic:nvPicPr>
-                    <pic:cNvPr id="1903210555" name="Picture 7" descr="A screenshot of a computer program&#10;&#10;AI-generated content may be incorrect."/>
-                    <pic:cNvPicPr>
-                      <a:picLocks noChangeAspect="1" noChangeArrowheads="1"/>
-                    </pic:cNvPicPr>
-                  </pic:nvPicPr>
-                  <pic:blipFill>
-                    <a:blip r:embed="rId41" cstate="print">
-                      <a:extLst>
-                        <a:ext uri="{28A0092B-C50C-407E-A947-70E740481C1C}">
-                          <a14:useLocalDpi xmlns:a14="http://schemas.microsoft.com/office/drawing/2010/main" val="0"/>
-                        </a:ext>
-                      </a:extLst>
-                    </a:blip>
-                    <a:srcRect/>
-                    <a:stretch>
-                      <a:fillRect/>
-                    </a:stretch>
-                  </pic:blipFill>
-                  <pic:spPr bwMode="auto">
-                    <a:xfrm>
-                      <a:off x="0" y="0"/>
-                      <a:ext cx="3857006" cy="3853297"/>
-                    </a:xfrm>
-                    <a:prstGeom prst="rect">
-                      <a:avLst/>
-                    </a:prstGeom>
-                    <a:noFill/>
-                    <a:ln>
-                      <a:noFill/>
-                    </a:ln>
-                  </pic:spPr>
-                </pic:pic>
-              </a:graphicData>
-            </a:graphic>
-          </wp:inline>
-        </w:drawing>
-      </w:r>
-      <w:r>
-        <w:fldChar w:fldCharType="end"/>
-      </w:r>
-    </w:p>
-    <w:p>
-      <w:pPr>
         <w:pStyle w:val="Heading4"/>
       </w:pPr>
       <w:r>
@@ -10091,7 +10017,6 @@
         <w:t xml:space="preserve"> is applied to enhance </w:t>
       </w:r>
       <w:r>
-        <w:lastRenderedPageBreak/>
         <w:t>contrast. It does so</w:t>
       </w:r>
       <w:r>
@@ -10151,7 +10076,7 @@
                     <pic:cNvPicPr/>
                   </pic:nvPicPr>
                   <pic:blipFill>
-                    <a:blip r:embed="rId42"/>
+                    <a:blip r:embed="rId41"/>
                     <a:stretch>
                       <a:fillRect/>
                     </a:stretch>
@@ -10207,7 +10132,11 @@
         <w:t>glares</w:t>
       </w:r>
       <w:r>
-        <w:t>. Subsequently, a sharpening kernel is applied to reinforce edge clarity and module boundaries, increasing the likelihood that the QR code will be detected successfully</w:t>
+        <w:t xml:space="preserve">. Subsequently, a sharpening kernel is applied to </w:t>
+      </w:r>
+      <w:r>
+        <w:lastRenderedPageBreak/>
+        <w:t>reinforce edge clarity and module boundaries, increasing the likelihood that the QR code will be detected successfully</w:t>
       </w:r>
       <w:r>
         <w:t xml:space="preserve"> </w:t>
@@ -10455,7 +10384,6 @@
       </w:pPr>
       <w:bookmarkStart w:id="17" w:name="_Toc195962683"/>
       <w:r>
-        <w:lastRenderedPageBreak/>
         <w:t>Security Analysis</w:t>
       </w:r>
       <w:bookmarkEnd w:id="17"/>
@@ -10570,7 +10498,11 @@
         <w:t>the student (who is authenticated with two-factor authentication of the school’s e-mail address)</w:t>
       </w:r>
       <w:r>
-        <w:t xml:space="preserve"> and attaches the captured webcam image. This offers an additional validation step and ensures that updates are traceable even if the device is later compromised.</w:t>
+        <w:t xml:space="preserve"> and attaches </w:t>
+      </w:r>
+      <w:r>
+        <w:lastRenderedPageBreak/>
+        <w:t>the captured webcam image. This offers an additional validation step and ensures that updates are traceable even if the device is later compromised.</w:t>
       </w:r>
     </w:p>
     <w:p>
@@ -10586,28 +10518,283 @@
         <w:pStyle w:val="Heading3"/>
       </w:pPr>
       <w:r>
-        <w:t>Challenges and Solutions</w:t>
+        <w:t xml:space="preserve">Challenges </w:t>
       </w:r>
       <w:bookmarkEnd w:id="18"/>
     </w:p>
     <w:p>
-      <w:r>
-        <w:t>What sorts of issues arose and how were they solved?</w:t>
+      <w:pPr>
+        <w:pStyle w:val="Heading2"/>
+        <w:rPr>
+          <w:rFonts w:ascii="Calibri Light" w:eastAsiaTheme="minorHAnsi" w:hAnsi="Calibri Light" w:cs="Calibri Light"/>
+          <w:b w:val="0"/>
+          <w:bCs w:val="0"/>
+          <w:sz w:val="22"/>
+          <w:szCs w:val="22"/>
+        </w:rPr>
+      </w:pPr>
+      <w:bookmarkStart w:id="19" w:name="_Toc195962685"/>
+      <w:r>
+        <w:rPr>
+          <w:rFonts w:ascii="Calibri Light" w:eastAsiaTheme="minorHAnsi" w:hAnsi="Calibri Light" w:cs="Calibri Light"/>
+          <w:b w:val="0"/>
+          <w:bCs w:val="0"/>
+          <w:sz w:val="22"/>
+          <w:szCs w:val="22"/>
+        </w:rPr>
+        <w:t xml:space="preserve">While the QR code authentication system demonstrates strong potential for secure and user-friendly access control, several challenges remain that affect reliability and performance. </w:t>
       </w:r>
     </w:p>
     <w:p>
       <w:pPr>
         <w:pStyle w:val="Heading2"/>
-      </w:pPr>
-      <w:bookmarkStart w:id="19" w:name="_Toc195962685"/>
+        <w:rPr>
+          <w:rFonts w:ascii="Calibri Light" w:eastAsiaTheme="minorHAnsi" w:hAnsi="Calibri Light" w:cs="Calibri Light"/>
+          <w:b w:val="0"/>
+          <w:bCs w:val="0"/>
+          <w:sz w:val="22"/>
+          <w:szCs w:val="22"/>
+        </w:rPr>
+      </w:pPr>
+      <w:r>
+        <w:rPr>
+          <w:rFonts w:ascii="Calibri Light" w:eastAsiaTheme="minorHAnsi" w:hAnsi="Calibri Light" w:cs="Calibri Light"/>
+          <w:b w:val="0"/>
+          <w:bCs w:val="0"/>
+          <w:sz w:val="22"/>
+          <w:szCs w:val="22"/>
+        </w:rPr>
+        <w:t xml:space="preserve">One key limitation </w:t>
+      </w:r>
+      <w:r>
+        <w:rPr>
+          <w:rFonts w:ascii="Calibri Light" w:eastAsiaTheme="minorHAnsi" w:hAnsi="Calibri Light" w:cs="Calibri Light"/>
+          <w:b w:val="0"/>
+          <w:bCs w:val="0"/>
+          <w:sz w:val="22"/>
+          <w:szCs w:val="22"/>
+        </w:rPr>
+        <w:t>continues to be</w:t>
+      </w:r>
+      <w:r>
+        <w:rPr>
+          <w:rFonts w:ascii="Calibri Light" w:eastAsiaTheme="minorHAnsi" w:hAnsi="Calibri Light" w:cs="Calibri Light"/>
+          <w:b w:val="0"/>
+          <w:bCs w:val="0"/>
+          <w:sz w:val="22"/>
+          <w:szCs w:val="22"/>
+        </w:rPr>
+        <w:t xml:space="preserve"> the variability of real-world image conditions—QR codes presented at odd angles, in low light, or with glare can still fail to decode, even with preprocessing techniques like CLAHE and gradient suppression. Processing speed is another constraint, especially on consumer-grade hardware, where image enhancement, decoding, and database logging must occur in near real-time</w:t>
+      </w:r>
+      <w:r>
+        <w:rPr>
+          <w:rFonts w:ascii="Calibri Light" w:eastAsiaTheme="minorHAnsi" w:hAnsi="Calibri Light" w:cs="Calibri Light"/>
+          <w:b w:val="0"/>
+          <w:bCs w:val="0"/>
+          <w:sz w:val="22"/>
+          <w:szCs w:val="22"/>
+        </w:rPr>
+        <w:t xml:space="preserve"> to avoid frustrating the user and ultimately leaving the application unused</w:t>
+      </w:r>
+      <w:r>
+        <w:rPr>
+          <w:rFonts w:ascii="Calibri Light" w:eastAsiaTheme="minorHAnsi" w:hAnsi="Calibri Light" w:cs="Calibri Light"/>
+          <w:b w:val="0"/>
+          <w:bCs w:val="0"/>
+          <w:sz w:val="22"/>
+          <w:szCs w:val="22"/>
+        </w:rPr>
+        <w:t xml:space="preserve">. </w:t>
+      </w:r>
+    </w:p>
+    <w:p>
+      <w:pPr>
+        <w:pStyle w:val="Heading2"/>
+        <w:rPr>
+          <w:rFonts w:ascii="Calibri Light" w:eastAsiaTheme="minorHAnsi" w:hAnsi="Calibri Light" w:cs="Calibri Light"/>
+          <w:b w:val="0"/>
+          <w:bCs w:val="0"/>
+          <w:sz w:val="22"/>
+          <w:szCs w:val="22"/>
+        </w:rPr>
+      </w:pPr>
+      <w:r>
+        <w:rPr>
+          <w:rFonts w:ascii="Calibri Light" w:eastAsiaTheme="minorHAnsi" w:hAnsi="Calibri Light" w:cs="Calibri Light"/>
+          <w:b w:val="0"/>
+          <w:bCs w:val="0"/>
+          <w:sz w:val="22"/>
+          <w:szCs w:val="22"/>
+        </w:rPr>
+        <w:t>For the system to reach production, these areas will need continued refinement and performance optimization.</w:t>
+      </w:r>
+    </w:p>
+    <w:p>
+      <w:pPr>
+        <w:pStyle w:val="Heading2"/>
+      </w:pPr>
       <w:r>
         <w:t>Conclusion</w:t>
       </w:r>
       <w:bookmarkEnd w:id="19"/>
     </w:p>
     <w:p>
-      <w:r>
-        <w:t>Summary of key findings and final remarks.</w:t>
+      <w:pPr>
+        <w:pStyle w:val="Heading2"/>
+        <w:rPr>
+          <w:rFonts w:ascii="Calibri Light" w:eastAsiaTheme="minorHAnsi" w:hAnsi="Calibri Light" w:cs="Calibri Light"/>
+          <w:b w:val="0"/>
+          <w:bCs w:val="0"/>
+          <w:sz w:val="22"/>
+          <w:szCs w:val="22"/>
+        </w:rPr>
+      </w:pPr>
+      <w:r>
+        <w:rPr>
+          <w:rFonts w:ascii="Calibri Light" w:eastAsiaTheme="minorHAnsi" w:hAnsi="Calibri Light" w:cs="Calibri Light"/>
+          <w:b w:val="0"/>
+          <w:bCs w:val="0"/>
+          <w:sz w:val="22"/>
+          <w:szCs w:val="22"/>
+        </w:rPr>
+        <w:t xml:space="preserve">This project demonstrates a </w:t>
+      </w:r>
+      <w:r>
+        <w:rPr>
+          <w:rFonts w:ascii="Calibri Light" w:eastAsiaTheme="minorHAnsi" w:hAnsi="Calibri Light" w:cs="Calibri Light"/>
+          <w:b w:val="0"/>
+          <w:bCs w:val="0"/>
+          <w:sz w:val="22"/>
+          <w:szCs w:val="22"/>
+        </w:rPr>
+        <w:t>QR</w:t>
+      </w:r>
+      <w:r>
+        <w:rPr>
+          <w:rFonts w:ascii="Calibri Light" w:eastAsiaTheme="minorHAnsi" w:hAnsi="Calibri Light" w:cs="Calibri Light"/>
+          <w:b w:val="0"/>
+          <w:bCs w:val="0"/>
+          <w:sz w:val="22"/>
+          <w:szCs w:val="22"/>
+        </w:rPr>
+        <w:t xml:space="preserve"> code–based authentication </w:t>
+      </w:r>
+      <w:r>
+        <w:rPr>
+          <w:rFonts w:ascii="Calibri Light" w:eastAsiaTheme="minorHAnsi" w:hAnsi="Calibri Light" w:cs="Calibri Light"/>
+          <w:b w:val="0"/>
+          <w:bCs w:val="0"/>
+          <w:sz w:val="22"/>
+          <w:szCs w:val="22"/>
+        </w:rPr>
+        <w:t xml:space="preserve">of quite reasonable practicality and </w:t>
+      </w:r>
+      <w:proofErr w:type="spellStart"/>
+      <w:r>
+        <w:rPr>
+          <w:rFonts w:ascii="Calibri Light" w:eastAsiaTheme="minorHAnsi" w:hAnsi="Calibri Light" w:cs="Calibri Light"/>
+          <w:b w:val="0"/>
+          <w:bCs w:val="0"/>
+          <w:sz w:val="22"/>
+          <w:szCs w:val="22"/>
+        </w:rPr>
+        <w:t xml:space="preserve">security. </w:t>
+      </w:r>
+      <w:proofErr w:type="spellEnd"/>
+      <w:r>
+        <w:rPr>
+          <w:rFonts w:ascii="Calibri Light" w:eastAsiaTheme="minorHAnsi" w:hAnsi="Calibri Light" w:cs="Calibri Light"/>
+          <w:b w:val="0"/>
+          <w:bCs w:val="0"/>
+          <w:sz w:val="22"/>
+          <w:szCs w:val="22"/>
+        </w:rPr>
+        <w:t>It</w:t>
+      </w:r>
+      <w:r>
+        <w:rPr>
+          <w:rFonts w:ascii="Calibri Light" w:eastAsiaTheme="minorHAnsi" w:hAnsi="Calibri Light" w:cs="Calibri Light"/>
+          <w:b w:val="0"/>
+          <w:bCs w:val="0"/>
+          <w:sz w:val="22"/>
+          <w:szCs w:val="22"/>
+        </w:rPr>
+        <w:t xml:space="preserve"> </w:t>
+      </w:r>
+      <w:r>
+        <w:rPr>
+          <w:rFonts w:ascii="Calibri Light" w:eastAsiaTheme="minorHAnsi" w:hAnsi="Calibri Light" w:cs="Calibri Light"/>
+          <w:b w:val="0"/>
+          <w:bCs w:val="0"/>
+          <w:sz w:val="22"/>
+          <w:szCs w:val="22"/>
+        </w:rPr>
+        <w:t>combines</w:t>
+      </w:r>
+      <w:r>
+        <w:rPr>
+          <w:rFonts w:ascii="Calibri Light" w:eastAsiaTheme="minorHAnsi" w:hAnsi="Calibri Light" w:cs="Calibri Light"/>
+          <w:b w:val="0"/>
+          <w:bCs w:val="0"/>
+          <w:sz w:val="22"/>
+          <w:szCs w:val="22"/>
+        </w:rPr>
+        <w:t xml:space="preserve"> advanced image preprocessing techniques with real-time verification safeguards. Unlike standard systems that simply attempt to decode a QR code as-is, this application enhances the image using contrast boosting, glare reduction, and sharpening, all tailored to improve performance under challenging conditions such as low lighting, motion blur, or reflections. Additionally, requiring the presence of a human face in the frame adds a meaningful layer of protection against spoofing, ensuring that the system not only recognizes a valid code, but also confirms that it is being presented by a live user. </w:t>
+      </w:r>
+    </w:p>
+    <w:p>
+      <w:pPr>
+        <w:pStyle w:val="Heading2"/>
+      </w:pPr>
+      <w:r>
+        <w:rPr>
+          <w:rFonts w:ascii="Calibri Light" w:eastAsiaTheme="minorHAnsi" w:hAnsi="Calibri Light" w:cs="Calibri Light"/>
+          <w:b w:val="0"/>
+          <w:bCs w:val="0"/>
+          <w:sz w:val="22"/>
+          <w:szCs w:val="22"/>
+        </w:rPr>
+        <w:t xml:space="preserve">While the solution is not without its challenges—including sensitivity to lighting conditions and the limitations of real-time performance on modest hardware—it offers a clear improvement over basic QR scanning methods. With further refinements, this system can become </w:t>
+      </w:r>
+      <w:r>
+        <w:rPr>
+          <w:rFonts w:ascii="Calibri Light" w:eastAsiaTheme="minorHAnsi" w:hAnsi="Calibri Light" w:cs="Calibri Light"/>
+          <w:b w:val="0"/>
+          <w:bCs w:val="0"/>
+          <w:sz w:val="22"/>
+          <w:szCs w:val="22"/>
+        </w:rPr>
+        <w:t xml:space="preserve">even more </w:t>
+      </w:r>
+      <w:r>
+        <w:rPr>
+          <w:rFonts w:ascii="Calibri Light" w:eastAsiaTheme="minorHAnsi" w:hAnsi="Calibri Light" w:cs="Calibri Light"/>
+          <w:b w:val="0"/>
+          <w:bCs w:val="0"/>
+          <w:sz w:val="22"/>
+          <w:szCs w:val="22"/>
+        </w:rPr>
+        <w:t xml:space="preserve">robust and scalable for access control in </w:t>
+      </w:r>
+      <w:r>
+        <w:rPr>
+          <w:rFonts w:ascii="Calibri Light" w:eastAsiaTheme="minorHAnsi" w:hAnsi="Calibri Light" w:cs="Calibri Light"/>
+          <w:b w:val="0"/>
+          <w:bCs w:val="0"/>
+          <w:sz w:val="22"/>
+          <w:szCs w:val="22"/>
+        </w:rPr>
+        <w:t>schools</w:t>
+      </w:r>
+      <w:r>
+        <w:rPr>
+          <w:rFonts w:ascii="Calibri Light" w:eastAsiaTheme="minorHAnsi" w:hAnsi="Calibri Light" w:cs="Calibri Light"/>
+          <w:b w:val="0"/>
+          <w:bCs w:val="0"/>
+          <w:sz w:val="22"/>
+          <w:szCs w:val="22"/>
+        </w:rPr>
+        <w:t>.</w:t>
       </w:r>
     </w:p>
     <w:sdt>
@@ -14817,6 +15004,7 @@
     <w:rsid w:val="00AA280C"/>
     <w:rsid w:val="00AD2DFB"/>
     <w:rsid w:val="00AD7F49"/>
+    <w:rsid w:val="00AF3CE8"/>
     <w:rsid w:val="00B95290"/>
     <w:rsid w:val="00BE7A6C"/>
     <w:rsid w:val="00C1350D"/>
@@ -14825,7 +15013,6 @@
     <w:rsid w:val="00D821D2"/>
     <w:rsid w:val="00E0566B"/>
     <w:rsid w:val="00E65C09"/>
-    <w:rsid w:val="00EA02DF"/>
     <w:rsid w:val="00EE3B39"/>
     <w:rsid w:val="00F93B84"/>
     <w:rsid w:val="00FA5870"/>

</xml_diff>

<commit_message>
Finalized Word Doc and added .pdf
</commit_message>
<xml_diff>
--- a/Jennewein_Research_CMPSCI6420.docx
+++ b/Jennewein_Research_CMPSCI6420.docx
@@ -209,44 +209,12 @@
                       </w:rPr>
                       <w:t>Patrick Jennewein</w:t>
                     </w:r>
-                  </w:p>
-                </w:sdtContent>
-              </w:sdt>
-              <w:sdt>
-                <w:sdtPr>
-                  <w:rPr>
-                    <w:sz w:val="28"/>
-                    <w:szCs w:val="28"/>
-                  </w:rPr>
-                  <w:alias w:val="Date"/>
-                  <w:tag w:val="Date"/>
-                  <w:id w:val="13406932"/>
-                  <w:placeholder>
-                    <w:docPart w:val="8172BAB1A55D473B9FDCB2C16F8EF69C"/>
-                  </w:placeholder>
-                  <w:dataBinding w:prefixMappings="xmlns:ns0='http://schemas.microsoft.com/office/2006/coverPageProps'" w:xpath="/ns0:CoverPageProperties[1]/ns0:PublishDate[1]" w:storeItemID="{55AF091B-3C7A-41E3-B477-F2FDAA23CFDA}"/>
-                  <w:date w:fullDate="2025-05-01T00:00:00Z">
-                    <w:dateFormat w:val="M-d-yyyy"/>
-                    <w:lid w:val="en-US"/>
-                    <w:storeMappedDataAs w:val="dateTime"/>
-                    <w:calendar w:val="gregorian"/>
-                  </w:date>
-                </w:sdtPr>
-                <w:sdtContent>
-                  <w:p>
-                    <w:pPr>
-                      <w:pStyle w:val="NoSpacing"/>
-                      <w:rPr>
-                        <w:sz w:val="28"/>
-                        <w:szCs w:val="28"/>
-                      </w:rPr>
-                    </w:pPr>
                     <w:r>
                       <w:rPr>
                         <w:sz w:val="28"/>
                         <w:szCs w:val="28"/>
                       </w:rPr>
-                      <w:t>5-1-2025</w:t>
+                      <w:t>, 2025</w:t>
                     </w:r>
                   </w:p>
                 </w:sdtContent>
@@ -293,8 +261,14 @@
         <w:p>
           <w:pPr>
             <w:pStyle w:val="TOCHeading"/>
+            <w:rPr>
+              <w:color w:val="000000" w:themeColor="text1"/>
+            </w:rPr>
           </w:pPr>
           <w:r>
+            <w:rPr>
+              <w:color w:val="000000" w:themeColor="text1"/>
+            </w:rPr>
             <w:t>Table of Contents</w:t>
           </w:r>
         </w:p>
@@ -330,7 +304,7 @@
             </w:rPr>
             <w:fldChar w:fldCharType="separate"/>
           </w:r>
-          <w:hyperlink w:anchor="_Toc195962666" w:history="1">
+          <w:hyperlink w:anchor="_Toc195990168" w:history="1">
             <w:r>
               <w:rPr>
                 <w:rStyle w:val="Hyperlink"/>
@@ -357,7 +331,7 @@
                 <w:noProof/>
                 <w:webHidden/>
               </w:rPr>
-              <w:instrText xml:space="preserve"> PAGEREF _Toc195962666 \h </w:instrText>
+              <w:instrText xml:space="preserve"> PAGEREF _Toc195990168 \h </w:instrText>
             </w:r>
             <w:r>
               <w:rPr>
@@ -403,7 +377,7 @@
               <w:szCs w:val="24"/>
             </w:rPr>
           </w:pPr>
-          <w:hyperlink w:anchor="_Toc195962667" w:history="1">
+          <w:hyperlink w:anchor="_Toc195990169" w:history="1">
             <w:r>
               <w:rPr>
                 <w:rStyle w:val="Hyperlink"/>
@@ -430,7 +404,7 @@
                 <w:noProof/>
                 <w:webHidden/>
               </w:rPr>
-              <w:instrText xml:space="preserve"> PAGEREF _Toc195962667 \h </w:instrText>
+              <w:instrText xml:space="preserve"> PAGEREF _Toc195990169 \h </w:instrText>
             </w:r>
             <w:r>
               <w:rPr>
@@ -450,7 +424,7 @@
                 <w:noProof/>
                 <w:webHidden/>
               </w:rPr>
-              <w:t>2</w:t>
+              <w:t>3</w:t>
             </w:r>
             <w:r>
               <w:rPr>
@@ -474,7 +448,7 @@
               <w:szCs w:val="24"/>
             </w:rPr>
           </w:pPr>
-          <w:hyperlink w:anchor="_Toc195962668" w:history="1">
+          <w:hyperlink w:anchor="_Toc195990170" w:history="1">
             <w:r>
               <w:rPr>
                 <w:rStyle w:val="Hyperlink"/>
@@ -501,7 +475,7 @@
                 <w:noProof/>
                 <w:webHidden/>
               </w:rPr>
-              <w:instrText xml:space="preserve"> PAGEREF _Toc195962668 \h </w:instrText>
+              <w:instrText xml:space="preserve"> PAGEREF _Toc195990170 \h </w:instrText>
             </w:r>
             <w:r>
               <w:rPr>
@@ -521,7 +495,7 @@
                 <w:noProof/>
                 <w:webHidden/>
               </w:rPr>
-              <w:t>2</w:t>
+              <w:t>3</w:t>
             </w:r>
             <w:r>
               <w:rPr>
@@ -545,7 +519,7 @@
               <w:szCs w:val="24"/>
             </w:rPr>
           </w:pPr>
-          <w:hyperlink w:anchor="_Toc195962669" w:history="1">
+          <w:hyperlink w:anchor="_Toc195990171" w:history="1">
             <w:r>
               <w:rPr>
                 <w:rStyle w:val="Hyperlink"/>
@@ -572,7 +546,7 @@
                 <w:noProof/>
                 <w:webHidden/>
               </w:rPr>
-              <w:instrText xml:space="preserve"> PAGEREF _Toc195962669 \h </w:instrText>
+              <w:instrText xml:space="preserve"> PAGEREF _Toc195990171 \h </w:instrText>
             </w:r>
             <w:r>
               <w:rPr>
@@ -592,7 +566,7 @@
                 <w:noProof/>
                 <w:webHidden/>
               </w:rPr>
-              <w:t>4</w:t>
+              <w:t>5</w:t>
             </w:r>
             <w:r>
               <w:rPr>
@@ -616,7 +590,7 @@
               <w:szCs w:val="24"/>
             </w:rPr>
           </w:pPr>
-          <w:hyperlink w:anchor="_Toc195962670" w:history="1">
+          <w:hyperlink w:anchor="_Toc195990172" w:history="1">
             <w:r>
               <w:rPr>
                 <w:rStyle w:val="Hyperlink"/>
@@ -643,7 +617,7 @@
                 <w:noProof/>
                 <w:webHidden/>
               </w:rPr>
-              <w:instrText xml:space="preserve"> PAGEREF _Toc195962670 \h </w:instrText>
+              <w:instrText xml:space="preserve"> PAGEREF _Toc195990172 \h </w:instrText>
             </w:r>
             <w:r>
               <w:rPr>
@@ -663,7 +637,7 @@
                 <w:noProof/>
                 <w:webHidden/>
               </w:rPr>
-              <w:t>5</w:t>
+              <w:t>6</w:t>
             </w:r>
             <w:r>
               <w:rPr>
@@ -687,7 +661,7 @@
               <w:szCs w:val="24"/>
             </w:rPr>
           </w:pPr>
-          <w:hyperlink w:anchor="_Toc195962671" w:history="1">
+          <w:hyperlink w:anchor="_Toc195990173" w:history="1">
             <w:r>
               <w:rPr>
                 <w:rStyle w:val="Hyperlink"/>
@@ -714,7 +688,7 @@
                 <w:noProof/>
                 <w:webHidden/>
               </w:rPr>
-              <w:instrText xml:space="preserve"> PAGEREF _Toc195962671 \h </w:instrText>
+              <w:instrText xml:space="preserve"> PAGEREF _Toc195990173 \h </w:instrText>
             </w:r>
             <w:r>
               <w:rPr>
@@ -734,7 +708,7 @@
                 <w:noProof/>
                 <w:webHidden/>
               </w:rPr>
-              <w:t>6</w:t>
+              <w:t>7</w:t>
             </w:r>
             <w:r>
               <w:rPr>
@@ -758,7 +732,7 @@
               <w:szCs w:val="24"/>
             </w:rPr>
           </w:pPr>
-          <w:hyperlink w:anchor="_Toc195962672" w:history="1">
+          <w:hyperlink w:anchor="_Toc195990174" w:history="1">
             <w:r>
               <w:rPr>
                 <w:rStyle w:val="Hyperlink"/>
@@ -785,7 +759,7 @@
                 <w:noProof/>
                 <w:webHidden/>
               </w:rPr>
-              <w:instrText xml:space="preserve"> PAGEREF _Toc195962672 \h </w:instrText>
+              <w:instrText xml:space="preserve"> PAGEREF _Toc195990174 \h </w:instrText>
             </w:r>
             <w:r>
               <w:rPr>
@@ -805,7 +779,7 @@
                 <w:noProof/>
                 <w:webHidden/>
               </w:rPr>
-              <w:t>6</w:t>
+              <w:t>7</w:t>
             </w:r>
             <w:r>
               <w:rPr>
@@ -831,7 +805,7 @@
               <w:szCs w:val="24"/>
             </w:rPr>
           </w:pPr>
-          <w:hyperlink w:anchor="_Toc195962673" w:history="1">
+          <w:hyperlink w:anchor="_Toc195990175" w:history="1">
             <w:r>
               <w:rPr>
                 <w:rStyle w:val="Hyperlink"/>
@@ -858,7 +832,7 @@
                 <w:noProof/>
                 <w:webHidden/>
               </w:rPr>
-              <w:instrText xml:space="preserve"> PAGEREF _Toc195962673 \h </w:instrText>
+              <w:instrText xml:space="preserve"> PAGEREF _Toc195990175 \h </w:instrText>
             </w:r>
             <w:r>
               <w:rPr>
@@ -878,7 +852,7 @@
                 <w:noProof/>
                 <w:webHidden/>
               </w:rPr>
-              <w:t>7</w:t>
+              <w:t>8</w:t>
             </w:r>
             <w:r>
               <w:rPr>
@@ -904,7 +878,7 @@
               <w:szCs w:val="24"/>
             </w:rPr>
           </w:pPr>
-          <w:hyperlink w:anchor="_Toc195962674" w:history="1">
+          <w:hyperlink w:anchor="_Toc195990176" w:history="1">
             <w:r>
               <w:rPr>
                 <w:rStyle w:val="Hyperlink"/>
@@ -931,7 +905,7 @@
                 <w:noProof/>
                 <w:webHidden/>
               </w:rPr>
-              <w:instrText xml:space="preserve"> PAGEREF _Toc195962674 \h </w:instrText>
+              <w:instrText xml:space="preserve"> PAGEREF _Toc195990176 \h </w:instrText>
             </w:r>
             <w:r>
               <w:rPr>
@@ -951,7 +925,7 @@
                 <w:noProof/>
                 <w:webHidden/>
               </w:rPr>
-              <w:t>7</w:t>
+              <w:t>8</w:t>
             </w:r>
             <w:r>
               <w:rPr>
@@ -977,7 +951,7 @@
               <w:szCs w:val="24"/>
             </w:rPr>
           </w:pPr>
-          <w:hyperlink w:anchor="_Toc195962675" w:history="1">
+          <w:hyperlink w:anchor="_Toc195990177" w:history="1">
             <w:r>
               <w:rPr>
                 <w:rStyle w:val="Hyperlink"/>
@@ -1004,7 +978,7 @@
                 <w:noProof/>
                 <w:webHidden/>
               </w:rPr>
-              <w:instrText xml:space="preserve"> PAGEREF _Toc195962675 \h </w:instrText>
+              <w:instrText xml:space="preserve"> PAGEREF _Toc195990177 \h </w:instrText>
             </w:r>
             <w:r>
               <w:rPr>
@@ -1024,7 +998,7 @@
                 <w:noProof/>
                 <w:webHidden/>
               </w:rPr>
-              <w:t>8</w:t>
+              <w:t>9</w:t>
             </w:r>
             <w:r>
               <w:rPr>
@@ -1048,13 +1022,13 @@
               <w:szCs w:val="24"/>
             </w:rPr>
           </w:pPr>
-          <w:hyperlink w:anchor="_Toc195962676" w:history="1">
+          <w:hyperlink w:anchor="_Toc195990178" w:history="1">
             <w:r>
               <w:rPr>
                 <w:rStyle w:val="Hyperlink"/>
                 <w:noProof/>
               </w:rPr>
-              <w:t>Thresholding and Deblurring Techniques in QR-Based Authentication</w:t>
+              <w:t>Decoding Techniques in QR-Based Authentication</w:t>
             </w:r>
             <w:r>
               <w:rPr>
@@ -1075,7 +1049,7 @@
                 <w:noProof/>
                 <w:webHidden/>
               </w:rPr>
-              <w:instrText xml:space="preserve"> PAGEREF _Toc195962676 \h </w:instrText>
+              <w:instrText xml:space="preserve"> PAGEREF _Toc195990178 \h </w:instrText>
             </w:r>
             <w:r>
               <w:rPr>
@@ -1095,7 +1069,7 @@
                 <w:noProof/>
                 <w:webHidden/>
               </w:rPr>
-              <w:t>8</w:t>
+              <w:t>9</w:t>
             </w:r>
             <w:r>
               <w:rPr>
@@ -1119,7 +1093,7 @@
               <w:szCs w:val="24"/>
             </w:rPr>
           </w:pPr>
-          <w:hyperlink w:anchor="_Toc195962677" w:history="1">
+          <w:hyperlink w:anchor="_Toc195990179" w:history="1">
             <w:r>
               <w:rPr>
                 <w:rStyle w:val="Hyperlink"/>
@@ -1146,7 +1120,7 @@
                 <w:noProof/>
                 <w:webHidden/>
               </w:rPr>
-              <w:instrText xml:space="preserve"> PAGEREF _Toc195962677 \h </w:instrText>
+              <w:instrText xml:space="preserve"> PAGEREF _Toc195990179 \h </w:instrText>
             </w:r>
             <w:r>
               <w:rPr>
@@ -1166,7 +1140,7 @@
                 <w:noProof/>
                 <w:webHidden/>
               </w:rPr>
-              <w:t>13</w:t>
+              <w:t>14</w:t>
             </w:r>
             <w:r>
               <w:rPr>
@@ -1192,7 +1166,7 @@
               <w:szCs w:val="24"/>
             </w:rPr>
           </w:pPr>
-          <w:hyperlink w:anchor="_Toc195962678" w:history="1">
+          <w:hyperlink w:anchor="_Toc195990180" w:history="1">
             <w:r>
               <w:rPr>
                 <w:rStyle w:val="Hyperlink"/>
@@ -1219,7 +1193,7 @@
                 <w:noProof/>
                 <w:webHidden/>
               </w:rPr>
-              <w:instrText xml:space="preserve"> PAGEREF _Toc195962678 \h </w:instrText>
+              <w:instrText xml:space="preserve"> PAGEREF _Toc195990180 \h </w:instrText>
             </w:r>
             <w:r>
               <w:rPr>
@@ -1239,7 +1213,7 @@
                 <w:noProof/>
                 <w:webHidden/>
               </w:rPr>
-              <w:t>15</w:t>
+              <w:t>17</w:t>
             </w:r>
             <w:r>
               <w:rPr>
@@ -1263,7 +1237,7 @@
               <w:szCs w:val="24"/>
             </w:rPr>
           </w:pPr>
-          <w:hyperlink w:anchor="_Toc195962679" w:history="1">
+          <w:hyperlink w:anchor="_Toc195990181" w:history="1">
             <w:r>
               <w:rPr>
                 <w:rStyle w:val="Hyperlink"/>
@@ -1290,7 +1264,7 @@
                 <w:noProof/>
                 <w:webHidden/>
               </w:rPr>
-              <w:instrText xml:space="preserve"> PAGEREF _Toc195962679 \h </w:instrText>
+              <w:instrText xml:space="preserve"> PAGEREF _Toc195990181 \h </w:instrText>
             </w:r>
             <w:r>
               <w:rPr>
@@ -1310,7 +1284,7 @@
                 <w:noProof/>
                 <w:webHidden/>
               </w:rPr>
-              <w:t>15</w:t>
+              <w:t>17</w:t>
             </w:r>
             <w:r>
               <w:rPr>
@@ -1334,7 +1308,7 @@
               <w:szCs w:val="24"/>
             </w:rPr>
           </w:pPr>
-          <w:hyperlink w:anchor="_Toc195962680" w:history="1">
+          <w:hyperlink w:anchor="_Toc195990182" w:history="1">
             <w:r>
               <w:rPr>
                 <w:rStyle w:val="Hyperlink"/>
@@ -1361,7 +1335,7 @@
                 <w:noProof/>
                 <w:webHidden/>
               </w:rPr>
-              <w:instrText xml:space="preserve"> PAGEREF _Toc195962680 \h </w:instrText>
+              <w:instrText xml:space="preserve"> PAGEREF _Toc195990182 \h </w:instrText>
             </w:r>
             <w:r>
               <w:rPr>
@@ -1381,7 +1355,7 @@
                 <w:noProof/>
                 <w:webHidden/>
               </w:rPr>
-              <w:t>16</w:t>
+              <w:t>18</w:t>
             </w:r>
             <w:r>
               <w:rPr>
@@ -1407,7 +1381,7 @@
               <w:szCs w:val="24"/>
             </w:rPr>
           </w:pPr>
-          <w:hyperlink w:anchor="_Toc195962681" w:history="1">
+          <w:hyperlink w:anchor="_Toc195990183" w:history="1">
             <w:r>
               <w:rPr>
                 <w:rStyle w:val="Hyperlink"/>
@@ -1434,7 +1408,7 @@
                 <w:noProof/>
                 <w:webHidden/>
               </w:rPr>
-              <w:instrText xml:space="preserve"> PAGEREF _Toc195962681 \h </w:instrText>
+              <w:instrText xml:space="preserve"> PAGEREF _Toc195990183 \h </w:instrText>
             </w:r>
             <w:r>
               <w:rPr>
@@ -1454,7 +1428,7 @@
                 <w:noProof/>
                 <w:webHidden/>
               </w:rPr>
-              <w:t>17</w:t>
+              <w:t>19</w:t>
             </w:r>
             <w:r>
               <w:rPr>
@@ -1478,7 +1452,7 @@
               <w:szCs w:val="24"/>
             </w:rPr>
           </w:pPr>
-          <w:hyperlink w:anchor="_Toc195962682" w:history="1">
+          <w:hyperlink w:anchor="_Toc195990184" w:history="1">
             <w:r>
               <w:rPr>
                 <w:rStyle w:val="Hyperlink"/>
@@ -1505,7 +1479,7 @@
                 <w:noProof/>
                 <w:webHidden/>
               </w:rPr>
-              <w:instrText xml:space="preserve"> PAGEREF _Toc195962682 \h </w:instrText>
+              <w:instrText xml:space="preserve"> PAGEREF _Toc195990184 \h </w:instrText>
             </w:r>
             <w:r>
               <w:rPr>
@@ -1525,7 +1499,7 @@
                 <w:noProof/>
                 <w:webHidden/>
               </w:rPr>
-              <w:t>17</w:t>
+              <w:t>19</w:t>
             </w:r>
             <w:r>
               <w:rPr>
@@ -1549,7 +1523,7 @@
               <w:szCs w:val="24"/>
             </w:rPr>
           </w:pPr>
-          <w:hyperlink w:anchor="_Toc195962683" w:history="1">
+          <w:hyperlink w:anchor="_Toc195990185" w:history="1">
             <w:r>
               <w:rPr>
                 <w:rStyle w:val="Hyperlink"/>
@@ -1576,7 +1550,7 @@
                 <w:noProof/>
                 <w:webHidden/>
               </w:rPr>
-              <w:instrText xml:space="preserve"> PAGEREF _Toc195962683 \h </w:instrText>
+              <w:instrText xml:space="preserve"> PAGEREF _Toc195990185 \h </w:instrText>
             </w:r>
             <w:r>
               <w:rPr>
@@ -1596,7 +1570,7 @@
                 <w:noProof/>
                 <w:webHidden/>
               </w:rPr>
-              <w:t>17</w:t>
+              <w:t>21</w:t>
             </w:r>
             <w:r>
               <w:rPr>
@@ -1620,13 +1594,13 @@
               <w:szCs w:val="24"/>
             </w:rPr>
           </w:pPr>
-          <w:hyperlink w:anchor="_Toc195962684" w:history="1">
+          <w:hyperlink w:anchor="_Toc195990186" w:history="1">
             <w:r>
               <w:rPr>
                 <w:rStyle w:val="Hyperlink"/>
                 <w:noProof/>
               </w:rPr>
-              <w:t>Challenges and Solutions</w:t>
+              <w:t>Challenges</w:t>
             </w:r>
             <w:r>
               <w:rPr>
@@ -1647,7 +1621,7 @@
                 <w:noProof/>
                 <w:webHidden/>
               </w:rPr>
-              <w:instrText xml:space="preserve"> PAGEREF _Toc195962684 \h </w:instrText>
+              <w:instrText xml:space="preserve"> PAGEREF _Toc195990186 \h </w:instrText>
             </w:r>
             <w:r>
               <w:rPr>
@@ -1667,7 +1641,7 @@
                 <w:noProof/>
                 <w:webHidden/>
               </w:rPr>
-              <w:t>17</w:t>
+              <w:t>22</w:t>
             </w:r>
             <w:r>
               <w:rPr>
@@ -1693,7 +1667,7 @@
               <w:szCs w:val="24"/>
             </w:rPr>
           </w:pPr>
-          <w:hyperlink w:anchor="_Toc195962685" w:history="1">
+          <w:hyperlink w:anchor="_Toc195990187" w:history="1">
             <w:r>
               <w:rPr>
                 <w:rStyle w:val="Hyperlink"/>
@@ -1720,7 +1694,7 @@
                 <w:noProof/>
                 <w:webHidden/>
               </w:rPr>
-              <w:instrText xml:space="preserve"> PAGEREF _Toc195962685 \h </w:instrText>
+              <w:instrText xml:space="preserve"> PAGEREF _Toc195990187 \h </w:instrText>
             </w:r>
             <w:r>
               <w:rPr>
@@ -1740,7 +1714,7 @@
                 <w:noProof/>
                 <w:webHidden/>
               </w:rPr>
-              <w:t>17</w:t>
+              <w:t>22</w:t>
             </w:r>
             <w:r>
               <w:rPr>
@@ -1766,7 +1740,7 @@
               <w:szCs w:val="24"/>
             </w:rPr>
           </w:pPr>
-          <w:hyperlink w:anchor="_Toc195962686" w:history="1">
+          <w:hyperlink w:anchor="_Toc195990188" w:history="1">
             <w:r>
               <w:rPr>
                 <w:rStyle w:val="Hyperlink"/>
@@ -1793,7 +1767,7 @@
                 <w:noProof/>
                 <w:webHidden/>
               </w:rPr>
-              <w:instrText xml:space="preserve"> PAGEREF _Toc195962686 \h </w:instrText>
+              <w:instrText xml:space="preserve"> PAGEREF _Toc195990188 \h </w:instrText>
             </w:r>
             <w:r>
               <w:rPr>
@@ -1813,7 +1787,7 @@
                 <w:noProof/>
                 <w:webHidden/>
               </w:rPr>
-              <w:t>18</w:t>
+              <w:t>23</w:t>
             </w:r>
             <w:r>
               <w:rPr>
@@ -1854,7 +1828,7 @@
       <w:pPr>
         <w:pStyle w:val="Heading2"/>
       </w:pPr>
-      <w:bookmarkStart w:id="0" w:name="_Toc195962666"/>
+      <w:bookmarkStart w:id="0" w:name="_Toc195990168"/>
       <w:r>
         <w:lastRenderedPageBreak/>
         <w:t>Abstract</w:t>
@@ -1934,7 +1908,13 @@
         <w:t xml:space="preserve">. In the worst case, </w:t>
       </w:r>
       <w:r>
-        <w:t>simply reading a QR code for authentication can pose</w:t>
+        <w:t xml:space="preserve">simply reading a QR code for authentication can </w:t>
+      </w:r>
+      <w:r>
+        <w:t xml:space="preserve">also </w:t>
+      </w:r>
+      <w:r>
+        <w:t>pose</w:t>
       </w:r>
       <w:r>
         <w:t xml:space="preserve"> </w:t>
@@ -1954,13 +1934,25 @@
         <w:t>two</w:t>
       </w:r>
       <w:r>
-        <w:t xml:space="preserve"> key components: (1) Enhanced QR code detection to improve robustness in real-world conditions; and (</w:t>
+        <w:t xml:space="preserve"> key components: (1) </w:t>
+      </w:r>
+      <w:r>
+        <w:t>e</w:t>
+      </w:r>
+      <w:r>
+        <w:t>nhanced QR code detection to improve robustness in real-world conditions; and (</w:t>
       </w:r>
       <w:r>
         <w:t>2</w:t>
       </w:r>
       <w:r>
-        <w:t>) A time-based system that ensures QR codes dynamically refresh to prevent reuse or replay.</w:t>
+        <w:t xml:space="preserve">) </w:t>
+      </w:r>
+      <w:r>
+        <w:t>a</w:t>
+      </w:r>
+      <w:r>
+        <w:t xml:space="preserve"> time-based system that ensures QR codes dynamically refresh to prevent reuse or replay.</w:t>
       </w:r>
     </w:p>
     <w:p>
@@ -1971,9 +1963,24 @@
     <w:p>
       <w:pPr>
         <w:pStyle w:val="Heading2"/>
-      </w:pPr>
-      <w:bookmarkStart w:id="1" w:name="_Toc195962667"/>
-      <w:r>
+        <w:sectPr>
+          <w:headerReference w:type="default" r:id="rId9"/>
+          <w:pgSz w:w="12240" w:h="15840"/>
+          <w:pgMar w:top="1440" w:right="1440" w:bottom="1440" w:left="1440" w:header="720" w:footer="720" w:gutter="0"/>
+          <w:pgNumType w:start="0"/>
+          <w:cols w:space="720"/>
+          <w:titlePg/>
+          <w:docGrid w:linePitch="360"/>
+        </w:sectPr>
+      </w:pPr>
+    </w:p>
+    <w:p>
+      <w:pPr>
+        <w:pStyle w:val="Heading2"/>
+      </w:pPr>
+      <w:bookmarkStart w:id="1" w:name="_Toc195990169"/>
+      <w:r>
+        <w:lastRenderedPageBreak/>
         <w:t>Introduction</w:t>
       </w:r>
       <w:bookmarkEnd w:id="1"/>
@@ -1986,9 +1993,11 @@
         <w:rPr>
           <w:i/>
           <w:iCs/>
-          <w:highlight w:val="yellow"/>
-        </w:rPr>
-        <w:t>Figure</w:t>
+        </w:rPr>
+        <w:t xml:space="preserve">see </w:t>
+      </w:r>
+      <w:r>
+        <w:t>Figure below</w:t>
       </w:r>
       <w:r>
         <w:t>)</w:t>
@@ -2053,7 +2062,7 @@
       <w:pPr>
         <w:pStyle w:val="Heading3"/>
       </w:pPr>
-      <w:bookmarkStart w:id="2" w:name="_Toc195962668"/>
+      <w:bookmarkStart w:id="2" w:name="_Toc195990170"/>
       <w:r>
         <w:t>The Structure of QR Codes</w:t>
       </w:r>
@@ -2098,7 +2107,7 @@
                     </pic:cNvPicPr>
                   </pic:nvPicPr>
                   <pic:blipFill>
-                    <a:blip r:embed="rId9">
+                    <a:blip r:embed="rId10">
                       <a:extLst>
                         <a:ext uri="{28A0092B-C50C-407E-A947-70E740481C1C}">
                           <a14:useLocalDpi xmlns:a14="http://schemas.microsoft.com/office/drawing/2010/main" val="0"/>
@@ -2162,7 +2171,7 @@
                     </pic:cNvPicPr>
                   </pic:nvPicPr>
                   <pic:blipFill rotWithShape="1">
-                    <a:blip r:embed="rId10">
+                    <a:blip r:embed="rId11">
                       <a:extLst>
                         <a:ext uri="{28A0092B-C50C-407E-A947-70E740481C1C}">
                           <a14:useLocalDpi xmlns:a14="http://schemas.microsoft.com/office/drawing/2010/main" val="0"/>
@@ -2356,29 +2365,23 @@
         <w:t>-</w:t>
       </w:r>
       <w:r>
-        <w:t xml:space="preserve">pixel dark module. See </w:t>
+        <w:t>pixel dark module</w:t>
+      </w:r>
+      <w:r>
+        <w:t xml:space="preserve"> </w:t>
+      </w:r>
+      <w:r>
+        <w:t>(</w:t>
       </w:r>
       <w:r>
         <w:rPr>
           <w:i/>
           <w:iCs/>
-          <w:highlight w:val="yellow"/>
-        </w:rPr>
-        <w:t xml:space="preserve">Figure </w:t>
-      </w:r>
-      <w:r>
-        <w:rPr>
-          <w:i/>
-          <w:iCs/>
-          <w:highlight w:val="yellow"/>
-        </w:rPr>
-        <w:t>right</w:t>
-      </w:r>
-      <w:r>
-        <w:t xml:space="preserve"> </w:t>
-      </w:r>
-      <w:r>
-        <w:t>for a visual description</w:t>
+        </w:rPr>
+        <w:t xml:space="preserve">see </w:t>
+      </w:r>
+      <w:r>
+        <w:t>Figure below)</w:t>
       </w:r>
       <w:sdt>
         <w:sdtPr>
@@ -2422,7 +2425,13 @@
         <w:t>distinguish QR codes from</w:t>
       </w:r>
       <w:r>
-        <w:t xml:space="preserve"> other encoding methods. </w:t>
+        <w:t xml:space="preserve"> other </w:t>
+      </w:r>
+      <w:r>
+        <w:t xml:space="preserve">visual </w:t>
+      </w:r>
+      <w:r>
+        <w:t xml:space="preserve">encoding methods. </w:t>
       </w:r>
     </w:p>
     <w:p>
@@ -2430,7 +2439,6 @@
         <w:pStyle w:val="Heading4"/>
       </w:pPr>
       <w:r>
-        <w:lastRenderedPageBreak/>
         <w:t xml:space="preserve">The Basics of </w:t>
       </w:r>
       <w:r>
@@ -2445,13 +2453,19 @@
         <w:t>To</w:t>
       </w:r>
       <w:r>
-        <w:t xml:space="preserve"> understand how the error correction works</w:t>
-      </w:r>
-      <w:r>
         <w:t xml:space="preserve"> </w:t>
       </w:r>
       <w:r>
-        <w:t xml:space="preserve">one must understand how the QR is read from the camera: </w:t>
+        <w:t xml:space="preserve">fundamentally understand QR codes, </w:t>
+      </w:r>
+      <w:r>
+        <w:t xml:space="preserve">one must understand how the QR </w:t>
+      </w:r>
+      <w:r>
+        <w:t xml:space="preserve">code </w:t>
+      </w:r>
+      <w:r>
+        <w:t xml:space="preserve">is read from the camera: </w:t>
       </w:r>
     </w:p>
     <w:p>
@@ -2666,30 +2680,7 @@
         <w:t xml:space="preserve"> can be seen </w:t>
       </w:r>
       <w:r>
-        <w:t xml:space="preserve">in </w:t>
-      </w:r>
-      <w:r>
-        <w:rPr>
-          <w:highlight w:val="yellow"/>
-        </w:rPr>
-        <w:t>(</w:t>
-      </w:r>
-      <w:r>
-        <w:rPr>
-          <w:i/>
-          <w:iCs/>
-          <w:highlight w:val="yellow"/>
-        </w:rPr>
-        <w:t>Figure</w:t>
-      </w:r>
-      <w:r>
-        <w:rPr>
-          <w:highlight w:val="yellow"/>
-        </w:rPr>
-        <w:t>)</w:t>
-      </w:r>
-      <w:r>
-        <w:t xml:space="preserve"> below, a QR code holding </w:t>
+        <w:t xml:space="preserve">in below, a QR code holding </w:t>
       </w:r>
       <w:r>
         <w:t xml:space="preserve">a </w:t>
@@ -3133,7 +3124,7 @@
                     </pic:cNvPicPr>
                   </pic:nvPicPr>
                   <pic:blipFill>
-                    <a:blip r:embed="rId11">
+                    <a:blip r:embed="rId12">
                       <a:extLst>
                         <a:ext uri="{28A0092B-C50C-407E-A947-70E740481C1C}">
                           <a14:useLocalDpi xmlns:a14="http://schemas.microsoft.com/office/drawing/2010/main" val="0"/>
@@ -3201,7 +3192,7 @@
                     </pic:cNvPicPr>
                   </pic:nvPicPr>
                   <pic:blipFill rotWithShape="1">
-                    <a:blip r:embed="rId11">
+                    <a:blip r:embed="rId12">
                       <a:extLst>
                         <a:ext uri="{28A0092B-C50C-407E-A947-70E740481C1C}">
                           <a14:useLocalDpi xmlns:a14="http://schemas.microsoft.com/office/drawing/2010/main" val="0"/>
@@ -3248,7 +3239,7 @@
       <w:pPr>
         <w:pStyle w:val="Heading3"/>
       </w:pPr>
-      <w:bookmarkStart w:id="3" w:name="_Toc195962669"/>
+      <w:bookmarkStart w:id="3" w:name="_Toc195990171"/>
       <w:r>
         <w:lastRenderedPageBreak/>
         <w:t>Data Masking</w:t>
@@ -3296,23 +3287,7 @@
         <w:t xml:space="preserve">) from </w:t>
       </w:r>
       <w:r>
-        <w:rPr>
-          <w:i/>
-          <w:iCs/>
-          <w:highlight w:val="yellow"/>
-        </w:rPr>
-        <w:t>Figure</w:t>
-      </w:r>
-      <w:r>
-        <w:t xml:space="preserve"> or </w:t>
-      </w:r>
-      <w:r>
-        <w:rPr>
-          <w:i/>
-          <w:iCs/>
-          <w:highlight w:val="yellow"/>
-        </w:rPr>
-        <w:t>Figure</w:t>
+        <w:t>the figures below</w:t>
       </w:r>
       <w:r>
         <w:t xml:space="preserve">, one may notice that these </w:t>
@@ -3483,7 +3458,7 @@
                           </pic:cNvPicPr>
                         </pic:nvPicPr>
                         <pic:blipFill rotWithShape="1">
-                          <a:blip r:embed="rId11">
+                          <a:blip r:embed="rId12">
                             <a:extLst>
                               <a:ext uri="{28A0092B-C50C-407E-A947-70E740481C1C}">
                                 <a14:useLocalDpi xmlns:a14="http://schemas.microsoft.com/office/drawing/2010/main" val="0"/>
@@ -3646,7 +3621,7 @@
                           <pic:cNvPicPr/>
                         </pic:nvPicPr>
                         <pic:blipFill>
-                          <a:blip r:embed="rId12"/>
+                          <a:blip r:embed="rId13"/>
                           <a:stretch>
                             <a:fillRect/>
                           </a:stretch>
@@ -3698,7 +3673,7 @@
                           <pic:cNvPicPr/>
                         </pic:nvPicPr>
                         <pic:blipFill>
-                          <a:blip r:embed="rId13"/>
+                          <a:blip r:embed="rId14"/>
                           <a:stretch>
                             <a:fillRect/>
                           </a:stretch>
@@ -3803,7 +3778,7 @@
                           <pic:cNvPicPr/>
                         </pic:nvPicPr>
                         <pic:blipFill>
-                          <a:blip r:embed="rId14"/>
+                          <a:blip r:embed="rId15"/>
                           <a:stretch>
                             <a:fillRect/>
                           </a:stretch>
@@ -3855,7 +3830,7 @@
                           <pic:cNvPicPr/>
                         </pic:nvPicPr>
                         <pic:blipFill>
-                          <a:blip r:embed="rId15"/>
+                          <a:blip r:embed="rId16"/>
                           <a:stretch>
                             <a:fillRect/>
                           </a:stretch>
@@ -3963,7 +3938,7 @@
                           <pic:cNvPicPr/>
                         </pic:nvPicPr>
                         <pic:blipFill>
-                          <a:blip r:embed="rId16"/>
+                          <a:blip r:embed="rId17"/>
                           <a:stretch>
                             <a:fillRect/>
                           </a:stretch>
@@ -4015,7 +3990,7 @@
                           <pic:cNvPicPr/>
                         </pic:nvPicPr>
                         <pic:blipFill>
-                          <a:blip r:embed="rId17"/>
+                          <a:blip r:embed="rId18"/>
                           <a:stretch>
                             <a:fillRect/>
                           </a:stretch>
@@ -4192,79 +4167,69 @@
         <w:t>target</w:t>
       </w:r>
       <w:r>
-        <w:t xml:space="preserve"> is the original byte of data while the mask is the predefined binary pattern applied to those bits (see </w:t>
+        <w:t xml:space="preserve"> is the original byte of data while the mask is the predefined binary pattern applied to those bits </w:t>
+      </w:r>
+      <w:r>
+        <w:t>(</w:t>
       </w:r>
       <w:r>
         <w:rPr>
           <w:i/>
           <w:iCs/>
-          <w:highlight w:val="yellow"/>
-        </w:rPr>
-        <w:t>Figure</w:t>
-      </w:r>
-      <w:r>
-        <w:t>).</w:t>
+        </w:rPr>
+        <w:t xml:space="preserve">see </w:t>
+      </w:r>
+      <w:r>
+        <w:t>Figure below)</w:t>
+      </w:r>
+      <w:r>
+        <w:t xml:space="preserve">. </w:t>
+      </w:r>
+      <w:r>
+        <w:t xml:space="preserve">This masking process alters the visual layout the QR code to prevent problematic patterns – such as large areas of uniform bits or sequences that may resemble finder patterns. </w:t>
+      </w:r>
+      <w:r>
+        <w:t>In this QR code, t</w:t>
+      </w:r>
+      <w:r>
+        <w:t>he</w:t>
+      </w:r>
+      <w:r>
+        <w:t xml:space="preserve"> mask pattern in </w:t>
+      </w:r>
+      <w:r>
+        <w:t>the figure below</w:t>
+      </w:r>
+      <w:r>
+        <w:t xml:space="preserve"> is </w:t>
+      </w:r>
+      <w:r>
+        <w:rPr>
+          <w:rFonts w:ascii="Courier New" w:hAnsi="Courier New" w:cs="Courier New"/>
+        </w:rPr>
+        <w:t>001</w:t>
+      </w:r>
+      <w:r>
+        <w:t xml:space="preserve">, and </w:t>
+      </w:r>
+      <w:r>
+        <w:t>can be found from the format information in the QR code</w:t>
       </w:r>
       <w:r>
         <w:t xml:space="preserve"> </w:t>
       </w:r>
       <w:r>
-        <w:t xml:space="preserve">This masking process alters the visual layout the QR code to prevent problematic patterns – such as large areas of uniform bits or sequences that may resemble finder patterns. </w:t>
-      </w:r>
-      <w:r>
-        <w:t>In this QR code, t</w:t>
-      </w:r>
-      <w:r>
-        <w:t>he</w:t>
-      </w:r>
-      <w:r>
-        <w:t xml:space="preserve"> mask pattern in </w:t>
+        <w:t>(</w:t>
       </w:r>
       <w:r>
         <w:rPr>
           <w:i/>
           <w:iCs/>
-          <w:highlight w:val="yellow"/>
-        </w:rPr>
-        <w:t>Figure</w:t>
-      </w:r>
-      <w:r>
-        <w:t xml:space="preserve"> is </w:t>
-      </w:r>
-      <w:r>
-        <w:rPr>
-          <w:rFonts w:ascii="Courier New" w:hAnsi="Courier New" w:cs="Courier New"/>
-        </w:rPr>
-        <w:t>001</w:t>
-      </w:r>
-      <w:r>
-        <w:t xml:space="preserve">, and </w:t>
-      </w:r>
-      <w:r>
-        <w:t>can be found from the format information in the QR code</w:t>
-      </w:r>
-      <w:r>
-        <w:t xml:space="preserve"> </w:t>
-      </w:r>
-      <w:r>
-        <w:rPr>
-          <w:highlight w:val="yellow"/>
-        </w:rPr>
-        <w:t>(</w:t>
-      </w:r>
-      <w:r>
-        <w:rPr>
-          <w:i/>
-          <w:iCs/>
-          <w:highlight w:val="yellow"/>
-        </w:rPr>
-        <w:t>Figure</w:t>
-      </w:r>
-      <w:r>
-        <w:rPr>
-          <w:highlight w:val="yellow"/>
-        </w:rPr>
-        <w:t>)</w:t>
+        </w:rPr>
+        <w:t xml:space="preserve">see </w:t>
+      </w:r>
+      <w:r>
+        <w:t>Figure below)</w:t>
       </w:r>
       <w:r>
         <w:t xml:space="preserve">. </w:t>
@@ -4385,7 +4350,7 @@
                     </pic:cNvPicPr>
                   </pic:nvPicPr>
                   <pic:blipFill>
-                    <a:blip r:embed="rId11">
+                    <a:blip r:embed="rId12">
                       <a:extLst>
                         <a:ext uri="{28A0092B-C50C-407E-A947-70E740481C1C}">
                           <a14:useLocalDpi xmlns:a14="http://schemas.microsoft.com/office/drawing/2010/main" val="0"/>
@@ -4450,7 +4415,7 @@
                     </pic:cNvPicPr>
                   </pic:nvPicPr>
                   <pic:blipFill>
-                    <a:blip r:embed="rId18" cstate="print">
+                    <a:blip r:embed="rId19" cstate="print">
                       <a:extLst>
                         <a:ext uri="{28A0092B-C50C-407E-A947-70E740481C1C}">
                           <a14:useLocalDpi xmlns:a14="http://schemas.microsoft.com/office/drawing/2010/main" val="0"/>
@@ -4488,7 +4453,6 @@
     <w:p/>
     <w:p>
       <w:r>
-        <w:lastRenderedPageBreak/>
         <w:t xml:space="preserve">Thus, for every even-numbered row (starting from the top left corner of the QR code), the bit will be flipped. </w:t>
       </w:r>
       <w:r>
@@ -4603,7 +4567,7 @@
                           <pic:cNvPicPr/>
                         </pic:nvPicPr>
                         <pic:blipFill>
-                          <a:blip r:embed="rId19"/>
+                          <a:blip r:embed="rId20"/>
                           <a:stretch>
                             <a:fillRect/>
                           </a:stretch>
@@ -4747,7 +4711,7 @@
                           <pic:cNvPicPr/>
                         </pic:nvPicPr>
                         <pic:blipFill>
-                          <a:blip r:embed="rId20"/>
+                          <a:blip r:embed="rId21"/>
                           <a:stretch>
                             <a:fillRect/>
                           </a:stretch>
@@ -4798,7 +4762,7 @@
                           <pic:cNvPicPr/>
                         </pic:nvPicPr>
                         <pic:blipFill>
-                          <a:blip r:embed="rId21"/>
+                          <a:blip r:embed="rId22"/>
                           <a:stretch>
                             <a:fillRect/>
                           </a:stretch>
@@ -4908,7 +4872,7 @@
                           <pic:cNvPicPr/>
                         </pic:nvPicPr>
                         <pic:blipFill>
-                          <a:blip r:embed="rId22"/>
+                          <a:blip r:embed="rId23"/>
                           <a:stretch>
                             <a:fillRect/>
                           </a:stretch>
@@ -4959,7 +4923,7 @@
                           <pic:cNvPicPr/>
                         </pic:nvPicPr>
                         <pic:blipFill>
-                          <a:blip r:embed="rId23"/>
+                          <a:blip r:embed="rId24"/>
                           <a:stretch>
                             <a:fillRect/>
                           </a:stretch>
@@ -5066,57 +5030,6 @@
                           <pic:cNvPicPr/>
                         </pic:nvPicPr>
                         <pic:blipFill>
-                          <a:blip r:embed="rId24"/>
-                          <a:stretch>
-                            <a:fillRect/>
-                          </a:stretch>
-                        </pic:blipFill>
-                        <pic:spPr>
-                          <a:xfrm>
-                            <a:off x="0" y="0"/>
-                            <a:ext cx="596900" cy="914400"/>
-                          </a:xfrm>
-                          <a:prstGeom prst="rect">
-                            <a:avLst/>
-                          </a:prstGeom>
-                        </pic:spPr>
-                      </pic:pic>
-                    </a:graphicData>
-                  </a:graphic>
-                </wp:inline>
-              </w:drawing>
-            </w:r>
-          </w:p>
-        </w:tc>
-        <w:tc>
-          <w:tcPr>
-            <w:tcW w:w="2156" w:type="dxa"/>
-            <w:vAlign w:val="center"/>
-          </w:tcPr>
-          <w:p>
-            <w:pPr>
-              <w:jc w:val="center"/>
-            </w:pPr>
-            <w:r>
-              <w:rPr>
-                <w:noProof/>
-              </w:rPr>
-              <w:drawing>
-                <wp:inline distT="0" distB="0" distL="0" distR="0" wp14:anchorId="0E02F94E" wp14:editId="2322DF80">
-                  <wp:extent cx="596900" cy="914400"/>
-                  <wp:effectExtent l="0" t="0" r="0" b="0"/>
-                  <wp:docPr id="1159589827" name="Picture 1"/>
-                  <wp:cNvGraphicFramePr>
-                    <a:graphicFrameLocks xmlns:a="http://schemas.openxmlformats.org/drawingml/2006/main" noChangeAspect="1"/>
-                  </wp:cNvGraphicFramePr>
-                  <a:graphic xmlns:a="http://schemas.openxmlformats.org/drawingml/2006/main">
-                    <a:graphicData uri="http://schemas.openxmlformats.org/drawingml/2006/picture">
-                      <pic:pic xmlns:pic="http://schemas.openxmlformats.org/drawingml/2006/picture">
-                        <pic:nvPicPr>
-                          <pic:cNvPr id="1159589827" name=""/>
-                          <pic:cNvPicPr/>
-                        </pic:nvPicPr>
-                        <pic:blipFill>
                           <a:blip r:embed="rId25"/>
                           <a:stretch>
                             <a:fillRect/>
@@ -5141,6 +5054,57 @@
         </w:tc>
         <w:tc>
           <w:tcPr>
+            <w:tcW w:w="2156" w:type="dxa"/>
+            <w:vAlign w:val="center"/>
+          </w:tcPr>
+          <w:p>
+            <w:pPr>
+              <w:jc w:val="center"/>
+            </w:pPr>
+            <w:r>
+              <w:rPr>
+                <w:noProof/>
+              </w:rPr>
+              <w:drawing>
+                <wp:inline distT="0" distB="0" distL="0" distR="0" wp14:anchorId="0E02F94E" wp14:editId="2322DF80">
+                  <wp:extent cx="596900" cy="914400"/>
+                  <wp:effectExtent l="0" t="0" r="0" b="0"/>
+                  <wp:docPr id="1159589827" name="Picture 1"/>
+                  <wp:cNvGraphicFramePr>
+                    <a:graphicFrameLocks xmlns:a="http://schemas.openxmlformats.org/drawingml/2006/main" noChangeAspect="1"/>
+                  </wp:cNvGraphicFramePr>
+                  <a:graphic xmlns:a="http://schemas.openxmlformats.org/drawingml/2006/main">
+                    <a:graphicData uri="http://schemas.openxmlformats.org/drawingml/2006/picture">
+                      <pic:pic xmlns:pic="http://schemas.openxmlformats.org/drawingml/2006/picture">
+                        <pic:nvPicPr>
+                          <pic:cNvPr id="1159589827" name=""/>
+                          <pic:cNvPicPr/>
+                        </pic:nvPicPr>
+                        <pic:blipFill>
+                          <a:blip r:embed="rId26"/>
+                          <a:stretch>
+                            <a:fillRect/>
+                          </a:stretch>
+                        </pic:blipFill>
+                        <pic:spPr>
+                          <a:xfrm>
+                            <a:off x="0" y="0"/>
+                            <a:ext cx="596900" cy="914400"/>
+                          </a:xfrm>
+                          <a:prstGeom prst="rect">
+                            <a:avLst/>
+                          </a:prstGeom>
+                        </pic:spPr>
+                      </pic:pic>
+                    </a:graphicData>
+                  </a:graphic>
+                </wp:inline>
+              </w:drawing>
+            </w:r>
+          </w:p>
+        </w:tc>
+        <w:tc>
+          <w:tcPr>
             <w:tcW w:w="1981" w:type="dxa"/>
             <w:vAlign w:val="center"/>
           </w:tcPr>
@@ -5326,7 +5290,7 @@
       <w:pPr>
         <w:pStyle w:val="Heading3"/>
       </w:pPr>
-      <w:bookmarkStart w:id="4" w:name="_Toc195962670"/>
+      <w:bookmarkStart w:id="4" w:name="_Toc195990172"/>
       <w:r>
         <w:t>Comparing Traditional Barcodes to QR Codes</w:t>
       </w:r>
@@ -5340,10 +5304,17 @@
         <w:t xml:space="preserve"> </w:t>
       </w:r>
       <w:r>
-        <w:rPr>
-          <w:highlight w:val="yellow"/>
-        </w:rPr>
-        <w:t>(Figure)</w:t>
+        <w:t>(</w:t>
+      </w:r>
+      <w:r>
+        <w:rPr>
+          <w:i/>
+          <w:iCs/>
+        </w:rPr>
+        <w:t xml:space="preserve">see </w:t>
+      </w:r>
+      <w:r>
+        <w:t>Figure below)</w:t>
       </w:r>
       <w:r>
         <w:t xml:space="preserve">. Some features merit even further discussion. </w:t>
@@ -5373,7 +5344,7 @@
                     <pic:cNvPicPr/>
                   </pic:nvPicPr>
                   <pic:blipFill>
-                    <a:blip r:embed="rId26">
+                    <a:blip r:embed="rId27">
                       <a:extLst>
                         <a:ext uri="{28A0092B-C50C-407E-A947-70E740481C1C}">
                           <a14:useLocalDpi xmlns:a14="http://schemas.microsoft.com/office/drawing/2010/main" val="0"/>
@@ -5402,6 +5373,7 @@
     </w:p>
     <w:p>
       <w:r>
+        <w:lastRenderedPageBreak/>
         <w:t xml:space="preserve">Traditional barcodes (e.g. a </w:t>
       </w:r>
       <w:r>
@@ -5422,11 +5394,7 @@
         <w:t>UPC</w:t>
       </w:r>
       <w:r>
-        <w:t xml:space="preserve">) can store only up to 20 digits. QR codes can store over 7,000 characters of data, including numeric data, alphanumeric data, binary data, and Kanji </w:t>
-      </w:r>
-      <w:r>
-        <w:lastRenderedPageBreak/>
-        <w:t xml:space="preserve">data. </w:t>
+        <w:t xml:space="preserve">) can store only up to 20 digits. QR codes can store over 7,000 characters of data, including numeric data, alphanumeric data, binary data, and Kanji data. </w:t>
       </w:r>
       <w:r>
         <w:t xml:space="preserve">In addition, QR codes can encode URLs, e-mail addresses, and multimedia. As such, QR codes can encode 10 times more data than a barcode of the same size </w:t>
@@ -5463,7 +5431,13 @@
     </w:p>
     <w:p>
       <w:r>
-        <w:t xml:space="preserve">Furthermore, QR codes are “rapidly readable” from any direction, all made possible from the detection patterns in the 3 corners of the code. The structure of these codes also evades background interreference. UPCs do not have these features. </w:t>
+        <w:t xml:space="preserve">Furthermore, QR codes are “rapidly readable” from any direction, all made possible from the detection patterns in the 3 corners of the code. The structure of these codes also evades background </w:t>
+      </w:r>
+      <w:r>
+        <w:t>interference</w:t>
+      </w:r>
+      <w:r>
+        <w:t xml:space="preserve">. UPCs do not have these features. </w:t>
       </w:r>
       <w:sdt>
         <w:sdtPr>
@@ -5496,7 +5470,7 @@
       <w:pPr>
         <w:pStyle w:val="Heading3"/>
       </w:pPr>
-      <w:bookmarkStart w:id="5" w:name="_Toc195962671"/>
+      <w:bookmarkStart w:id="5" w:name="_Toc195990173"/>
       <w:r>
         <w:t>The Rising Popularity of QR Codes</w:t>
       </w:r>
@@ -5567,7 +5541,7 @@
                     </pic:cNvPicPr>
                   </pic:nvPicPr>
                   <pic:blipFill rotWithShape="1">
-                    <a:blip r:embed="rId27">
+                    <a:blip r:embed="rId28">
                       <a:extLst>
                         <a:ext uri="{28A0092B-C50C-407E-A947-70E740481C1C}">
                           <a14:useLocalDpi xmlns:a14="http://schemas.microsoft.com/office/drawing/2010/main" val="0"/>
@@ -5607,18 +5581,20 @@
         <w:t>But the popularity of QR codes in 2011 pales in comparison to what occurred during the COVID-19 outbreak</w:t>
       </w:r>
       <w:r>
-        <w:t xml:space="preserve"> (see </w:t>
+        <w:t xml:space="preserve"> </w:t>
+      </w:r>
+      <w:r>
+        <w:t>(</w:t>
       </w:r>
       <w:r>
         <w:rPr>
           <w:i/>
           <w:iCs/>
-          <w:highlight w:val="yellow"/>
-        </w:rPr>
-        <w:t>Figure</w:t>
-      </w:r>
-      <w:r>
-        <w:t>)</w:t>
+        </w:rPr>
+        <w:t xml:space="preserve">see </w:t>
+      </w:r>
+      <w:r>
+        <w:t>Figure below)</w:t>
       </w:r>
       <w:r>
         <w:t xml:space="preserve">. </w:t>
@@ -5669,7 +5645,7 @@
       <w:pPr>
         <w:pStyle w:val="Heading3"/>
       </w:pPr>
-      <w:bookmarkStart w:id="6" w:name="_Toc195962672"/>
+      <w:bookmarkStart w:id="6" w:name="_Toc195990174"/>
       <w:r>
         <w:t xml:space="preserve">QR Codes for </w:t>
       </w:r>
@@ -5680,7 +5656,11 @@
     </w:p>
     <w:p>
       <w:r>
-        <w:t>Most think about QR codes in the context of the user scanning a QR code and receiving data (a website, an e-mail address, a restaurant menu, etc.). However, the use of QR codes has greatly expanded even past this.</w:t>
+        <w:t xml:space="preserve">Most think about QR codes in the context of the user scanning a QR code and receiving data (a website, an e-mail address, a restaurant menu, etc.). However, the use of QR codes has greatly expanded even past </w:t>
+      </w:r>
+      <w:r>
+        <w:lastRenderedPageBreak/>
+        <w:t>this.</w:t>
       </w:r>
       <w:r>
         <w:t xml:space="preserve"> </w:t>
@@ -5689,11 +5669,7 @@
         <w:t xml:space="preserve">QR codes have been widely adopted for access control contexts such as ticketing and building entry, offering an efficient and contactless method for verifying user credentials. </w:t>
       </w:r>
       <w:r>
-        <w:t xml:space="preserve">In addition, unlike a physical fob </w:t>
-      </w:r>
-      <w:r>
-        <w:lastRenderedPageBreak/>
-        <w:t xml:space="preserve">or key card, QR codes only exist digitally and can be deactivated and revoked without the need to recover an object. This streamlines management and administrative overhead. </w:t>
+        <w:t xml:space="preserve">In addition, unlike a physical fob or key card, QR codes only exist digitally and can be deactivated and revoked without the need to recover an object. This streamlines management and administrative overhead. </w:t>
       </w:r>
     </w:p>
     <w:p>
@@ -5718,7 +5694,13 @@
       </w:r>
       <w:proofErr w:type="spellEnd"/>
       <w:r>
-        <w:t xml:space="preserve">, found that QR codes were a solution, citing the following problems with other methods: </w:t>
+        <w:t>, found that QR codes were a solution</w:t>
+      </w:r>
+      <w:r>
+        <w:t xml:space="preserve"> to access control</w:t>
+      </w:r>
+      <w:r>
+        <w:t xml:space="preserve">, citing the following problems with other methods: </w:t>
       </w:r>
     </w:p>
     <w:p>
@@ -5791,7 +5773,7 @@
       <w:pPr>
         <w:pStyle w:val="Heading2"/>
       </w:pPr>
-      <w:bookmarkStart w:id="7" w:name="_Toc195962673"/>
+      <w:bookmarkStart w:id="7" w:name="_Toc195990175"/>
       <w:r>
         <w:t xml:space="preserve">Problem </w:t>
       </w:r>
@@ -5820,82 +5802,99 @@
         <w:t>ineffective</w:t>
       </w:r>
       <w:r>
-        <w:t xml:space="preserve"> as students frequently forget or misplace their fobs. </w:t>
-      </w:r>
-      <w:r>
-        <w:t xml:space="preserve">In addition, building access is sometimes needed to be provided for one-time use and in challenging environments. </w:t>
+        <w:t xml:space="preserve"> </w:t>
+      </w:r>
+      <w:r>
+        <w:t xml:space="preserve">for access control </w:t>
+      </w:r>
+      <w:r>
+        <w:t xml:space="preserve">as students frequently forget or misplace their fobs. </w:t>
+      </w:r>
+      <w:r>
+        <w:t xml:space="preserve">In addition, building access is sometimes needed to be provided for one-time use and </w:t>
+      </w:r>
+      <w:r>
+        <w:t>in circumstances in which providing a physical fob is difficult</w:t>
+      </w:r>
+      <w:r>
+        <w:t xml:space="preserve">. </w:t>
       </w:r>
       <w:r>
         <w:t xml:space="preserve">This makes access control unreliable and induces administrative burdens to continually issue and replace fobs. </w:t>
-      </w:r>
-      <w:r>
-        <w:t>However,</w:t>
-      </w:r>
-      <w:r>
-        <w:t xml:space="preserve"> students almost certainly </w:t>
-      </w:r>
-      <w:r>
-        <w:t>carry their smartphones</w:t>
-      </w:r>
-      <w:r>
-        <w:t xml:space="preserve">. </w:t>
       </w:r>
     </w:p>
     <w:p>
       <w:r>
-        <w:t xml:space="preserve">Yet even if a fob-based system were to be replaced by a more robust </w:t>
-      </w:r>
-      <w:r>
-        <w:t>QR code</w:t>
-      </w:r>
-      <w:r>
-        <w:t xml:space="preserve"> system</w:t>
-      </w:r>
-      <w:r>
-        <w:t xml:space="preserve"> for access control</w:t>
-      </w:r>
-      <w:r>
-        <w:t xml:space="preserve">, this would also </w:t>
-      </w:r>
-      <w:r>
-        <w:t xml:space="preserve">have significant shortcomings. Traditional QR code detection </w:t>
-      </w:r>
-      <w:r>
-        <w:t>sometimes</w:t>
-      </w:r>
-      <w:r>
-        <w:t xml:space="preserve"> fails in real-world environments, </w:t>
-      </w:r>
-      <w:r>
-        <w:t>specifically</w:t>
-      </w:r>
-      <w:r>
-        <w:t xml:space="preserve"> in low light conditions</w:t>
-      </w:r>
-      <w:r>
-        <w:t xml:space="preserve"> or </w:t>
-      </w:r>
-      <w:r>
-        <w:t>under motion blur.</w:t>
-      </w:r>
-      <w:r>
-        <w:t xml:space="preserve"> S</w:t>
-      </w:r>
-      <w:r>
-        <w:t xml:space="preserve">tatic QR codes </w:t>
-      </w:r>
-      <w:r>
-        <w:t xml:space="preserve">also </w:t>
-      </w:r>
-      <w:r>
-        <w:t>present a security risk, as they can be easily copied, reused, or shared.</w:t>
+        <w:t>However,</w:t>
+      </w:r>
+      <w:r>
+        <w:t xml:space="preserve"> students almost certainly </w:t>
+      </w:r>
+      <w:r>
+        <w:t>carry their smartphones</w:t>
+      </w:r>
+      <w:r>
+        <w:t xml:space="preserve"> and thus QR codes for access control seems to pose a solution</w:t>
+      </w:r>
+      <w:r>
+        <w:t xml:space="preserve">. </w:t>
       </w:r>
     </w:p>
     <w:p>
+      <w:r>
+        <w:t xml:space="preserve">Yet even if a fob-based system were to be replaced by a more robust </w:t>
+      </w:r>
+      <w:r>
+        <w:t>QR code</w:t>
+      </w:r>
+      <w:r>
+        <w:t xml:space="preserve"> system</w:t>
+      </w:r>
+      <w:r>
+        <w:t xml:space="preserve"> for access control</w:t>
+      </w:r>
+      <w:r>
+        <w:t xml:space="preserve">, this would also </w:t>
+      </w:r>
+      <w:r>
+        <w:t xml:space="preserve">have shortcomings. Traditional QR code detection </w:t>
+      </w:r>
+      <w:r>
+        <w:t>sometimes</w:t>
+      </w:r>
+      <w:r>
+        <w:t xml:space="preserve"> fails in real-world environments, </w:t>
+      </w:r>
+      <w:r>
+        <w:t>specifically</w:t>
+      </w:r>
+      <w:r>
+        <w:t xml:space="preserve"> in low light conditions</w:t>
+      </w:r>
+      <w:r>
+        <w:t xml:space="preserve"> or </w:t>
+      </w:r>
+      <w:r>
+        <w:t>under motion blur.</w:t>
+      </w:r>
+      <w:r>
+        <w:t xml:space="preserve"> S</w:t>
+      </w:r>
+      <w:r>
+        <w:t xml:space="preserve">tatic QR codes </w:t>
+      </w:r>
+      <w:r>
+        <w:t xml:space="preserve">also </w:t>
+      </w:r>
+      <w:r>
+        <w:t>present a security risk, as they can be easily copied, reused, or shared.</w:t>
+      </w:r>
+    </w:p>
+    <w:p>
       <w:pPr>
         <w:pStyle w:val="Heading2"/>
       </w:pPr>
-      <w:bookmarkStart w:id="8" w:name="_Toc195962674"/>
+      <w:bookmarkStart w:id="8" w:name="_Toc195990176"/>
       <w:r>
         <w:t>Objective</w:t>
       </w:r>
@@ -5954,39 +5953,10 @@
         <w:t xml:space="preserve">his project </w:t>
       </w:r>
       <w:r>
-        <w:rPr>
-          <w:highlight w:val="yellow"/>
-        </w:rPr>
-        <w:t>implements</w:t>
-      </w:r>
-      <w:r>
-        <w:rPr>
-          <w:highlight w:val="yellow"/>
-        </w:rPr>
-        <w:t xml:space="preserve"> adaptive thresholding, deblurring techniques</w:t>
-      </w:r>
-      <w:r>
-        <w:rPr>
-          <w:highlight w:val="yellow"/>
-        </w:rPr>
-        <w:t xml:space="preserve">, and </w:t>
-      </w:r>
-      <w:proofErr w:type="spellStart"/>
-      <w:r>
-        <w:rPr>
-          <w:highlight w:val="yellow"/>
-        </w:rPr>
-        <w:t>homography</w:t>
-      </w:r>
-      <w:proofErr w:type="spellEnd"/>
-      <w:r>
-        <w:rPr>
-          <w:highlight w:val="yellow"/>
-        </w:rPr>
-        <w:t xml:space="preserve"> transformations</w:t>
-      </w:r>
-      <w:r>
-        <w:t xml:space="preserve"> to improve QR code readability under </w:t>
+        <w:t xml:space="preserve">implements an enhanced pipeline </w:t>
+      </w:r>
+      <w:r>
+        <w:t xml:space="preserve">to improve QR code readability under </w:t>
       </w:r>
       <w:r>
         <w:t xml:space="preserve">the </w:t>
@@ -6010,7 +5980,13 @@
         <w:t>his project</w:t>
       </w:r>
       <w:r>
-        <w:t xml:space="preserve"> refreshes QR codes</w:t>
+        <w:t xml:space="preserve"> </w:t>
+      </w:r>
+      <w:r>
+        <w:t xml:space="preserve">dynamically </w:t>
+      </w:r>
+      <w:r>
+        <w:t>refreshes QR codes</w:t>
       </w:r>
       <w:r>
         <w:t>, allowing each QR code to be used only once</w:t>
@@ -6027,6 +6003,7 @@
         </w:rPr>
       </w:pPr>
       <w:r>
+        <w:lastRenderedPageBreak/>
         <w:t xml:space="preserve">Together, these improvements deliver a </w:t>
       </w:r>
       <w:r>
@@ -6039,7 +6016,13 @@
         <w:t>resilient</w:t>
       </w:r>
       <w:r>
-        <w:t xml:space="preserve"> QR code authentication solution suitable for use in schools</w:t>
+        <w:t xml:space="preserve"> QR code authentication solution</w:t>
+      </w:r>
+      <w:r>
+        <w:t>,</w:t>
+      </w:r>
+      <w:r>
+        <w:t xml:space="preserve"> suitable for use in schools</w:t>
       </w:r>
       <w:r>
         <w:t xml:space="preserve"> and other environments needing access control.</w:t>
@@ -6049,9 +6032,8 @@
       <w:pPr>
         <w:pStyle w:val="Heading2"/>
       </w:pPr>
-      <w:bookmarkStart w:id="9" w:name="_Toc195962675"/>
-      <w:r>
-        <w:lastRenderedPageBreak/>
+      <w:bookmarkStart w:id="9" w:name="_Toc195990177"/>
+      <w:r>
         <w:t>Literature Review</w:t>
       </w:r>
       <w:bookmarkEnd w:id="9"/>
@@ -6060,9 +6042,12 @@
       <w:pPr>
         <w:pStyle w:val="Heading3"/>
       </w:pPr>
-      <w:bookmarkStart w:id="10" w:name="_Toc195962676"/>
-      <w:r>
-        <w:t xml:space="preserve">Thresholding and Deblurring </w:t>
+      <w:bookmarkStart w:id="10" w:name="_Toc195990178"/>
+      <w:r>
+        <w:t>Decoding</w:t>
+      </w:r>
+      <w:r>
+        <w:t xml:space="preserve"> </w:t>
       </w:r>
       <w:r>
         <w:t>Techniques</w:t>
@@ -6080,7 +6065,36 @@
         <w:t xml:space="preserve"> and barcode</w:t>
       </w:r>
       <w:r>
-        <w:t xml:space="preserve"> reading more robust and reliable. </w:t>
+        <w:t xml:space="preserve"> reading more robust and </w:t>
+      </w:r>
+      <w:proofErr w:type="spellStart"/>
+      <w:proofErr w:type="gramStart"/>
+      <w:r>
+        <w:t>reli</w:t>
+      </w:r>
+      <w:r>
+        <w:t>.</w:t>
+      </w:r>
+      <w:r>
+        <w:t>able</w:t>
+      </w:r>
+      <w:proofErr w:type="spellEnd"/>
+      <w:proofErr w:type="gramEnd"/>
+      <w:r>
+        <w:t xml:space="preserve">. </w:t>
+      </w:r>
+    </w:p>
+    <w:p>
+      <w:pPr>
+        <w:pStyle w:val="Heading4"/>
+      </w:pPr>
+      <w:proofErr w:type="spellStart"/>
+      <w:r>
+        <w:t>Yahyanejad</w:t>
+      </w:r>
+      <w:proofErr w:type="spellEnd"/>
+      <w:r>
+        <w:t>, et al. (2010)</w:t>
       </w:r>
     </w:p>
     <w:p>
@@ -6112,7 +6126,7 @@
                     <pic:cNvPicPr/>
                   </pic:nvPicPr>
                   <pic:blipFill>
-                    <a:blip r:embed="rId28">
+                    <a:blip r:embed="rId29">
                       <a:extLst>
                         <a:ext uri="{28A0092B-C50C-407E-A947-70E740481C1C}">
                           <a14:useLocalDpi xmlns:a14="http://schemas.microsoft.com/office/drawing/2010/main" val="0"/>
@@ -6151,10 +6165,19 @@
         <w:t xml:space="preserve">Institute of Electrical and Electronics Engineers </w:t>
       </w:r>
       <w:r>
-        <w:t>conference in 2010</w:t>
-      </w:r>
-      <w:r>
-        <w:t xml:space="preserve"> conducted by </w:t>
+        <w:t>study</w:t>
+      </w:r>
+      <w:r>
+        <w:t xml:space="preserve"> </w:t>
+      </w:r>
+      <w:r>
+        <w:t xml:space="preserve">conducted </w:t>
+      </w:r>
+      <w:r>
+        <w:t xml:space="preserve">in 2010 </w:t>
+      </w:r>
+      <w:r>
+        <w:t xml:space="preserve">by </w:t>
       </w:r>
       <w:r>
         <w:rPr>
@@ -6163,7 +6186,18 @@
         <w:t>Yahyanejad</w:t>
       </w:r>
       <w:r>
-        <w:t xml:space="preserve">, researchers proposed </w:t>
+        <w:t xml:space="preserve">, </w:t>
+      </w:r>
+      <w:r>
+        <w:t xml:space="preserve">et al., </w:t>
+      </w:r>
+      <w:proofErr w:type="spellStart"/>
+      <w:r>
+        <w:t>researchers</w:t>
+      </w:r>
+      <w:proofErr w:type="spellEnd"/>
+      <w:r>
+        <w:t xml:space="preserve"> proposed </w:t>
       </w:r>
       <w:r>
         <w:t xml:space="preserve">methods </w:t>
@@ -6215,17 +6249,17 @@
       </w:r>
       <w:proofErr w:type="gramEnd"/>
       <w:r>
-        <w:t xml:space="preserve"> to examine precisely the problem they aimed to fix. In (</w:t>
-      </w:r>
-      <w:r>
-        <w:rPr>
-          <w:highlight w:val="yellow"/>
-        </w:rPr>
-        <w:t>Figure</w:t>
+        <w:t xml:space="preserve"> to examine precisely the problem they aimed to fix. In </w:t>
+      </w:r>
+      <w:r>
+        <w:t xml:space="preserve">the figure to the </w:t>
       </w:r>
       <w:proofErr w:type="gramStart"/>
       <w:r>
-        <w:t>),  three</w:t>
+        <w:t>right</w:t>
+      </w:r>
+      <w:r>
+        <w:t>,  three</w:t>
       </w:r>
       <w:proofErr w:type="gramEnd"/>
       <w:r>
@@ -6326,7 +6360,7 @@
                     <pic:cNvPicPr/>
                   </pic:nvPicPr>
                   <pic:blipFill>
-                    <a:blip r:embed="rId29"/>
+                    <a:blip r:embed="rId30"/>
                     <a:stretch>
                       <a:fillRect/>
                     </a:stretch>
@@ -6350,6 +6384,7 @@
     <w:p>
       <w:proofErr w:type="gramStart"/>
       <w:r>
+        <w:lastRenderedPageBreak/>
         <w:t>As a consequence</w:t>
       </w:r>
       <w:proofErr w:type="gramEnd"/>
@@ -6365,7 +6400,6 @@
         <w:rPr>
           <w:noProof/>
         </w:rPr>
-        <w:lastRenderedPageBreak/>
         <w:drawing>
           <wp:inline distT="0" distB="0" distL="0" distR="0" wp14:anchorId="1958A8CF" wp14:editId="2B39D5FB">
             <wp:extent cx="1391234" cy="603635"/>
@@ -6382,7 +6416,7 @@
                     <pic:cNvPicPr/>
                   </pic:nvPicPr>
                   <pic:blipFill>
-                    <a:blip r:embed="rId30"/>
+                    <a:blip r:embed="rId31"/>
                     <a:stretch>
                       <a:fillRect/>
                     </a:stretch>
@@ -6493,7 +6527,7 @@
                     <pic:cNvPicPr/>
                   </pic:nvPicPr>
                   <pic:blipFill>
-                    <a:blip r:embed="rId31"/>
+                    <a:blip r:embed="rId32"/>
                     <a:stretch>
                       <a:fillRect/>
                     </a:stretch>
@@ -6615,7 +6649,7 @@
                     <pic:cNvPicPr/>
                   </pic:nvPicPr>
                   <pic:blipFill>
-                    <a:blip r:embed="rId32"/>
+                    <a:blip r:embed="rId33"/>
                     <a:stretch>
                       <a:fillRect/>
                     </a:stretch>
@@ -6927,6 +6961,7 @@
         <w:rPr>
           <w:rFonts w:eastAsiaTheme="minorEastAsia"/>
         </w:rPr>
+        <w:lastRenderedPageBreak/>
         <w:t xml:space="preserve">The results of this algorithm were largely </w:t>
       </w:r>
       <w:proofErr w:type="gramStart"/>
@@ -6941,47 +6976,33 @@
         <w:rPr>
           <w:rFonts w:eastAsiaTheme="minorEastAsia"/>
         </w:rPr>
-        <w:t xml:space="preserve"> and an example can be seen in (</w:t>
+        <w:t xml:space="preserve"> and an example can be seen in </w:t>
       </w:r>
       <w:r>
         <w:rPr>
           <w:rFonts w:eastAsiaTheme="minorEastAsia"/>
-          <w:highlight w:val="yellow"/>
-        </w:rPr>
-        <w:t>Figure</w:t>
+        </w:rPr>
+        <w:t>the figure below</w:t>
       </w:r>
       <w:r>
         <w:rPr>
           <w:rFonts w:eastAsiaTheme="minorEastAsia"/>
         </w:rPr>
-        <w:t>)</w:t>
-      </w:r>
+        <w:t xml:space="preserve">. 138 images taken with a </w:t>
+      </w:r>
+      <w:proofErr w:type="gramStart"/>
       <w:r>
         <w:rPr>
           <w:rFonts w:eastAsiaTheme="minorEastAsia"/>
         </w:rPr>
-        <w:t xml:space="preserve">. 138 images taken with a </w:t>
-      </w:r>
-      <w:proofErr w:type="gramStart"/>
+        <w:t>3.2 megapixel</w:t>
+      </w:r>
+      <w:proofErr w:type="gramEnd"/>
       <w:r>
         <w:rPr>
           <w:rFonts w:eastAsiaTheme="minorEastAsia"/>
         </w:rPr>
-        <w:t>3.2 megapixel</w:t>
-      </w:r>
-      <w:proofErr w:type="gramEnd"/>
-      <w:r>
-        <w:rPr>
-          <w:rFonts w:eastAsiaTheme="minorEastAsia"/>
-        </w:rPr>
-        <w:t xml:space="preserve"> smartphone camera; 45 images (32.6%) were decoded successfully without </w:t>
-      </w:r>
-      <w:r>
-        <w:rPr>
-          <w:rFonts w:eastAsiaTheme="minorEastAsia"/>
-        </w:rPr>
-        <w:lastRenderedPageBreak/>
-        <w:t xml:space="preserve">any deblurring applied, leaving 93 images unsuccessfully decoded without any deblurring applied. </w:t>
+        <w:t xml:space="preserve"> smartphone camera; 45 images (32.6%) were decoded successfully without any deblurring applied, leaving 93 images unsuccessfully decoded without any deblurring applied. </w:t>
       </w:r>
       <w:r>
         <w:rPr>
@@ -7059,7 +7080,7 @@
                     <pic:cNvPicPr/>
                   </pic:nvPicPr>
                   <pic:blipFill>
-                    <a:blip r:embed="rId33"/>
+                    <a:blip r:embed="rId34"/>
                     <a:stretch>
                       <a:fillRect/>
                     </a:stretch>
@@ -7081,6 +7102,23 @@
       </w:r>
     </w:p>
     <w:p/>
+    <w:p>
+      <w:pPr>
+        <w:pStyle w:val="Heading4"/>
+      </w:pPr>
+      <w:r>
+        <w:t>Rioux</w:t>
+      </w:r>
+      <w:r>
+        <w:t>, et al. (</w:t>
+      </w:r>
+      <w:r>
+        <w:t>2021</w:t>
+      </w:r>
+      <w:r>
+        <w:t>)</w:t>
+      </w:r>
+    </w:p>
     <w:p>
       <w:r>
         <w:t xml:space="preserve">In 2021, Rioux et al. explored </w:t>
@@ -7144,7 +7182,13 @@
         <w:t xml:space="preserve">it approximates correctness </w:t>
       </w:r>
       <w:r>
-        <w:t xml:space="preserve">and then use it to unblur the image. </w:t>
+        <w:t>and then use it to unblur the image</w:t>
+      </w:r>
+      <w:r>
+        <w:t>,</w:t>
+      </w:r>
+      <w:r>
+        <w:t xml:space="preserve"> </w:t>
       </w:r>
       <w:r>
         <w:t>Rioux proposes to augment this strategy by treating the code as a probabilistic object.</w:t>
@@ -7252,7 +7296,7 @@
                     <pic:cNvPicPr/>
                   </pic:nvPicPr>
                   <pic:blipFill rotWithShape="1">
-                    <a:blip r:embed="rId34"/>
+                    <a:blip r:embed="rId35"/>
                     <a:srcRect t="1" b="38911"/>
                     <a:stretch/>
                   </pic:blipFill>
@@ -7282,6 +7326,7 @@
     </w:p>
     <w:p>
       <w:r>
+        <w:lastRenderedPageBreak/>
         <w:t xml:space="preserve">In this equation, </w:t>
       </w:r>
       <m:oMath>
@@ -7372,11 +7417,7 @@
         <w:t xml:space="preserve"> and estimates the most likely QR code as a distribution. </w:t>
       </w:r>
       <w:r>
-        <w:t xml:space="preserve">In simplest terms, the algorithm considers all possible QR codes that </w:t>
-      </w:r>
-      <w:r>
-        <w:lastRenderedPageBreak/>
-        <w:t xml:space="preserve">follow the QR code rules and figures out how likely each one is. </w:t>
+        <w:t xml:space="preserve">In simplest terms, the algorithm considers all possible QR codes that follow the QR code rules and figures out how likely each one is. </w:t>
       </w:r>
       <w:r>
         <w:t xml:space="preserve">This is formalized using </w:t>
@@ -7604,13 +7645,10 @@
         <w:t xml:space="preserve">The results of this algorithm are impressive, as can be seen in </w:t>
       </w:r>
       <w:r>
-        <w:rPr>
-          <w:highlight w:val="yellow"/>
-        </w:rPr>
-        <w:t>(Figure)</w:t>
-      </w:r>
-      <w:r>
-        <w:t xml:space="preserve"> which represents a blurred image and the unblurred result. </w:t>
+        <w:t xml:space="preserve">the figures below </w:t>
+      </w:r>
+      <w:r>
+        <w:t xml:space="preserve">which represent a blurred image and the unblurred result. </w:t>
       </w:r>
     </w:p>
     <w:p>
@@ -7637,7 +7675,7 @@
                     <pic:cNvPicPr/>
                   </pic:nvPicPr>
                   <pic:blipFill>
-                    <a:blip r:embed="rId35"/>
+                    <a:blip r:embed="rId36"/>
                     <a:stretch>
                       <a:fillRect/>
                     </a:stretch>
@@ -7656,6 +7694,23 @@
             </a:graphic>
           </wp:inline>
         </w:drawing>
+      </w:r>
+    </w:p>
+    <w:p>
+      <w:pPr>
+        <w:pStyle w:val="Heading4"/>
+      </w:pPr>
+      <w:r>
+        <w:t>Li</w:t>
+      </w:r>
+      <w:r>
+        <w:t>, et al. (</w:t>
+      </w:r>
+      <w:r>
+        <w:t>2021</w:t>
+      </w:r>
+      <w:r>
+        <w:t>)</w:t>
       </w:r>
     </w:p>
     <w:p>
@@ -7703,16 +7758,8 @@
     </w:p>
     <w:p>
       <w:r>
-        <w:t>Perhaps the greatest difference between Li and the previous methods evaluated is the deep learning architecture. This is demonstrated in (</w:t>
-      </w:r>
-      <w:r>
-        <w:rPr>
-          <w:highlight w:val="yellow"/>
-        </w:rPr>
-        <w:t>Figure</w:t>
-      </w:r>
-      <w:r>
-        <w:t>) below</w:t>
+        <w:lastRenderedPageBreak/>
+        <w:t>Perhaps the greatest difference between Li and the previous methods evaluated is the deep learning architecture. This is demonstrated below</w:t>
       </w:r>
       <w:r>
         <w:t xml:space="preserve"> </w:t>
@@ -7759,7 +7806,6 @@
         <w:rPr>
           <w:noProof/>
         </w:rPr>
-        <w:lastRenderedPageBreak/>
         <w:drawing>
           <wp:inline distT="0" distB="0" distL="0" distR="0" wp14:anchorId="4CA83624" wp14:editId="5DA7E8E1">
             <wp:extent cx="5943600" cy="1212850"/>
@@ -7776,7 +7822,7 @@
                     <pic:cNvPicPr/>
                   </pic:nvPicPr>
                   <pic:blipFill rotWithShape="1">
-                    <a:blip r:embed="rId36"/>
+                    <a:blip r:embed="rId37"/>
                     <a:srcRect b="65411"/>
                     <a:stretch/>
                   </pic:blipFill>
@@ -7821,20 +7867,29 @@
         <w:rPr>
           <w:noProof/>
         </w:rPr>
-        <w:t>. This step is complicated, and thus another figure (</w:t>
+        <w:t xml:space="preserve">. This step is complicated, and thus another figure </w:t>
+      </w:r>
+      <w:r>
+        <w:t>(</w:t>
+      </w:r>
+      <w:r>
+        <w:rPr>
+          <w:i/>
+          <w:iCs/>
+        </w:rPr>
+        <w:t xml:space="preserve">see </w:t>
+      </w:r>
+      <w:r>
+        <w:t>Figure below)</w:t>
+      </w:r>
+      <w:r>
+        <w:t xml:space="preserve"> </w:t>
       </w:r>
       <w:r>
         <w:rPr>
           <w:noProof/>
-          <w:highlight w:val="yellow"/>
-        </w:rPr>
-        <w:t>Figure</w:t>
-      </w:r>
-      <w:r>
-        <w:rPr>
-          <w:noProof/>
-        </w:rPr>
-        <w:t xml:space="preserve">) below has been provided for a more in-depth evaluation. </w:t>
+        </w:rPr>
+        <w:t xml:space="preserve">has been provided for a more in-depth evaluation. </w:t>
       </w:r>
     </w:p>
     <w:p>
@@ -7942,7 +7997,7 @@
                     <pic:cNvPicPr/>
                   </pic:nvPicPr>
                   <pic:blipFill rotWithShape="1">
-                    <a:blip r:embed="rId36"/>
+                    <a:blip r:embed="rId37"/>
                     <a:srcRect t="36038"/>
                     <a:stretch/>
                   </pic:blipFill>
@@ -7980,6 +8035,7 @@
         <w:rPr>
           <w:noProof/>
         </w:rPr>
+        <w:lastRenderedPageBreak/>
         <w:t>After deep learning is performed, the highlight detection step checks if an image contains areas that are overexposed.</w:t>
       </w:r>
       <w:r>
@@ -8040,14 +8096,7 @@
         <w:rPr>
           <w:noProof/>
         </w:rPr>
-        <w:t xml:space="preserve">“Algorithm 2” is used </w:t>
-      </w:r>
-      <w:r>
-        <w:rPr>
-          <w:noProof/>
-        </w:rPr>
-        <w:lastRenderedPageBreak/>
-        <w:t>with enhanced thresholding</w:t>
+        <w:t>“Algorithm 2” is used with enhanced thresholding</w:t>
       </w:r>
       <w:r>
         <w:rPr>
@@ -8100,7 +8149,7 @@
                     <pic:cNvPicPr/>
                   </pic:nvPicPr>
                   <pic:blipFill>
-                    <a:blip r:embed="rId37"/>
+                    <a:blip r:embed="rId38"/>
                     <a:stretch>
                       <a:fillRect/>
                     </a:stretch>
@@ -8129,21 +8178,32 @@
         <w:t xml:space="preserve">Discussion </w:t>
       </w:r>
       <w:r>
-        <w:t>of Thresholding and Deblurring Techniques</w:t>
+        <w:t xml:space="preserve">of </w:t>
+      </w:r>
+      <w:r>
+        <w:t>Enhanced QR Decoding Techniques</w:t>
       </w:r>
     </w:p>
     <w:p>
+      <w:r>
+        <w:t>While extensive research has been conducted</w:t>
+      </w:r>
+      <w:r>
+        <w:t>, issues arise when utilizing previous techniques for this project</w:t>
+      </w:r>
+      <w:r>
+        <w:t xml:space="preserve"> specifically</w:t>
+      </w:r>
+      <w:r>
+        <w:t xml:space="preserve">. </w:t>
+      </w:r>
+    </w:p>
+    <w:p>
       <w:pPr>
         <w:rPr>
           <w:noProof/>
         </w:rPr>
       </w:pPr>
-      <w:r>
-        <w:t>While extensive research has been conducted</w:t>
-      </w:r>
-      <w:r>
-        <w:t xml:space="preserve">, issues arise when utilizing previous techniques for this project. </w:t>
-      </w:r>
       <w:r>
         <w:t xml:space="preserve">An issue with the </w:t>
       </w:r>
@@ -8310,6 +8370,11 @@
       </w:r>
     </w:p>
     <w:p>
+      <w:pPr>
+        <w:rPr>
+          <w:noProof/>
+        </w:rPr>
+      </w:pPr>
       <w:r>
         <w:rPr>
           <w:noProof/>
@@ -8361,9 +8426,76 @@
     </w:p>
     <w:p>
       <w:pPr>
+        <w:rPr>
+          <w:noProof/>
+        </w:rPr>
+      </w:pPr>
+      <w:r>
+        <w:rPr>
+          <w:noProof/>
+        </w:rPr>
+        <w:t xml:space="preserve">Overall, </w:t>
+      </w:r>
+      <w:r>
+        <w:rPr>
+          <w:noProof/>
+        </w:rPr>
+        <w:t xml:space="preserve">it is clear that – while current research is certainly insightful – </w:t>
+      </w:r>
+      <w:r>
+        <w:rPr>
+          <w:noProof/>
+        </w:rPr>
+        <w:t>it is certainly not definitive</w:t>
+      </w:r>
+      <w:r>
+        <w:rPr>
+          <w:noProof/>
+        </w:rPr>
+        <w:t xml:space="preserve"> or </w:t>
+      </w:r>
+      <w:r>
+        <w:rPr>
+          <w:noProof/>
+        </w:rPr>
+        <w:t xml:space="preserve">universally adaptable to the real-time, resource-constrained environments in which </w:t>
+      </w:r>
+      <w:r>
+        <w:rPr>
+          <w:noProof/>
+        </w:rPr>
+        <w:t xml:space="preserve">the </w:t>
+      </w:r>
+      <w:r>
+        <w:rPr>
+          <w:noProof/>
+        </w:rPr>
+        <w:t>QR authentication system</w:t>
+      </w:r>
+      <w:r>
+        <w:rPr>
+          <w:noProof/>
+        </w:rPr>
+        <w:t xml:space="preserve"> I propose</w:t>
+      </w:r>
+      <w:r>
+        <w:rPr>
+          <w:noProof/>
+        </w:rPr>
+        <w:t xml:space="preserve"> must often operate</w:t>
+      </w:r>
+      <w:r>
+        <w:rPr>
+          <w:noProof/>
+        </w:rPr>
+        <w:t>.</w:t>
+      </w:r>
+    </w:p>
+    <w:p>
+      <w:pPr>
         <w:pStyle w:val="Heading3"/>
       </w:pPr>
-      <w:bookmarkStart w:id="11" w:name="_Toc195962677"/>
+      <w:bookmarkStart w:id="11" w:name="_Toc195990179"/>
       <w:r>
         <w:t>Security Vulnerabilities in QR-Based Authentication</w:t>
       </w:r>
@@ -8376,6 +8508,7 @@
     </w:p>
     <w:p>
       <w:r>
+        <w:lastRenderedPageBreak/>
         <w:t xml:space="preserve">In </w:t>
       </w:r>
       <w:r>
@@ -8509,7 +8642,6 @@
     </w:p>
     <w:p>
       <w:r>
-        <w:lastRenderedPageBreak/>
         <w:t xml:space="preserve">In other words, when access control systems forward QR data to a database, attackers can inject malicious code to exploit the database. </w:t>
       </w:r>
       <w:r>
@@ -8593,16 +8725,20 @@
         <w:t xml:space="preserve"> </w:t>
       </w:r>
       <w:r>
-        <w:rPr>
-          <w:highlight w:val="yellow"/>
-        </w:rPr>
-        <w:t>(Figure)</w:t>
-      </w:r>
-      <w:r>
-        <w:rPr>
-          <w:highlight w:val="yellow"/>
-        </w:rPr>
-        <w:t>:</w:t>
+        <w:t>(</w:t>
+      </w:r>
+      <w:r>
+        <w:rPr>
+          <w:i/>
+          <w:iCs/>
+        </w:rPr>
+        <w:t xml:space="preserve">see </w:t>
+      </w:r>
+      <w:r>
+        <w:t>Figure below)</w:t>
+      </w:r>
+      <w:r>
+        <w:t>.</w:t>
       </w:r>
     </w:p>
     <w:p>
@@ -8629,7 +8765,7 @@
                     <pic:cNvPicPr/>
                   </pic:nvPicPr>
                   <pic:blipFill rotWithShape="1">
-                    <a:blip r:embed="rId38"/>
+                    <a:blip r:embed="rId39"/>
                     <a:srcRect b="15969"/>
                     <a:stretch/>
                   </pic:blipFill>
@@ -8658,159 +8794,123 @@
       </w:r>
     </w:p>
     <w:p>
-      <w:pPr>
-        <w:pStyle w:val="ListParagraph"/>
-        <w:numPr>
-          <w:ilvl w:val="0"/>
-          <w:numId w:val="10"/>
-        </w:numPr>
-      </w:pPr>
       <w:r>
         <w:rPr>
           <w:i/>
           <w:iCs/>
         </w:rPr>
-        <w:t xml:space="preserve">Step #1: The Residential Access Control </w:t>
-      </w:r>
+        <w:t>First</w:t>
+      </w:r>
+      <w:r>
+        <w:t>, the</w:t>
+      </w:r>
+      <w:r>
+        <w:t xml:space="preserve"> </w:t>
+      </w:r>
+      <w:r>
+        <w:t>smartphone app generates a QR code, which encodes a message (</w:t>
+      </w:r>
+      <w:proofErr w:type="spellStart"/>
+      <w:r>
+        <w:rPr>
+          <w:rFonts w:ascii="Courier New" w:hAnsi="Courier New" w:cs="Courier New"/>
+        </w:rPr>
+        <w:t>m_qr</w:t>
+      </w:r>
+      <w:proofErr w:type="spellEnd"/>
+      <w:r>
+        <w:t xml:space="preserve">) that includes the user’s device IMEI, the door name, and a randomly generated one-time code. </w:t>
+      </w:r>
+      <w:r>
+        <w:t>This is encoded into a QR code that is valid for 5 minutes. The QR code is scanned by the device and is sent to validation.</w:t>
+      </w:r>
+    </w:p>
+    <w:p>
       <w:r>
         <w:rPr>
           <w:i/>
           <w:iCs/>
         </w:rPr>
-        <w:t xml:space="preserve">Smartphone </w:t>
-      </w:r>
+        <w:t>Second</w:t>
+      </w:r>
+      <w:r>
+        <w:t xml:space="preserve">, </w:t>
+      </w:r>
+      <w:r>
+        <w:t>the Residential Access System Device installed at the door</w:t>
+      </w:r>
+      <w:r>
+        <w:t xml:space="preserve"> sends</w:t>
+      </w:r>
+      <w:r>
+        <w:t xml:space="preserve"> the QR code to the key server and awaits the decision.</w:t>
+      </w:r>
+    </w:p>
+    <w:p>
       <w:r>
         <w:rPr>
           <w:i/>
           <w:iCs/>
         </w:rPr>
-        <w:t>Application</w:t>
-      </w:r>
-      <w:r>
-        <w:t xml:space="preserve">: </w:t>
-      </w:r>
-      <w:r>
-        <w:t xml:space="preserve">The </w:t>
-      </w:r>
-      <w:r>
-        <w:t>smartphone app generates a QR code, which encodes a message (</w:t>
-      </w:r>
-      <w:proofErr w:type="spellStart"/>
-      <w:r>
-        <w:rPr>
-          <w:rFonts w:ascii="Courier New" w:hAnsi="Courier New" w:cs="Courier New"/>
-        </w:rPr>
-        <w:t>m_qr</w:t>
-      </w:r>
-      <w:proofErr w:type="spellEnd"/>
-      <w:r>
-        <w:t xml:space="preserve">) that includes the user’s device IMEI, the door name, and a randomly generated one-time code. </w:t>
-      </w:r>
-      <w:r>
-        <w:t>This is encoded into a QR code that is valid for 5 minutes. The QR code is scanned by the device and is sent to validation.</w:t>
+        <w:t>Third</w:t>
+      </w:r>
+      <w:r>
+        <w:t>,</w:t>
+      </w:r>
+      <w:r>
+        <w:t xml:space="preserve"> the server validates whether the QR code is legitimate via hashes and provides an access decision. If the QR code is confirmed as valid, a signal is sent back to the RAC device. Regardless, the attempt is logged in a secure file.</w:t>
       </w:r>
     </w:p>
     <w:p>
-      <w:pPr>
-        <w:pStyle w:val="ListParagraph"/>
-        <w:numPr>
-          <w:ilvl w:val="0"/>
-          <w:numId w:val="10"/>
-        </w:numPr>
-      </w:pPr>
       <w:r>
         <w:rPr>
           <w:i/>
           <w:iCs/>
         </w:rPr>
-        <w:t>Step #2</w:t>
-      </w:r>
-      <w:r>
-        <w:t>:</w:t>
+        <w:t>Finally</w:t>
+      </w:r>
+      <w:r>
+        <w:t>,</w:t>
       </w:r>
       <w:r>
         <w:t xml:space="preserve"> </w:t>
       </w:r>
       <w:r>
-        <w:rPr>
-          <w:i/>
-          <w:iCs/>
-        </w:rPr>
-        <w:t>The Residential Access System Device (Installed at the Door)</w:t>
-      </w:r>
-      <w:r>
-        <w:t>: The device sends the QR code to the key server and awaits the decision.</w:t>
+        <w:t>the</w:t>
+      </w:r>
+      <w:r>
+        <w:t xml:space="preserve"> Residential Access System Device </w:t>
+      </w:r>
+      <w:r>
+        <w:t>installed at the door</w:t>
+      </w:r>
+      <w:r>
+        <w:t xml:space="preserve"> Is either locked or unlocked as determined by Step #3. </w:t>
       </w:r>
     </w:p>
     <w:p>
-      <w:pPr>
-        <w:pStyle w:val="ListParagraph"/>
-        <w:numPr>
-          <w:ilvl w:val="0"/>
-          <w:numId w:val="10"/>
-        </w:numPr>
-      </w:pPr>
-      <w:r>
-        <w:rPr>
-          <w:i/>
-          <w:iCs/>
-        </w:rPr>
-        <w:t>Step #3: The Key Server</w:t>
-      </w:r>
-      <w:r>
-        <w:t>: the server validates whether the QR code is legitimate via hashes and provides an access decision. If the QR code is confirmed as valid, a signal is sent back to the RAC device. Regardless, the attempt is logged in a secure file.</w:t>
+      <w:r>
+        <w:t xml:space="preserve">Overall, this presented a secure method of access control: the flow of data prevented attackers from successfully spoofing or reusing QR </w:t>
+      </w:r>
+      <w:proofErr w:type="gramStart"/>
+      <w:r>
+        <w:t>codes  -</w:t>
+      </w:r>
+      <w:proofErr w:type="gramEnd"/>
+      <w:r>
+        <w:t xml:space="preserve"> disabling a previous QR code after authentication and only </w:t>
+      </w:r>
+      <w:r>
+        <w:lastRenderedPageBreak/>
+        <w:t xml:space="preserve">checking a QR code to a database.  From a usability standpoint, the entire process took an average time of only 5.63 seconds to authenticate, proving itself to be a stable, accurate, and reliable method of access control. </w:t>
       </w:r>
     </w:p>
     <w:p>
       <w:pPr>
-        <w:pStyle w:val="ListParagraph"/>
-        <w:numPr>
-          <w:ilvl w:val="0"/>
-          <w:numId w:val="10"/>
-        </w:numPr>
-      </w:pPr>
-      <w:r>
-        <w:rPr>
-          <w:i/>
-          <w:iCs/>
-        </w:rPr>
-        <w:t>Step #4</w:t>
-      </w:r>
-      <w:r>
-        <w:t xml:space="preserve">: </w:t>
-      </w:r>
-      <w:r>
-        <w:rPr>
-          <w:i/>
-          <w:iCs/>
-        </w:rPr>
-        <w:t>The Residential Access System Device (Installed at the Door)</w:t>
-      </w:r>
-      <w:r>
-        <w:t xml:space="preserve">: Is either locked or unlocked as determined by Step #3. </w:t>
-      </w:r>
-    </w:p>
-    <w:p>
-      <w:r>
-        <w:t xml:space="preserve">Overall, this presented a secure method of access control: the flow of data prevented attackers from successfully spoofing or reusing QR </w:t>
-      </w:r>
-      <w:proofErr w:type="gramStart"/>
-      <w:r>
-        <w:t>codes  -</w:t>
-      </w:r>
-      <w:proofErr w:type="gramEnd"/>
-      <w:r>
-        <w:t xml:space="preserve"> disabling a previous QR code after authentication and only checking a QR code to a database.  From a usability standpoint, the entire process took an average time of only 5.63 seconds to authenticate, proving itself to be a stable, accurate, and reliable method of access control. </w:t>
-      </w:r>
-    </w:p>
-    <w:p>
-      <w:pPr>
         <w:pStyle w:val="Heading2"/>
         <w:sectPr>
-          <w:headerReference w:type="default" r:id="rId39"/>
           <w:pgSz w:w="12240" w:h="15840"/>
           <w:pgMar w:top="1440" w:right="1440" w:bottom="1440" w:left="1440" w:header="720" w:footer="720" w:gutter="0"/>
-          <w:pgNumType w:start="0"/>
           <w:cols w:space="720"/>
           <w:titlePg/>
           <w:docGrid w:linePitch="360"/>
@@ -8821,7 +8921,7 @@
       <w:pPr>
         <w:pStyle w:val="Heading2"/>
       </w:pPr>
-      <w:bookmarkStart w:id="12" w:name="_Toc195962678"/>
+      <w:bookmarkStart w:id="12" w:name="_Toc195990180"/>
       <w:r>
         <w:lastRenderedPageBreak/>
         <w:t>Methodology and Implementation</w:t>
@@ -8829,11 +8929,33 @@
       <w:bookmarkEnd w:id="12"/>
     </w:p>
     <w:p>
+      <w:r>
+        <w:t>Given the limitations and trade-offs identified in the literatur</w:t>
+      </w:r>
+      <w:r>
+        <w:t xml:space="preserve">e, </w:t>
+      </w:r>
+      <w:r>
+        <w:t xml:space="preserve">I developed a lightweight, real-time QR authentication system that </w:t>
+      </w:r>
+      <w:r>
+        <w:t xml:space="preserve">more reasonably </w:t>
+      </w:r>
+      <w:proofErr w:type="gramStart"/>
+      <w:r>
+        <w:t>balances</w:t>
+      </w:r>
+      <w:proofErr w:type="gramEnd"/>
+      <w:r>
+        <w:t xml:space="preserve"> reliability with efficiency.</w:t>
+      </w:r>
+    </w:p>
+    <w:p>
       <w:pPr>
         <w:pStyle w:val="Heading3"/>
         <w:ind w:left="720" w:hanging="720"/>
       </w:pPr>
-      <w:bookmarkStart w:id="13" w:name="_Toc195962679"/>
+      <w:bookmarkStart w:id="13" w:name="_Toc195990181"/>
       <w:r>
         <w:t>System Overview</w:t>
       </w:r>
@@ -8847,16 +8969,7 @@
         <w:t xml:space="preserve"> </w:t>
       </w:r>
       <w:r>
-        <w:rPr>
-          <w:highlight w:val="yellow"/>
-        </w:rPr>
-        <w:t>(Figure)</w:t>
-      </w:r>
-      <w:r>
-        <w:rPr>
-          <w:highlight w:val="yellow"/>
-        </w:rPr>
-        <w:t>:</w:t>
+        <w:t>figure:</w:t>
       </w:r>
     </w:p>
     <w:p>
@@ -8937,6 +9050,7 @@
         <w:tc>
           <w:tcPr>
             <w:tcW w:w="1795" w:type="dxa"/>
+            <w:shd w:val="clear" w:color="auto" w:fill="E8E8E8" w:themeFill="background2"/>
             <w:vAlign w:val="center"/>
           </w:tcPr>
           <w:p>
@@ -8969,6 +9083,7 @@
         <w:tc>
           <w:tcPr>
             <w:tcW w:w="1795" w:type="dxa"/>
+            <w:shd w:val="clear" w:color="auto" w:fill="E8E8E8" w:themeFill="background2"/>
             <w:vAlign w:val="center"/>
           </w:tcPr>
           <w:p>
@@ -9004,6 +9119,7 @@
         <w:tc>
           <w:tcPr>
             <w:tcW w:w="1795" w:type="dxa"/>
+            <w:shd w:val="clear" w:color="auto" w:fill="E8E8E8" w:themeFill="background2"/>
             <w:vAlign w:val="center"/>
           </w:tcPr>
           <w:p>
@@ -9114,6 +9230,7 @@
         <w:tc>
           <w:tcPr>
             <w:tcW w:w="1795" w:type="dxa"/>
+            <w:shd w:val="clear" w:color="auto" w:fill="E8E8E8" w:themeFill="background2"/>
             <w:vAlign w:val="center"/>
           </w:tcPr>
           <w:p>
@@ -9146,6 +9263,7 @@
         <w:tc>
           <w:tcPr>
             <w:tcW w:w="1795" w:type="dxa"/>
+            <w:shd w:val="clear" w:color="auto" w:fill="E8E8E8" w:themeFill="background2"/>
             <w:vAlign w:val="center"/>
           </w:tcPr>
           <w:p>
@@ -9178,6 +9296,7 @@
         <w:tc>
           <w:tcPr>
             <w:tcW w:w="1795" w:type="dxa"/>
+            <w:shd w:val="clear" w:color="auto" w:fill="E8E8E8" w:themeFill="background2"/>
             <w:vAlign w:val="center"/>
           </w:tcPr>
           <w:p>
@@ -9222,6 +9341,7 @@
         <w:tc>
           <w:tcPr>
             <w:tcW w:w="1795" w:type="dxa"/>
+            <w:shd w:val="clear" w:color="auto" w:fill="E8E8E8" w:themeFill="background2"/>
             <w:vAlign w:val="center"/>
           </w:tcPr>
           <w:p>
@@ -9266,6 +9386,7 @@
         <w:tc>
           <w:tcPr>
             <w:tcW w:w="1795" w:type="dxa"/>
+            <w:shd w:val="clear" w:color="auto" w:fill="E8E8E8" w:themeFill="background2"/>
             <w:vAlign w:val="center"/>
           </w:tcPr>
           <w:p>
@@ -9305,6 +9426,7 @@
         <w:tc>
           <w:tcPr>
             <w:tcW w:w="1795" w:type="dxa"/>
+            <w:shd w:val="clear" w:color="auto" w:fill="E8E8E8" w:themeFill="background2"/>
             <w:vAlign w:val="center"/>
           </w:tcPr>
           <w:p>
@@ -9347,6 +9469,7 @@
         <w:tc>
           <w:tcPr>
             <w:tcW w:w="1795" w:type="dxa"/>
+            <w:shd w:val="clear" w:color="auto" w:fill="E8E8E8" w:themeFill="background2"/>
             <w:vAlign w:val="center"/>
           </w:tcPr>
           <w:p>
@@ -9381,7 +9504,7 @@
       <w:pPr>
         <w:pStyle w:val="Heading3"/>
       </w:pPr>
-      <w:bookmarkStart w:id="14" w:name="_Toc195962680"/>
+      <w:bookmarkStart w:id="14" w:name="_Toc195990182"/>
       <w:r>
         <w:t>Technologies Used</w:t>
       </w:r>
@@ -9406,6 +9529,7 @@
         <w:tc>
           <w:tcPr>
             <w:tcW w:w="2065" w:type="dxa"/>
+            <w:shd w:val="clear" w:color="auto" w:fill="E8E8E8" w:themeFill="background2"/>
             <w:vAlign w:val="center"/>
           </w:tcPr>
           <w:p>
@@ -9435,6 +9559,7 @@
         <w:tc>
           <w:tcPr>
             <w:tcW w:w="2065" w:type="dxa"/>
+            <w:shd w:val="clear" w:color="auto" w:fill="E8E8E8" w:themeFill="background2"/>
             <w:vAlign w:val="center"/>
           </w:tcPr>
           <w:p>
@@ -9474,6 +9599,7 @@
         <w:tc>
           <w:tcPr>
             <w:tcW w:w="2065" w:type="dxa"/>
+            <w:shd w:val="clear" w:color="auto" w:fill="E8E8E8" w:themeFill="background2"/>
             <w:vAlign w:val="center"/>
           </w:tcPr>
           <w:p>
@@ -9520,6 +9646,7 @@
         <w:tc>
           <w:tcPr>
             <w:tcW w:w="2065" w:type="dxa"/>
+            <w:shd w:val="clear" w:color="auto" w:fill="E8E8E8" w:themeFill="background2"/>
             <w:vAlign w:val="center"/>
           </w:tcPr>
           <w:p>
@@ -9563,6 +9690,7 @@
         <w:tc>
           <w:tcPr>
             <w:tcW w:w="2065" w:type="dxa"/>
+            <w:shd w:val="clear" w:color="auto" w:fill="E8E8E8" w:themeFill="background2"/>
             <w:vAlign w:val="center"/>
           </w:tcPr>
           <w:p>
@@ -9592,6 +9720,7 @@
         <w:tc>
           <w:tcPr>
             <w:tcW w:w="2065" w:type="dxa"/>
+            <w:shd w:val="clear" w:color="auto" w:fill="E8E8E8" w:themeFill="background2"/>
             <w:vAlign w:val="center"/>
           </w:tcPr>
           <w:p>
@@ -9621,7 +9750,21 @@
           </w:tcPr>
           <w:p>
             <w:r>
-              <w:t xml:space="preserve">Reads student data from </w:t>
+              <w:t xml:space="preserve">Reads </w:t>
+            </w:r>
+            <w:proofErr w:type="spellStart"/>
+            <w:r>
+              <w:t>studen</w:t>
+            </w:r>
+            <w:r>
+              <w:t>x</w:t>
+            </w:r>
+            <w:r>
+              <w:t>t</w:t>
+            </w:r>
+            <w:proofErr w:type="spellEnd"/>
+            <w:r>
+              <w:t xml:space="preserve"> data from </w:t>
             </w:r>
             <w:r>
               <w:rPr>
@@ -9640,6 +9783,7 @@
         <w:tc>
           <w:tcPr>
             <w:tcW w:w="2065" w:type="dxa"/>
+            <w:shd w:val="clear" w:color="auto" w:fill="E8E8E8" w:themeFill="background2"/>
             <w:vAlign w:val="center"/>
           </w:tcPr>
           <w:p>
@@ -9678,6 +9822,7 @@
         <w:tc>
           <w:tcPr>
             <w:tcW w:w="2065" w:type="dxa"/>
+            <w:shd w:val="clear" w:color="auto" w:fill="E8E8E8" w:themeFill="background2"/>
             <w:vAlign w:val="center"/>
           </w:tcPr>
           <w:p>
@@ -9736,6 +9881,7 @@
         <w:tc>
           <w:tcPr>
             <w:tcW w:w="2065" w:type="dxa"/>
+            <w:shd w:val="clear" w:color="auto" w:fill="E8E8E8" w:themeFill="background2"/>
             <w:vAlign w:val="center"/>
           </w:tcPr>
           <w:p>
@@ -9774,6 +9920,7 @@
         <w:tc>
           <w:tcPr>
             <w:tcW w:w="2065" w:type="dxa"/>
+            <w:shd w:val="clear" w:color="auto" w:fill="E8E8E8" w:themeFill="background2"/>
             <w:vAlign w:val="center"/>
           </w:tcPr>
           <w:p>
@@ -9814,6 +9961,7 @@
         <w:tc>
           <w:tcPr>
             <w:tcW w:w="2065" w:type="dxa"/>
+            <w:shd w:val="clear" w:color="auto" w:fill="E8E8E8" w:themeFill="background2"/>
             <w:vAlign w:val="center"/>
           </w:tcPr>
           <w:p>
@@ -9892,7 +10040,7 @@
       <w:pPr>
         <w:pStyle w:val="Heading2"/>
       </w:pPr>
-      <w:bookmarkStart w:id="15" w:name="_Toc195962681"/>
+      <w:bookmarkStart w:id="15" w:name="_Toc195990183"/>
       <w:r>
         <w:t>Discussion</w:t>
       </w:r>
@@ -9910,7 +10058,7 @@
       <w:pPr>
         <w:pStyle w:val="Heading3"/>
       </w:pPr>
-      <w:bookmarkStart w:id="16" w:name="_Toc195962682"/>
+      <w:bookmarkStart w:id="16" w:name="_Toc195990184"/>
       <w:r>
         <w:t>Enhanced QR Code Detection</w:t>
       </w:r>
@@ -9936,10 +10084,7 @@
         <w:t xml:space="preserve"> The </w:t>
       </w:r>
       <w:r>
-        <w:rPr>
-          <w:highlight w:val="yellow"/>
-        </w:rPr>
-        <w:t>Figure</w:t>
+        <w:t>figure</w:t>
       </w:r>
       <w:r>
         <w:t xml:space="preserve"> below shows</w:t>
@@ -10226,6 +10371,535 @@
         <w:t>.</w:t>
       </w:r>
     </w:p>
+    <w:tbl>
+      <w:tblPr>
+        <w:tblStyle w:val="TableGrid"/>
+        <w:tblW w:w="0" w:type="auto"/>
+        <w:tblLook w:val="04A0" w:firstRow="1" w:lastRow="0" w:firstColumn="1" w:lastColumn="0" w:noHBand="0" w:noVBand="1"/>
+      </w:tblPr>
+      <w:tblGrid>
+        <w:gridCol w:w="3116"/>
+        <w:gridCol w:w="3117"/>
+        <w:gridCol w:w="3117"/>
+      </w:tblGrid>
+      <w:tr>
+        <w:tc>
+          <w:tcPr>
+            <w:tcW w:w="3116" w:type="dxa"/>
+            <w:tcBorders>
+              <w:top w:val="nil"/>
+              <w:left w:val="nil"/>
+              <w:bottom w:val="nil"/>
+              <w:right w:val="nil"/>
+            </w:tcBorders>
+          </w:tcPr>
+          <w:p>
+            <w:pPr>
+              <w:spacing w:before="100" w:beforeAutospacing="1" w:after="100" w:afterAutospacing="1"/>
+              <w:jc w:val="center"/>
+            </w:pPr>
+            <w:r>
+              <w:rPr>
+                <w:noProof/>
+              </w:rPr>
+              <w:drawing>
+                <wp:inline distT="0" distB="0" distL="0" distR="0" wp14:anchorId="177A0A21" wp14:editId="040955BC">
+                  <wp:extent cx="1272526" cy="1349829"/>
+                  <wp:effectExtent l="0" t="0" r="0" b="0"/>
+                  <wp:docPr id="150693420" name="Picture 9"/>
+                  <wp:cNvGraphicFramePr>
+                    <a:graphicFrameLocks xmlns:a="http://schemas.openxmlformats.org/drawingml/2006/main" noChangeAspect="1"/>
+                  </wp:cNvGraphicFramePr>
+                  <a:graphic xmlns:a="http://schemas.openxmlformats.org/drawingml/2006/main">
+                    <a:graphicData uri="http://schemas.openxmlformats.org/drawingml/2006/picture">
+                      <pic:pic xmlns:pic="http://schemas.openxmlformats.org/drawingml/2006/picture">
+                        <pic:nvPicPr>
+                          <pic:cNvPr id="150693420" name="Picture 150693420"/>
+                          <pic:cNvPicPr/>
+                        </pic:nvPicPr>
+                        <pic:blipFill>
+                          <a:blip r:embed="rId42" cstate="print">
+                            <a:extLst>
+                              <a:ext uri="{28A0092B-C50C-407E-A947-70E740481C1C}">
+                                <a14:useLocalDpi xmlns:a14="http://schemas.microsoft.com/office/drawing/2010/main" val="0"/>
+                              </a:ext>
+                            </a:extLst>
+                          </a:blip>
+                          <a:stretch>
+                            <a:fillRect/>
+                          </a:stretch>
+                        </pic:blipFill>
+                        <pic:spPr>
+                          <a:xfrm>
+                            <a:off x="0" y="0"/>
+                            <a:ext cx="1304115" cy="1383337"/>
+                          </a:xfrm>
+                          <a:prstGeom prst="rect">
+                            <a:avLst/>
+                          </a:prstGeom>
+                        </pic:spPr>
+                      </pic:pic>
+                    </a:graphicData>
+                  </a:graphic>
+                </wp:inline>
+              </w:drawing>
+            </w:r>
+          </w:p>
+        </w:tc>
+        <w:tc>
+          <w:tcPr>
+            <w:tcW w:w="3117" w:type="dxa"/>
+            <w:tcBorders>
+              <w:top w:val="nil"/>
+              <w:left w:val="nil"/>
+              <w:bottom w:val="nil"/>
+              <w:right w:val="nil"/>
+            </w:tcBorders>
+          </w:tcPr>
+          <w:p>
+            <w:pPr>
+              <w:spacing w:before="100" w:beforeAutospacing="1" w:after="100" w:afterAutospacing="1"/>
+              <w:jc w:val="center"/>
+            </w:pPr>
+            <w:r>
+              <w:rPr>
+                <w:noProof/>
+              </w:rPr>
+              <w:drawing>
+                <wp:inline distT="0" distB="0" distL="0" distR="0" wp14:anchorId="55EBFA52" wp14:editId="20E17319">
+                  <wp:extent cx="1360714" cy="1363704"/>
+                  <wp:effectExtent l="0" t="0" r="0" b="0"/>
+                  <wp:docPr id="316892230" name="Picture 10"/>
+                  <wp:cNvGraphicFramePr>
+                    <a:graphicFrameLocks xmlns:a="http://schemas.openxmlformats.org/drawingml/2006/main" noChangeAspect="1"/>
+                  </wp:cNvGraphicFramePr>
+                  <a:graphic xmlns:a="http://schemas.openxmlformats.org/drawingml/2006/main">
+                    <a:graphicData uri="http://schemas.openxmlformats.org/drawingml/2006/picture">
+                      <pic:pic xmlns:pic="http://schemas.openxmlformats.org/drawingml/2006/picture">
+                        <pic:nvPicPr>
+                          <pic:cNvPr id="316892230" name="Picture 316892230"/>
+                          <pic:cNvPicPr/>
+                        </pic:nvPicPr>
+                        <pic:blipFill>
+                          <a:blip r:embed="rId43" cstate="print">
+                            <a:extLst>
+                              <a:ext uri="{28A0092B-C50C-407E-A947-70E740481C1C}">
+                                <a14:useLocalDpi xmlns:a14="http://schemas.microsoft.com/office/drawing/2010/main" val="0"/>
+                              </a:ext>
+                            </a:extLst>
+                          </a:blip>
+                          <a:stretch>
+                            <a:fillRect/>
+                          </a:stretch>
+                        </pic:blipFill>
+                        <pic:spPr>
+                          <a:xfrm>
+                            <a:off x="0" y="0"/>
+                            <a:ext cx="1396198" cy="1399266"/>
+                          </a:xfrm>
+                          <a:prstGeom prst="rect">
+                            <a:avLst/>
+                          </a:prstGeom>
+                        </pic:spPr>
+                      </pic:pic>
+                    </a:graphicData>
+                  </a:graphic>
+                </wp:inline>
+              </w:drawing>
+            </w:r>
+          </w:p>
+        </w:tc>
+        <w:tc>
+          <w:tcPr>
+            <w:tcW w:w="3117" w:type="dxa"/>
+            <w:tcBorders>
+              <w:top w:val="nil"/>
+              <w:left w:val="nil"/>
+              <w:bottom w:val="nil"/>
+              <w:right w:val="nil"/>
+            </w:tcBorders>
+          </w:tcPr>
+          <w:p>
+            <w:pPr>
+              <w:spacing w:before="100" w:beforeAutospacing="1" w:after="100" w:afterAutospacing="1"/>
+              <w:jc w:val="center"/>
+            </w:pPr>
+            <w:r>
+              <w:rPr>
+                <w:noProof/>
+              </w:rPr>
+              <w:drawing>
+                <wp:inline distT="0" distB="0" distL="0" distR="0" wp14:anchorId="3F3FED6A" wp14:editId="005A3CF7">
+                  <wp:extent cx="1387222" cy="1371600"/>
+                  <wp:effectExtent l="0" t="0" r="0" b="0"/>
+                  <wp:docPr id="1784008026" name="Picture 11"/>
+                  <wp:cNvGraphicFramePr>
+                    <a:graphicFrameLocks xmlns:a="http://schemas.openxmlformats.org/drawingml/2006/main" noChangeAspect="1"/>
+                  </wp:cNvGraphicFramePr>
+                  <a:graphic xmlns:a="http://schemas.openxmlformats.org/drawingml/2006/main">
+                    <a:graphicData uri="http://schemas.openxmlformats.org/drawingml/2006/picture">
+                      <pic:pic xmlns:pic="http://schemas.openxmlformats.org/drawingml/2006/picture">
+                        <pic:nvPicPr>
+                          <pic:cNvPr id="1784008026" name="Picture 1784008026"/>
+                          <pic:cNvPicPr/>
+                        </pic:nvPicPr>
+                        <pic:blipFill>
+                          <a:blip r:embed="rId44" cstate="print">
+                            <a:extLst>
+                              <a:ext uri="{28A0092B-C50C-407E-A947-70E740481C1C}">
+                                <a14:useLocalDpi xmlns:a14="http://schemas.microsoft.com/office/drawing/2010/main" val="0"/>
+                              </a:ext>
+                            </a:extLst>
+                          </a:blip>
+                          <a:stretch>
+                            <a:fillRect/>
+                          </a:stretch>
+                        </pic:blipFill>
+                        <pic:spPr>
+                          <a:xfrm>
+                            <a:off x="0" y="0"/>
+                            <a:ext cx="1417791" cy="1401825"/>
+                          </a:xfrm>
+                          <a:prstGeom prst="rect">
+                            <a:avLst/>
+                          </a:prstGeom>
+                        </pic:spPr>
+                      </pic:pic>
+                    </a:graphicData>
+                  </a:graphic>
+                </wp:inline>
+              </w:drawing>
+            </w:r>
+          </w:p>
+        </w:tc>
+      </w:tr>
+      <w:tr>
+        <w:trPr>
+          <w:trHeight w:val="827"/>
+        </w:trPr>
+        <w:tc>
+          <w:tcPr>
+            <w:tcW w:w="3116" w:type="dxa"/>
+            <w:tcBorders>
+              <w:top w:val="nil"/>
+              <w:left w:val="nil"/>
+              <w:bottom w:val="nil"/>
+              <w:right w:val="nil"/>
+            </w:tcBorders>
+            <w:vAlign w:val="center"/>
+          </w:tcPr>
+          <w:p>
+            <w:pPr>
+              <w:jc w:val="center"/>
+            </w:pPr>
+            <w:r>
+              <w:t>Original QR Code</w:t>
+            </w:r>
+          </w:p>
+        </w:tc>
+        <w:tc>
+          <w:tcPr>
+            <w:tcW w:w="3117" w:type="dxa"/>
+            <w:tcBorders>
+              <w:top w:val="nil"/>
+              <w:left w:val="nil"/>
+              <w:bottom w:val="nil"/>
+              <w:right w:val="nil"/>
+            </w:tcBorders>
+            <w:vAlign w:val="center"/>
+          </w:tcPr>
+          <w:p>
+            <w:pPr>
+              <w:jc w:val="center"/>
+            </w:pPr>
+            <w:r>
+              <w:t>Grayscale</w:t>
+            </w:r>
+          </w:p>
+        </w:tc>
+        <w:tc>
+          <w:tcPr>
+            <w:tcW w:w="3117" w:type="dxa"/>
+            <w:tcBorders>
+              <w:top w:val="nil"/>
+              <w:left w:val="nil"/>
+              <w:bottom w:val="nil"/>
+              <w:right w:val="nil"/>
+            </w:tcBorders>
+            <w:vAlign w:val="center"/>
+          </w:tcPr>
+          <w:p>
+            <w:pPr>
+              <w:jc w:val="center"/>
+            </w:pPr>
+            <w:r>
+              <w:t>CLAHE</w:t>
+            </w:r>
+          </w:p>
+        </w:tc>
+      </w:tr>
+      <w:tr>
+        <w:tc>
+          <w:tcPr>
+            <w:tcW w:w="3116" w:type="dxa"/>
+            <w:tcBorders>
+              <w:top w:val="nil"/>
+              <w:left w:val="nil"/>
+              <w:bottom w:val="nil"/>
+              <w:right w:val="nil"/>
+            </w:tcBorders>
+          </w:tcPr>
+          <w:p>
+            <w:pPr>
+              <w:spacing w:before="100" w:beforeAutospacing="1" w:after="100" w:afterAutospacing="1"/>
+              <w:jc w:val="center"/>
+            </w:pPr>
+            <w:r>
+              <w:rPr>
+                <w:noProof/>
+              </w:rPr>
+              <w:drawing>
+                <wp:inline distT="0" distB="0" distL="0" distR="0" wp14:anchorId="544B2C86" wp14:editId="5D82DCB7">
+                  <wp:extent cx="1382335" cy="1338943"/>
+                  <wp:effectExtent l="0" t="0" r="2540" b="0"/>
+                  <wp:docPr id="332964877" name="Picture 12"/>
+                  <wp:cNvGraphicFramePr>
+                    <a:graphicFrameLocks xmlns:a="http://schemas.openxmlformats.org/drawingml/2006/main" noChangeAspect="1"/>
+                  </wp:cNvGraphicFramePr>
+                  <a:graphic xmlns:a="http://schemas.openxmlformats.org/drawingml/2006/main">
+                    <a:graphicData uri="http://schemas.openxmlformats.org/drawingml/2006/picture">
+                      <pic:pic xmlns:pic="http://schemas.openxmlformats.org/drawingml/2006/picture">
+                        <pic:nvPicPr>
+                          <pic:cNvPr id="332964877" name="Picture 332964877"/>
+                          <pic:cNvPicPr/>
+                        </pic:nvPicPr>
+                        <pic:blipFill>
+                          <a:blip r:embed="rId45" cstate="print">
+                            <a:extLst>
+                              <a:ext uri="{28A0092B-C50C-407E-A947-70E740481C1C}">
+                                <a14:useLocalDpi xmlns:a14="http://schemas.microsoft.com/office/drawing/2010/main" val="0"/>
+                              </a:ext>
+                            </a:extLst>
+                          </a:blip>
+                          <a:stretch>
+                            <a:fillRect/>
+                          </a:stretch>
+                        </pic:blipFill>
+                        <pic:spPr>
+                          <a:xfrm>
+                            <a:off x="0" y="0"/>
+                            <a:ext cx="1404486" cy="1360399"/>
+                          </a:xfrm>
+                          <a:prstGeom prst="rect">
+                            <a:avLst/>
+                          </a:prstGeom>
+                        </pic:spPr>
+                      </pic:pic>
+                    </a:graphicData>
+                  </a:graphic>
+                </wp:inline>
+              </w:drawing>
+            </w:r>
+          </w:p>
+        </w:tc>
+        <w:tc>
+          <w:tcPr>
+            <w:tcW w:w="3117" w:type="dxa"/>
+            <w:tcBorders>
+              <w:top w:val="nil"/>
+              <w:left w:val="nil"/>
+              <w:bottom w:val="nil"/>
+              <w:right w:val="nil"/>
+            </w:tcBorders>
+          </w:tcPr>
+          <w:p>
+            <w:pPr>
+              <w:spacing w:before="100" w:beforeAutospacing="1" w:after="100" w:afterAutospacing="1"/>
+              <w:jc w:val="center"/>
+            </w:pPr>
+            <w:r>
+              <w:rPr>
+                <w:noProof/>
+              </w:rPr>
+              <w:drawing>
+                <wp:inline distT="0" distB="0" distL="0" distR="0" wp14:anchorId="19493B93" wp14:editId="1C6B5AB0">
+                  <wp:extent cx="1221996" cy="1219200"/>
+                  <wp:effectExtent l="0" t="0" r="0" b="0"/>
+                  <wp:docPr id="283117084" name="Picture 13"/>
+                  <wp:cNvGraphicFramePr>
+                    <a:graphicFrameLocks xmlns:a="http://schemas.openxmlformats.org/drawingml/2006/main" noChangeAspect="1"/>
+                  </wp:cNvGraphicFramePr>
+                  <a:graphic xmlns:a="http://schemas.openxmlformats.org/drawingml/2006/main">
+                    <a:graphicData uri="http://schemas.openxmlformats.org/drawingml/2006/picture">
+                      <pic:pic xmlns:pic="http://schemas.openxmlformats.org/drawingml/2006/picture">
+                        <pic:nvPicPr>
+                          <pic:cNvPr id="283117084" name="Picture 283117084"/>
+                          <pic:cNvPicPr/>
+                        </pic:nvPicPr>
+                        <pic:blipFill>
+                          <a:blip r:embed="rId46" cstate="print">
+                            <a:extLst>
+                              <a:ext uri="{28A0092B-C50C-407E-A947-70E740481C1C}">
+                                <a14:useLocalDpi xmlns:a14="http://schemas.microsoft.com/office/drawing/2010/main" val="0"/>
+                              </a:ext>
+                            </a:extLst>
+                          </a:blip>
+                          <a:stretch>
+                            <a:fillRect/>
+                          </a:stretch>
+                        </pic:blipFill>
+                        <pic:spPr>
+                          <a:xfrm>
+                            <a:off x="0" y="0"/>
+                            <a:ext cx="1236411" cy="1233582"/>
+                          </a:xfrm>
+                          <a:prstGeom prst="rect">
+                            <a:avLst/>
+                          </a:prstGeom>
+                        </pic:spPr>
+                      </pic:pic>
+                    </a:graphicData>
+                  </a:graphic>
+                </wp:inline>
+              </w:drawing>
+            </w:r>
+          </w:p>
+        </w:tc>
+        <w:tc>
+          <w:tcPr>
+            <w:tcW w:w="3117" w:type="dxa"/>
+            <w:tcBorders>
+              <w:top w:val="nil"/>
+              <w:left w:val="nil"/>
+              <w:bottom w:val="nil"/>
+              <w:right w:val="nil"/>
+            </w:tcBorders>
+          </w:tcPr>
+          <w:p>
+            <w:pPr>
+              <w:spacing w:before="100" w:beforeAutospacing="1" w:after="100" w:afterAutospacing="1"/>
+              <w:jc w:val="center"/>
+            </w:pPr>
+            <w:r>
+              <w:rPr>
+                <w:noProof/>
+              </w:rPr>
+              <w:drawing>
+                <wp:inline distT="0" distB="0" distL="0" distR="0" wp14:anchorId="642CE753" wp14:editId="5B530ECB">
+                  <wp:extent cx="1273629" cy="1267593"/>
+                  <wp:effectExtent l="0" t="0" r="0" b="2540"/>
+                  <wp:docPr id="927771011" name="Picture 14"/>
+                  <wp:cNvGraphicFramePr>
+                    <a:graphicFrameLocks xmlns:a="http://schemas.openxmlformats.org/drawingml/2006/main" noChangeAspect="1"/>
+                  </wp:cNvGraphicFramePr>
+                  <a:graphic xmlns:a="http://schemas.openxmlformats.org/drawingml/2006/main">
+                    <a:graphicData uri="http://schemas.openxmlformats.org/drawingml/2006/picture">
+                      <pic:pic xmlns:pic="http://schemas.openxmlformats.org/drawingml/2006/picture">
+                        <pic:nvPicPr>
+                          <pic:cNvPr id="927771011" name="Picture 927771011"/>
+                          <pic:cNvPicPr/>
+                        </pic:nvPicPr>
+                        <pic:blipFill>
+                          <a:blip r:embed="rId47" cstate="print">
+                            <a:extLst>
+                              <a:ext uri="{28A0092B-C50C-407E-A947-70E740481C1C}">
+                                <a14:useLocalDpi xmlns:a14="http://schemas.microsoft.com/office/drawing/2010/main" val="0"/>
+                              </a:ext>
+                            </a:extLst>
+                          </a:blip>
+                          <a:stretch>
+                            <a:fillRect/>
+                          </a:stretch>
+                        </pic:blipFill>
+                        <pic:spPr>
+                          <a:xfrm>
+                            <a:off x="0" y="0"/>
+                            <a:ext cx="1305263" cy="1299077"/>
+                          </a:xfrm>
+                          <a:prstGeom prst="rect">
+                            <a:avLst/>
+                          </a:prstGeom>
+                        </pic:spPr>
+                      </pic:pic>
+                    </a:graphicData>
+                  </a:graphic>
+                </wp:inline>
+              </w:drawing>
+            </w:r>
+          </w:p>
+        </w:tc>
+      </w:tr>
+      <w:tr>
+        <w:trPr>
+          <w:trHeight w:val="755"/>
+        </w:trPr>
+        <w:tc>
+          <w:tcPr>
+            <w:tcW w:w="3116" w:type="dxa"/>
+            <w:tcBorders>
+              <w:top w:val="nil"/>
+              <w:left w:val="nil"/>
+              <w:bottom w:val="nil"/>
+              <w:right w:val="nil"/>
+            </w:tcBorders>
+            <w:vAlign w:val="center"/>
+          </w:tcPr>
+          <w:p>
+            <w:pPr>
+              <w:jc w:val="center"/>
+            </w:pPr>
+            <w:r>
+              <w:t>Subtraction</w:t>
+            </w:r>
+          </w:p>
+        </w:tc>
+        <w:tc>
+          <w:tcPr>
+            <w:tcW w:w="3117" w:type="dxa"/>
+            <w:tcBorders>
+              <w:top w:val="nil"/>
+              <w:left w:val="nil"/>
+              <w:bottom w:val="nil"/>
+              <w:right w:val="nil"/>
+            </w:tcBorders>
+            <w:vAlign w:val="center"/>
+          </w:tcPr>
+          <w:p>
+            <w:pPr>
+              <w:jc w:val="center"/>
+            </w:pPr>
+            <w:r>
+              <w:t>Reflection Removal</w:t>
+            </w:r>
+          </w:p>
+        </w:tc>
+        <w:tc>
+          <w:tcPr>
+            <w:tcW w:w="3117" w:type="dxa"/>
+            <w:tcBorders>
+              <w:top w:val="nil"/>
+              <w:left w:val="nil"/>
+              <w:bottom w:val="nil"/>
+              <w:right w:val="nil"/>
+            </w:tcBorders>
+            <w:vAlign w:val="center"/>
+          </w:tcPr>
+          <w:p>
+            <w:pPr>
+              <w:jc w:val="center"/>
+            </w:pPr>
+            <w:r>
+              <w:t>Final QR Code</w:t>
+            </w:r>
+          </w:p>
+        </w:tc>
+      </w:tr>
+    </w:tbl>
+    <w:p>
+      <w:pPr>
+        <w:pStyle w:val="Heading4"/>
+      </w:pPr>
+    </w:p>
     <w:p>
       <w:pPr>
         <w:pStyle w:val="Heading4"/>
@@ -10364,7 +11038,7 @@
         <w:t>database</w:t>
       </w:r>
       <w:r>
-        <w:t xml:space="preserve">. </w:t>
+        <w:t>, avoiding legal ramifications of holding this data.</w:t>
       </w:r>
     </w:p>
     <w:p>
@@ -10372,6 +11046,7 @@
         <w:spacing w:before="100" w:beforeAutospacing="1" w:after="100" w:afterAutospacing="1"/>
       </w:pPr>
       <w:r>
+        <w:lastRenderedPageBreak/>
         <w:t>As such, t</w:t>
       </w:r>
       <w:r>
@@ -10382,7 +11057,7 @@
       <w:pPr>
         <w:pStyle w:val="Heading3"/>
       </w:pPr>
-      <w:bookmarkStart w:id="17" w:name="_Toc195962683"/>
+      <w:bookmarkStart w:id="17" w:name="_Toc195990185"/>
       <w:r>
         <w:t>Security Analysis</w:t>
       </w:r>
@@ -10392,7 +11067,6 @@
       <w:pPr>
         <w:spacing w:before="100" w:beforeAutospacing="1" w:after="100" w:afterAutospacing="1"/>
       </w:pPr>
-      <w:bookmarkStart w:id="18" w:name="_Toc195962684"/>
       <w:r>
         <w:t>Several features of the system contribute to its suitability for secure access control deployment:</w:t>
       </w:r>
@@ -10498,314 +11172,183 @@
         <w:t>the student (who is authenticated with two-factor authentication of the school’s e-mail address)</w:t>
       </w:r>
       <w:r>
-        <w:t xml:space="preserve"> and attaches </w:t>
-      </w:r>
-      <w:r>
-        <w:lastRenderedPageBreak/>
-        <w:t>the captured webcam image. This offers an additional validation step and ensures that updates are traceable even if the device is later compromised.</w:t>
+        <w:t xml:space="preserve"> and attaches the captured webcam image. This offers an additional validation step and ensures that updates are traceable even if the device is later compromised.</w:t>
       </w:r>
     </w:p>
     <w:p>
       <w:pPr>
-        <w:spacing w:before="100" w:beforeAutospacing="1" w:after="100" w:afterAutospacing="1"/>
-      </w:pPr>
-      <w:r>
-        <w:t>Overall, the system is designed with layered defenses, combining enhanced computer vision with real-time validation and robust backend logging. These features together make the solution well-suited for school use.</w:t>
+        <w:jc w:val="center"/>
+      </w:pPr>
+      <w:r>
+        <w:fldChar w:fldCharType="begin"/>
+      </w:r>
+      <w:r>
+        <w:instrText xml:space="preserve"> INCLUDEPICTURE "https://lh7-rt.googleusercontent.com/slidesz/AGV_vUfWkTxgFzIAN-yiGD8WboLvGXHKfNSsdap2jbw09Jvq6z6ORdCW9TQAPh_QrlqXVof83O-yIsNZLACL-A7A-E1Vs7k4F6-9LN7OrhLtPNWJSPuOEytugLrG-Q6eoueBqG6Ryquj9w=s2048?key=HmOL4sMKgo97aL8HOwaI8PAX" \* MERGEFORMATINET </w:instrText>
+      </w:r>
+      <w:r>
+        <w:fldChar w:fldCharType="separate"/>
+      </w:r>
+      <w:r>
+        <w:rPr>
+          <w:noProof/>
+        </w:rPr>
+        <w:drawing>
+          <wp:inline distT="0" distB="0" distL="0" distR="0" wp14:anchorId="6A0EA3EB" wp14:editId="4577F33E">
+            <wp:extent cx="1497289" cy="2015836"/>
+            <wp:effectExtent l="0" t="0" r="1905" b="3810"/>
+            <wp:docPr id="640617002" name="Picture 8"/>
+            <wp:cNvGraphicFramePr>
+              <a:graphicFrameLocks xmlns:a="http://schemas.openxmlformats.org/drawingml/2006/main" noChangeAspect="1"/>
+            </wp:cNvGraphicFramePr>
+            <a:graphic xmlns:a="http://schemas.openxmlformats.org/drawingml/2006/main">
+              <a:graphicData uri="http://schemas.openxmlformats.org/drawingml/2006/picture">
+                <pic:pic xmlns:pic="http://schemas.openxmlformats.org/drawingml/2006/picture">
+                  <pic:nvPicPr>
+                    <pic:cNvPr id="0" name="Picture 3"/>
+                    <pic:cNvPicPr>
+                      <a:picLocks noChangeAspect="1" noChangeArrowheads="1"/>
+                    </pic:cNvPicPr>
+                  </pic:nvPicPr>
+                  <pic:blipFill rotWithShape="1">
+                    <a:blip r:embed="rId48">
+                      <a:extLst>
+                        <a:ext uri="{28A0092B-C50C-407E-A947-70E740481C1C}">
+                          <a14:useLocalDpi xmlns:a14="http://schemas.microsoft.com/office/drawing/2010/main" val="0"/>
+                        </a:ext>
+                      </a:extLst>
+                    </a:blip>
+                    <a:srcRect t="5779" b="31933"/>
+                    <a:stretch/>
+                  </pic:blipFill>
+                  <pic:spPr bwMode="auto">
+                    <a:xfrm>
+                      <a:off x="0" y="0"/>
+                      <a:ext cx="1519136" cy="2045249"/>
+                    </a:xfrm>
+                    <a:prstGeom prst="rect">
+                      <a:avLst/>
+                    </a:prstGeom>
+                    <a:noFill/>
+                    <a:ln>
+                      <a:noFill/>
+                    </a:ln>
+                    <a:extLst>
+                      <a:ext uri="{53640926-AAD7-44D8-BBD7-CCE9431645EC}">
+                        <a14:shadowObscured xmlns:a14="http://schemas.microsoft.com/office/drawing/2010/main"/>
+                      </a:ext>
+                    </a:extLst>
+                  </pic:spPr>
+                </pic:pic>
+              </a:graphicData>
+            </a:graphic>
+          </wp:inline>
+        </w:drawing>
+      </w:r>
+      <w:r>
+        <w:fldChar w:fldCharType="end"/>
       </w:r>
     </w:p>
     <w:p>
       <w:pPr>
-        <w:pStyle w:val="Heading3"/>
-      </w:pPr>
-      <w:r>
-        <w:t xml:space="preserve">Challenges </w:t>
-      </w:r>
-      <w:bookmarkEnd w:id="18"/>
+        <w:spacing w:before="100" w:beforeAutospacing="1" w:after="100" w:afterAutospacing="1"/>
+      </w:pPr>
+      <w:r>
+        <w:t>Overall, the system is designed with layered defenses, combining enhanced computer vision with real-time validation and robust backend logging. These features together make the solution well-suited for school use.</w:t>
+      </w:r>
     </w:p>
     <w:p>
       <w:pPr>
-        <w:pStyle w:val="Heading2"/>
-        <w:rPr>
-          <w:rFonts w:ascii="Calibri Light" w:eastAsiaTheme="minorHAnsi" w:hAnsi="Calibri Light" w:cs="Calibri Light"/>
-          <w:b w:val="0"/>
-          <w:bCs w:val="0"/>
-          <w:sz w:val="22"/>
-          <w:szCs w:val="22"/>
-        </w:rPr>
-      </w:pPr>
-      <w:bookmarkStart w:id="19" w:name="_Toc195962685"/>
-      <w:r>
-        <w:rPr>
-          <w:rFonts w:ascii="Calibri Light" w:eastAsiaTheme="minorHAnsi" w:hAnsi="Calibri Light" w:cs="Calibri Light"/>
-          <w:b w:val="0"/>
-          <w:bCs w:val="0"/>
-          <w:sz w:val="22"/>
-          <w:szCs w:val="22"/>
-        </w:rPr>
-        <w:t xml:space="preserve">While the QR code authentication system demonstrates strong potential for secure and user-friendly access control, several challenges remain that affect reliability and performance. </w:t>
+        <w:pStyle w:val="Heading3"/>
+      </w:pPr>
+      <w:bookmarkStart w:id="18" w:name="_Toc195990186"/>
+      <w:r>
+        <w:lastRenderedPageBreak/>
+        <w:t>Challenges</w:t>
+      </w:r>
+      <w:bookmarkEnd w:id="18"/>
+      <w:r>
+        <w:t xml:space="preserve"> </w:t>
       </w:r>
     </w:p>
     <w:p>
-      <w:pPr>
-        <w:pStyle w:val="Heading2"/>
-        <w:rPr>
-          <w:rFonts w:ascii="Calibri Light" w:eastAsiaTheme="minorHAnsi" w:hAnsi="Calibri Light" w:cs="Calibri Light"/>
-          <w:b w:val="0"/>
-          <w:bCs w:val="0"/>
-          <w:sz w:val="22"/>
-          <w:szCs w:val="22"/>
-        </w:rPr>
-      </w:pPr>
-      <w:r>
-        <w:rPr>
-          <w:rFonts w:ascii="Calibri Light" w:eastAsiaTheme="minorHAnsi" w:hAnsi="Calibri Light" w:cs="Calibri Light"/>
-          <w:b w:val="0"/>
-          <w:bCs w:val="0"/>
-          <w:sz w:val="22"/>
-          <w:szCs w:val="22"/>
-        </w:rPr>
-        <w:t xml:space="preserve">One key limitation </w:t>
-      </w:r>
-      <w:r>
-        <w:rPr>
-          <w:rFonts w:ascii="Calibri Light" w:eastAsiaTheme="minorHAnsi" w:hAnsi="Calibri Light" w:cs="Calibri Light"/>
-          <w:b w:val="0"/>
-          <w:bCs w:val="0"/>
-          <w:sz w:val="22"/>
-          <w:szCs w:val="22"/>
-        </w:rPr>
-        <w:t>continues to be</w:t>
-      </w:r>
-      <w:r>
-        <w:rPr>
-          <w:rFonts w:ascii="Calibri Light" w:eastAsiaTheme="minorHAnsi" w:hAnsi="Calibri Light" w:cs="Calibri Light"/>
-          <w:b w:val="0"/>
-          <w:bCs w:val="0"/>
-          <w:sz w:val="22"/>
-          <w:szCs w:val="22"/>
-        </w:rPr>
-        <w:t xml:space="preserve"> the variability of real-world image conditions—QR codes presented at odd angles, in low light, or with glare can still fail to decode, even with preprocessing techniques like CLAHE and gradient suppression. Processing speed is another constraint, especially on consumer-grade hardware, where image enhancement, decoding, and database logging must occur in near real-time</w:t>
-      </w:r>
-      <w:r>
-        <w:rPr>
-          <w:rFonts w:ascii="Calibri Light" w:eastAsiaTheme="minorHAnsi" w:hAnsi="Calibri Light" w:cs="Calibri Light"/>
-          <w:b w:val="0"/>
-          <w:bCs w:val="0"/>
-          <w:sz w:val="22"/>
-          <w:szCs w:val="22"/>
-        </w:rPr>
-        <w:t xml:space="preserve"> to avoid frustrating the user and ultimately leaving the application unused</w:t>
-      </w:r>
-      <w:r>
-        <w:rPr>
-          <w:rFonts w:ascii="Calibri Light" w:eastAsiaTheme="minorHAnsi" w:hAnsi="Calibri Light" w:cs="Calibri Light"/>
-          <w:b w:val="0"/>
-          <w:bCs w:val="0"/>
-          <w:sz w:val="22"/>
-          <w:szCs w:val="22"/>
-        </w:rPr>
-        <w:t xml:space="preserve">. </w:t>
+      <w:r>
+        <w:t xml:space="preserve">While the QR code authentication system demonstrates strong potential for secure and user-friendly access control, several challenges remain that affect reliability and performance. </w:t>
       </w:r>
     </w:p>
     <w:p>
-      <w:pPr>
-        <w:pStyle w:val="Heading2"/>
-        <w:rPr>
-          <w:rFonts w:ascii="Calibri Light" w:eastAsiaTheme="minorHAnsi" w:hAnsi="Calibri Light" w:cs="Calibri Light"/>
-          <w:b w:val="0"/>
-          <w:bCs w:val="0"/>
-          <w:sz w:val="22"/>
-          <w:szCs w:val="22"/>
-        </w:rPr>
-      </w:pPr>
-      <w:r>
-        <w:rPr>
-          <w:rFonts w:ascii="Calibri Light" w:eastAsiaTheme="minorHAnsi" w:hAnsi="Calibri Light" w:cs="Calibri Light"/>
-          <w:b w:val="0"/>
-          <w:bCs w:val="0"/>
-          <w:sz w:val="22"/>
-          <w:szCs w:val="22"/>
-        </w:rPr>
-        <w:t>For the system to reach production, these areas will need continued refinement and performance optimization.</w:t>
+      <w:r>
+        <w:t xml:space="preserve">One key limitation </w:t>
+      </w:r>
+      <w:r>
+        <w:t>continues to be</w:t>
+      </w:r>
+      <w:r>
+        <w:t xml:space="preserve"> the variability of real-world image conditions—QR codes presented at odd angles, in low light, or with glare can still fail to decode, even with preprocessing techniques like CLAHE and gradient suppression. Processing speed is another constraint, especially on consumer-grade hardware, where image enhancement, decoding, and database logging must occur in near real-time</w:t>
+      </w:r>
+      <w:r>
+        <w:t xml:space="preserve"> to avoid frustrating the user and ultimately leaving the application unused</w:t>
+      </w:r>
+      <w:r>
+        <w:t xml:space="preserve">. </w:t>
       </w:r>
     </w:p>
     <w:p>
+      <w:r>
+        <w:t>For the system to reach production, these areas will need continued refinement and performance optimization.</w:t>
+      </w:r>
+    </w:p>
+    <w:p>
       <w:pPr>
         <w:pStyle w:val="Heading2"/>
       </w:pPr>
+      <w:bookmarkStart w:id="19" w:name="_Toc195990187"/>
       <w:r>
         <w:t>Conclusion</w:t>
       </w:r>
       <w:bookmarkEnd w:id="19"/>
     </w:p>
     <w:p>
-      <w:pPr>
-        <w:pStyle w:val="Heading2"/>
-        <w:rPr>
-          <w:rFonts w:ascii="Calibri Light" w:eastAsiaTheme="minorHAnsi" w:hAnsi="Calibri Light" w:cs="Calibri Light"/>
-          <w:b w:val="0"/>
-          <w:bCs w:val="0"/>
-          <w:sz w:val="22"/>
-          <w:szCs w:val="22"/>
-        </w:rPr>
-      </w:pPr>
-      <w:r>
-        <w:rPr>
-          <w:rFonts w:ascii="Calibri Light" w:eastAsiaTheme="minorHAnsi" w:hAnsi="Calibri Light" w:cs="Calibri Light"/>
-          <w:b w:val="0"/>
-          <w:bCs w:val="0"/>
-          <w:sz w:val="22"/>
-          <w:szCs w:val="22"/>
-        </w:rPr>
+      <w:r>
         <w:t xml:space="preserve">This project demonstrates a </w:t>
       </w:r>
       <w:r>
-        <w:rPr>
-          <w:rFonts w:ascii="Calibri Light" w:eastAsiaTheme="minorHAnsi" w:hAnsi="Calibri Light" w:cs="Calibri Light"/>
-          <w:b w:val="0"/>
-          <w:bCs w:val="0"/>
-          <w:sz w:val="22"/>
-          <w:szCs w:val="22"/>
-        </w:rPr>
         <w:t>QR</w:t>
       </w:r>
       <w:r>
-        <w:rPr>
-          <w:rFonts w:ascii="Calibri Light" w:eastAsiaTheme="minorHAnsi" w:hAnsi="Calibri Light" w:cs="Calibri Light"/>
-          <w:b w:val="0"/>
-          <w:bCs w:val="0"/>
-          <w:sz w:val="22"/>
-          <w:szCs w:val="22"/>
-        </w:rPr>
         <w:t xml:space="preserve"> code–based authentication </w:t>
       </w:r>
       <w:r>
-        <w:rPr>
-          <w:rFonts w:ascii="Calibri Light" w:eastAsiaTheme="minorHAnsi" w:hAnsi="Calibri Light" w:cs="Calibri Light"/>
-          <w:b w:val="0"/>
-          <w:bCs w:val="0"/>
-          <w:sz w:val="22"/>
-          <w:szCs w:val="22"/>
-        </w:rPr>
-        <w:t xml:space="preserve">of quite reasonable practicality and </w:t>
-      </w:r>
-      <w:proofErr w:type="spellStart"/>
-      <w:r>
-        <w:rPr>
-          <w:rFonts w:ascii="Calibri Light" w:eastAsiaTheme="minorHAnsi" w:hAnsi="Calibri Light" w:cs="Calibri Light"/>
-          <w:b w:val="0"/>
-          <w:bCs w:val="0"/>
-          <w:sz w:val="22"/>
-          <w:szCs w:val="22"/>
-        </w:rPr>
-        <w:t xml:space="preserve">security. </w:t>
-      </w:r>
-      <w:proofErr w:type="spellEnd"/>
-      <w:r>
-        <w:rPr>
-          <w:rFonts w:ascii="Calibri Light" w:eastAsiaTheme="minorHAnsi" w:hAnsi="Calibri Light" w:cs="Calibri Light"/>
-          <w:b w:val="0"/>
-          <w:bCs w:val="0"/>
-          <w:sz w:val="22"/>
-          <w:szCs w:val="22"/>
-        </w:rPr>
-        <w:t>It</w:t>
-      </w:r>
-      <w:r>
-        <w:rPr>
-          <w:rFonts w:ascii="Calibri Light" w:eastAsiaTheme="minorHAnsi" w:hAnsi="Calibri Light" w:cs="Calibri Light"/>
-          <w:b w:val="0"/>
-          <w:bCs w:val="0"/>
-          <w:sz w:val="22"/>
-          <w:szCs w:val="22"/>
-        </w:rPr>
+        <w:t>of quite reasonable practicality and security. It</w:t>
+      </w:r>
+      <w:r>
         <w:t xml:space="preserve"> </w:t>
       </w:r>
       <w:r>
-        <w:rPr>
-          <w:rFonts w:ascii="Calibri Light" w:eastAsiaTheme="minorHAnsi" w:hAnsi="Calibri Light" w:cs="Calibri Light"/>
-          <w:b w:val="0"/>
-          <w:bCs w:val="0"/>
-          <w:sz w:val="22"/>
-          <w:szCs w:val="22"/>
-        </w:rPr>
         <w:t>combines</w:t>
       </w:r>
       <w:r>
-        <w:rPr>
-          <w:rFonts w:ascii="Calibri Light" w:eastAsiaTheme="minorHAnsi" w:hAnsi="Calibri Light" w:cs="Calibri Light"/>
-          <w:b w:val="0"/>
-          <w:bCs w:val="0"/>
-          <w:sz w:val="22"/>
-          <w:szCs w:val="22"/>
-        </w:rPr>
         <w:t xml:space="preserve"> advanced image preprocessing techniques with real-time verification safeguards. Unlike standard systems that simply attempt to decode a QR code as-is, this application enhances the image using contrast boosting, glare reduction, and sharpening, all tailored to improve performance under challenging conditions such as low lighting, motion blur, or reflections. Additionally, requiring the presence of a human face in the frame adds a meaningful layer of protection against spoofing, ensuring that the system not only recognizes a valid code, but also confirms that it is being presented by a live user. </w:t>
       </w:r>
     </w:p>
     <w:p>
-      <w:pPr>
-        <w:pStyle w:val="Heading2"/>
-      </w:pPr>
-      <w:r>
-        <w:rPr>
-          <w:rFonts w:ascii="Calibri Light" w:eastAsiaTheme="minorHAnsi" w:hAnsi="Calibri Light" w:cs="Calibri Light"/>
-          <w:b w:val="0"/>
-          <w:bCs w:val="0"/>
-          <w:sz w:val="22"/>
-          <w:szCs w:val="22"/>
-        </w:rPr>
+      <w:r>
         <w:t xml:space="preserve">While the solution is not without its challenges—including sensitivity to lighting conditions and the limitations of real-time performance on modest hardware—it offers a clear improvement over basic QR scanning methods. With further refinements, this system can become </w:t>
       </w:r>
       <w:r>
-        <w:rPr>
-          <w:rFonts w:ascii="Calibri Light" w:eastAsiaTheme="minorHAnsi" w:hAnsi="Calibri Light" w:cs="Calibri Light"/>
-          <w:b w:val="0"/>
-          <w:bCs w:val="0"/>
-          <w:sz w:val="22"/>
-          <w:szCs w:val="22"/>
-        </w:rPr>
         <w:t xml:space="preserve">even more </w:t>
       </w:r>
       <w:r>
-        <w:rPr>
-          <w:rFonts w:ascii="Calibri Light" w:eastAsiaTheme="minorHAnsi" w:hAnsi="Calibri Light" w:cs="Calibri Light"/>
-          <w:b w:val="0"/>
-          <w:bCs w:val="0"/>
-          <w:sz w:val="22"/>
-          <w:szCs w:val="22"/>
-        </w:rPr>
         <w:t xml:space="preserve">robust and scalable for access control in </w:t>
       </w:r>
       <w:r>
-        <w:rPr>
-          <w:rFonts w:ascii="Calibri Light" w:eastAsiaTheme="minorHAnsi" w:hAnsi="Calibri Light" w:cs="Calibri Light"/>
-          <w:b w:val="0"/>
-          <w:bCs w:val="0"/>
-          <w:sz w:val="22"/>
-          <w:szCs w:val="22"/>
-        </w:rPr>
         <w:t>schools</w:t>
       </w:r>
       <w:r>
-        <w:rPr>
-          <w:rFonts w:ascii="Calibri Light" w:eastAsiaTheme="minorHAnsi" w:hAnsi="Calibri Light" w:cs="Calibri Light"/>
-          <w:b w:val="0"/>
-          <w:bCs w:val="0"/>
-          <w:sz w:val="22"/>
-          <w:szCs w:val="22"/>
-        </w:rPr>
         <w:t>.</w:t>
       </w:r>
     </w:p>
     <w:sdt>
       <w:sdtPr>
-        <w:rPr>
-          <w:rFonts w:ascii="Calibri Light" w:eastAsiaTheme="minorHAnsi" w:hAnsi="Calibri Light" w:cs="Calibri Light"/>
-          <w:b w:val="0"/>
-          <w:bCs w:val="0"/>
-          <w:sz w:val="22"/>
-          <w:szCs w:val="22"/>
-        </w:rPr>
         <w:id w:val="1310598787"/>
         <w:docPartObj>
           <w:docPartGallery w:val="Bibliographies"/>
@@ -10813,17 +11356,11 @@
         </w:docPartObj>
       </w:sdtPr>
       <w:sdtContent>
-        <w:p>
-          <w:pPr>
-            <w:pStyle w:val="Heading2"/>
-          </w:pPr>
-        </w:p>
+        <w:p/>
         <w:p>
           <w:pPr>
             <w:rPr>
               <w:rFonts w:asciiTheme="majorHAnsi" w:eastAsiaTheme="majorEastAsia" w:hAnsiTheme="majorHAnsi" w:cstheme="majorBidi"/>
-              <w:b/>
-              <w:bCs/>
               <w:sz w:val="32"/>
               <w:szCs w:val="32"/>
             </w:rPr>
@@ -10836,7 +11373,7 @@
           <w:pPr>
             <w:pStyle w:val="Heading2"/>
           </w:pPr>
-          <w:bookmarkStart w:id="20" w:name="_Toc195962686"/>
+          <w:bookmarkStart w:id="20" w:name="_Toc195990188"/>
           <w:r>
             <w:lastRenderedPageBreak/>
             <w:t>Works Cited</w:t>
@@ -10878,7 +11415,7 @@
           </w:tblGrid>
           <w:tr>
             <w:trPr>
-              <w:divId w:val="1452283440"/>
+              <w:divId w:val="1747146576"/>
               <w:tblCellSpacing w:w="15" w:type="dxa"/>
             </w:trPr>
             <w:tc>
@@ -10928,7 +11465,7 @@
           </w:tr>
           <w:tr>
             <w:trPr>
-              <w:divId w:val="1452283440"/>
+              <w:divId w:val="1747146576"/>
               <w:tblCellSpacing w:w="15" w:type="dxa"/>
             </w:trPr>
             <w:tc>
@@ -10974,7 +11511,7 @@
           </w:tr>
           <w:tr>
             <w:trPr>
-              <w:divId w:val="1452283440"/>
+              <w:divId w:val="1747146576"/>
               <w:tblCellSpacing w:w="15" w:type="dxa"/>
             </w:trPr>
             <w:tc>
@@ -11020,7 +11557,7 @@
           </w:tr>
           <w:tr>
             <w:trPr>
-              <w:divId w:val="1452283440"/>
+              <w:divId w:val="1747146576"/>
               <w:tblCellSpacing w:w="15" w:type="dxa"/>
             </w:trPr>
             <w:tc>
@@ -11080,7 +11617,7 @@
           </w:tr>
           <w:tr>
             <w:trPr>
-              <w:divId w:val="1452283440"/>
+              <w:divId w:val="1747146576"/>
               <w:tblCellSpacing w:w="15" w:type="dxa"/>
             </w:trPr>
             <w:tc>
@@ -11140,7 +11677,7 @@
           </w:tr>
           <w:tr>
             <w:trPr>
-              <w:divId w:val="1452283440"/>
+              <w:divId w:val="1747146576"/>
               <w:tblCellSpacing w:w="15" w:type="dxa"/>
             </w:trPr>
             <w:tc>
@@ -11186,7 +11723,7 @@
           </w:tr>
           <w:tr>
             <w:trPr>
-              <w:divId w:val="1452283440"/>
+              <w:divId w:val="1747146576"/>
               <w:tblCellSpacing w:w="15" w:type="dxa"/>
             </w:trPr>
             <w:tc>
@@ -11246,7 +11783,7 @@
           </w:tr>
           <w:tr>
             <w:trPr>
-              <w:divId w:val="1452283440"/>
+              <w:divId w:val="1747146576"/>
               <w:tblCellSpacing w:w="15" w:type="dxa"/>
             </w:trPr>
             <w:tc>
@@ -11306,7 +11843,7 @@
           </w:tr>
           <w:tr>
             <w:trPr>
-              <w:divId w:val="1452283440"/>
+              <w:divId w:val="1747146576"/>
               <w:tblCellSpacing w:w="15" w:type="dxa"/>
             </w:trPr>
             <w:tc>
@@ -11366,7 +11903,7 @@
           </w:tr>
           <w:tr>
             <w:trPr>
-              <w:divId w:val="1452283440"/>
+              <w:divId w:val="1747146576"/>
               <w:tblCellSpacing w:w="15" w:type="dxa"/>
             </w:trPr>
             <w:tc>
@@ -11426,7 +11963,7 @@
           </w:tr>
           <w:tr>
             <w:trPr>
-              <w:divId w:val="1452283440"/>
+              <w:divId w:val="1747146576"/>
               <w:tblCellSpacing w:w="15" w:type="dxa"/>
             </w:trPr>
             <w:tc>
@@ -11472,7 +12009,7 @@
           </w:tr>
           <w:tr>
             <w:trPr>
-              <w:divId w:val="1452283440"/>
+              <w:divId w:val="1747146576"/>
               <w:tblCellSpacing w:w="15" w:type="dxa"/>
             </w:trPr>
             <w:tc>
@@ -11532,7 +12069,7 @@
           </w:tr>
           <w:tr>
             <w:trPr>
-              <w:divId w:val="1452283440"/>
+              <w:divId w:val="1747146576"/>
               <w:tblCellSpacing w:w="15" w:type="dxa"/>
             </w:trPr>
             <w:tc>
@@ -11592,7 +12129,7 @@
           </w:tr>
           <w:tr>
             <w:trPr>
-              <w:divId w:val="1452283440"/>
+              <w:divId w:val="1747146576"/>
               <w:tblCellSpacing w:w="15" w:type="dxa"/>
             </w:trPr>
             <w:tc>
@@ -11632,14 +12169,14 @@
                   <w:rPr>
                     <w:noProof/>
                   </w:rPr>
-                  <w:t>N. S. Choudhary, "A Comprehensive Guide to Understanding and Implementing Bottleneck Residual Blocks," Medium, 2 April 2023. [Online]. Available: https://medium.com/@neetu.sigger/a-comprehensive-guide-to-understanding-and-implementing-bottleneck-residual-blocks-6b420706f66b. [Accessed 13 April 2025].</w:t>
+                  <w:t>ScienceDirect, "Sobel Filter," [Online]. Available: https://www.sciencedirect.com/topics/computer-science/sobel-filter. [Accessed 19 April 2025].</w:t>
                 </w:r>
               </w:p>
             </w:tc>
           </w:tr>
           <w:tr>
             <w:trPr>
-              <w:divId w:val="1452283440"/>
+              <w:divId w:val="1747146576"/>
               <w:tblCellSpacing w:w="15" w:type="dxa"/>
             </w:trPr>
             <w:tc>
@@ -11678,6 +12215,98 @@
                   <w:rPr>
                     <w:noProof/>
                   </w:rPr>
+                  <w:t>A. Mittal, "Medium," December 2020. [Online]. Available: https://medium.com/analytics-vidhya/haar-cascades-explained-38210e57970d. [Accessed 19 April 2025].</w:t>
+                </w:r>
+              </w:p>
+            </w:tc>
+          </w:tr>
+          <w:tr>
+            <w:trPr>
+              <w:divId w:val="1747146576"/>
+              <w:tblCellSpacing w:w="15" w:type="dxa"/>
+            </w:trPr>
+            <w:tc>
+              <w:tcPr>
+                <w:tcW w:w="50" w:type="pct"/>
+                <w:hideMark/>
+              </w:tcPr>
+              <w:p>
+                <w:pPr>
+                  <w:pStyle w:val="Bibliography"/>
+                  <w:rPr>
+                    <w:noProof/>
+                  </w:rPr>
+                </w:pPr>
+                <w:r>
+                  <w:rPr>
+                    <w:noProof/>
+                  </w:rPr>
+                  <w:t xml:space="preserve">[16] </w:t>
+                </w:r>
+              </w:p>
+            </w:tc>
+            <w:tc>
+              <w:tcPr>
+                <w:tcW w:w="0" w:type="auto"/>
+                <w:hideMark/>
+              </w:tcPr>
+              <w:p>
+                <w:pPr>
+                  <w:pStyle w:val="Bibliography"/>
+                  <w:rPr>
+                    <w:noProof/>
+                  </w:rPr>
+                </w:pPr>
+                <w:r>
+                  <w:rPr>
+                    <w:noProof/>
+                  </w:rPr>
+                  <w:t>N. S. Choudhary, "A Comprehensive Guide to Understanding and Implementing Bottleneck Residual Blocks," Medium, 2 April 2023. [Online]. Available: https://medium.com/@neetu.sigger/a-comprehensive-guide-to-understanding-and-implementing-bottleneck-residual-blocks-6b420706f66b. [Accessed 13 April 2025].</w:t>
+                </w:r>
+              </w:p>
+            </w:tc>
+          </w:tr>
+          <w:tr>
+            <w:trPr>
+              <w:divId w:val="1747146576"/>
+              <w:tblCellSpacing w:w="15" w:type="dxa"/>
+            </w:trPr>
+            <w:tc>
+              <w:tcPr>
+                <w:tcW w:w="50" w:type="pct"/>
+                <w:hideMark/>
+              </w:tcPr>
+              <w:p>
+                <w:pPr>
+                  <w:pStyle w:val="Bibliography"/>
+                  <w:rPr>
+                    <w:noProof/>
+                  </w:rPr>
+                </w:pPr>
+                <w:r>
+                  <w:rPr>
+                    <w:noProof/>
+                  </w:rPr>
+                  <w:t xml:space="preserve">[17] </w:t>
+                </w:r>
+              </w:p>
+            </w:tc>
+            <w:tc>
+              <w:tcPr>
+                <w:tcW w:w="0" w:type="auto"/>
+                <w:hideMark/>
+              </w:tcPr>
+              <w:p>
+                <w:pPr>
+                  <w:pStyle w:val="Bibliography"/>
+                  <w:rPr>
+                    <w:noProof/>
+                  </w:rPr>
+                </w:pPr>
+                <w:r>
+                  <w:rPr>
+                    <w:noProof/>
+                  </w:rPr>
                   <w:t>A. Xavier, "An introduction to ConvLSTM," Medium, 25 March 2019. [Online]. Available: https://medium.com/neuronio/an-introduction-to-convlstm-55c9025563a7. [Accessed 13 April 2025].</w:t>
                 </w:r>
               </w:p>
@@ -11686,7 +12315,7 @@
         </w:tbl>
         <w:p>
           <w:pPr>
-            <w:divId w:val="1452283440"/>
+            <w:divId w:val="1747146576"/>
             <w:rPr>
               <w:rFonts w:eastAsia="Times New Roman"/>
               <w:noProof/>
@@ -11695,10 +12324,6 @@
         </w:p>
         <w:p>
           <w:r>
-            <w:rPr>
-              <w:b/>
-              <w:bCs/>
-            </w:rPr>
             <w:fldChar w:fldCharType="end"/>
           </w:r>
         </w:p>
@@ -12065,7 +12690,7 @@
             <w:rPr>
               <w:noProof/>
             </w:rPr>
-            <w:t>[14]</w:t>
+            <w:t>[16]</w:t>
           </w:r>
           <w:r>
             <w:fldChar w:fldCharType="end"/>
@@ -12131,7 +12756,7 @@
             <w:rPr>
               <w:noProof/>
             </w:rPr>
-            <w:t>[15]</w:t>
+            <w:t>[17]</w:t>
           </w:r>
           <w:r>
             <w:fldChar w:fldCharType="end"/>
@@ -14847,37 +15472,6 @@
         </w:p>
       </w:docPartBody>
     </w:docPart>
-    <w:docPart>
-      <w:docPartPr>
-        <w:name w:val="8172BAB1A55D473B9FDCB2C16F8EF69C"/>
-        <w:category>
-          <w:name w:val="General"/>
-          <w:gallery w:val="placeholder"/>
-        </w:category>
-        <w:types>
-          <w:type w:val="bbPlcHdr"/>
-        </w:types>
-        <w:behaviors>
-          <w:behavior w:val="content"/>
-        </w:behaviors>
-        <w:guid w:val="{4A7256C4-ECAD-4C1B-99F1-EDAC908DA8BD}"/>
-      </w:docPartPr>
-      <w:docPartBody>
-        <w:p>
-          <w:pPr>
-            <w:pStyle w:val="8172BAB1A55D473B9FDCB2C16F8EF69C"/>
-          </w:pPr>
-          <w:r>
-            <w:rPr>
-              <w:color w:val="156082" w:themeColor="accent1"/>
-              <w:sz w:val="28"/>
-              <w:szCs w:val="28"/>
-            </w:rPr>
-            <w:t>[Date]</w:t>
-          </w:r>
-        </w:p>
-      </w:docPartBody>
-    </w:docPart>
   </w:docParts>
 </w:glossaryDocument>
 </file>
@@ -14997,6 +15591,7 @@
     <w:rsid w:val="007734E3"/>
     <w:rsid w:val="00785B7B"/>
     <w:rsid w:val="00794723"/>
+    <w:rsid w:val="007D6C23"/>
     <w:rsid w:val="00832BE2"/>
     <w:rsid w:val="008964D5"/>
     <w:rsid w:val="008E2F4B"/>
@@ -15004,7 +15599,6 @@
     <w:rsid w:val="00AA280C"/>
     <w:rsid w:val="00AD2DFB"/>
     <w:rsid w:val="00AD7F49"/>
-    <w:rsid w:val="00AF3CE8"/>
     <w:rsid w:val="00B95290"/>
     <w:rsid w:val="00BE7A6C"/>
     <w:rsid w:val="00C1350D"/>
@@ -15801,7 +16395,7 @@
 
 <file path=customXml/item1.xml><?xml version="1.0" encoding="utf-8"?>
 <CoverPageProperties xmlns="http://schemas.microsoft.com/office/2006/coverPageProps">
-  <PublishDate>2025-05-01T00:00:00</PublishDate>
+  <PublishDate>2025</PublishDate>
   <Abstract/>
   <CompanyAddress/>
   <CompanyPhone/>

</xml_diff>